<commit_message>
chore(testing): learn about the test execution life cycle in junit
</commit_message>
<xml_diff>
--- a/testing/exploring-core-junit.docx
+++ b/testing/exploring-core-junit.docx
@@ -741,7 +741,16 @@
           <w:sz w:val="20"/>
           <w:szCs w:val="20"/>
         </w:rPr>
-        <w:t>,</w:t>
+        <w:t xml:space="preserve">, </w:t>
+      </w:r>
+      <w:r>
+        <w:rPr>
+          <w:rFonts w:ascii="Courier" w:hAnsi="Courier" w:cs="Courier"/>
+          <w:color w:val="262626"/>
+          <w:sz w:val="19"/>
+          <w:szCs w:val="19"/>
+        </w:rPr>
+        <w:t>@BeforeEach</w:t>
       </w:r>
       <w:r>
         <w:rPr>
@@ -750,7 +759,7 @@
           <w:sz w:val="20"/>
           <w:szCs w:val="20"/>
         </w:rPr>
-        <w:t xml:space="preserve"> </w:t>
+        <w:t xml:space="preserve">, or </w:t>
       </w:r>
       <w:r>
         <w:rPr>
@@ -759,7 +768,7 @@
           <w:sz w:val="19"/>
           <w:szCs w:val="19"/>
         </w:rPr>
-        <w:t>@BeforeEach</w:t>
+        <w:t>@AfterEach</w:t>
       </w:r>
       <w:r>
         <w:rPr>
@@ -768,26 +777,259 @@
           <w:sz w:val="20"/>
           <w:szCs w:val="20"/>
         </w:rPr>
-        <w:t xml:space="preserve">, or </w:t>
-      </w:r>
-      <w:r>
-        <w:rPr>
-          <w:rFonts w:ascii="Courier" w:hAnsi="Courier" w:cs="Courier"/>
-          <w:color w:val="262626"/>
-          <w:sz w:val="19"/>
-          <w:szCs w:val="19"/>
-        </w:rPr>
-        <w:t>@AfterEach</w:t>
-      </w:r>
-      <w:r>
+        <w:t>.</w:t>
+      </w:r>
+    </w:p>
+    <w:p>
+      <w:pPr>
+        <w:autoSpaceDE w:val="0"/>
+        <w:autoSpaceDN w:val="0"/>
+        <w:adjustRightInd w:val="0"/>
+        <w:spacing w:after="0"/>
         <w:rPr>
           <w:rFonts w:ascii="NewBaskerville-Roman" w:hAnsi="NewBaskerville-Roman" w:cs="NewBaskerville-Roman"/>
           <w:color w:val="262626"/>
           <w:sz w:val="20"/>
           <w:szCs w:val="20"/>
         </w:rPr>
-        <w:t>.</w:t>
-      </w:r>
+      </w:pPr>
+    </w:p>
+    <w:p>
+      <w:pPr>
+        <w:pStyle w:val="ListParagraph"/>
+        <w:numPr>
+          <w:ilvl w:val="0"/>
+          <w:numId w:val="33"/>
+        </w:numPr>
+        <w:autoSpaceDE w:val="0"/>
+        <w:autoSpaceDN w:val="0"/>
+        <w:adjustRightInd w:val="0"/>
+        <w:spacing w:after="0"/>
+        <w:rPr>
+          <w:rFonts w:ascii="NewBaskerville-Roman" w:hAnsi="NewBaskerville-Roman" w:cs="NewBaskerville-Roman"/>
+          <w:color w:val="262626"/>
+          <w:sz w:val="20"/>
+          <w:szCs w:val="20"/>
+        </w:rPr>
+      </w:pPr>
+      <w:r>
+        <w:rPr>
+          <w:rFonts w:ascii="NewBaskerville-Roman" w:hAnsi="NewBaskerville-Roman" w:cs="NewBaskerville-Roman"/>
+          <w:color w:val="262626"/>
+          <w:sz w:val="20"/>
+          <w:szCs w:val="20"/>
+        </w:rPr>
+        <w:t>@</w:t>
+      </w:r>
+      <w:r>
+        <w:rPr>
+          <w:rFonts w:ascii="NewBaskerville-Roman" w:hAnsi="NewBaskerville-Roman" w:cs="NewBaskerville-Roman"/>
+          <w:color w:val="262626"/>
+          <w:sz w:val="20"/>
+          <w:szCs w:val="20"/>
+        </w:rPr>
+        <w:t xml:space="preserve">BeforeEach and </w:t>
+      </w:r>
+      <w:r>
+        <w:rPr>
+          <w:rFonts w:ascii="NewBaskerville-Roman" w:hAnsi="NewBaskerville-Roman" w:cs="NewBaskerville-Roman"/>
+          <w:color w:val="262626"/>
+          <w:sz w:val="20"/>
+          <w:szCs w:val="20"/>
+        </w:rPr>
+        <w:t>@</w:t>
+      </w:r>
+      <w:r>
+        <w:rPr>
+          <w:rFonts w:ascii="NewBaskerville-Roman" w:hAnsi="NewBaskerville-Roman" w:cs="NewBaskerville-Roman"/>
+          <w:color w:val="262626"/>
+          <w:sz w:val="20"/>
+          <w:szCs w:val="20"/>
+        </w:rPr>
+        <w:t>AfterEach Methods must</w:t>
+      </w:r>
+      <w:r>
+        <w:rPr>
+          <w:rFonts w:ascii="NewBaskerville-Roman" w:hAnsi="NewBaskerville-Roman" w:cs="NewBaskerville-Roman"/>
+          <w:color w:val="262626"/>
+          <w:sz w:val="20"/>
+          <w:szCs w:val="20"/>
+        </w:rPr>
+        <w:t xml:space="preserve"> have a</w:t>
+      </w:r>
+      <w:r>
+        <w:rPr>
+          <w:rFonts w:ascii="NewBaskerville-Roman" w:hAnsi="NewBaskerville-Roman" w:cs="NewBaskerville-Roman"/>
+          <w:color w:val="262626"/>
+          <w:sz w:val="20"/>
+          <w:szCs w:val="20"/>
+        </w:rPr>
+        <w:t xml:space="preserve"> return</w:t>
+      </w:r>
+      <w:r>
+        <w:rPr>
+          <w:rFonts w:ascii="NewBaskerville-Roman" w:hAnsi="NewBaskerville-Roman" w:cs="NewBaskerville-Roman"/>
+          <w:color w:val="262626"/>
+          <w:sz w:val="20"/>
+          <w:szCs w:val="20"/>
+        </w:rPr>
+        <w:t xml:space="preserve"> type of</w:t>
+      </w:r>
+      <w:r>
+        <w:rPr>
+          <w:rFonts w:ascii="NewBaskerville-Roman" w:hAnsi="NewBaskerville-Roman" w:cs="NewBaskerville-Roman"/>
+          <w:color w:val="262626"/>
+          <w:sz w:val="20"/>
+          <w:szCs w:val="20"/>
+        </w:rPr>
+        <w:t xml:space="preserve"> void and </w:t>
+      </w:r>
+      <w:r>
+        <w:rPr>
+          <w:rFonts w:ascii="NewBaskerville-Roman" w:hAnsi="NewBaskerville-Roman" w:cs="NewBaskerville-Roman"/>
+          <w:b/>
+          <w:bCs/>
+          <w:color w:val="262626"/>
+          <w:sz w:val="20"/>
+          <w:szCs w:val="20"/>
+        </w:rPr>
+        <w:t>must not</w:t>
+      </w:r>
+      <w:r>
+        <w:rPr>
+          <w:rFonts w:ascii="NewBaskerville-Roman" w:hAnsi="NewBaskerville-Roman" w:cs="NewBaskerville-Roman"/>
+          <w:color w:val="262626"/>
+          <w:sz w:val="20"/>
+          <w:szCs w:val="20"/>
+        </w:rPr>
+        <w:t xml:space="preserve"> be static</w:t>
+      </w:r>
+    </w:p>
+    <w:p>
+      <w:pPr>
+        <w:pStyle w:val="ListParagraph"/>
+        <w:numPr>
+          <w:ilvl w:val="0"/>
+          <w:numId w:val="33"/>
+        </w:numPr>
+        <w:autoSpaceDE w:val="0"/>
+        <w:autoSpaceDN w:val="0"/>
+        <w:adjustRightInd w:val="0"/>
+        <w:spacing w:after="0"/>
+        <w:rPr>
+          <w:rFonts w:ascii="NewBaskerville-Roman" w:hAnsi="NewBaskerville-Roman" w:cs="NewBaskerville-Roman"/>
+          <w:color w:val="262626"/>
+          <w:sz w:val="20"/>
+          <w:szCs w:val="20"/>
+        </w:rPr>
+      </w:pPr>
+      <w:r>
+        <w:rPr>
+          <w:rFonts w:ascii="NewBaskerville-Roman" w:hAnsi="NewBaskerville-Roman" w:cs="NewBaskerville-Roman"/>
+          <w:color w:val="262626"/>
+          <w:sz w:val="20"/>
+          <w:szCs w:val="20"/>
+        </w:rPr>
+        <w:t>@Before</w:t>
+      </w:r>
+      <w:r>
+        <w:rPr>
+          <w:rFonts w:ascii="NewBaskerville-Roman" w:hAnsi="NewBaskerville-Roman" w:cs="NewBaskerville-Roman"/>
+          <w:color w:val="262626"/>
+          <w:sz w:val="20"/>
+          <w:szCs w:val="20"/>
+        </w:rPr>
+        <w:t>All</w:t>
+      </w:r>
+      <w:r>
+        <w:rPr>
+          <w:rFonts w:ascii="NewBaskerville-Roman" w:hAnsi="NewBaskerville-Roman" w:cs="NewBaskerville-Roman"/>
+          <w:color w:val="262626"/>
+          <w:sz w:val="20"/>
+          <w:szCs w:val="20"/>
+        </w:rPr>
+        <w:t xml:space="preserve"> and @After</w:t>
+      </w:r>
+      <w:r>
+        <w:rPr>
+          <w:rFonts w:ascii="NewBaskerville-Roman" w:hAnsi="NewBaskerville-Roman" w:cs="NewBaskerville-Roman"/>
+          <w:color w:val="262626"/>
+          <w:sz w:val="20"/>
+          <w:szCs w:val="20"/>
+        </w:rPr>
+        <w:t>All</w:t>
+      </w:r>
+      <w:r>
+        <w:rPr>
+          <w:rFonts w:ascii="NewBaskerville-Roman" w:hAnsi="NewBaskerville-Roman" w:cs="NewBaskerville-Roman"/>
+          <w:color w:val="262626"/>
+          <w:sz w:val="20"/>
+          <w:szCs w:val="20"/>
+        </w:rPr>
+        <w:t xml:space="preserve"> Methods must have a return type of void and </w:t>
+      </w:r>
+      <w:r>
+        <w:rPr>
+          <w:rFonts w:ascii="NewBaskerville-Roman" w:hAnsi="NewBaskerville-Roman" w:cs="NewBaskerville-Roman"/>
+          <w:b/>
+          <w:bCs/>
+          <w:color w:val="262626"/>
+          <w:sz w:val="20"/>
+          <w:szCs w:val="20"/>
+        </w:rPr>
+        <w:t>must</w:t>
+      </w:r>
+      <w:r>
+        <w:rPr>
+          <w:rFonts w:ascii="NewBaskerville-Roman" w:hAnsi="NewBaskerville-Roman" w:cs="NewBaskerville-Roman"/>
+          <w:color w:val="262626"/>
+          <w:sz w:val="20"/>
+          <w:szCs w:val="20"/>
+        </w:rPr>
+        <w:t xml:space="preserve"> be static</w:t>
+      </w:r>
+      <w:r>
+        <w:rPr>
+          <w:rFonts w:ascii="NewBaskerville-Roman" w:hAnsi="NewBaskerville-Roman" w:cs="NewBaskerville-Roman"/>
+          <w:color w:val="262626"/>
+          <w:sz w:val="20"/>
+          <w:szCs w:val="20"/>
+        </w:rPr>
+        <w:t xml:space="preserve"> if the test instance life cycle is PER_METHOD(the default behavior). In case of the PER_CLASS life cycle, they can be non-static.</w:t>
+      </w:r>
+      <w:r>
+        <w:rPr>
+          <w:rFonts w:ascii="NewBaskerville-Roman" w:hAnsi="NewBaskerville-Roman" w:cs="NewBaskerville-Roman"/>
+          <w:color w:val="262626"/>
+          <w:sz w:val="20"/>
+          <w:szCs w:val="20"/>
+        </w:rPr>
+        <w:t xml:space="preserve"> But the point is, they are run just once before and once after all the test method</w:t>
+      </w:r>
+      <w:r>
+        <w:rPr>
+          <w:rFonts w:ascii="NewBaskerville-Roman" w:hAnsi="NewBaskerville-Roman" w:cs="NewBaskerville-Roman"/>
+          <w:color w:val="262626"/>
+          <w:sz w:val="20"/>
+          <w:szCs w:val="20"/>
+        </w:rPr>
+        <w:t>s</w:t>
+      </w:r>
+    </w:p>
+    <w:p>
+      <w:pPr>
+        <w:pStyle w:val="ListParagraph"/>
+        <w:autoSpaceDE w:val="0"/>
+        <w:autoSpaceDN w:val="0"/>
+        <w:adjustRightInd w:val="0"/>
+        <w:spacing w:after="0"/>
+        <w:rPr>
+          <w:rFonts w:ascii="NewBaskerville-Roman" w:hAnsi="NewBaskerville-Roman" w:cs="NewBaskerville-Roman"/>
+          <w:color w:val="262626"/>
+          <w:sz w:val="20"/>
+          <w:szCs w:val="20"/>
+        </w:rPr>
+      </w:pPr>
     </w:p>
     <w:p/>
     <w:p>
@@ -873,43 +1115,7 @@
           <w:sz w:val="20"/>
           <w:szCs w:val="20"/>
         </w:rPr>
-        <w:t>method</w:t>
-      </w:r>
-      <w:r>
-        <w:rPr>
-          <w:rFonts w:ascii="NewBaskerville-Roman" w:hAnsi="NewBaskerville-Roman" w:cs="NewBaskerville-Roman"/>
-          <w:color w:val="262626"/>
-          <w:sz w:val="20"/>
-          <w:szCs w:val="20"/>
-        </w:rPr>
-        <w:t xml:space="preserve"> </w:t>
-      </w:r>
-      <w:r>
-        <w:rPr>
-          <w:rFonts w:ascii="NewBaskerville-Roman" w:hAnsi="NewBaskerville-Roman" w:cs="NewBaskerville-Roman"/>
-          <w:color w:val="262626"/>
-          <w:sz w:val="20"/>
-          <w:szCs w:val="20"/>
-        </w:rPr>
-        <w:t>to ensure the independence of test methods and prevent unintentional side effects in</w:t>
-      </w:r>
-      <w:r>
-        <w:rPr>
-          <w:rFonts w:ascii="NewBaskerville-Roman" w:hAnsi="NewBaskerville-Roman" w:cs="NewBaskerville-Roman"/>
-          <w:color w:val="262626"/>
-          <w:sz w:val="20"/>
-          <w:szCs w:val="20"/>
-        </w:rPr>
-        <w:t xml:space="preserve"> </w:t>
-      </w:r>
-      <w:r>
-        <w:rPr>
-          <w:rFonts w:ascii="NewBaskerville-Roman" w:hAnsi="NewBaskerville-Roman" w:cs="NewBaskerville-Roman"/>
-          <w:color w:val="262626"/>
-          <w:sz w:val="20"/>
-          <w:szCs w:val="20"/>
-        </w:rPr>
-        <w:t>the test code.</w:t>
+        <w:t>method to ensure the independence of test methods and prevent unintentional side effects in the test code.</w:t>
       </w:r>
     </w:p>
     <w:p>
@@ -963,29 +1169,7 @@
           <w:sz w:val="20"/>
           <w:szCs w:val="20"/>
         </w:rPr>
-        <w:t>that the tests must produce the</w:t>
-      </w:r>
-      <w:r>
-        <w:rPr>
-          <w:rFonts w:ascii="NewBaskerville-Roman" w:hAnsi="NewBaskerville-Roman" w:cs="NewBaskerville-Roman"/>
-          <w:b/>
-          <w:bCs/>
-          <w:color w:val="262626"/>
-          <w:sz w:val="20"/>
-          <w:szCs w:val="20"/>
-        </w:rPr>
-        <w:t xml:space="preserve"> </w:t>
-      </w:r>
-      <w:r>
-        <w:rPr>
-          <w:rFonts w:ascii="NewBaskerville-Roman" w:hAnsi="NewBaskerville-Roman" w:cs="NewBaskerville-Roman"/>
-          <w:b/>
-          <w:bCs/>
-          <w:color w:val="262626"/>
-          <w:sz w:val="20"/>
-          <w:szCs w:val="20"/>
-        </w:rPr>
-        <w:t>same result independent of the order of their execution.</w:t>
+        <w:t>that the tests must produce the same result independent of the order of their execution.</w:t>
       </w:r>
     </w:p>
     <w:p>
@@ -1024,52 +1208,7 @@
           <w:sz w:val="20"/>
           <w:szCs w:val="20"/>
         </w:rPr>
-        <w:t>Because each test method</w:t>
-      </w:r>
-      <w:r>
-        <w:rPr>
-          <w:rFonts w:ascii="NewBaskerville-Roman" w:hAnsi="NewBaskerville-Roman" w:cs="NewBaskerville-Roman"/>
-          <w:color w:val="262626"/>
-          <w:sz w:val="20"/>
-          <w:szCs w:val="20"/>
-        </w:rPr>
-        <w:t xml:space="preserve"> </w:t>
-      </w:r>
-      <w:r>
-        <w:rPr>
-          <w:rFonts w:ascii="NewBaskerville-Roman" w:hAnsi="NewBaskerville-Roman" w:cs="NewBaskerville-Roman"/>
-          <w:color w:val="262626"/>
-          <w:sz w:val="20"/>
-          <w:szCs w:val="20"/>
-        </w:rPr>
-        <w:t>runs on a new test class instance, you cannot reuse instance variable values across test</w:t>
-      </w:r>
-      <w:r>
-        <w:rPr>
-          <w:rFonts w:ascii="NewBaskerville-Roman" w:hAnsi="NewBaskerville-Roman" w:cs="NewBaskerville-Roman"/>
-          <w:color w:val="262626"/>
-          <w:sz w:val="20"/>
-          <w:szCs w:val="20"/>
-        </w:rPr>
-        <w:t xml:space="preserve"> </w:t>
-      </w:r>
-      <w:r>
-        <w:rPr>
-          <w:rFonts w:ascii="NewBaskerville-Roman" w:hAnsi="NewBaskerville-Roman" w:cs="NewBaskerville-Roman"/>
-          <w:color w:val="262626"/>
-          <w:sz w:val="20"/>
-          <w:szCs w:val="20"/>
-        </w:rPr>
-        <w:t>methods. One test instance is created for the execution of each test method, which is</w:t>
-      </w:r>
-      <w:r>
-        <w:rPr>
-          <w:rFonts w:ascii="NewBaskerville-Roman" w:hAnsi="NewBaskerville-Roman" w:cs="NewBaskerville-Roman"/>
-          <w:color w:val="262626"/>
-          <w:sz w:val="20"/>
-          <w:szCs w:val="20"/>
-        </w:rPr>
-        <w:t xml:space="preserve"> </w:t>
+        <w:t xml:space="preserve">Because each test method runs on a new test class instance, you cannot reuse instance variable values across test methods. One test instance is created for the execution of each test method, which is </w:t>
       </w:r>
       <w:r>
         <w:rPr>
@@ -1112,6 +1251,7 @@
         </w:numPr>
       </w:pPr>
       <w:r>
+        <w:lastRenderedPageBreak/>
         <w:t xml:space="preserve">If you annotate your </w:t>
       </w:r>
       <w:r>
@@ -1141,6 +1281,126 @@
           <w:sz w:val="19"/>
           <w:szCs w:val="19"/>
         </w:rPr>
+        <w:t xml:space="preserve"> Lifecycle.PER_METHOD</w:t>
+      </w:r>
+      <w:r>
+        <w:t>, JUnit 5 will execute all test methods on the same test instance. A new test instance will be created for each test class when using this annotation.</w:t>
+      </w:r>
+    </w:p>
+    <w:p>
+      <w:pPr>
+        <w:pStyle w:val="ListParagraph"/>
+      </w:pPr>
+    </w:p>
+    <w:p>
+      <w:pPr>
+        <w:pStyle w:val="NoSpacing"/>
+      </w:pPr>
+      <w:r>
+        <w:t xml:space="preserve">Let’s </w:t>
+      </w:r>
+      <w:r>
+        <w:t xml:space="preserve">explain </w:t>
+      </w:r>
+      <w:r>
+        <w:rPr>
+          <w:b/>
+          <w:bCs/>
+        </w:rPr>
+        <w:t>the life cycle of test execution</w:t>
+      </w:r>
+      <w:r>
+        <w:t xml:space="preserve"> with an example:</w:t>
+      </w:r>
+    </w:p>
+    <w:p>
+      <w:pPr>
+        <w:pStyle w:val="NoSpacing"/>
+      </w:pPr>
+    </w:p>
+    <w:p>
+      <w:pPr>
+        <w:pStyle w:val="ListParagraph"/>
+        <w:autoSpaceDE w:val="0"/>
+        <w:autoSpaceDN w:val="0"/>
+        <w:adjustRightInd w:val="0"/>
+        <w:spacing w:after="0"/>
+        <w:jc w:val="center"/>
+        <w:rPr>
+          <w:rFonts w:ascii="NewBaskerville-Roman" w:hAnsi="NewBaskerville-Roman" w:cs="NewBaskerville-Roman"/>
+          <w:color w:val="262626"/>
+          <w:sz w:val="20"/>
+          <w:szCs w:val="20"/>
+        </w:rPr>
+      </w:pPr>
+      <w:r>
+        <w:rPr>
+          <w:noProof/>
+        </w:rPr>
+        <w:drawing>
+          <wp:inline distT="0" distB="0" distL="0" distR="0" wp14:anchorId="2A50872F" wp14:editId="546B478A">
+            <wp:extent cx="2918460" cy="4143375"/>
+            <wp:effectExtent l="0" t="0" r="0" b="9525"/>
+            <wp:docPr id="1" name="Picture 1"/>
+            <wp:cNvGraphicFramePr>
+              <a:graphicFrameLocks xmlns:a="http://schemas.openxmlformats.org/drawingml/2006/main" noChangeAspect="1"/>
+            </wp:cNvGraphicFramePr>
+            <a:graphic xmlns:a="http://schemas.openxmlformats.org/drawingml/2006/main">
+              <a:graphicData uri="http://schemas.openxmlformats.org/drawingml/2006/picture">
+                <pic:pic xmlns:pic="http://schemas.openxmlformats.org/drawingml/2006/picture">
+                  <pic:nvPicPr>
+                    <pic:cNvPr id="1" name=""/>
+                    <pic:cNvPicPr/>
+                  </pic:nvPicPr>
+                  <pic:blipFill>
+                    <a:blip r:embed="rId8"/>
+                    <a:stretch>
+                      <a:fillRect/>
+                    </a:stretch>
+                  </pic:blipFill>
+                  <pic:spPr>
+                    <a:xfrm>
+                      <a:off x="0" y="0"/>
+                      <a:ext cx="2918460" cy="4143375"/>
+                    </a:xfrm>
+                    <a:prstGeom prst="rect">
+                      <a:avLst/>
+                    </a:prstGeom>
+                  </pic:spPr>
+                </pic:pic>
+              </a:graphicData>
+            </a:graphic>
+          </wp:inline>
+        </w:drawing>
+      </w:r>
+    </w:p>
+    <w:p>
+      <w:pPr>
+        <w:pStyle w:val="ListParagraph"/>
+        <w:autoSpaceDE w:val="0"/>
+        <w:autoSpaceDN w:val="0"/>
+        <w:adjustRightInd w:val="0"/>
+        <w:spacing w:after="0"/>
+        <w:rPr>
+          <w:rFonts w:ascii="NewBaskerville-Roman" w:hAnsi="NewBaskerville-Roman" w:cs="NewBaskerville-Roman"/>
+          <w:color w:val="262626"/>
+          <w:sz w:val="20"/>
+          <w:szCs w:val="20"/>
+        </w:rPr>
+      </w:pPr>
+    </w:p>
+    <w:p>
+      <w:pPr>
+        <w:pStyle w:val="NoSpacing"/>
+        <w:numPr>
+          <w:ilvl w:val="0"/>
+          <w:numId w:val="34"/>
+        </w:numPr>
+      </w:pPr>
+      <w:r>
+        <w:t>The method annotated with</w:t>
+      </w:r>
+      <w:r>
         <w:t xml:space="preserve"> </w:t>
       </w:r>
       <w:r>
@@ -1149,7 +1409,7 @@
           <w:sz w:val="19"/>
           <w:szCs w:val="19"/>
         </w:rPr>
-        <w:t>Lifecycle.PER_</w:t>
+        <w:t>@BeforeAll</w:t>
       </w:r>
       <w:r>
         <w:rPr>
@@ -1157,35 +1417,1658 @@
           <w:sz w:val="19"/>
           <w:szCs w:val="19"/>
         </w:rPr>
-        <w:t>METHOD</w:t>
-      </w:r>
-      <w:r>
-        <w:t>,</w:t>
-      </w:r>
-      <w:r>
         <w:t xml:space="preserve"> </w:t>
       </w:r>
       <w:r>
-        <w:t>JUnit 5 will execute all test methods on the same test instance. A new test instance will</w:t>
+        <w:t>is executed once: before all tests.</w:t>
       </w:r>
       <w:r>
         <w:t xml:space="preserve"> </w:t>
       </w:r>
       <w:r>
-        <w:t>be created for each test class when using this annotation.</w:t>
+        <w:rPr>
+          <w:highlight w:val="yellow"/>
+        </w:rPr>
+        <w:t>This method</w:t>
+      </w:r>
+      <w:r>
+        <w:rPr>
+          <w:highlight w:val="yellow"/>
+        </w:rPr>
+        <w:t xml:space="preserve"> </w:t>
+      </w:r>
+      <w:r>
+        <w:rPr>
+          <w:highlight w:val="yellow"/>
+        </w:rPr>
+        <w:t>needs to be static unless the entire test class is annotated</w:t>
+      </w:r>
+      <w:r>
+        <w:rPr>
+          <w:highlight w:val="yellow"/>
+        </w:rPr>
+        <w:t xml:space="preserve"> </w:t>
+      </w:r>
+      <w:r>
+        <w:rPr>
+          <w:highlight w:val="yellow"/>
+        </w:rPr>
+        <w:t>with</w:t>
+      </w:r>
+      <w:r>
+        <w:rPr>
+          <w:highlight w:val="yellow"/>
+        </w:rPr>
+        <w:t xml:space="preserve"> </w:t>
+      </w:r>
+      <w:r>
+        <w:rPr>
+          <w:rFonts w:ascii="Courier" w:hAnsi="Courier" w:cs="Courier"/>
+          <w:sz w:val="17"/>
+          <w:szCs w:val="17"/>
+          <w:highlight w:val="yellow"/>
+        </w:rPr>
+        <w:t>@TestInstance(Lifecycle.PER_CLASS)</w:t>
+      </w:r>
+      <w:r>
+        <w:rPr>
+          <w:sz w:val="18"/>
+          <w:szCs w:val="18"/>
+          <w:highlight w:val="yellow"/>
+        </w:rPr>
+        <w:t>.</w:t>
       </w:r>
     </w:p>
     <w:p>
       <w:pPr>
         <w:pStyle w:val="ListParagraph"/>
+        <w:autoSpaceDE w:val="0"/>
+        <w:autoSpaceDN w:val="0"/>
+        <w:adjustRightInd w:val="0"/>
+        <w:spacing w:after="0"/>
+        <w:rPr>
+          <w:b/>
+          <w:bCs/>
+          <w:sz w:val="20"/>
+          <w:szCs w:val="20"/>
+        </w:rPr>
       </w:pPr>
     </w:p>
     <w:p>
       <w:pPr>
+        <w:pStyle w:val="ListParagraph"/>
+        <w:numPr>
+          <w:ilvl w:val="0"/>
+          <w:numId w:val="34"/>
+        </w:numPr>
+        <w:autoSpaceDE w:val="0"/>
+        <w:autoSpaceDN w:val="0"/>
+        <w:adjustRightInd w:val="0"/>
+        <w:spacing w:after="0"/>
+        <w:rPr>
+          <w:rFonts w:ascii="NewBaskerville-Roman" w:hAnsi="NewBaskerville-Roman" w:cs="NewBaskerville-Roman"/>
+          <w:color w:val="262626"/>
+          <w:sz w:val="20"/>
+          <w:szCs w:val="20"/>
+        </w:rPr>
+      </w:pPr>
+      <w:r>
+        <w:rPr>
+          <w:rFonts w:ascii="NewBaskerville-Roman" w:hAnsi="NewBaskerville-Roman" w:cs="NewBaskerville-Roman"/>
+          <w:color w:val="262626"/>
+          <w:sz w:val="20"/>
+          <w:szCs w:val="20"/>
+        </w:rPr>
+        <w:t xml:space="preserve">The method annotated with </w:t>
+      </w:r>
+      <w:r>
+        <w:rPr>
+          <w:rFonts w:ascii="Courier" w:hAnsi="Courier" w:cs="Courier"/>
+          <w:color w:val="262626"/>
+          <w:sz w:val="19"/>
+          <w:szCs w:val="19"/>
+        </w:rPr>
+        <w:t>@BeforeEach</w:t>
+      </w:r>
+      <w:r>
+        <w:rPr>
+          <w:rFonts w:ascii="CombiNumerals-Solid" w:hAnsi="CombiNumerals-Solid" w:cs="CombiNumerals-Solid"/>
+          <w:color w:val="476B86"/>
+          <w:sz w:val="27"/>
+          <w:szCs w:val="27"/>
+        </w:rPr>
+        <w:t xml:space="preserve"> </w:t>
+      </w:r>
+      <w:r>
+        <w:rPr>
+          <w:rFonts w:ascii="NewBaskerville-Roman" w:hAnsi="NewBaskerville-Roman" w:cs="NewBaskerville-Roman"/>
+          <w:color w:val="262626"/>
+          <w:sz w:val="20"/>
+          <w:szCs w:val="20"/>
+        </w:rPr>
+        <w:t>is executed before each test. In</w:t>
+      </w:r>
+      <w:r>
+        <w:rPr>
+          <w:rFonts w:ascii="NewBaskerville-Roman" w:hAnsi="NewBaskerville-Roman" w:cs="NewBaskerville-Roman"/>
+          <w:color w:val="262626"/>
+          <w:sz w:val="20"/>
+          <w:szCs w:val="20"/>
+        </w:rPr>
+        <w:t xml:space="preserve"> </w:t>
+      </w:r>
+      <w:r>
+        <w:rPr>
+          <w:rFonts w:ascii="NewBaskerville-Roman" w:hAnsi="NewBaskerville-Roman" w:cs="NewBaskerville-Roman"/>
+          <w:color w:val="262626"/>
+          <w:sz w:val="20"/>
+          <w:szCs w:val="20"/>
+        </w:rPr>
+        <w:t>our case, it will be executed twice.</w:t>
+      </w:r>
+    </w:p>
+    <w:p>
+      <w:pPr>
+        <w:autoSpaceDE w:val="0"/>
+        <w:autoSpaceDN w:val="0"/>
+        <w:adjustRightInd w:val="0"/>
+        <w:spacing w:after="0"/>
+        <w:rPr>
+          <w:rFonts w:ascii="NewBaskerville-Roman" w:hAnsi="NewBaskerville-Roman" w:cs="NewBaskerville-Roman"/>
+          <w:color w:val="262626"/>
+          <w:sz w:val="20"/>
+          <w:szCs w:val="20"/>
+        </w:rPr>
+      </w:pPr>
+    </w:p>
+    <w:p>
+      <w:pPr>
+        <w:pStyle w:val="ListParagraph"/>
+        <w:numPr>
+          <w:ilvl w:val="0"/>
+          <w:numId w:val="34"/>
+        </w:numPr>
+        <w:autoSpaceDE w:val="0"/>
+        <w:autoSpaceDN w:val="0"/>
+        <w:adjustRightInd w:val="0"/>
+        <w:spacing w:after="0"/>
+        <w:rPr>
+          <w:rFonts w:ascii="NewBaskerville-Roman" w:hAnsi="NewBaskerville-Roman" w:cs="NewBaskerville-Roman"/>
+          <w:color w:val="262626"/>
+          <w:sz w:val="20"/>
+          <w:szCs w:val="20"/>
+        </w:rPr>
+      </w:pPr>
+      <w:r>
+        <w:rPr>
+          <w:rFonts w:ascii="NewBaskerville-Roman" w:hAnsi="NewBaskerville-Roman" w:cs="NewBaskerville-Roman"/>
+          <w:color w:val="262626"/>
+          <w:sz w:val="20"/>
+          <w:szCs w:val="20"/>
+        </w:rPr>
+        <w:t xml:space="preserve">The two methods annotated with </w:t>
+      </w:r>
+      <w:r>
+        <w:rPr>
+          <w:rFonts w:ascii="Courier" w:hAnsi="Courier" w:cs="Courier"/>
+          <w:color w:val="262626"/>
+          <w:sz w:val="19"/>
+          <w:szCs w:val="19"/>
+        </w:rPr>
+        <w:t>@Test</w:t>
+      </w:r>
+      <w:r>
+        <w:rPr>
+          <w:rFonts w:ascii="Courier" w:hAnsi="Courier" w:cs="Courier"/>
+          <w:color w:val="262626"/>
+          <w:sz w:val="19"/>
+          <w:szCs w:val="19"/>
+        </w:rPr>
+        <w:t xml:space="preserve"> </w:t>
+      </w:r>
+      <w:r>
+        <w:rPr>
+          <w:rFonts w:ascii="NewBaskerville-Roman" w:hAnsi="NewBaskerville-Roman" w:cs="NewBaskerville-Roman"/>
+          <w:color w:val="262626"/>
+          <w:sz w:val="20"/>
+          <w:szCs w:val="20"/>
+        </w:rPr>
+        <w:t>are executed independently.</w:t>
+      </w:r>
+    </w:p>
+    <w:p>
+      <w:pPr>
+        <w:autoSpaceDE w:val="0"/>
+        <w:autoSpaceDN w:val="0"/>
+        <w:adjustRightInd w:val="0"/>
+        <w:spacing w:after="0"/>
+        <w:rPr>
+          <w:rFonts w:ascii="NewBaskerville-Roman" w:hAnsi="NewBaskerville-Roman" w:cs="NewBaskerville-Roman"/>
+          <w:color w:val="262626"/>
+          <w:sz w:val="20"/>
+          <w:szCs w:val="20"/>
+        </w:rPr>
+      </w:pPr>
+    </w:p>
+    <w:p>
+      <w:pPr>
+        <w:pStyle w:val="ListParagraph"/>
+        <w:numPr>
+          <w:ilvl w:val="0"/>
+          <w:numId w:val="34"/>
+        </w:numPr>
+        <w:autoSpaceDE w:val="0"/>
+        <w:autoSpaceDN w:val="0"/>
+        <w:adjustRightInd w:val="0"/>
+        <w:spacing w:after="0"/>
+        <w:rPr>
+          <w:rFonts w:ascii="NewBaskerville-Roman" w:hAnsi="NewBaskerville-Roman" w:cs="NewBaskerville-Roman"/>
+          <w:color w:val="262626"/>
+          <w:sz w:val="20"/>
+          <w:szCs w:val="20"/>
+        </w:rPr>
+      </w:pPr>
+      <w:r>
+        <w:rPr>
+          <w:rFonts w:ascii="NewBaskerville-Roman" w:hAnsi="NewBaskerville-Roman" w:cs="NewBaskerville-Roman"/>
+          <w:color w:val="262626"/>
+          <w:sz w:val="20"/>
+          <w:szCs w:val="20"/>
+        </w:rPr>
+        <w:t xml:space="preserve">The method annotated with </w:t>
+      </w:r>
+      <w:r>
+        <w:rPr>
+          <w:rFonts w:ascii="Courier" w:hAnsi="Courier" w:cs="Courier"/>
+          <w:color w:val="262626"/>
+          <w:sz w:val="19"/>
+          <w:szCs w:val="19"/>
+        </w:rPr>
+        <w:t>@AfterEach</w:t>
+      </w:r>
+      <w:r>
+        <w:rPr>
+          <w:rFonts w:ascii="Courier" w:hAnsi="Courier" w:cs="Courier"/>
+          <w:color w:val="262626"/>
+          <w:sz w:val="19"/>
+          <w:szCs w:val="19"/>
+        </w:rPr>
+        <w:t xml:space="preserve"> </w:t>
+      </w:r>
+      <w:r>
+        <w:rPr>
+          <w:rFonts w:ascii="NewBaskerville-Roman" w:hAnsi="NewBaskerville-Roman" w:cs="NewBaskerville-Roman"/>
+          <w:color w:val="262626"/>
+          <w:sz w:val="20"/>
+          <w:szCs w:val="20"/>
+        </w:rPr>
+        <w:t>is executed after each test. In our</w:t>
+      </w:r>
+      <w:r>
+        <w:rPr>
+          <w:rFonts w:ascii="NewBaskerville-Roman" w:hAnsi="NewBaskerville-Roman" w:cs="NewBaskerville-Roman"/>
+          <w:color w:val="262626"/>
+          <w:sz w:val="20"/>
+          <w:szCs w:val="20"/>
+        </w:rPr>
+        <w:t xml:space="preserve"> </w:t>
+      </w:r>
+      <w:r>
+        <w:rPr>
+          <w:rFonts w:ascii="NewBaskerville-Roman" w:hAnsi="NewBaskerville-Roman" w:cs="NewBaskerville-Roman"/>
+          <w:color w:val="262626"/>
+          <w:sz w:val="20"/>
+          <w:szCs w:val="20"/>
+        </w:rPr>
+        <w:t>case, it will be executed twice.</w:t>
+      </w:r>
+    </w:p>
+    <w:p>
+      <w:pPr>
+        <w:autoSpaceDE w:val="0"/>
+        <w:autoSpaceDN w:val="0"/>
+        <w:adjustRightInd w:val="0"/>
+        <w:spacing w:after="0"/>
+        <w:rPr>
+          <w:rFonts w:ascii="NewBaskerville-Roman" w:hAnsi="NewBaskerville-Roman" w:cs="NewBaskerville-Roman"/>
+          <w:color w:val="262626"/>
+          <w:sz w:val="20"/>
+          <w:szCs w:val="20"/>
+        </w:rPr>
+      </w:pPr>
+    </w:p>
+    <w:p>
+      <w:pPr>
+        <w:pStyle w:val="ListParagraph"/>
+        <w:numPr>
+          <w:ilvl w:val="0"/>
+          <w:numId w:val="34"/>
+        </w:numPr>
+        <w:autoSpaceDE w:val="0"/>
+        <w:autoSpaceDN w:val="0"/>
+        <w:adjustRightInd w:val="0"/>
+        <w:spacing w:after="0"/>
+        <w:rPr>
+          <w:rFonts w:ascii="NewBaskerville-Roman" w:hAnsi="NewBaskerville-Roman" w:cs="NewBaskerville-Roman"/>
+          <w:b/>
+          <w:bCs/>
+          <w:color w:val="262626"/>
+          <w:sz w:val="18"/>
+          <w:szCs w:val="18"/>
+        </w:rPr>
+      </w:pPr>
+      <w:r>
+        <w:rPr>
+          <w:rFonts w:ascii="NewBaskerville-Roman" w:hAnsi="NewBaskerville-Roman" w:cs="NewBaskerville-Roman"/>
+          <w:color w:val="262626"/>
+          <w:sz w:val="20"/>
+          <w:szCs w:val="20"/>
+        </w:rPr>
+        <w:t xml:space="preserve">The method annotated with </w:t>
+      </w:r>
+      <w:r>
+        <w:rPr>
+          <w:rFonts w:ascii="Courier" w:hAnsi="Courier" w:cs="Courier"/>
+          <w:color w:val="262626"/>
+          <w:sz w:val="19"/>
+          <w:szCs w:val="19"/>
+        </w:rPr>
+        <w:t>@AfterAll</w:t>
+      </w:r>
+      <w:r>
+        <w:rPr>
+          <w:rFonts w:ascii="Courier" w:hAnsi="Courier" w:cs="Courier"/>
+          <w:color w:val="262626"/>
+          <w:sz w:val="19"/>
+          <w:szCs w:val="19"/>
+        </w:rPr>
+        <w:t xml:space="preserve"> </w:t>
+      </w:r>
+      <w:r>
+        <w:rPr>
+          <w:rFonts w:ascii="NewBaskerville-Roman" w:hAnsi="NewBaskerville-Roman" w:cs="NewBaskerville-Roman"/>
+          <w:color w:val="262626"/>
+          <w:sz w:val="20"/>
+          <w:szCs w:val="20"/>
+        </w:rPr>
+        <w:t>is executed once: after all tests.</w:t>
+      </w:r>
+      <w:r>
+        <w:rPr>
+          <w:rFonts w:ascii="NewBaskerville-Roman" w:hAnsi="NewBaskerville-Roman" w:cs="NewBaskerville-Roman"/>
+          <w:color w:val="262626"/>
+          <w:sz w:val="20"/>
+          <w:szCs w:val="20"/>
+        </w:rPr>
+        <w:t xml:space="preserve"> </w:t>
+      </w:r>
+      <w:r>
+        <w:rPr>
+          <w:rFonts w:ascii="NewBaskerville-Roman" w:hAnsi="NewBaskerville-Roman" w:cs="NewBaskerville-Roman"/>
+          <w:b/>
+          <w:bCs/>
+          <w:color w:val="262626"/>
+          <w:sz w:val="20"/>
+          <w:szCs w:val="20"/>
+        </w:rPr>
+        <w:t>This method needs to be static unless the entire test class</w:t>
+      </w:r>
+      <w:r>
+        <w:rPr>
+          <w:rFonts w:ascii="NewBaskerville-Roman" w:hAnsi="NewBaskerville-Roman" w:cs="NewBaskerville-Roman"/>
+          <w:b/>
+          <w:bCs/>
+          <w:color w:val="262626"/>
+          <w:sz w:val="20"/>
+          <w:szCs w:val="20"/>
+        </w:rPr>
+        <w:t xml:space="preserve"> </w:t>
+      </w:r>
+      <w:r>
+        <w:rPr>
+          <w:rFonts w:ascii="NewBaskerville-Roman" w:hAnsi="NewBaskerville-Roman" w:cs="NewBaskerville-Roman"/>
+          <w:b/>
+          <w:bCs/>
+          <w:color w:val="262626"/>
+          <w:sz w:val="20"/>
+          <w:szCs w:val="20"/>
+        </w:rPr>
+        <w:t>is annotated with</w:t>
+      </w:r>
+      <w:r>
+        <w:rPr>
+          <w:rFonts w:ascii="NewBaskerville-Roman" w:hAnsi="NewBaskerville-Roman" w:cs="NewBaskerville-Roman"/>
+          <w:b/>
+          <w:bCs/>
+          <w:color w:val="262626"/>
+          <w:sz w:val="20"/>
+          <w:szCs w:val="20"/>
+        </w:rPr>
+        <w:t xml:space="preserve"> </w:t>
+      </w:r>
+      <w:r>
+        <w:rPr>
+          <w:rFonts w:ascii="Courier" w:hAnsi="Courier" w:cs="Courier"/>
+          <w:b/>
+          <w:bCs/>
+          <w:color w:val="262626"/>
+          <w:sz w:val="17"/>
+          <w:szCs w:val="17"/>
+        </w:rPr>
+        <w:t>@TestInstance(Lifecycle.PER_CLASS)</w:t>
+      </w:r>
+      <w:r>
+        <w:rPr>
+          <w:rFonts w:ascii="NewBaskerville-Roman" w:hAnsi="NewBaskerville-Roman" w:cs="NewBaskerville-Roman"/>
+          <w:b/>
+          <w:bCs/>
+          <w:color w:val="262626"/>
+          <w:sz w:val="18"/>
+          <w:szCs w:val="18"/>
+        </w:rPr>
+        <w:t>.</w:t>
+      </w:r>
+    </w:p>
+    <w:p>
+      <w:pPr>
+        <w:autoSpaceDE w:val="0"/>
+        <w:autoSpaceDN w:val="0"/>
+        <w:adjustRightInd w:val="0"/>
+        <w:spacing w:after="0"/>
+        <w:rPr>
+          <w:rFonts w:ascii="NewBaskerville-Roman" w:hAnsi="NewBaskerville-Roman" w:cs="NewBaskerville-Roman"/>
+          <w:b/>
+          <w:bCs/>
+          <w:color w:val="262626"/>
+          <w:sz w:val="18"/>
+          <w:szCs w:val="18"/>
+        </w:rPr>
+      </w:pPr>
+    </w:p>
+    <w:p>
+      <w:pPr>
+        <w:autoSpaceDE w:val="0"/>
+        <w:autoSpaceDN w:val="0"/>
+        <w:adjustRightInd w:val="0"/>
+        <w:spacing w:after="0"/>
+        <w:rPr>
+          <w:rFonts w:ascii="NewBaskerville-Roman" w:hAnsi="NewBaskerville-Roman" w:cs="NewBaskerville-Roman"/>
+          <w:b/>
+          <w:bCs/>
+          <w:color w:val="262626"/>
+          <w:sz w:val="18"/>
+          <w:szCs w:val="18"/>
+        </w:rPr>
+      </w:pPr>
+    </w:p>
+    <w:p>
+      <w:pPr>
+        <w:autoSpaceDE w:val="0"/>
+        <w:autoSpaceDN w:val="0"/>
+        <w:adjustRightInd w:val="0"/>
+        <w:spacing w:after="0"/>
+        <w:rPr>
+          <w:rFonts w:ascii="NewBaskerville-Roman" w:hAnsi="NewBaskerville-Roman" w:cs="NewBaskerville-Roman"/>
+          <w:b/>
+          <w:bCs/>
+          <w:color w:val="262626"/>
+          <w:sz w:val="18"/>
+          <w:szCs w:val="18"/>
+        </w:rPr>
+      </w:pPr>
+    </w:p>
+    <w:p>
+      <w:pPr>
+        <w:autoSpaceDE w:val="0"/>
+        <w:autoSpaceDN w:val="0"/>
+        <w:adjustRightInd w:val="0"/>
+        <w:spacing w:after="0"/>
+        <w:rPr>
+          <w:rFonts w:ascii="NewBaskerville-Roman" w:hAnsi="NewBaskerville-Roman" w:cs="NewBaskerville-Roman"/>
+          <w:b/>
+          <w:bCs/>
+          <w:color w:val="262626"/>
+          <w:sz w:val="18"/>
+          <w:szCs w:val="18"/>
+        </w:rPr>
+      </w:pPr>
+    </w:p>
+    <w:p>
+      <w:pPr>
+        <w:autoSpaceDE w:val="0"/>
+        <w:autoSpaceDN w:val="0"/>
+        <w:adjustRightInd w:val="0"/>
+        <w:spacing w:after="0"/>
+        <w:rPr>
+          <w:rFonts w:ascii="NewBaskerville-Roman" w:hAnsi="NewBaskerville-Roman" w:cs="NewBaskerville-Roman"/>
+          <w:b/>
+          <w:bCs/>
+          <w:color w:val="262626"/>
+          <w:sz w:val="18"/>
+          <w:szCs w:val="18"/>
+        </w:rPr>
+      </w:pPr>
+    </w:p>
+    <w:p>
+      <w:pPr>
+        <w:autoSpaceDE w:val="0"/>
+        <w:autoSpaceDN w:val="0"/>
+        <w:adjustRightInd w:val="0"/>
+        <w:spacing w:after="0"/>
+        <w:rPr>
+          <w:rFonts w:ascii="NewBaskerville-Roman" w:hAnsi="NewBaskerville-Roman" w:cs="NewBaskerville-Roman"/>
+          <w:b/>
+          <w:bCs/>
+          <w:color w:val="262626"/>
+          <w:sz w:val="18"/>
+          <w:szCs w:val="18"/>
+        </w:rPr>
+      </w:pPr>
+    </w:p>
+    <w:p>
+      <w:pPr>
+        <w:autoSpaceDE w:val="0"/>
+        <w:autoSpaceDN w:val="0"/>
+        <w:adjustRightInd w:val="0"/>
+        <w:spacing w:after="0"/>
+        <w:rPr>
+          <w:rFonts w:ascii="NewBaskerville-Roman" w:hAnsi="NewBaskerville-Roman" w:cs="NewBaskerville-Roman"/>
+          <w:b/>
+          <w:bCs/>
+          <w:color w:val="262626"/>
+          <w:sz w:val="18"/>
+          <w:szCs w:val="18"/>
+        </w:rPr>
+      </w:pPr>
+    </w:p>
+    <w:p>
+      <w:pPr>
+        <w:autoSpaceDE w:val="0"/>
+        <w:autoSpaceDN w:val="0"/>
+        <w:adjustRightInd w:val="0"/>
+        <w:spacing w:after="0"/>
+        <w:rPr>
+          <w:rFonts w:ascii="NewBaskerville-Roman" w:hAnsi="NewBaskerville-Roman" w:cs="NewBaskerville-Roman"/>
+          <w:color w:val="262626"/>
+          <w:sz w:val="20"/>
+          <w:szCs w:val="20"/>
+        </w:rPr>
+      </w:pPr>
+      <w:r>
+        <w:rPr>
+          <w:rFonts w:ascii="NewBaskerville-Roman" w:hAnsi="NewBaskerville-Roman" w:cs="NewBaskerville-Roman"/>
+          <w:color w:val="262626"/>
+          <w:sz w:val="20"/>
+          <w:szCs w:val="20"/>
+        </w:rPr>
+        <w:t>To run this test class, you can execute the following from the command line:</w:t>
+      </w:r>
+      <w:r>
+        <w:rPr>
+          <w:rFonts w:ascii="NewBaskerville-Roman" w:hAnsi="NewBaskerville-Roman" w:cs="NewBaskerville-Roman"/>
+          <w:color w:val="262626"/>
+          <w:sz w:val="20"/>
+          <w:szCs w:val="20"/>
+        </w:rPr>
+        <w:t xml:space="preserve"> </w:t>
+      </w:r>
+    </w:p>
+    <w:p>
+      <w:pPr>
+        <w:autoSpaceDE w:val="0"/>
+        <w:autoSpaceDN w:val="0"/>
+        <w:adjustRightInd w:val="0"/>
+        <w:spacing w:after="0"/>
+        <w:rPr>
+          <w:rFonts w:ascii="Courier" w:hAnsi="Courier" w:cs="Courier"/>
+          <w:color w:val="262626"/>
+          <w:sz w:val="23"/>
+          <w:szCs w:val="23"/>
+        </w:rPr>
+      </w:pPr>
+    </w:p>
+    <w:p>
+      <w:pPr>
+        <w:autoSpaceDE w:val="0"/>
+        <w:autoSpaceDN w:val="0"/>
+        <w:adjustRightInd w:val="0"/>
+        <w:spacing w:after="0"/>
+        <w:rPr>
+          <w:rFonts w:ascii="Courier" w:hAnsi="Courier" w:cs="Courier"/>
+          <w:color w:val="262626"/>
+          <w:sz w:val="23"/>
+          <w:szCs w:val="23"/>
+        </w:rPr>
+      </w:pPr>
+      <w:r>
+        <w:rPr>
+          <w:rFonts w:ascii="Courier" w:hAnsi="Courier" w:cs="Courier"/>
+          <w:color w:val="262626"/>
+          <w:sz w:val="23"/>
+          <w:szCs w:val="23"/>
+        </w:rPr>
+        <w:t>mvn clean</w:t>
+      </w:r>
+      <w:r>
+        <w:rPr>
+          <w:rFonts w:ascii="Courier" w:hAnsi="Courier" w:cs="Courier"/>
+          <w:color w:val="262626"/>
+          <w:sz w:val="23"/>
+          <w:szCs w:val="23"/>
+        </w:rPr>
+        <w:t xml:space="preserve"> test </w:t>
+      </w:r>
+      <w:r>
+        <w:rPr>
+          <w:rFonts w:ascii="Courier" w:hAnsi="Courier" w:cs="Courier"/>
+          <w:color w:val="262626"/>
+          <w:sz w:val="23"/>
+          <w:szCs w:val="23"/>
+        </w:rPr>
+        <w:t>-Dtest=</w:t>
+      </w:r>
+      <w:r>
+        <w:rPr>
+          <w:rFonts w:ascii="Courier" w:hAnsi="Courier" w:cs="Courier"/>
+          <w:color w:val="262626"/>
+          <w:sz w:val="23"/>
+          <w:szCs w:val="23"/>
+        </w:rPr>
+        <w:t>”</w:t>
+      </w:r>
+      <w:r>
+        <w:rPr>
+          <w:rFonts w:ascii="Courier" w:hAnsi="Courier" w:cs="Courier"/>
+          <w:color w:val="262626"/>
+          <w:sz w:val="23"/>
+          <w:szCs w:val="23"/>
+        </w:rPr>
+        <w:t>SUTTest</w:t>
+      </w:r>
+      <w:r>
+        <w:rPr>
+          <w:rFonts w:ascii="Courier" w:hAnsi="Courier" w:cs="Courier"/>
+          <w:color w:val="262626"/>
+          <w:sz w:val="23"/>
+          <w:szCs w:val="23"/>
+        </w:rPr>
+        <w:t>”</w:t>
+      </w:r>
+    </w:p>
+    <w:p>
+      <w:pPr>
+        <w:autoSpaceDE w:val="0"/>
+        <w:autoSpaceDN w:val="0"/>
+        <w:adjustRightInd w:val="0"/>
+        <w:spacing w:after="0"/>
+        <w:rPr>
+          <w:rFonts w:ascii="Courier" w:hAnsi="Courier" w:cs="Courier"/>
+          <w:color w:val="262626"/>
+          <w:sz w:val="23"/>
+          <w:szCs w:val="23"/>
+        </w:rPr>
+      </w:pPr>
+    </w:p>
+    <w:p>
+      <w:r>
+        <w:t>or for testing a single method:</w:t>
+      </w:r>
+    </w:p>
+    <w:p>
+      <w:pPr>
+        <w:autoSpaceDE w:val="0"/>
+        <w:autoSpaceDN w:val="0"/>
+        <w:adjustRightInd w:val="0"/>
+        <w:spacing w:after="0"/>
+        <w:rPr>
+          <w:rFonts w:ascii="Courier" w:hAnsi="Courier" w:cs="Courier"/>
+          <w:color w:val="262626"/>
+          <w:sz w:val="23"/>
+          <w:szCs w:val="23"/>
+        </w:rPr>
+      </w:pPr>
+      <w:r>
+        <w:rPr>
+          <w:rFonts w:ascii="Courier" w:hAnsi="Courier" w:cs="Courier"/>
+          <w:color w:val="262626"/>
+          <w:sz w:val="23"/>
+          <w:szCs w:val="23"/>
+        </w:rPr>
+        <w:t>mvn clean</w:t>
+      </w:r>
+      <w:r>
+        <w:rPr>
+          <w:rFonts w:ascii="Courier" w:hAnsi="Courier" w:cs="Courier"/>
+          <w:color w:val="262626"/>
+          <w:sz w:val="23"/>
+          <w:szCs w:val="23"/>
+        </w:rPr>
+        <w:t xml:space="preserve"> test </w:t>
+      </w:r>
+      <w:r>
+        <w:rPr>
+          <w:rFonts w:ascii="Courier" w:hAnsi="Courier" w:cs="Courier"/>
+          <w:color w:val="262626"/>
+          <w:sz w:val="23"/>
+          <w:szCs w:val="23"/>
+        </w:rPr>
+        <w:t>-Dtest=</w:t>
+      </w:r>
+      <w:r>
+        <w:rPr>
+          <w:rFonts w:ascii="Courier" w:hAnsi="Courier" w:cs="Courier"/>
+          <w:color w:val="262626"/>
+          <w:sz w:val="23"/>
+          <w:szCs w:val="23"/>
+        </w:rPr>
+        <w:t>”</w:t>
+      </w:r>
+      <w:r>
+        <w:rPr>
+          <w:rFonts w:ascii="Courier" w:hAnsi="Courier" w:cs="Courier"/>
+          <w:color w:val="262626"/>
+          <w:sz w:val="23"/>
+          <w:szCs w:val="23"/>
+        </w:rPr>
+        <w:t>SUTTest</w:t>
+      </w:r>
+      <w:r>
+        <w:rPr>
+          <w:rFonts w:ascii="Courier" w:hAnsi="Courier" w:cs="Courier"/>
+          <w:color w:val="262626"/>
+          <w:sz w:val="23"/>
+          <w:szCs w:val="23"/>
+        </w:rPr>
+        <w:t>#testRegularWork</w:t>
+      </w:r>
+      <w:r>
+        <w:rPr>
+          <w:rFonts w:ascii="Courier" w:hAnsi="Courier" w:cs="Courier"/>
+          <w:color w:val="262626"/>
+          <w:sz w:val="23"/>
+          <w:szCs w:val="23"/>
+        </w:rPr>
+        <w:t>”</w:t>
+      </w:r>
+    </w:p>
+    <w:p>
+      <w:pPr>
+        <w:autoSpaceDE w:val="0"/>
+        <w:autoSpaceDN w:val="0"/>
+        <w:adjustRightInd w:val="0"/>
+        <w:spacing w:after="0"/>
+        <w:rPr>
+          <w:rFonts w:ascii="Courier" w:hAnsi="Courier" w:cs="Courier"/>
+          <w:color w:val="262626"/>
+          <w:sz w:val="23"/>
+          <w:szCs w:val="23"/>
+        </w:rPr>
+      </w:pPr>
+    </w:p>
+    <w:p>
+      <w:pPr>
         <w:pStyle w:val="NoSpacing"/>
       </w:pPr>
       <w:r>
-        <w:t>Page 18…</w:t>
+        <w:rPr>
+          <w:highlight w:val="cyan"/>
+        </w:rPr>
+        <w:t>Note:</w:t>
+      </w:r>
+    </w:p>
+    <w:p>
+      <w:pPr>
+        <w:pStyle w:val="NoSpacing"/>
+      </w:pPr>
+      <w:r>
+        <w:t xml:space="preserve">If you don’t specify surefire plugin in the POM, maven will pick up the version from its </w:t>
+      </w:r>
+      <w:r>
+        <w:t xml:space="preserve">own </w:t>
+      </w:r>
+      <w:r>
+        <w:t xml:space="preserve">configurations and they’re not up to date </w:t>
+      </w:r>
+      <w:r>
+        <w:t>apparently</w:t>
+      </w:r>
+      <w:r>
+        <w:t xml:space="preserve"> because they’re updated from release to release of Maven itself</w:t>
+      </w:r>
+      <w:r>
+        <w:t>. So</w:t>
+      </w:r>
+      <w:r>
+        <w:t>,</w:t>
+      </w:r>
+      <w:r>
+        <w:t xml:space="preserve"> you better mention the surefire plugin version</w:t>
+      </w:r>
+      <w:r>
+        <w:t xml:space="preserve"> in</w:t>
+      </w:r>
+      <w:r>
+        <w:t xml:space="preserve"> the </w:t>
+      </w:r>
+      <w:r>
+        <w:t>build</w:t>
+      </w:r>
+      <w:r>
+        <w:t xml:space="preserve"> tag of the POM</w:t>
+      </w:r>
+      <w:r>
+        <w:t>.</w:t>
+      </w:r>
+    </w:p>
+    <w:p>
+      <w:pPr>
+        <w:pStyle w:val="NoSpacing"/>
+      </w:pPr>
+    </w:p>
+    <w:p>
+      <w:pPr>
+        <w:pStyle w:val="NoSpacing"/>
+      </w:pPr>
+      <w:r>
+        <w:t>By default, </w:t>
+      </w:r>
+      <w:r>
+        <w:rPr>
+          <w:rStyle w:val="Emphasis"/>
+          <w:i w:val="0"/>
+          <w:iCs w:val="0"/>
+        </w:rPr>
+        <w:t>surefire</w:t>
+      </w:r>
+      <w:r>
+        <w:t> automatically includes all test classes whose name starts with </w:t>
+      </w:r>
+      <w:r>
+        <w:rPr>
+          <w:rStyle w:val="Emphasis"/>
+          <w:i w:val="0"/>
+          <w:iCs w:val="0"/>
+        </w:rPr>
+        <w:t>Test</w:t>
+      </w:r>
+      <w:r>
+        <w:t>, or</w:t>
+      </w:r>
+      <w:r>
+        <w:t xml:space="preserve"> </w:t>
+      </w:r>
+      <w:r>
+        <w:t>ends with </w:t>
+      </w:r>
+      <w:r>
+        <w:rPr>
+          <w:rStyle w:val="Emphasis"/>
+          <w:i w:val="0"/>
+          <w:iCs w:val="0"/>
+        </w:rPr>
+        <w:t>Test</w:t>
+      </w:r>
+      <w:r>
+        <w:t>, </w:t>
+      </w:r>
+      <w:r>
+        <w:rPr>
+          <w:rStyle w:val="Emphasis"/>
+          <w:i w:val="0"/>
+          <w:iCs w:val="0"/>
+        </w:rPr>
+        <w:t>Tests</w:t>
+      </w:r>
+      <w:r>
+        <w:t> or </w:t>
+      </w:r>
+      <w:r>
+        <w:rPr>
+          <w:rStyle w:val="Emphasis"/>
+          <w:i w:val="0"/>
+          <w:iCs w:val="0"/>
+        </w:rPr>
+        <w:t>TestCase</w:t>
+      </w:r>
+      <w:r>
+        <w:t>.</w:t>
+      </w:r>
+      <w:r>
+        <w:t xml:space="preserve"> In case you want to change it if you’re not using intellij to run tests:</w:t>
+      </w:r>
+    </w:p>
+    <w:p>
+      <w:pPr>
+        <w:pStyle w:val="NoSpacing"/>
+        <w:rPr>
+          <w:sz w:val="18"/>
+          <w:szCs w:val="18"/>
+        </w:rPr>
+      </w:pPr>
+      <w:r>
+        <w:rPr>
+          <w:sz w:val="18"/>
+          <w:szCs w:val="18"/>
+        </w:rPr>
+        <w:t>&lt;plugin&gt;</w:t>
+      </w:r>
+    </w:p>
+    <w:p>
+      <w:pPr>
+        <w:pStyle w:val="NoSpacing"/>
+        <w:rPr>
+          <w:sz w:val="18"/>
+          <w:szCs w:val="18"/>
+        </w:rPr>
+      </w:pPr>
+      <w:r>
+        <w:rPr>
+          <w:sz w:val="18"/>
+          <w:szCs w:val="18"/>
+        </w:rPr>
+        <w:t xml:space="preserve">    &lt;artifactId&gt;maven-surefire-plugin&lt;/artifactId&gt;</w:t>
+      </w:r>
+    </w:p>
+    <w:p>
+      <w:pPr>
+        <w:pStyle w:val="NoSpacing"/>
+        <w:rPr>
+          <w:sz w:val="18"/>
+          <w:szCs w:val="18"/>
+        </w:rPr>
+      </w:pPr>
+      <w:r>
+        <w:rPr>
+          <w:sz w:val="18"/>
+          <w:szCs w:val="18"/>
+        </w:rPr>
+        <w:t xml:space="preserve">    &lt;version&gt;3.2.5&lt;/version&gt;</w:t>
+      </w:r>
+    </w:p>
+    <w:p>
+      <w:pPr>
+        <w:pStyle w:val="NoSpacing"/>
+        <w:rPr>
+          <w:sz w:val="18"/>
+          <w:szCs w:val="18"/>
+        </w:rPr>
+      </w:pPr>
+      <w:r>
+        <w:rPr>
+          <w:sz w:val="18"/>
+          <w:szCs w:val="18"/>
+        </w:rPr>
+        <w:t xml:space="preserve">    &lt;configuration&gt;</w:t>
+      </w:r>
+    </w:p>
+    <w:p>
+      <w:pPr>
+        <w:pStyle w:val="NoSpacing"/>
+        <w:rPr>
+          <w:sz w:val="18"/>
+          <w:szCs w:val="18"/>
+        </w:rPr>
+      </w:pPr>
+      <w:r>
+        <w:rPr>
+          <w:sz w:val="18"/>
+          <w:szCs w:val="18"/>
+        </w:rPr>
+        <w:t xml:space="preserve">        &lt;excludes&gt;</w:t>
+      </w:r>
+    </w:p>
+    <w:p>
+      <w:pPr>
+        <w:pStyle w:val="NoSpacing"/>
+        <w:rPr>
+          <w:sz w:val="18"/>
+          <w:szCs w:val="18"/>
+        </w:rPr>
+      </w:pPr>
+      <w:r>
+        <w:rPr>
+          <w:sz w:val="18"/>
+          <w:szCs w:val="18"/>
+        </w:rPr>
+        <w:t xml:space="preserve">            &lt;exclude&gt;DataTest.java&lt;/exclude&gt;</w:t>
+      </w:r>
+    </w:p>
+    <w:p>
+      <w:pPr>
+        <w:pStyle w:val="NoSpacing"/>
+        <w:rPr>
+          <w:sz w:val="18"/>
+          <w:szCs w:val="18"/>
+        </w:rPr>
+      </w:pPr>
+      <w:r>
+        <w:rPr>
+          <w:sz w:val="18"/>
+          <w:szCs w:val="18"/>
+        </w:rPr>
+        <w:t xml:space="preserve">        &lt;/excludes&gt;</w:t>
+      </w:r>
+    </w:p>
+    <w:p>
+      <w:pPr>
+        <w:pStyle w:val="NoSpacing"/>
+        <w:rPr>
+          <w:sz w:val="18"/>
+          <w:szCs w:val="18"/>
+        </w:rPr>
+      </w:pPr>
+      <w:r>
+        <w:rPr>
+          <w:sz w:val="18"/>
+          <w:szCs w:val="18"/>
+        </w:rPr>
+        <w:t xml:space="preserve">        &lt;includes&gt;</w:t>
+      </w:r>
+    </w:p>
+    <w:p>
+      <w:pPr>
+        <w:pStyle w:val="NoSpacing"/>
+        <w:rPr>
+          <w:sz w:val="18"/>
+          <w:szCs w:val="18"/>
+        </w:rPr>
+      </w:pPr>
+      <w:r>
+        <w:rPr>
+          <w:sz w:val="18"/>
+          <w:szCs w:val="18"/>
+        </w:rPr>
+        <w:t xml:space="preserve">            &lt;include&gt;DataCheck.java&lt;/include&gt;</w:t>
+      </w:r>
+    </w:p>
+    <w:p>
+      <w:pPr>
+        <w:pStyle w:val="NoSpacing"/>
+        <w:rPr>
+          <w:sz w:val="18"/>
+          <w:szCs w:val="18"/>
+        </w:rPr>
+      </w:pPr>
+      <w:r>
+        <w:rPr>
+          <w:sz w:val="18"/>
+          <w:szCs w:val="18"/>
+        </w:rPr>
+        <w:t xml:space="preserve">        &lt;/includes&gt;</w:t>
+      </w:r>
+    </w:p>
+    <w:p>
+      <w:pPr>
+        <w:pStyle w:val="NoSpacing"/>
+        <w:rPr>
+          <w:sz w:val="18"/>
+          <w:szCs w:val="18"/>
+        </w:rPr>
+      </w:pPr>
+      <w:r>
+        <w:rPr>
+          <w:sz w:val="18"/>
+          <w:szCs w:val="18"/>
+        </w:rPr>
+        <w:t xml:space="preserve">    &lt;/configuration&gt;</w:t>
+      </w:r>
+    </w:p>
+    <w:p>
+      <w:pPr>
+        <w:pStyle w:val="NoSpacing"/>
+      </w:pPr>
+      <w:r>
+        <w:rPr>
+          <w:sz w:val="18"/>
+          <w:szCs w:val="18"/>
+        </w:rPr>
+        <w:t>&lt;/plugin&gt;</w:t>
+      </w:r>
+      <w:r>
+        <w:br w:type="textWrapping" w:clear="all"/>
+      </w:r>
+    </w:p>
+    <w:p>
+      <w:pPr>
+        <w:pStyle w:val="NoSpacing"/>
+        <w:rPr>
+          <w:rFonts w:ascii="NewBaskerville-Roman" w:hAnsi="NewBaskerville-Roman" w:cs="NewBaskerville-Roman"/>
+          <w:sz w:val="20"/>
+          <w:szCs w:val="20"/>
+        </w:rPr>
+      </w:pPr>
+    </w:p>
+    <w:p>
+      <w:pPr>
+        <w:pStyle w:val="Heading2"/>
+      </w:pPr>
+      <w:r>
+        <w:t xml:space="preserve">The </w:t>
+      </w:r>
+      <w:r>
+        <w:t>@DisplayName</w:t>
+      </w:r>
+      <w:r>
+        <w:t xml:space="preserve"> annotation</w:t>
+      </w:r>
+    </w:p>
+    <w:p>
+      <w:pPr>
+        <w:autoSpaceDE w:val="0"/>
+        <w:autoSpaceDN w:val="0"/>
+        <w:adjustRightInd w:val="0"/>
+        <w:spacing w:after="0"/>
+        <w:rPr>
+          <w:rFonts w:ascii="NewBaskerville-Roman" w:hAnsi="NewBaskerville-Roman" w:cs="NewBaskerville-Roman"/>
+          <w:color w:val="262626"/>
+          <w:sz w:val="20"/>
+          <w:szCs w:val="20"/>
+        </w:rPr>
+      </w:pPr>
+      <w:r>
+        <w:rPr>
+          <w:rFonts w:ascii="NewBaskerville-Roman" w:hAnsi="NewBaskerville-Roman" w:cs="NewBaskerville-Roman"/>
+          <w:color w:val="262626"/>
+          <w:sz w:val="20"/>
+          <w:szCs w:val="20"/>
+        </w:rPr>
+        <w:t xml:space="preserve">The </w:t>
+      </w:r>
+      <w:r>
+        <w:rPr>
+          <w:rFonts w:ascii="Courier" w:hAnsi="Courier" w:cs="Courier"/>
+          <w:color w:val="262626"/>
+          <w:sz w:val="19"/>
+          <w:szCs w:val="19"/>
+        </w:rPr>
+        <w:t xml:space="preserve">@DisplayName </w:t>
+      </w:r>
+      <w:r>
+        <w:rPr>
+          <w:rFonts w:ascii="NewBaskerville-Roman" w:hAnsi="NewBaskerville-Roman" w:cs="NewBaskerville-Roman"/>
+          <w:color w:val="262626"/>
+          <w:sz w:val="20"/>
+          <w:szCs w:val="20"/>
+        </w:rPr>
+        <w:t>annotation can be used over classes and test methods.</w:t>
+      </w:r>
+      <w:r>
+        <w:rPr>
+          <w:rFonts w:ascii="NewBaskerville-Roman" w:hAnsi="NewBaskerville-Roman" w:cs="NewBaskerville-Roman"/>
+          <w:color w:val="262626"/>
+          <w:sz w:val="20"/>
+          <w:szCs w:val="20"/>
+        </w:rPr>
+        <w:t xml:space="preserve"> </w:t>
+      </w:r>
+      <w:r>
+        <w:rPr>
+          <w:rFonts w:ascii="NewBaskerville-Roman" w:hAnsi="NewBaskerville-Roman" w:cs="NewBaskerville-Roman"/>
+          <w:color w:val="262626"/>
+          <w:sz w:val="20"/>
+          <w:szCs w:val="20"/>
+        </w:rPr>
+        <w:t>Typically, this</w:t>
+      </w:r>
+      <w:r>
+        <w:rPr>
+          <w:rFonts w:ascii="NewBaskerville-Roman" w:hAnsi="NewBaskerville-Roman" w:cs="NewBaskerville-Roman"/>
+          <w:color w:val="262626"/>
+          <w:sz w:val="20"/>
+          <w:szCs w:val="20"/>
+        </w:rPr>
+        <w:t xml:space="preserve"> </w:t>
+      </w:r>
+      <w:r>
+        <w:rPr>
+          <w:rFonts w:ascii="NewBaskerville-Roman" w:hAnsi="NewBaskerville-Roman" w:cs="NewBaskerville-Roman"/>
+          <w:color w:val="262626"/>
+          <w:sz w:val="20"/>
+          <w:szCs w:val="20"/>
+        </w:rPr>
+        <w:t>annotation is used for test reporting in IDEs</w:t>
+      </w:r>
+      <w:r>
+        <w:rPr>
+          <w:rFonts w:ascii="NewBaskerville-Roman" w:hAnsi="NewBaskerville-Roman" w:cs="NewBaskerville-Roman"/>
+          <w:color w:val="262626"/>
+          <w:sz w:val="20"/>
+          <w:szCs w:val="20"/>
+        </w:rPr>
+        <w:t xml:space="preserve"> </w:t>
+      </w:r>
+      <w:r>
+        <w:rPr>
+          <w:rFonts w:ascii="NewBaskerville-Roman" w:hAnsi="NewBaskerville-Roman" w:cs="NewBaskerville-Roman"/>
+          <w:color w:val="262626"/>
+          <w:sz w:val="20"/>
+          <w:szCs w:val="20"/>
+        </w:rPr>
+        <w:t>and build tools.</w:t>
+      </w:r>
+      <w:r>
+        <w:rPr>
+          <w:rFonts w:ascii="NewBaskerville-Roman" w:hAnsi="NewBaskerville-Roman" w:cs="NewBaskerville-Roman"/>
+          <w:color w:val="262626"/>
+          <w:sz w:val="20"/>
+          <w:szCs w:val="20"/>
+        </w:rPr>
+        <w:t xml:space="preserve"> </w:t>
+      </w:r>
+      <w:r>
+        <w:rPr>
+          <w:rFonts w:ascii="NewBaskerville-Roman" w:hAnsi="NewBaskerville-Roman" w:cs="NewBaskerville-Roman"/>
+          <w:color w:val="262626"/>
+          <w:sz w:val="20"/>
+          <w:szCs w:val="20"/>
+        </w:rPr>
+        <w:t>The string argument of the</w:t>
+      </w:r>
+      <w:r>
+        <w:rPr>
+          <w:rFonts w:ascii="NewBaskerville-Roman" w:hAnsi="NewBaskerville-Roman" w:cs="NewBaskerville-Roman"/>
+          <w:color w:val="262626"/>
+          <w:sz w:val="20"/>
+          <w:szCs w:val="20"/>
+        </w:rPr>
+        <w:t xml:space="preserve"> </w:t>
+      </w:r>
+      <w:r>
+        <w:rPr>
+          <w:rFonts w:ascii="Courier" w:hAnsi="Courier" w:cs="Courier"/>
+          <w:color w:val="262626"/>
+          <w:sz w:val="19"/>
+          <w:szCs w:val="19"/>
+        </w:rPr>
+        <w:t xml:space="preserve">@DisplayName </w:t>
+      </w:r>
+      <w:r>
+        <w:rPr>
+          <w:rFonts w:ascii="NewBaskerville-Roman" w:hAnsi="NewBaskerville-Roman" w:cs="NewBaskerville-Roman"/>
+          <w:color w:val="262626"/>
+          <w:sz w:val="20"/>
+          <w:szCs w:val="20"/>
+        </w:rPr>
+        <w:t>annotation may contain</w:t>
+      </w:r>
+      <w:r>
+        <w:rPr>
+          <w:rFonts w:ascii="NewBaskerville-Roman" w:hAnsi="NewBaskerville-Roman" w:cs="NewBaskerville-Roman"/>
+          <w:color w:val="262626"/>
+          <w:sz w:val="20"/>
+          <w:szCs w:val="20"/>
+        </w:rPr>
+        <w:t xml:space="preserve"> </w:t>
+      </w:r>
+      <w:r>
+        <w:rPr>
+          <w:rFonts w:ascii="NewBaskerville-Roman" w:hAnsi="NewBaskerville-Roman" w:cs="NewBaskerville-Roman"/>
+          <w:color w:val="262626"/>
+          <w:sz w:val="20"/>
+          <w:szCs w:val="20"/>
+        </w:rPr>
+        <w:t>spaces, special characters, and even emojis.</w:t>
+      </w:r>
+    </w:p>
+    <w:p>
+      <w:pPr>
+        <w:autoSpaceDE w:val="0"/>
+        <w:autoSpaceDN w:val="0"/>
+        <w:adjustRightInd w:val="0"/>
+        <w:spacing w:after="0"/>
+        <w:rPr>
+          <w:rFonts w:ascii="NewBaskerville-Roman" w:hAnsi="NewBaskerville-Roman" w:cs="NewBaskerville-Roman"/>
+          <w:color w:val="262626"/>
+          <w:sz w:val="20"/>
+          <w:szCs w:val="20"/>
+        </w:rPr>
+      </w:pPr>
+    </w:p>
+    <w:p>
+      <w:pPr>
+        <w:autoSpaceDE w:val="0"/>
+        <w:autoSpaceDN w:val="0"/>
+        <w:adjustRightInd w:val="0"/>
+        <w:spacing w:after="0"/>
+        <w:rPr>
+          <w:rFonts w:ascii="NewBaskerville-Roman" w:hAnsi="NewBaskerville-Roman" w:cs="NewBaskerville-Roman"/>
+          <w:color w:val="262626"/>
+          <w:sz w:val="20"/>
+          <w:szCs w:val="20"/>
+        </w:rPr>
+      </w:pPr>
+      <w:r>
+        <w:rPr>
+          <w:rFonts w:ascii="NewBaskerville-Roman" w:hAnsi="NewBaskerville-Roman" w:cs="NewBaskerville-Roman"/>
+          <w:color w:val="262626"/>
+          <w:sz w:val="20"/>
+          <w:szCs w:val="20"/>
+        </w:rPr>
+        <w:t>I</w:t>
+      </w:r>
+      <w:r>
+        <w:rPr>
+          <w:rFonts w:ascii="NewBaskerville-Roman" w:hAnsi="NewBaskerville-Roman" w:cs="NewBaskerville-Roman"/>
+          <w:color w:val="262626"/>
+          <w:sz w:val="20"/>
+          <w:szCs w:val="20"/>
+        </w:rPr>
+        <w:t>t’</w:t>
+      </w:r>
+      <w:r>
+        <w:rPr>
+          <w:rFonts w:ascii="NewBaskerville-Roman" w:hAnsi="NewBaskerville-Roman" w:cs="NewBaskerville-Roman"/>
+          <w:color w:val="262626"/>
+          <w:sz w:val="20"/>
+          <w:szCs w:val="20"/>
+        </w:rPr>
+        <w:t>s</w:t>
+      </w:r>
+      <w:r>
+        <w:rPr>
+          <w:rFonts w:ascii="NewBaskerville-Roman" w:hAnsi="NewBaskerville-Roman" w:cs="NewBaskerville-Roman"/>
+          <w:color w:val="262626"/>
+          <w:sz w:val="20"/>
+          <w:szCs w:val="20"/>
+        </w:rPr>
+        <w:t xml:space="preserve"> </w:t>
+      </w:r>
+      <w:r>
+        <w:rPr>
+          <w:rFonts w:ascii="NewBaskerville-Roman" w:hAnsi="NewBaskerville-Roman" w:cs="NewBaskerville-Roman"/>
+          <w:color w:val="262626"/>
+          <w:sz w:val="20"/>
+          <w:szCs w:val="20"/>
+        </w:rPr>
+        <w:t xml:space="preserve">usually </w:t>
+      </w:r>
+      <w:r>
+        <w:rPr>
+          <w:rFonts w:ascii="NewBaskerville-Roman" w:hAnsi="NewBaskerville-Roman" w:cs="NewBaskerville-Roman"/>
+          <w:b/>
+          <w:bCs/>
+          <w:color w:val="262626"/>
+          <w:sz w:val="20"/>
+          <w:szCs w:val="20"/>
+        </w:rPr>
+        <w:t>a full phrase</w:t>
+      </w:r>
+      <w:r>
+        <w:rPr>
+          <w:rFonts w:ascii="NewBaskerville-Roman" w:hAnsi="NewBaskerville-Roman" w:cs="NewBaskerville-Roman"/>
+          <w:color w:val="262626"/>
+          <w:sz w:val="20"/>
+          <w:szCs w:val="20"/>
+        </w:rPr>
+        <w:t xml:space="preserve"> that provides significant information about </w:t>
+      </w:r>
+      <w:r>
+        <w:rPr>
+          <w:rFonts w:ascii="NewBaskerville-Roman" w:hAnsi="NewBaskerville-Roman" w:cs="NewBaskerville-Roman"/>
+          <w:b/>
+          <w:bCs/>
+          <w:color w:val="262626"/>
+          <w:sz w:val="20"/>
+          <w:szCs w:val="20"/>
+        </w:rPr>
+        <w:t>the purpose of the test</w:t>
+      </w:r>
+      <w:r>
+        <w:rPr>
+          <w:rFonts w:ascii="NewBaskerville-Roman" w:hAnsi="NewBaskerville-Roman" w:cs="NewBaskerville-Roman"/>
+          <w:color w:val="262626"/>
+          <w:sz w:val="20"/>
+          <w:szCs w:val="20"/>
+        </w:rPr>
+        <w:t>.</w:t>
+      </w:r>
+    </w:p>
+    <w:p>
+      <w:pPr>
+        <w:autoSpaceDE w:val="0"/>
+        <w:autoSpaceDN w:val="0"/>
+        <w:adjustRightInd w:val="0"/>
+        <w:spacing w:after="0"/>
+        <w:rPr>
+          <w:rFonts w:ascii="NewBaskerville-Roman" w:hAnsi="NewBaskerville-Roman" w:cs="NewBaskerville-Roman"/>
+          <w:color w:val="262626"/>
+          <w:sz w:val="20"/>
+          <w:szCs w:val="20"/>
+        </w:rPr>
+      </w:pPr>
+      <w:r>
+        <w:rPr>
+          <w:rFonts w:ascii="NewBaskerville-Roman" w:hAnsi="NewBaskerville-Roman" w:cs="NewBaskerville-Roman"/>
+          <w:color w:val="262626"/>
+          <w:sz w:val="20"/>
+          <w:szCs w:val="20"/>
+        </w:rPr>
+        <w:t>A test that does not have an associated display name simply shows the method name.</w:t>
+      </w:r>
+    </w:p>
+    <w:p>
+      <w:pPr>
+        <w:pStyle w:val="Heading2"/>
+      </w:pPr>
+      <w:r>
+        <w:t>The @Disabled annotation</w:t>
+      </w:r>
+    </w:p>
+    <w:p>
+      <w:pPr>
+        <w:autoSpaceDE w:val="0"/>
+        <w:autoSpaceDN w:val="0"/>
+        <w:adjustRightInd w:val="0"/>
+        <w:spacing w:after="0"/>
+        <w:rPr>
+          <w:rFonts w:ascii="NewBaskerville-Roman" w:hAnsi="NewBaskerville-Roman" w:cs="NewBaskerville-Roman"/>
+          <w:color w:val="262626"/>
+          <w:sz w:val="20"/>
+          <w:szCs w:val="20"/>
+        </w:rPr>
+      </w:pPr>
+      <w:r>
+        <w:rPr>
+          <w:rFonts w:ascii="NewBaskerville-Roman" w:hAnsi="NewBaskerville-Roman" w:cs="NewBaskerville-Roman"/>
+          <w:color w:val="262626"/>
+          <w:sz w:val="20"/>
+          <w:szCs w:val="20"/>
+        </w:rPr>
+        <w:t xml:space="preserve">The </w:t>
+      </w:r>
+      <w:r>
+        <w:rPr>
+          <w:rFonts w:ascii="Courier" w:hAnsi="Courier" w:cs="Courier"/>
+          <w:color w:val="262626"/>
+          <w:sz w:val="19"/>
+          <w:szCs w:val="19"/>
+        </w:rPr>
+        <w:t xml:space="preserve">@Disabled </w:t>
+      </w:r>
+      <w:r>
+        <w:rPr>
+          <w:rFonts w:ascii="NewBaskerville-Roman" w:hAnsi="NewBaskerville-Roman" w:cs="NewBaskerville-Roman"/>
+          <w:color w:val="262626"/>
+          <w:sz w:val="20"/>
+          <w:szCs w:val="20"/>
+        </w:rPr>
+        <w:t>annotation can be used over classes and test methods. It signals that</w:t>
+      </w:r>
+      <w:r>
+        <w:rPr>
+          <w:rFonts w:ascii="NewBaskerville-Roman" w:hAnsi="NewBaskerville-Roman" w:cs="NewBaskerville-Roman"/>
+          <w:color w:val="262626"/>
+          <w:sz w:val="20"/>
+          <w:szCs w:val="20"/>
+        </w:rPr>
+        <w:t xml:space="preserve"> </w:t>
+      </w:r>
+      <w:r>
+        <w:rPr>
+          <w:rFonts w:ascii="NewBaskerville-Roman" w:hAnsi="NewBaskerville-Roman" w:cs="NewBaskerville-Roman"/>
+          <w:color w:val="262626"/>
+          <w:sz w:val="20"/>
+          <w:szCs w:val="20"/>
+        </w:rPr>
+        <w:t>the annotated test class or test method is disabled and should not be executed.</w:t>
+      </w:r>
+      <w:r>
+        <w:rPr>
+          <w:rFonts w:ascii="NewBaskerville-Roman" w:hAnsi="NewBaskerville-Roman" w:cs="NewBaskerville-Roman"/>
+          <w:color w:val="262626"/>
+          <w:sz w:val="20"/>
+          <w:szCs w:val="20"/>
+        </w:rPr>
+        <w:t xml:space="preserve"> </w:t>
+      </w:r>
+      <w:r>
+        <w:rPr>
+          <w:rFonts w:ascii="NewBaskerville-Roman" w:hAnsi="NewBaskerville-Roman" w:cs="NewBaskerville-Roman"/>
+          <w:color w:val="262626"/>
+          <w:sz w:val="20"/>
+          <w:szCs w:val="20"/>
+        </w:rPr>
+        <w:t>If this annotation is applied to a</w:t>
+      </w:r>
+      <w:r>
+        <w:rPr>
+          <w:rFonts w:ascii="NewBaskerville-Roman" w:hAnsi="NewBaskerville-Roman" w:cs="NewBaskerville-Roman"/>
+          <w:color w:val="262626"/>
+          <w:sz w:val="20"/>
+          <w:szCs w:val="20"/>
+        </w:rPr>
+        <w:t xml:space="preserve"> </w:t>
+      </w:r>
+      <w:r>
+        <w:rPr>
+          <w:rFonts w:ascii="NewBaskerville-Roman" w:hAnsi="NewBaskerville-Roman" w:cs="NewBaskerville-Roman"/>
+          <w:color w:val="262626"/>
+          <w:sz w:val="20"/>
+          <w:szCs w:val="20"/>
+        </w:rPr>
+        <w:t>class, it disables all the methods of the test.</w:t>
+      </w:r>
+    </w:p>
+    <w:p>
+      <w:pPr>
+        <w:autoSpaceDE w:val="0"/>
+        <w:autoSpaceDN w:val="0"/>
+        <w:adjustRightInd w:val="0"/>
+        <w:spacing w:after="0"/>
+        <w:rPr>
+          <w:rFonts w:ascii="NewBaskerville-Roman" w:hAnsi="NewBaskerville-Roman" w:cs="NewBaskerville-Roman"/>
+          <w:color w:val="262626"/>
+          <w:sz w:val="20"/>
+          <w:szCs w:val="20"/>
+        </w:rPr>
+      </w:pPr>
+    </w:p>
+    <w:p>
+      <w:pPr>
+        <w:autoSpaceDE w:val="0"/>
+        <w:autoSpaceDN w:val="0"/>
+        <w:adjustRightInd w:val="0"/>
+        <w:spacing w:after="0"/>
+        <w:rPr>
+          <w:rFonts w:ascii="Courier" w:hAnsi="Courier" w:cs="Courier"/>
+          <w:color w:val="262626"/>
+          <w:sz w:val="16"/>
+          <w:szCs w:val="16"/>
+        </w:rPr>
+      </w:pPr>
+      <w:r>
+        <w:rPr>
+          <w:rFonts w:ascii="NewBaskerville-Roman" w:hAnsi="NewBaskerville-Roman" w:cs="NewBaskerville-Roman"/>
+          <w:color w:val="262626"/>
+          <w:sz w:val="20"/>
+          <w:szCs w:val="20"/>
+        </w:rPr>
+        <w:t>You provide a reason for the method or class being disabled within the annotation</w:t>
+      </w:r>
+      <w:r>
+        <w:rPr>
+          <w:rFonts w:ascii="NewBaskerville-Roman" w:hAnsi="NewBaskerville-Roman" w:cs="NewBaskerville-Roman"/>
+          <w:color w:val="262626"/>
+          <w:sz w:val="20"/>
+          <w:szCs w:val="20"/>
+        </w:rPr>
+        <w:t xml:space="preserve">: </w:t>
+      </w:r>
+      <w:r>
+        <w:rPr>
+          <w:rFonts w:ascii="NewBaskerville-Roman" w:hAnsi="NewBaskerville-Roman" w:cs="NewBaskerville-Roman"/>
+          <w:color w:val="262626"/>
+          <w:sz w:val="20"/>
+          <w:szCs w:val="20"/>
+        </w:rPr>
+        <w:t>@Disabled</w:t>
+      </w:r>
+      <w:r>
+        <w:rPr>
+          <w:rFonts w:ascii="NewBaskerville-Roman" w:hAnsi="NewBaskerville-Roman" w:cs="NewBaskerville-Roman"/>
+          <w:color w:val="262626"/>
+          <w:sz w:val="20"/>
+          <w:szCs w:val="20"/>
+        </w:rPr>
+        <w:t>(“</w:t>
+      </w:r>
+      <w:r>
+        <w:rPr>
+          <w:rFonts w:ascii="Courier" w:hAnsi="Courier" w:cs="Courier"/>
+          <w:color w:val="262626"/>
+          <w:sz w:val="16"/>
+          <w:szCs w:val="16"/>
+        </w:rPr>
+        <w:t>Feature is still under construction.")</w:t>
+      </w:r>
+    </w:p>
+    <w:p>
+      <w:pPr>
+        <w:autoSpaceDE w:val="0"/>
+        <w:autoSpaceDN w:val="0"/>
+        <w:adjustRightInd w:val="0"/>
+        <w:spacing w:after="0"/>
+        <w:rPr>
+          <w:rFonts w:ascii="Courier" w:hAnsi="Courier" w:cs="Courier"/>
+          <w:color w:val="262626"/>
+          <w:sz w:val="16"/>
+          <w:szCs w:val="16"/>
+        </w:rPr>
+      </w:pPr>
+    </w:p>
+    <w:p>
+      <w:pPr>
+        <w:pStyle w:val="Heading2"/>
+      </w:pPr>
+      <w:r>
+        <w:lastRenderedPageBreak/>
+        <w:t>Nested Tests</w:t>
+      </w:r>
+    </w:p>
+    <w:p>
+      <w:r>
+        <w:t>…………………………………………………………</w:t>
+      </w:r>
+    </w:p>
+    <w:p>
+      <w:pPr>
+        <w:pStyle w:val="Heading2"/>
+      </w:pPr>
+      <w:r>
+        <w:t>Tagged Tests</w:t>
+      </w:r>
+    </w:p>
+    <w:p>
+      <w:r>
+        <w:t>…………………………………………………………</w:t>
+      </w:r>
+    </w:p>
+    <w:p>
+      <w:pPr>
+        <w:pStyle w:val="Heading2"/>
+      </w:pPr>
+      <w:r>
+        <w:t>Assertions</w:t>
       </w:r>
     </w:p>
     <w:sectPr>
@@ -1535,6 +3418,119 @@
     </w:lvl>
   </w:abstractNum>
   <w:abstractNum w:abstractNumId="10" w15:restartNumberingAfterBreak="0">
+    <w:nsid w:val="083B7677"/>
+    <w:multiLevelType w:val="hybridMultilevel"/>
+    <w:tmpl w:val="8BCC8FAE"/>
+    <w:lvl w:ilvl="0" w:tplc="04090001">
+      <w:start w:val="1"/>
+      <w:numFmt w:val="bullet"/>
+      <w:lvlText w:val=""/>
+      <w:lvlJc w:val="left"/>
+      <w:pPr>
+        <w:ind w:left="720" w:hanging="360"/>
+      </w:pPr>
+      <w:rPr>
+        <w:rFonts w:ascii="Symbol" w:hAnsi="Symbol" w:hint="default"/>
+      </w:rPr>
+    </w:lvl>
+    <w:lvl w:ilvl="1" w:tplc="04090003" w:tentative="1">
+      <w:start w:val="1"/>
+      <w:numFmt w:val="bullet"/>
+      <w:lvlText w:val="o"/>
+      <w:lvlJc w:val="left"/>
+      <w:pPr>
+        <w:ind w:left="1440" w:hanging="360"/>
+      </w:pPr>
+      <w:rPr>
+        <w:rFonts w:ascii="Courier New" w:hAnsi="Courier New" w:cs="Courier New" w:hint="default"/>
+      </w:rPr>
+    </w:lvl>
+    <w:lvl w:ilvl="2" w:tplc="04090005" w:tentative="1">
+      <w:start w:val="1"/>
+      <w:numFmt w:val="bullet"/>
+      <w:lvlText w:val=""/>
+      <w:lvlJc w:val="left"/>
+      <w:pPr>
+        <w:ind w:left="2160" w:hanging="360"/>
+      </w:pPr>
+      <w:rPr>
+        <w:rFonts w:ascii="Wingdings" w:hAnsi="Wingdings" w:hint="default"/>
+      </w:rPr>
+    </w:lvl>
+    <w:lvl w:ilvl="3" w:tplc="04090001" w:tentative="1">
+      <w:start w:val="1"/>
+      <w:numFmt w:val="bullet"/>
+      <w:lvlText w:val=""/>
+      <w:lvlJc w:val="left"/>
+      <w:pPr>
+        <w:ind w:left="2880" w:hanging="360"/>
+      </w:pPr>
+      <w:rPr>
+        <w:rFonts w:ascii="Symbol" w:hAnsi="Symbol" w:hint="default"/>
+      </w:rPr>
+    </w:lvl>
+    <w:lvl w:ilvl="4" w:tplc="04090003" w:tentative="1">
+      <w:start w:val="1"/>
+      <w:numFmt w:val="bullet"/>
+      <w:lvlText w:val="o"/>
+      <w:lvlJc w:val="left"/>
+      <w:pPr>
+        <w:ind w:left="3600" w:hanging="360"/>
+      </w:pPr>
+      <w:rPr>
+        <w:rFonts w:ascii="Courier New" w:hAnsi="Courier New" w:cs="Courier New" w:hint="default"/>
+      </w:rPr>
+    </w:lvl>
+    <w:lvl w:ilvl="5" w:tplc="04090005" w:tentative="1">
+      <w:start w:val="1"/>
+      <w:numFmt w:val="bullet"/>
+      <w:lvlText w:val=""/>
+      <w:lvlJc w:val="left"/>
+      <w:pPr>
+        <w:ind w:left="4320" w:hanging="360"/>
+      </w:pPr>
+      <w:rPr>
+        <w:rFonts w:ascii="Wingdings" w:hAnsi="Wingdings" w:hint="default"/>
+      </w:rPr>
+    </w:lvl>
+    <w:lvl w:ilvl="6" w:tplc="04090001" w:tentative="1">
+      <w:start w:val="1"/>
+      <w:numFmt w:val="bullet"/>
+      <w:lvlText w:val=""/>
+      <w:lvlJc w:val="left"/>
+      <w:pPr>
+        <w:ind w:left="5040" w:hanging="360"/>
+      </w:pPr>
+      <w:rPr>
+        <w:rFonts w:ascii="Symbol" w:hAnsi="Symbol" w:hint="default"/>
+      </w:rPr>
+    </w:lvl>
+    <w:lvl w:ilvl="7" w:tplc="04090003" w:tentative="1">
+      <w:start w:val="1"/>
+      <w:numFmt w:val="bullet"/>
+      <w:lvlText w:val="o"/>
+      <w:lvlJc w:val="left"/>
+      <w:pPr>
+        <w:ind w:left="5760" w:hanging="360"/>
+      </w:pPr>
+      <w:rPr>
+        <w:rFonts w:ascii="Courier New" w:hAnsi="Courier New" w:cs="Courier New" w:hint="default"/>
+      </w:rPr>
+    </w:lvl>
+    <w:lvl w:ilvl="8" w:tplc="04090005" w:tentative="1">
+      <w:start w:val="1"/>
+      <w:numFmt w:val="bullet"/>
+      <w:lvlText w:val=""/>
+      <w:lvlJc w:val="left"/>
+      <w:pPr>
+        <w:ind w:left="6480" w:hanging="360"/>
+      </w:pPr>
+      <w:rPr>
+        <w:rFonts w:ascii="Wingdings" w:hAnsi="Wingdings" w:hint="default"/>
+      </w:rPr>
+    </w:lvl>
+  </w:abstractNum>
+  <w:abstractNum w:abstractNumId="11" w15:restartNumberingAfterBreak="0">
     <w:nsid w:val="0EFC000A"/>
     <w:multiLevelType w:val="hybridMultilevel"/>
     <w:tmpl w:val="53DCBAC8"/>
@@ -1620,7 +3616,7 @@
       </w:pPr>
     </w:lvl>
   </w:abstractNum>
-  <w:abstractNum w:abstractNumId="11" w15:restartNumberingAfterBreak="0">
+  <w:abstractNum w:abstractNumId="12" w15:restartNumberingAfterBreak="0">
     <w:nsid w:val="0F513F05"/>
     <w:multiLevelType w:val="hybridMultilevel"/>
     <w:tmpl w:val="C3DC8828"/>
@@ -1733,7 +3729,7 @@
       </w:rPr>
     </w:lvl>
   </w:abstractNum>
-  <w:abstractNum w:abstractNumId="12" w15:restartNumberingAfterBreak="0">
+  <w:abstractNum w:abstractNumId="13" w15:restartNumberingAfterBreak="0">
     <w:nsid w:val="10BF22C3"/>
     <w:multiLevelType w:val="hybridMultilevel"/>
     <w:tmpl w:val="C70810E8"/>
@@ -1846,7 +3842,7 @@
       </w:rPr>
     </w:lvl>
   </w:abstractNum>
-  <w:abstractNum w:abstractNumId="13" w15:restartNumberingAfterBreak="0">
+  <w:abstractNum w:abstractNumId="14" w15:restartNumberingAfterBreak="0">
     <w:nsid w:val="117D165B"/>
     <w:multiLevelType w:val="hybridMultilevel"/>
     <w:tmpl w:val="A358FD36"/>
@@ -1932,7 +3928,7 @@
       </w:pPr>
     </w:lvl>
   </w:abstractNum>
-  <w:abstractNum w:abstractNumId="14" w15:restartNumberingAfterBreak="0">
+  <w:abstractNum w:abstractNumId="15" w15:restartNumberingAfterBreak="0">
     <w:nsid w:val="14577E0E"/>
     <w:multiLevelType w:val="hybridMultilevel"/>
     <w:tmpl w:val="5776A6A6"/>
@@ -2045,7 +4041,7 @@
       </w:rPr>
     </w:lvl>
   </w:abstractNum>
-  <w:abstractNum w:abstractNumId="15" w15:restartNumberingAfterBreak="0">
+  <w:abstractNum w:abstractNumId="16" w15:restartNumberingAfterBreak="0">
     <w:nsid w:val="15730258"/>
     <w:multiLevelType w:val="hybridMultilevel"/>
     <w:tmpl w:val="5336A1C6"/>
@@ -2158,7 +4154,7 @@
       </w:rPr>
     </w:lvl>
   </w:abstractNum>
-  <w:abstractNum w:abstractNumId="16" w15:restartNumberingAfterBreak="0">
+  <w:abstractNum w:abstractNumId="17" w15:restartNumberingAfterBreak="0">
     <w:nsid w:val="1A9E4CF6"/>
     <w:multiLevelType w:val="hybridMultilevel"/>
     <w:tmpl w:val="91C83C70"/>
@@ -2271,7 +4267,7 @@
       </w:rPr>
     </w:lvl>
   </w:abstractNum>
-  <w:abstractNum w:abstractNumId="17" w15:restartNumberingAfterBreak="0">
+  <w:abstractNum w:abstractNumId="18" w15:restartNumberingAfterBreak="0">
     <w:nsid w:val="1B845F54"/>
     <w:multiLevelType w:val="hybridMultilevel"/>
     <w:tmpl w:val="E68AEA86"/>
@@ -2384,7 +4380,7 @@
       </w:rPr>
     </w:lvl>
   </w:abstractNum>
-  <w:abstractNum w:abstractNumId="18" w15:restartNumberingAfterBreak="0">
+  <w:abstractNum w:abstractNumId="19" w15:restartNumberingAfterBreak="0">
     <w:nsid w:val="1C326AA9"/>
     <w:multiLevelType w:val="hybridMultilevel"/>
     <w:tmpl w:val="8A0EC798"/>
@@ -2497,7 +4493,120 @@
       </w:rPr>
     </w:lvl>
   </w:abstractNum>
-  <w:abstractNum w:abstractNumId="19" w15:restartNumberingAfterBreak="0">
+  <w:abstractNum w:abstractNumId="20" w15:restartNumberingAfterBreak="0">
+    <w:nsid w:val="212719DB"/>
+    <w:multiLevelType w:val="hybridMultilevel"/>
+    <w:tmpl w:val="433A8446"/>
+    <w:lvl w:ilvl="0" w:tplc="04090001">
+      <w:start w:val="1"/>
+      <w:numFmt w:val="bullet"/>
+      <w:lvlText w:val=""/>
+      <w:lvlJc w:val="left"/>
+      <w:pPr>
+        <w:ind w:left="720" w:hanging="360"/>
+      </w:pPr>
+      <w:rPr>
+        <w:rFonts w:ascii="Symbol" w:hAnsi="Symbol" w:hint="default"/>
+      </w:rPr>
+    </w:lvl>
+    <w:lvl w:ilvl="1" w:tplc="04090003" w:tentative="1">
+      <w:start w:val="1"/>
+      <w:numFmt w:val="bullet"/>
+      <w:lvlText w:val="o"/>
+      <w:lvlJc w:val="left"/>
+      <w:pPr>
+        <w:ind w:left="1440" w:hanging="360"/>
+      </w:pPr>
+      <w:rPr>
+        <w:rFonts w:ascii="Courier New" w:hAnsi="Courier New" w:cs="Courier New" w:hint="default"/>
+      </w:rPr>
+    </w:lvl>
+    <w:lvl w:ilvl="2" w:tplc="04090005" w:tentative="1">
+      <w:start w:val="1"/>
+      <w:numFmt w:val="bullet"/>
+      <w:lvlText w:val=""/>
+      <w:lvlJc w:val="left"/>
+      <w:pPr>
+        <w:ind w:left="2160" w:hanging="360"/>
+      </w:pPr>
+      <w:rPr>
+        <w:rFonts w:ascii="Wingdings" w:hAnsi="Wingdings" w:hint="default"/>
+      </w:rPr>
+    </w:lvl>
+    <w:lvl w:ilvl="3" w:tplc="04090001" w:tentative="1">
+      <w:start w:val="1"/>
+      <w:numFmt w:val="bullet"/>
+      <w:lvlText w:val=""/>
+      <w:lvlJc w:val="left"/>
+      <w:pPr>
+        <w:ind w:left="2880" w:hanging="360"/>
+      </w:pPr>
+      <w:rPr>
+        <w:rFonts w:ascii="Symbol" w:hAnsi="Symbol" w:hint="default"/>
+      </w:rPr>
+    </w:lvl>
+    <w:lvl w:ilvl="4" w:tplc="04090003" w:tentative="1">
+      <w:start w:val="1"/>
+      <w:numFmt w:val="bullet"/>
+      <w:lvlText w:val="o"/>
+      <w:lvlJc w:val="left"/>
+      <w:pPr>
+        <w:ind w:left="3600" w:hanging="360"/>
+      </w:pPr>
+      <w:rPr>
+        <w:rFonts w:ascii="Courier New" w:hAnsi="Courier New" w:cs="Courier New" w:hint="default"/>
+      </w:rPr>
+    </w:lvl>
+    <w:lvl w:ilvl="5" w:tplc="04090005" w:tentative="1">
+      <w:start w:val="1"/>
+      <w:numFmt w:val="bullet"/>
+      <w:lvlText w:val=""/>
+      <w:lvlJc w:val="left"/>
+      <w:pPr>
+        <w:ind w:left="4320" w:hanging="360"/>
+      </w:pPr>
+      <w:rPr>
+        <w:rFonts w:ascii="Wingdings" w:hAnsi="Wingdings" w:hint="default"/>
+      </w:rPr>
+    </w:lvl>
+    <w:lvl w:ilvl="6" w:tplc="04090001" w:tentative="1">
+      <w:start w:val="1"/>
+      <w:numFmt w:val="bullet"/>
+      <w:lvlText w:val=""/>
+      <w:lvlJc w:val="left"/>
+      <w:pPr>
+        <w:ind w:left="5040" w:hanging="360"/>
+      </w:pPr>
+      <w:rPr>
+        <w:rFonts w:ascii="Symbol" w:hAnsi="Symbol" w:hint="default"/>
+      </w:rPr>
+    </w:lvl>
+    <w:lvl w:ilvl="7" w:tplc="04090003" w:tentative="1">
+      <w:start w:val="1"/>
+      <w:numFmt w:val="bullet"/>
+      <w:lvlText w:val="o"/>
+      <w:lvlJc w:val="left"/>
+      <w:pPr>
+        <w:ind w:left="5760" w:hanging="360"/>
+      </w:pPr>
+      <w:rPr>
+        <w:rFonts w:ascii="Courier New" w:hAnsi="Courier New" w:cs="Courier New" w:hint="default"/>
+      </w:rPr>
+    </w:lvl>
+    <w:lvl w:ilvl="8" w:tplc="04090005" w:tentative="1">
+      <w:start w:val="1"/>
+      <w:numFmt w:val="bullet"/>
+      <w:lvlText w:val=""/>
+      <w:lvlJc w:val="left"/>
+      <w:pPr>
+        <w:ind w:left="6480" w:hanging="360"/>
+      </w:pPr>
+      <w:rPr>
+        <w:rFonts w:ascii="Wingdings" w:hAnsi="Wingdings" w:hint="default"/>
+      </w:rPr>
+    </w:lvl>
+  </w:abstractNum>
+  <w:abstractNum w:abstractNumId="21" w15:restartNumberingAfterBreak="0">
     <w:nsid w:val="21515E7B"/>
     <w:multiLevelType w:val="hybridMultilevel"/>
     <w:tmpl w:val="805E0038"/>
@@ -2611,7 +4720,7 @@
       </w:rPr>
     </w:lvl>
   </w:abstractNum>
-  <w:abstractNum w:abstractNumId="20" w15:restartNumberingAfterBreak="0">
+  <w:abstractNum w:abstractNumId="22" w15:restartNumberingAfterBreak="0">
     <w:nsid w:val="268A3225"/>
     <w:multiLevelType w:val="hybridMultilevel"/>
     <w:tmpl w:val="F3409F28"/>
@@ -2724,10 +4833,10 @@
       </w:rPr>
     </w:lvl>
   </w:abstractNum>
-  <w:abstractNum w:abstractNumId="21" w15:restartNumberingAfterBreak="0">
+  <w:abstractNum w:abstractNumId="23" w15:restartNumberingAfterBreak="0">
     <w:nsid w:val="2CD47A1B"/>
     <w:multiLevelType w:val="multilevel"/>
-    <w:tmpl w:val="AA866742"/>
+    <w:tmpl w:val="20E8E38E"/>
     <w:lvl w:ilvl="0">
       <w:start w:val="1"/>
       <w:numFmt w:val="decimal"/>
@@ -2840,7 +4949,7 @@
       </w:rPr>
     </w:lvl>
   </w:abstractNum>
-  <w:abstractNum w:abstractNumId="22" w15:restartNumberingAfterBreak="0">
+  <w:abstractNum w:abstractNumId="24" w15:restartNumberingAfterBreak="0">
     <w:nsid w:val="37711FA7"/>
     <w:multiLevelType w:val="hybridMultilevel"/>
     <w:tmpl w:val="22FEDA86"/>
@@ -2926,7 +5035,7 @@
       </w:pPr>
     </w:lvl>
   </w:abstractNum>
-  <w:abstractNum w:abstractNumId="23" w15:restartNumberingAfterBreak="0">
+  <w:abstractNum w:abstractNumId="25" w15:restartNumberingAfterBreak="0">
     <w:nsid w:val="3B4E58F9"/>
     <w:multiLevelType w:val="hybridMultilevel"/>
     <w:tmpl w:val="A8F8C774"/>
@@ -3039,7 +5148,120 @@
       </w:rPr>
     </w:lvl>
   </w:abstractNum>
-  <w:abstractNum w:abstractNumId="24" w15:restartNumberingAfterBreak="0">
+  <w:abstractNum w:abstractNumId="26" w15:restartNumberingAfterBreak="0">
+    <w:nsid w:val="3CE60CAA"/>
+    <w:multiLevelType w:val="hybridMultilevel"/>
+    <w:tmpl w:val="F9BADFCC"/>
+    <w:lvl w:ilvl="0" w:tplc="04090001">
+      <w:start w:val="1"/>
+      <w:numFmt w:val="bullet"/>
+      <w:lvlText w:val=""/>
+      <w:lvlJc w:val="left"/>
+      <w:pPr>
+        <w:ind w:left="720" w:hanging="360"/>
+      </w:pPr>
+      <w:rPr>
+        <w:rFonts w:ascii="Symbol" w:hAnsi="Symbol" w:hint="default"/>
+      </w:rPr>
+    </w:lvl>
+    <w:lvl w:ilvl="1" w:tplc="04090003" w:tentative="1">
+      <w:start w:val="1"/>
+      <w:numFmt w:val="bullet"/>
+      <w:lvlText w:val="o"/>
+      <w:lvlJc w:val="left"/>
+      <w:pPr>
+        <w:ind w:left="1440" w:hanging="360"/>
+      </w:pPr>
+      <w:rPr>
+        <w:rFonts w:ascii="Courier New" w:hAnsi="Courier New" w:cs="Courier New" w:hint="default"/>
+      </w:rPr>
+    </w:lvl>
+    <w:lvl w:ilvl="2" w:tplc="04090005" w:tentative="1">
+      <w:start w:val="1"/>
+      <w:numFmt w:val="bullet"/>
+      <w:lvlText w:val=""/>
+      <w:lvlJc w:val="left"/>
+      <w:pPr>
+        <w:ind w:left="2160" w:hanging="360"/>
+      </w:pPr>
+      <w:rPr>
+        <w:rFonts w:ascii="Wingdings" w:hAnsi="Wingdings" w:hint="default"/>
+      </w:rPr>
+    </w:lvl>
+    <w:lvl w:ilvl="3" w:tplc="04090001" w:tentative="1">
+      <w:start w:val="1"/>
+      <w:numFmt w:val="bullet"/>
+      <w:lvlText w:val=""/>
+      <w:lvlJc w:val="left"/>
+      <w:pPr>
+        <w:ind w:left="2880" w:hanging="360"/>
+      </w:pPr>
+      <w:rPr>
+        <w:rFonts w:ascii="Symbol" w:hAnsi="Symbol" w:hint="default"/>
+      </w:rPr>
+    </w:lvl>
+    <w:lvl w:ilvl="4" w:tplc="04090003" w:tentative="1">
+      <w:start w:val="1"/>
+      <w:numFmt w:val="bullet"/>
+      <w:lvlText w:val="o"/>
+      <w:lvlJc w:val="left"/>
+      <w:pPr>
+        <w:ind w:left="3600" w:hanging="360"/>
+      </w:pPr>
+      <w:rPr>
+        <w:rFonts w:ascii="Courier New" w:hAnsi="Courier New" w:cs="Courier New" w:hint="default"/>
+      </w:rPr>
+    </w:lvl>
+    <w:lvl w:ilvl="5" w:tplc="04090005" w:tentative="1">
+      <w:start w:val="1"/>
+      <w:numFmt w:val="bullet"/>
+      <w:lvlText w:val=""/>
+      <w:lvlJc w:val="left"/>
+      <w:pPr>
+        <w:ind w:left="4320" w:hanging="360"/>
+      </w:pPr>
+      <w:rPr>
+        <w:rFonts w:ascii="Wingdings" w:hAnsi="Wingdings" w:hint="default"/>
+      </w:rPr>
+    </w:lvl>
+    <w:lvl w:ilvl="6" w:tplc="04090001" w:tentative="1">
+      <w:start w:val="1"/>
+      <w:numFmt w:val="bullet"/>
+      <w:lvlText w:val=""/>
+      <w:lvlJc w:val="left"/>
+      <w:pPr>
+        <w:ind w:left="5040" w:hanging="360"/>
+      </w:pPr>
+      <w:rPr>
+        <w:rFonts w:ascii="Symbol" w:hAnsi="Symbol" w:hint="default"/>
+      </w:rPr>
+    </w:lvl>
+    <w:lvl w:ilvl="7" w:tplc="04090003" w:tentative="1">
+      <w:start w:val="1"/>
+      <w:numFmt w:val="bullet"/>
+      <w:lvlText w:val="o"/>
+      <w:lvlJc w:val="left"/>
+      <w:pPr>
+        <w:ind w:left="5760" w:hanging="360"/>
+      </w:pPr>
+      <w:rPr>
+        <w:rFonts w:ascii="Courier New" w:hAnsi="Courier New" w:cs="Courier New" w:hint="default"/>
+      </w:rPr>
+    </w:lvl>
+    <w:lvl w:ilvl="8" w:tplc="04090005" w:tentative="1">
+      <w:start w:val="1"/>
+      <w:numFmt w:val="bullet"/>
+      <w:lvlText w:val=""/>
+      <w:lvlJc w:val="left"/>
+      <w:pPr>
+        <w:ind w:left="6480" w:hanging="360"/>
+      </w:pPr>
+      <w:rPr>
+        <w:rFonts w:ascii="Wingdings" w:hAnsi="Wingdings" w:hint="default"/>
+      </w:rPr>
+    </w:lvl>
+  </w:abstractNum>
+  <w:abstractNum w:abstractNumId="27" w15:restartNumberingAfterBreak="0">
     <w:nsid w:val="45934EC6"/>
     <w:multiLevelType w:val="hybridMultilevel"/>
     <w:tmpl w:val="855CA17C"/>
@@ -3152,7 +5374,7 @@
       </w:rPr>
     </w:lvl>
   </w:abstractNum>
-  <w:abstractNum w:abstractNumId="25" w15:restartNumberingAfterBreak="0">
+  <w:abstractNum w:abstractNumId="28" w15:restartNumberingAfterBreak="0">
     <w:nsid w:val="470B27A6"/>
     <w:multiLevelType w:val="hybridMultilevel"/>
     <w:tmpl w:val="4134FE34"/>
@@ -3265,7 +5487,7 @@
       </w:rPr>
     </w:lvl>
   </w:abstractNum>
-  <w:abstractNum w:abstractNumId="26" w15:restartNumberingAfterBreak="0">
+  <w:abstractNum w:abstractNumId="29" w15:restartNumberingAfterBreak="0">
     <w:nsid w:val="4A100835"/>
     <w:multiLevelType w:val="hybridMultilevel"/>
     <w:tmpl w:val="2D381DF6"/>
@@ -3378,7 +5600,7 @@
       </w:rPr>
     </w:lvl>
   </w:abstractNum>
-  <w:abstractNum w:abstractNumId="27" w15:restartNumberingAfterBreak="0">
+  <w:abstractNum w:abstractNumId="30" w15:restartNumberingAfterBreak="0">
     <w:nsid w:val="50D534E8"/>
     <w:multiLevelType w:val="hybridMultilevel"/>
     <w:tmpl w:val="60307286"/>
@@ -3491,7 +5713,7 @@
       </w:rPr>
     </w:lvl>
   </w:abstractNum>
-  <w:abstractNum w:abstractNumId="28" w15:restartNumberingAfterBreak="0">
+  <w:abstractNum w:abstractNumId="31" w15:restartNumberingAfterBreak="0">
     <w:nsid w:val="73554DEE"/>
     <w:multiLevelType w:val="hybridMultilevel"/>
     <w:tmpl w:val="E3B6833E"/>
@@ -3604,7 +5826,7 @@
       </w:rPr>
     </w:lvl>
   </w:abstractNum>
-  <w:abstractNum w:abstractNumId="29" w15:restartNumberingAfterBreak="0">
+  <w:abstractNum w:abstractNumId="32" w15:restartNumberingAfterBreak="0">
     <w:nsid w:val="73BC4502"/>
     <w:multiLevelType w:val="hybridMultilevel"/>
     <w:tmpl w:val="329E6890"/>
@@ -3717,7 +5939,7 @@
       </w:rPr>
     </w:lvl>
   </w:abstractNum>
-  <w:abstractNum w:abstractNumId="30" w15:restartNumberingAfterBreak="0">
+  <w:abstractNum w:abstractNumId="33" w15:restartNumberingAfterBreak="0">
     <w:nsid w:val="78CB4BDE"/>
     <w:multiLevelType w:val="hybridMultilevel"/>
     <w:tmpl w:val="A5401418"/>
@@ -3858,70 +6080,79 @@
     <w:abstractNumId w:val="0"/>
   </w:num>
   <w:num w:numId="10">
-    <w:abstractNumId w:val="21"/>
+    <w:abstractNumId w:val="23"/>
   </w:num>
   <w:num w:numId="11">
-    <w:abstractNumId w:val="25"/>
+    <w:abstractNumId w:val="28"/>
   </w:num>
   <w:num w:numId="12">
-    <w:abstractNumId w:val="22"/>
+    <w:abstractNumId w:val="24"/>
   </w:num>
   <w:num w:numId="13">
-    <w:abstractNumId w:val="13"/>
+    <w:abstractNumId w:val="14"/>
   </w:num>
   <w:num w:numId="14">
-    <w:abstractNumId w:val="10"/>
+    <w:abstractNumId w:val="11"/>
   </w:num>
   <w:num w:numId="15">
-    <w:abstractNumId w:val="26"/>
+    <w:abstractNumId w:val="29"/>
   </w:num>
   <w:num w:numId="16">
     <w:abstractNumId w:val="9"/>
   </w:num>
   <w:num w:numId="17">
+    <w:abstractNumId w:val="21"/>
+  </w:num>
+  <w:num w:numId="18">
+    <w:abstractNumId w:val="31"/>
+  </w:num>
+  <w:num w:numId="19">
+    <w:abstractNumId w:val="32"/>
+  </w:num>
+  <w:num w:numId="20">
+    <w:abstractNumId w:val="33"/>
+  </w:num>
+  <w:num w:numId="21">
+    <w:abstractNumId w:val="12"/>
+  </w:num>
+  <w:num w:numId="22">
+    <w:abstractNumId w:val="18"/>
+  </w:num>
+  <w:num w:numId="23">
+    <w:abstractNumId w:val="17"/>
+  </w:num>
+  <w:num w:numId="24">
+    <w:abstractNumId w:val="30"/>
+  </w:num>
+  <w:num w:numId="25">
+    <w:abstractNumId w:val="16"/>
+  </w:num>
+  <w:num w:numId="26">
+    <w:abstractNumId w:val="15"/>
+  </w:num>
+  <w:num w:numId="27">
+    <w:abstractNumId w:val="22"/>
+  </w:num>
+  <w:num w:numId="28">
+    <w:abstractNumId w:val="25"/>
+  </w:num>
+  <w:num w:numId="29">
     <w:abstractNumId w:val="19"/>
   </w:num>
-  <w:num w:numId="18">
-    <w:abstractNumId w:val="28"/>
-  </w:num>
-  <w:num w:numId="19">
-    <w:abstractNumId w:val="29"/>
-  </w:num>
-  <w:num w:numId="20">
-    <w:abstractNumId w:val="30"/>
-  </w:num>
-  <w:num w:numId="21">
-    <w:abstractNumId w:val="11"/>
-  </w:num>
-  <w:num w:numId="22">
-    <w:abstractNumId w:val="17"/>
-  </w:num>
-  <w:num w:numId="23">
-    <w:abstractNumId w:val="16"/>
-  </w:num>
-  <w:num w:numId="24">
+  <w:num w:numId="30">
     <w:abstractNumId w:val="27"/>
   </w:num>
-  <w:num w:numId="25">
-    <w:abstractNumId w:val="15"/>
+  <w:num w:numId="31">
+    <w:abstractNumId w:val="13"/>
   </w:num>
-  <w:num w:numId="26">
-    <w:abstractNumId w:val="14"/>
+  <w:num w:numId="32">
+    <w:abstractNumId w:val="26"/>
   </w:num>
-  <w:num w:numId="27">
+  <w:num w:numId="33">
     <w:abstractNumId w:val="20"/>
   </w:num>
-  <w:num w:numId="28">
-    <w:abstractNumId w:val="23"/>
-  </w:num>
-  <w:num w:numId="29">
-    <w:abstractNumId w:val="18"/>
-  </w:num>
-  <w:num w:numId="30">
-    <w:abstractNumId w:val="24"/>
-  </w:num>
-  <w:num w:numId="31">
-    <w:abstractNumId w:val="12"/>
+  <w:num w:numId="34">
+    <w:abstractNumId w:val="10"/>
   </w:num>
 </w:numbering>
 </file>
@@ -4315,7 +6546,7 @@
   <w:style w:type="paragraph" w:default="1" w:styleId="Normal">
     <w:name w:val="Normal"/>
     <w:qFormat/>
-    <w:rsid w:val="00EC09CF"/>
+    <w:rsid w:val="00E10154"/>
     <w:pPr>
       <w:spacing w:line="240" w:lineRule="auto"/>
     </w:pPr>
@@ -4547,6 +6778,7 @@
   <w:style w:type="character" w:default="1" w:styleId="DefaultParagraphFont">
     <w:name w:val="Default Paragraph Font"/>
     <w:uiPriority w:val="1"/>
+    <w:semiHidden/>
     <w:unhideWhenUsed/>
   </w:style>
   <w:style w:type="table" w:default="1" w:styleId="TableNormal">

</xml_diff>

<commit_message>
chore(testing): learn about assertions in junit
</commit_message>
<xml_diff>
--- a/testing/exploring-core-junit.docx
+++ b/testing/exploring-core-junit.docx
@@ -930,43 +930,7 @@
           <w:sz w:val="20"/>
           <w:szCs w:val="20"/>
         </w:rPr>
-        <w:t>@Before</w:t>
-      </w:r>
-      <w:r>
-        <w:rPr>
-          <w:rFonts w:ascii="NewBaskerville-Roman" w:hAnsi="NewBaskerville-Roman" w:cs="NewBaskerville-Roman"/>
-          <w:color w:val="262626"/>
-          <w:sz w:val="20"/>
-          <w:szCs w:val="20"/>
-        </w:rPr>
-        <w:t>All</w:t>
-      </w:r>
-      <w:r>
-        <w:rPr>
-          <w:rFonts w:ascii="NewBaskerville-Roman" w:hAnsi="NewBaskerville-Roman" w:cs="NewBaskerville-Roman"/>
-          <w:color w:val="262626"/>
-          <w:sz w:val="20"/>
-          <w:szCs w:val="20"/>
-        </w:rPr>
-        <w:t xml:space="preserve"> and @After</w:t>
-      </w:r>
-      <w:r>
-        <w:rPr>
-          <w:rFonts w:ascii="NewBaskerville-Roman" w:hAnsi="NewBaskerville-Roman" w:cs="NewBaskerville-Roman"/>
-          <w:color w:val="262626"/>
-          <w:sz w:val="20"/>
-          <w:szCs w:val="20"/>
-        </w:rPr>
-        <w:t>All</w:t>
-      </w:r>
-      <w:r>
-        <w:rPr>
-          <w:rFonts w:ascii="NewBaskerville-Roman" w:hAnsi="NewBaskerville-Roman" w:cs="NewBaskerville-Roman"/>
-          <w:color w:val="262626"/>
-          <w:sz w:val="20"/>
-          <w:szCs w:val="20"/>
-        </w:rPr>
-        <w:t xml:space="preserve"> Methods must have a return type of void and </w:t>
+        <w:t xml:space="preserve">@BeforeAll and @AfterAll Methods must have a return type of void and </w:t>
       </w:r>
       <w:r>
         <w:rPr>
@@ -1546,25 +1510,7 @@
           <w:sz w:val="20"/>
           <w:szCs w:val="20"/>
         </w:rPr>
-        <w:t>is executed before each test. In</w:t>
-      </w:r>
-      <w:r>
-        <w:rPr>
-          <w:rFonts w:ascii="NewBaskerville-Roman" w:hAnsi="NewBaskerville-Roman" w:cs="NewBaskerville-Roman"/>
-          <w:color w:val="262626"/>
-          <w:sz w:val="20"/>
-          <w:szCs w:val="20"/>
-        </w:rPr>
-        <w:t xml:space="preserve"> </w:t>
-      </w:r>
-      <w:r>
-        <w:rPr>
-          <w:rFonts w:ascii="NewBaskerville-Roman" w:hAnsi="NewBaskerville-Roman" w:cs="NewBaskerville-Roman"/>
-          <w:color w:val="262626"/>
-          <w:sz w:val="20"/>
-          <w:szCs w:val="20"/>
-        </w:rPr>
-        <w:t>our case, it will be executed twice.</w:t>
+        <w:t>is executed before each test. In our case, it will be executed twice.</w:t>
       </w:r>
     </w:p>
     <w:p>
@@ -1684,43 +1630,16 @@
           <w:sz w:val="19"/>
           <w:szCs w:val="19"/>
         </w:rPr>
-        <w:t>@AfterEach</w:t>
-      </w:r>
-      <w:r>
-        <w:rPr>
-          <w:rFonts w:ascii="Courier" w:hAnsi="Courier" w:cs="Courier"/>
-          <w:color w:val="262626"/>
-          <w:sz w:val="19"/>
-          <w:szCs w:val="19"/>
-        </w:rPr>
-        <w:t xml:space="preserve"> </w:t>
-      </w:r>
-      <w:r>
-        <w:rPr>
-          <w:rFonts w:ascii="NewBaskerville-Roman" w:hAnsi="NewBaskerville-Roman" w:cs="NewBaskerville-Roman"/>
-          <w:color w:val="262626"/>
-          <w:sz w:val="20"/>
-          <w:szCs w:val="20"/>
-        </w:rPr>
-        <w:t>is executed after each test. In our</w:t>
-      </w:r>
-      <w:r>
-        <w:rPr>
-          <w:rFonts w:ascii="NewBaskerville-Roman" w:hAnsi="NewBaskerville-Roman" w:cs="NewBaskerville-Roman"/>
-          <w:color w:val="262626"/>
-          <w:sz w:val="20"/>
-          <w:szCs w:val="20"/>
-        </w:rPr>
-        <w:t xml:space="preserve"> </w:t>
-      </w:r>
-      <w:r>
-        <w:rPr>
-          <w:rFonts w:ascii="NewBaskerville-Roman" w:hAnsi="NewBaskerville-Roman" w:cs="NewBaskerville-Roman"/>
-          <w:color w:val="262626"/>
-          <w:sz w:val="20"/>
-          <w:szCs w:val="20"/>
-        </w:rPr>
-        <w:t>case, it will be executed twice.</w:t>
+        <w:t xml:space="preserve">@AfterEach </w:t>
+      </w:r>
+      <w:r>
+        <w:rPr>
+          <w:rFonts w:ascii="NewBaskerville-Roman" w:hAnsi="NewBaskerville-Roman" w:cs="NewBaskerville-Roman"/>
+          <w:color w:val="262626"/>
+          <w:sz w:val="20"/>
+          <w:szCs w:val="20"/>
+        </w:rPr>
+        <w:t>is executed after each test. In our case, it will be executed twice.</w:t>
       </w:r>
     </w:p>
     <w:p>
@@ -1773,16 +1692,7 @@
           <w:sz w:val="19"/>
           <w:szCs w:val="19"/>
         </w:rPr>
-        <w:t>@AfterAll</w:t>
-      </w:r>
-      <w:r>
-        <w:rPr>
-          <w:rFonts w:ascii="Courier" w:hAnsi="Courier" w:cs="Courier"/>
-          <w:color w:val="262626"/>
-          <w:sz w:val="19"/>
-          <w:szCs w:val="19"/>
-        </w:rPr>
-        <w:t xml:space="preserve"> </w:t>
+        <w:t xml:space="preserve">@AfterAll </w:t>
       </w:r>
       <w:r>
         <w:rPr>
@@ -2001,16 +1911,7 @@
           <w:sz w:val="20"/>
           <w:szCs w:val="20"/>
         </w:rPr>
-        <w:t>To run this test class, you can execute the following from the command line:</w:t>
-      </w:r>
-      <w:r>
-        <w:rPr>
-          <w:rFonts w:ascii="NewBaskerville-Roman" w:hAnsi="NewBaskerville-Roman" w:cs="NewBaskerville-Roman"/>
-          <w:color w:val="262626"/>
-          <w:sz w:val="20"/>
-          <w:szCs w:val="20"/>
-        </w:rPr>
-        <w:t xml:space="preserve"> </w:t>
+        <w:t xml:space="preserve">To run this test class, you can execute the following from the command line: </w:t>
       </w:r>
     </w:p>
     <w:p>
@@ -2179,16 +2080,7 @@
           <w:sz w:val="23"/>
           <w:szCs w:val="23"/>
         </w:rPr>
-        <w:t>#testRegularWork</w:t>
-      </w:r>
-      <w:r>
-        <w:rPr>
-          <w:rFonts w:ascii="Courier" w:hAnsi="Courier" w:cs="Courier"/>
-          <w:color w:val="262626"/>
-          <w:sz w:val="23"/>
-          <w:szCs w:val="23"/>
-        </w:rPr>
-        <w:t>”</w:t>
+        <w:t>#testRegularWork”</w:t>
       </w:r>
     </w:p>
     <w:p>
@@ -2599,79 +2491,16 @@
           <w:sz w:val="20"/>
           <w:szCs w:val="20"/>
         </w:rPr>
-        <w:t xml:space="preserve"> </w:t>
-      </w:r>
-      <w:r>
-        <w:rPr>
-          <w:rFonts w:ascii="NewBaskerville-Roman" w:hAnsi="NewBaskerville-Roman" w:cs="NewBaskerville-Roman"/>
-          <w:color w:val="262626"/>
-          <w:sz w:val="20"/>
-          <w:szCs w:val="20"/>
-        </w:rPr>
-        <w:t>Typically, this</w:t>
-      </w:r>
-      <w:r>
-        <w:rPr>
-          <w:rFonts w:ascii="NewBaskerville-Roman" w:hAnsi="NewBaskerville-Roman" w:cs="NewBaskerville-Roman"/>
-          <w:color w:val="262626"/>
-          <w:sz w:val="20"/>
-          <w:szCs w:val="20"/>
-        </w:rPr>
-        <w:t xml:space="preserve"> </w:t>
-      </w:r>
-      <w:r>
-        <w:rPr>
-          <w:rFonts w:ascii="NewBaskerville-Roman" w:hAnsi="NewBaskerville-Roman" w:cs="NewBaskerville-Roman"/>
-          <w:color w:val="262626"/>
-          <w:sz w:val="20"/>
-          <w:szCs w:val="20"/>
-        </w:rPr>
-        <w:t>annotation is used for test reporting in IDEs</w:t>
-      </w:r>
-      <w:r>
-        <w:rPr>
-          <w:rFonts w:ascii="NewBaskerville-Roman" w:hAnsi="NewBaskerville-Roman" w:cs="NewBaskerville-Roman"/>
-          <w:color w:val="262626"/>
-          <w:sz w:val="20"/>
-          <w:szCs w:val="20"/>
-        </w:rPr>
-        <w:t xml:space="preserve"> </w:t>
-      </w:r>
-      <w:r>
-        <w:rPr>
-          <w:rFonts w:ascii="NewBaskerville-Roman" w:hAnsi="NewBaskerville-Roman" w:cs="NewBaskerville-Roman"/>
-          <w:color w:val="262626"/>
-          <w:sz w:val="20"/>
-          <w:szCs w:val="20"/>
-        </w:rPr>
-        <w:t>and build tools.</w:t>
-      </w:r>
-      <w:r>
-        <w:rPr>
-          <w:rFonts w:ascii="NewBaskerville-Roman" w:hAnsi="NewBaskerville-Roman" w:cs="NewBaskerville-Roman"/>
-          <w:color w:val="262626"/>
-          <w:sz w:val="20"/>
-          <w:szCs w:val="20"/>
-        </w:rPr>
-        <w:t xml:space="preserve"> </w:t>
-      </w:r>
-      <w:r>
-        <w:rPr>
-          <w:rFonts w:ascii="NewBaskerville-Roman" w:hAnsi="NewBaskerville-Roman" w:cs="NewBaskerville-Roman"/>
-          <w:color w:val="262626"/>
-          <w:sz w:val="20"/>
-          <w:szCs w:val="20"/>
-        </w:rPr>
-        <w:t>The string argument of the</w:t>
-      </w:r>
-      <w:r>
-        <w:rPr>
-          <w:rFonts w:ascii="NewBaskerville-Roman" w:hAnsi="NewBaskerville-Roman" w:cs="NewBaskerville-Roman"/>
-          <w:color w:val="262626"/>
-          <w:sz w:val="20"/>
-          <w:szCs w:val="20"/>
-        </w:rPr>
-        <w:t xml:space="preserve"> </w:t>
+        <w:t xml:space="preserve"> Typically, this annotation is used for test reporting in IDEs and build tools.</w:t>
+      </w:r>
+      <w:r>
+        <w:rPr>
+          <w:rFonts w:ascii="NewBaskerville-Roman" w:hAnsi="NewBaskerville-Roman" w:cs="NewBaskerville-Roman"/>
+          <w:color w:val="262626"/>
+          <w:sz w:val="20"/>
+          <w:szCs w:val="20"/>
+        </w:rPr>
+        <w:t xml:space="preserve"> The string argument of the </w:t>
       </w:r>
       <w:r>
         <w:rPr>
@@ -2689,25 +2518,7 @@
           <w:sz w:val="20"/>
           <w:szCs w:val="20"/>
         </w:rPr>
-        <w:t>annotation may contain</w:t>
-      </w:r>
-      <w:r>
-        <w:rPr>
-          <w:rFonts w:ascii="NewBaskerville-Roman" w:hAnsi="NewBaskerville-Roman" w:cs="NewBaskerville-Roman"/>
-          <w:color w:val="262626"/>
-          <w:sz w:val="20"/>
-          <w:szCs w:val="20"/>
-        </w:rPr>
-        <w:t xml:space="preserve"> </w:t>
-      </w:r>
-      <w:r>
-        <w:rPr>
-          <w:rFonts w:ascii="NewBaskerville-Roman" w:hAnsi="NewBaskerville-Roman" w:cs="NewBaskerville-Roman"/>
-          <w:color w:val="262626"/>
-          <w:sz w:val="20"/>
-          <w:szCs w:val="20"/>
-        </w:rPr>
-        <w:t>spaces, special characters, and even emojis.</w:t>
+        <w:t>annotation may contain spaces, special characters, and even emojis.</w:t>
       </w:r>
     </w:p>
     <w:p>
@@ -2762,25 +2573,7 @@
           <w:sz w:val="20"/>
           <w:szCs w:val="20"/>
         </w:rPr>
-        <w:t>s</w:t>
-      </w:r>
-      <w:r>
-        <w:rPr>
-          <w:rFonts w:ascii="NewBaskerville-Roman" w:hAnsi="NewBaskerville-Roman" w:cs="NewBaskerville-Roman"/>
-          <w:color w:val="262626"/>
-          <w:sz w:val="20"/>
-          <w:szCs w:val="20"/>
-        </w:rPr>
-        <w:t xml:space="preserve"> </w:t>
-      </w:r>
-      <w:r>
-        <w:rPr>
-          <w:rFonts w:ascii="NewBaskerville-Roman" w:hAnsi="NewBaskerville-Roman" w:cs="NewBaskerville-Roman"/>
-          <w:color w:val="262626"/>
-          <w:sz w:val="20"/>
-          <w:szCs w:val="20"/>
-        </w:rPr>
-        <w:t xml:space="preserve">usually </w:t>
+        <w:t xml:space="preserve">s usually </w:t>
       </w:r>
       <w:r>
         <w:rPr>
@@ -2892,61 +2685,16 @@
           <w:sz w:val="20"/>
           <w:szCs w:val="20"/>
         </w:rPr>
-        <w:t>annotation can be used over classes and test methods. It signals that</w:t>
-      </w:r>
-      <w:r>
-        <w:rPr>
-          <w:rFonts w:ascii="NewBaskerville-Roman" w:hAnsi="NewBaskerville-Roman" w:cs="NewBaskerville-Roman"/>
-          <w:color w:val="262626"/>
-          <w:sz w:val="20"/>
-          <w:szCs w:val="20"/>
-        </w:rPr>
-        <w:t xml:space="preserve"> </w:t>
-      </w:r>
-      <w:r>
-        <w:rPr>
-          <w:rFonts w:ascii="NewBaskerville-Roman" w:hAnsi="NewBaskerville-Roman" w:cs="NewBaskerville-Roman"/>
-          <w:color w:val="262626"/>
-          <w:sz w:val="20"/>
-          <w:szCs w:val="20"/>
-        </w:rPr>
-        <w:t>the annotated test class or test method is disabled and should not be executed.</w:t>
-      </w:r>
-      <w:r>
-        <w:rPr>
-          <w:rFonts w:ascii="NewBaskerville-Roman" w:hAnsi="NewBaskerville-Roman" w:cs="NewBaskerville-Roman"/>
-          <w:color w:val="262626"/>
-          <w:sz w:val="20"/>
-          <w:szCs w:val="20"/>
-        </w:rPr>
-        <w:t xml:space="preserve"> </w:t>
-      </w:r>
-      <w:r>
-        <w:rPr>
-          <w:rFonts w:ascii="NewBaskerville-Roman" w:hAnsi="NewBaskerville-Roman" w:cs="NewBaskerville-Roman"/>
-          <w:color w:val="262626"/>
-          <w:sz w:val="20"/>
-          <w:szCs w:val="20"/>
-        </w:rPr>
-        <w:t>If this annotation is applied to a</w:t>
-      </w:r>
-      <w:r>
-        <w:rPr>
-          <w:rFonts w:ascii="NewBaskerville-Roman" w:hAnsi="NewBaskerville-Roman" w:cs="NewBaskerville-Roman"/>
-          <w:color w:val="262626"/>
-          <w:sz w:val="20"/>
-          <w:szCs w:val="20"/>
-        </w:rPr>
-        <w:t xml:space="preserve"> </w:t>
-      </w:r>
-      <w:r>
-        <w:rPr>
-          <w:rFonts w:ascii="NewBaskerville-Roman" w:hAnsi="NewBaskerville-Roman" w:cs="NewBaskerville-Roman"/>
-          <w:color w:val="262626"/>
-          <w:sz w:val="20"/>
-          <w:szCs w:val="20"/>
-        </w:rPr>
-        <w:t>class, it disables all the methods of the test.</w:t>
+        <w:t>annotation can be used over classes and test methods. It signals that the annotated test class or test method is disabled and should not be executed.</w:t>
+      </w:r>
+      <w:r>
+        <w:rPr>
+          <w:rFonts w:ascii="NewBaskerville-Roman" w:hAnsi="NewBaskerville-Roman" w:cs="NewBaskerville-Roman"/>
+          <w:color w:val="262626"/>
+          <w:sz w:val="20"/>
+          <w:szCs w:val="20"/>
+        </w:rPr>
+        <w:t xml:space="preserve"> If this annotation is applied to a class, it disables all the methods of the test.</w:t>
       </w:r>
     </w:p>
     <w:p>
@@ -3069,6 +2817,3847 @@
       </w:pPr>
       <w:r>
         <w:t>Assertions</w:t>
+      </w:r>
+    </w:p>
+    <w:p>
+      <w:pPr>
+        <w:autoSpaceDE w:val="0"/>
+        <w:autoSpaceDN w:val="0"/>
+        <w:adjustRightInd w:val="0"/>
+        <w:spacing w:after="0"/>
+        <w:rPr>
+          <w:rFonts w:ascii="NewBaskerville-Roman" w:hAnsi="NewBaskerville-Roman" w:cs="NewBaskerville-Roman"/>
+          <w:color w:val="262626"/>
+          <w:sz w:val="20"/>
+          <w:szCs w:val="20"/>
+        </w:rPr>
+      </w:pPr>
+      <w:r>
+        <w:rPr>
+          <w:rFonts w:ascii="NewBaskerville-Roman" w:hAnsi="NewBaskerville-Roman" w:cs="NewBaskerville-Roman"/>
+          <w:color w:val="262626"/>
+          <w:sz w:val="20"/>
+          <w:szCs w:val="20"/>
+        </w:rPr>
+        <w:t xml:space="preserve">To perform test validation, you use the </w:t>
+      </w:r>
+      <w:r>
+        <w:rPr>
+          <w:rFonts w:ascii="Courier" w:hAnsi="Courier" w:cs="Courier"/>
+          <w:color w:val="262626"/>
+          <w:sz w:val="19"/>
+          <w:szCs w:val="19"/>
+        </w:rPr>
+        <w:t xml:space="preserve">assert </w:t>
+      </w:r>
+      <w:r>
+        <w:rPr>
+          <w:rFonts w:ascii="NewBaskerville-Roman" w:hAnsi="NewBaskerville-Roman" w:cs="NewBaskerville-Roman"/>
+          <w:color w:val="262626"/>
+          <w:sz w:val="20"/>
+          <w:szCs w:val="20"/>
+        </w:rPr>
+        <w:t>methods provided by the J</w:t>
+      </w:r>
+      <w:r>
+        <w:rPr>
+          <w:rFonts w:ascii="NewBaskerville-Roman" w:hAnsi="NewBaskerville-Roman" w:cs="NewBaskerville-Roman"/>
+          <w:color w:val="262626"/>
+          <w:sz w:val="20"/>
+          <w:szCs w:val="20"/>
+        </w:rPr>
+        <w:t>u</w:t>
+      </w:r>
+      <w:r>
+        <w:rPr>
+          <w:rFonts w:ascii="NewBaskerville-Roman" w:hAnsi="NewBaskerville-Roman" w:cs="NewBaskerville-Roman"/>
+          <w:color w:val="262626"/>
+          <w:sz w:val="20"/>
+          <w:szCs w:val="20"/>
+        </w:rPr>
+        <w:t>nit</w:t>
+      </w:r>
+      <w:r>
+        <w:rPr>
+          <w:rFonts w:ascii="NewBaskerville-Roman" w:hAnsi="NewBaskerville-Roman" w:cs="NewBaskerville-Roman"/>
+          <w:color w:val="262626"/>
+          <w:sz w:val="20"/>
+          <w:szCs w:val="20"/>
+        </w:rPr>
+        <w:t xml:space="preserve"> </w:t>
+      </w:r>
+      <w:r>
+        <w:rPr>
+          <w:rFonts w:ascii="Courier" w:hAnsi="Courier" w:cs="Courier"/>
+          <w:color w:val="262626"/>
+          <w:sz w:val="19"/>
+          <w:szCs w:val="19"/>
+        </w:rPr>
+        <w:t xml:space="preserve">Assertions </w:t>
+      </w:r>
+      <w:r>
+        <w:rPr>
+          <w:rFonts w:ascii="NewBaskerville-Roman" w:hAnsi="NewBaskerville-Roman" w:cs="NewBaskerville-Roman"/>
+          <w:color w:val="262626"/>
+          <w:sz w:val="20"/>
+          <w:szCs w:val="20"/>
+        </w:rPr>
+        <w:t>class</w:t>
+      </w:r>
+      <w:r>
+        <w:rPr>
+          <w:rFonts w:ascii="NewBaskerville-Roman" w:hAnsi="NewBaskerville-Roman" w:cs="NewBaskerville-Roman"/>
+          <w:color w:val="262626"/>
+          <w:sz w:val="20"/>
+          <w:szCs w:val="20"/>
+        </w:rPr>
+        <w:t>.</w:t>
+      </w:r>
+      <w:r>
+        <w:rPr>
+          <w:rFonts w:ascii="NewBaskerville-Roman" w:hAnsi="NewBaskerville-Roman" w:cs="NewBaskerville-Roman"/>
+          <w:color w:val="262626"/>
+          <w:sz w:val="20"/>
+          <w:szCs w:val="20"/>
+        </w:rPr>
+        <w:t xml:space="preserve"> They’re all static methods.</w:t>
+      </w:r>
+    </w:p>
+    <w:p>
+      <w:pPr>
+        <w:autoSpaceDE w:val="0"/>
+        <w:autoSpaceDN w:val="0"/>
+        <w:adjustRightInd w:val="0"/>
+        <w:spacing w:after="0"/>
+        <w:rPr>
+          <w:rFonts w:ascii="NewBaskerville-Roman" w:hAnsi="NewBaskerville-Roman" w:cs="NewBaskerville-Roman"/>
+          <w:color w:val="262626"/>
+          <w:sz w:val="20"/>
+          <w:szCs w:val="20"/>
+        </w:rPr>
+      </w:pPr>
+    </w:p>
+    <w:p>
+      <w:pPr>
+        <w:autoSpaceDE w:val="0"/>
+        <w:autoSpaceDN w:val="0"/>
+        <w:adjustRightInd w:val="0"/>
+        <w:spacing w:after="0"/>
+        <w:rPr>
+          <w:rFonts w:ascii="NewBaskerville-Roman" w:hAnsi="NewBaskerville-Roman" w:cs="NewBaskerville-Roman"/>
+          <w:color w:val="262626"/>
+          <w:sz w:val="20"/>
+          <w:szCs w:val="20"/>
+        </w:rPr>
+      </w:pPr>
+      <w:r>
+        <w:rPr>
+          <w:rFonts w:ascii="NewBaskerville-Roman" w:hAnsi="NewBaskerville-Roman" w:cs="NewBaskerville-Roman"/>
+          <w:color w:val="262626"/>
+          <w:sz w:val="20"/>
+          <w:szCs w:val="20"/>
+        </w:rPr>
+        <w:t>As far as I happen to see, these methods will throw and AssertionError which is a subtype of Error if the assertion fails.</w:t>
+      </w:r>
+    </w:p>
+    <w:p>
+      <w:pPr>
+        <w:autoSpaceDE w:val="0"/>
+        <w:autoSpaceDN w:val="0"/>
+        <w:adjustRightInd w:val="0"/>
+        <w:spacing w:after="0"/>
+        <w:rPr>
+          <w:rFonts w:ascii="NewBaskerville-Roman" w:hAnsi="NewBaskerville-Roman" w:cs="NewBaskerville-Roman"/>
+          <w:color w:val="262626"/>
+          <w:sz w:val="20"/>
+          <w:szCs w:val="20"/>
+        </w:rPr>
+      </w:pPr>
+    </w:p>
+    <w:p>
+      <w:pPr>
+        <w:autoSpaceDE w:val="0"/>
+        <w:autoSpaceDN w:val="0"/>
+        <w:adjustRightInd w:val="0"/>
+        <w:spacing w:after="0"/>
+        <w:rPr>
+          <w:rFonts w:ascii="NewBaskerville-Roman" w:hAnsi="NewBaskerville-Roman" w:cs="NewBaskerville-Roman"/>
+          <w:b/>
+          <w:bCs/>
+          <w:color w:val="262626"/>
+          <w:sz w:val="20"/>
+          <w:szCs w:val="20"/>
+        </w:rPr>
+      </w:pPr>
+      <w:r>
+        <w:rPr>
+          <w:rFonts w:ascii="NewBaskerville-Roman" w:hAnsi="NewBaskerville-Roman" w:cs="NewBaskerville-Roman"/>
+          <w:color w:val="262626"/>
+          <w:sz w:val="20"/>
+          <w:szCs w:val="20"/>
+        </w:rPr>
+        <w:t>JUnit 5 provides a lot of overloaded assertion methods. It includes many assertion</w:t>
+      </w:r>
+      <w:r>
+        <w:rPr>
+          <w:rFonts w:ascii="NewBaskerville-Roman" w:hAnsi="NewBaskerville-Roman" w:cs="NewBaskerville-Roman"/>
+          <w:color w:val="262626"/>
+          <w:sz w:val="20"/>
+          <w:szCs w:val="20"/>
+        </w:rPr>
+        <w:t xml:space="preserve"> </w:t>
+      </w:r>
+      <w:r>
+        <w:rPr>
+          <w:rFonts w:ascii="NewBaskerville-Roman" w:hAnsi="NewBaskerville-Roman" w:cs="NewBaskerville-Roman"/>
+          <w:color w:val="262626"/>
+          <w:sz w:val="20"/>
+          <w:szCs w:val="20"/>
+        </w:rPr>
+        <w:t xml:space="preserve">methods </w:t>
+      </w:r>
+      <w:r>
+        <w:rPr>
+          <w:rFonts w:ascii="NewBaskerville-Roman" w:hAnsi="NewBaskerville-Roman" w:cs="NewBaskerville-Roman"/>
+          <w:b/>
+          <w:bCs/>
+          <w:color w:val="262626"/>
+          <w:sz w:val="20"/>
+          <w:szCs w:val="20"/>
+        </w:rPr>
+        <w:t>from JUnit 4 and adds a few that can use Java 8 lambdas</w:t>
+      </w:r>
+      <w:r>
+        <w:rPr>
+          <w:rFonts w:ascii="NewBaskerville-Roman" w:hAnsi="NewBaskerville-Roman" w:cs="NewBaskerville-Roman"/>
+          <w:b/>
+          <w:bCs/>
+          <w:color w:val="262626"/>
+          <w:sz w:val="20"/>
+          <w:szCs w:val="20"/>
+        </w:rPr>
+        <w:t>.</w:t>
+      </w:r>
+      <w:r>
+        <w:rPr>
+          <w:rFonts w:ascii="NewBaskerville-Roman" w:hAnsi="NewBaskerville-Roman" w:cs="NewBaskerville-Roman"/>
+          <w:b/>
+          <w:bCs/>
+          <w:color w:val="262626"/>
+          <w:sz w:val="20"/>
+          <w:szCs w:val="20"/>
+        </w:rPr>
+        <w:t xml:space="preserve"> </w:t>
+      </w:r>
+    </w:p>
+    <w:p>
+      <w:pPr>
+        <w:autoSpaceDE w:val="0"/>
+        <w:autoSpaceDN w:val="0"/>
+        <w:adjustRightInd w:val="0"/>
+        <w:spacing w:after="0"/>
+        <w:rPr>
+          <w:rFonts w:ascii="NewBaskerville-Roman" w:hAnsi="NewBaskerville-Roman" w:cs="NewBaskerville-Roman"/>
+          <w:b/>
+          <w:bCs/>
+          <w:color w:val="262626"/>
+          <w:sz w:val="20"/>
+          <w:szCs w:val="20"/>
+        </w:rPr>
+      </w:pPr>
+    </w:p>
+    <w:p>
+      <w:pPr>
+        <w:autoSpaceDE w:val="0"/>
+        <w:autoSpaceDN w:val="0"/>
+        <w:adjustRightInd w:val="0"/>
+        <w:spacing w:after="0"/>
+        <w:rPr>
+          <w:rFonts w:ascii="NewBaskerville-Roman" w:hAnsi="NewBaskerville-Roman" w:cs="NewBaskerville-Roman"/>
+          <w:b/>
+          <w:bCs/>
+          <w:color w:val="262626"/>
+          <w:sz w:val="20"/>
+          <w:szCs w:val="20"/>
+        </w:rPr>
+      </w:pPr>
+      <w:r>
+        <w:rPr>
+          <w:rFonts w:ascii="NewBaskerville-Roman" w:hAnsi="NewBaskerville-Roman" w:cs="NewBaskerville-Roman"/>
+          <w:color w:val="262626"/>
+          <w:sz w:val="20"/>
+          <w:szCs w:val="20"/>
+        </w:rPr>
+        <w:t xml:space="preserve">Lambda expressions treat </w:t>
+      </w:r>
+      <w:r>
+        <w:rPr>
+          <w:rFonts w:ascii="NewBaskerville-Roman" w:hAnsi="NewBaskerville-Roman" w:cs="NewBaskerville-Roman"/>
+          <w:b/>
+          <w:bCs/>
+          <w:color w:val="262626"/>
+          <w:sz w:val="20"/>
+          <w:szCs w:val="20"/>
+        </w:rPr>
+        <w:t>functionality as a method argument</w:t>
+      </w:r>
+      <w:r>
+        <w:rPr>
+          <w:rFonts w:ascii="NewBaskerville-Roman" w:hAnsi="NewBaskerville-Roman" w:cs="NewBaskerville-Roman"/>
+          <w:color w:val="262626"/>
+          <w:sz w:val="20"/>
+          <w:szCs w:val="20"/>
+        </w:rPr>
+        <w:t xml:space="preserve"> and code as data.</w:t>
+      </w:r>
+    </w:p>
+    <w:p>
+      <w:pPr>
+        <w:autoSpaceDE w:val="0"/>
+        <w:autoSpaceDN w:val="0"/>
+        <w:adjustRightInd w:val="0"/>
+        <w:spacing w:after="0"/>
+        <w:rPr>
+          <w:rFonts w:ascii="NewBaskerville-Roman" w:hAnsi="NewBaskerville-Roman" w:cs="NewBaskerville-Roman"/>
+          <w:b/>
+          <w:bCs/>
+          <w:color w:val="262626"/>
+          <w:sz w:val="20"/>
+          <w:szCs w:val="20"/>
+        </w:rPr>
+      </w:pPr>
+    </w:p>
+    <w:p>
+      <w:pPr>
+        <w:autoSpaceDE w:val="0"/>
+        <w:autoSpaceDN w:val="0"/>
+        <w:adjustRightInd w:val="0"/>
+        <w:spacing w:after="0"/>
+        <w:rPr>
+          <w:rFonts w:ascii="NewBaskerville-Roman" w:hAnsi="NewBaskerville-Roman" w:cs="NewBaskerville-Roman"/>
+          <w:b/>
+          <w:bCs/>
+          <w:color w:val="262626"/>
+          <w:sz w:val="20"/>
+          <w:szCs w:val="20"/>
+        </w:rPr>
+      </w:pPr>
+    </w:p>
+    <w:p>
+      <w:pPr>
+        <w:autoSpaceDE w:val="0"/>
+        <w:autoSpaceDN w:val="0"/>
+        <w:adjustRightInd w:val="0"/>
+        <w:spacing w:after="0"/>
+        <w:rPr>
+          <w:rFonts w:ascii="NewBaskerville-Roman" w:hAnsi="NewBaskerville-Roman" w:cs="NewBaskerville-Roman"/>
+          <w:color w:val="262626"/>
+          <w:sz w:val="20"/>
+          <w:szCs w:val="20"/>
+        </w:rPr>
+      </w:pPr>
+    </w:p>
+    <w:p>
+      <w:pPr>
+        <w:jc w:val="center"/>
+      </w:pPr>
+      <w:r>
+        <w:rPr>
+          <w:noProof/>
+        </w:rPr>
+        <w:drawing>
+          <wp:inline distT="0" distB="0" distL="0" distR="0" wp14:anchorId="1B1A23D0" wp14:editId="38BBC902">
+            <wp:extent cx="3884371" cy="1985795"/>
+            <wp:effectExtent l="0" t="0" r="1905" b="0"/>
+            <wp:docPr id="2" name="Picture 2"/>
+            <wp:cNvGraphicFramePr>
+              <a:graphicFrameLocks xmlns:a="http://schemas.openxmlformats.org/drawingml/2006/main" noChangeAspect="1"/>
+            </wp:cNvGraphicFramePr>
+            <a:graphic xmlns:a="http://schemas.openxmlformats.org/drawingml/2006/main">
+              <a:graphicData uri="http://schemas.openxmlformats.org/drawingml/2006/picture">
+                <pic:pic xmlns:pic="http://schemas.openxmlformats.org/drawingml/2006/picture">
+                  <pic:nvPicPr>
+                    <pic:cNvPr id="1" name=""/>
+                    <pic:cNvPicPr/>
+                  </pic:nvPicPr>
+                  <pic:blipFill>
+                    <a:blip r:embed="rId9"/>
+                    <a:stretch>
+                      <a:fillRect/>
+                    </a:stretch>
+                  </pic:blipFill>
+                  <pic:spPr>
+                    <a:xfrm>
+                      <a:off x="0" y="0"/>
+                      <a:ext cx="3898264" cy="1992898"/>
+                    </a:xfrm>
+                    <a:prstGeom prst="rect">
+                      <a:avLst/>
+                    </a:prstGeom>
+                  </pic:spPr>
+                </pic:pic>
+              </a:graphicData>
+            </a:graphic>
+          </wp:inline>
+        </w:drawing>
+      </w:r>
+    </w:p>
+    <w:p>
+      <w:pPr>
+        <w:autoSpaceDE w:val="0"/>
+        <w:autoSpaceDN w:val="0"/>
+        <w:adjustRightInd w:val="0"/>
+        <w:spacing w:after="0"/>
+        <w:rPr>
+          <w:rFonts w:ascii="NewBaskerville-Roman" w:hAnsi="NewBaskerville-Roman" w:cs="NewBaskerville-Roman"/>
+          <w:color w:val="262626"/>
+          <w:sz w:val="20"/>
+          <w:szCs w:val="20"/>
+        </w:rPr>
+      </w:pPr>
+      <w:r>
+        <w:rPr>
+          <w:rFonts w:ascii="NewBaskerville-Roman" w:hAnsi="NewBaskerville-Roman" w:cs="NewBaskerville-Roman"/>
+          <w:color w:val="262626"/>
+          <w:sz w:val="20"/>
+          <w:szCs w:val="20"/>
+        </w:rPr>
+        <w:t>Note:</w:t>
+      </w:r>
+    </w:p>
+    <w:p>
+      <w:pPr>
+        <w:autoSpaceDE w:val="0"/>
+        <w:autoSpaceDN w:val="0"/>
+        <w:adjustRightInd w:val="0"/>
+        <w:spacing w:after="0"/>
+        <w:rPr>
+          <w:rFonts w:ascii="NewBaskerville-Roman" w:hAnsi="NewBaskerville-Roman" w:cs="NewBaskerville-Roman"/>
+          <w:color w:val="262626"/>
+          <w:sz w:val="20"/>
+          <w:szCs w:val="20"/>
+        </w:rPr>
+      </w:pPr>
+      <w:r>
+        <w:rPr>
+          <w:rFonts w:ascii="NewBaskerville-Roman" w:hAnsi="NewBaskerville-Roman" w:cs="NewBaskerville-Roman"/>
+          <w:color w:val="262626"/>
+          <w:sz w:val="20"/>
+          <w:szCs w:val="20"/>
+        </w:rPr>
+        <w:t xml:space="preserve">The </w:t>
+      </w:r>
+      <w:r>
+        <w:rPr>
+          <w:rFonts w:ascii="Courier" w:hAnsi="Courier" w:cs="Courier"/>
+          <w:color w:val="262626"/>
+          <w:sz w:val="19"/>
+          <w:szCs w:val="19"/>
+        </w:rPr>
+        <w:t xml:space="preserve">assertThat() </w:t>
+      </w:r>
+      <w:r>
+        <w:rPr>
+          <w:rFonts w:ascii="NewBaskerville-Roman" w:hAnsi="NewBaskerville-Roman" w:cs="NewBaskerville-Roman"/>
+          <w:color w:val="262626"/>
+          <w:sz w:val="20"/>
+          <w:szCs w:val="20"/>
+        </w:rPr>
+        <w:t>method that works with Hamcrest matchers has been</w:t>
+      </w:r>
+      <w:r>
+        <w:rPr>
+          <w:rFonts w:ascii="NewBaskerville-Roman" w:hAnsi="NewBaskerville-Roman" w:cs="NewBaskerville-Roman"/>
+          <w:color w:val="262626"/>
+          <w:sz w:val="20"/>
+          <w:szCs w:val="20"/>
+        </w:rPr>
+        <w:t xml:space="preserve"> </w:t>
+      </w:r>
+      <w:r>
+        <w:rPr>
+          <w:rFonts w:ascii="NewBaskerville-Roman" w:hAnsi="NewBaskerville-Roman" w:cs="NewBaskerville-Roman"/>
+          <w:color w:val="262626"/>
+          <w:sz w:val="20"/>
+          <w:szCs w:val="20"/>
+        </w:rPr>
+        <w:t>removed. The recommended approach in such a case is to use the Hamcrest</w:t>
+      </w:r>
+      <w:r>
+        <w:rPr>
+          <w:rFonts w:ascii="NewBaskerville-Roman" w:hAnsi="NewBaskerville-Roman" w:cs="NewBaskerville-Roman"/>
+          <w:color w:val="262626"/>
+          <w:sz w:val="20"/>
+          <w:szCs w:val="20"/>
+        </w:rPr>
+        <w:t xml:space="preserve"> </w:t>
+      </w:r>
+      <w:r>
+        <w:rPr>
+          <w:rFonts w:ascii="Courier" w:hAnsi="Courier" w:cs="Courier"/>
+          <w:color w:val="262626"/>
+          <w:sz w:val="19"/>
+          <w:szCs w:val="19"/>
+        </w:rPr>
+        <w:t xml:space="preserve">MatcherAssert.assertThat() </w:t>
+      </w:r>
+      <w:r>
+        <w:rPr>
+          <w:rFonts w:ascii="NewBaskerville-Roman" w:hAnsi="NewBaskerville-Roman" w:cs="NewBaskerville-Roman"/>
+          <w:color w:val="262626"/>
+          <w:sz w:val="20"/>
+          <w:szCs w:val="20"/>
+        </w:rPr>
+        <w:t>overloaded methods, which are more flexible and</w:t>
+      </w:r>
+      <w:r>
+        <w:rPr>
+          <w:rFonts w:ascii="NewBaskerville-Roman" w:hAnsi="NewBaskerville-Roman" w:cs="NewBaskerville-Roman"/>
+          <w:color w:val="262626"/>
+          <w:sz w:val="20"/>
+          <w:szCs w:val="20"/>
+        </w:rPr>
+        <w:t xml:space="preserve"> </w:t>
+      </w:r>
+      <w:r>
+        <w:rPr>
+          <w:rFonts w:ascii="NewBaskerville-Roman" w:hAnsi="NewBaskerville-Roman" w:cs="NewBaskerville-Roman"/>
+          <w:color w:val="262626"/>
+          <w:sz w:val="20"/>
+          <w:szCs w:val="20"/>
+        </w:rPr>
+        <w:t>in the spirit of the Java 8 capabilities.</w:t>
+      </w:r>
+    </w:p>
+    <w:p>
+      <w:pPr>
+        <w:rPr>
+          <w:rFonts w:ascii="NewBaskerville-Roman" w:hAnsi="NewBaskerville-Roman" w:cs="NewBaskerville-Roman"/>
+          <w:sz w:val="20"/>
+          <w:szCs w:val="20"/>
+        </w:rPr>
+      </w:pPr>
+    </w:p>
+    <w:p>
+      <w:pPr>
+        <w:autoSpaceDE w:val="0"/>
+        <w:autoSpaceDN w:val="0"/>
+        <w:adjustRightInd w:val="0"/>
+        <w:spacing w:after="0"/>
+        <w:rPr>
+          <w:rFonts w:ascii="NewBaskerville-Roman" w:hAnsi="NewBaskerville-Roman" w:cs="NewBaskerville-Roman"/>
+          <w:b/>
+          <w:bCs/>
+          <w:color w:val="262626"/>
+          <w:sz w:val="20"/>
+          <w:szCs w:val="20"/>
+        </w:rPr>
+      </w:pPr>
+      <w:r>
+        <w:rPr>
+          <w:rFonts w:ascii="FranklinGothic-Demi" w:hAnsi="FranklinGothic-Demi" w:cs="FranklinGothic-Demi"/>
+          <w:color w:val="476B86"/>
+          <w:sz w:val="17"/>
+          <w:szCs w:val="17"/>
+        </w:rPr>
+        <w:t xml:space="preserve">DEFINITION </w:t>
+      </w:r>
+      <w:r>
+        <w:rPr>
+          <w:rFonts w:ascii="NewBaskerville-Italic" w:hAnsi="NewBaskerville-Italic" w:cs="NewBaskerville-Italic"/>
+          <w:i/>
+          <w:iCs/>
+          <w:color w:val="262626"/>
+          <w:sz w:val="20"/>
+          <w:szCs w:val="20"/>
+        </w:rPr>
+        <w:t xml:space="preserve">Hamcrest </w:t>
+      </w:r>
+      <w:r>
+        <w:rPr>
+          <w:rFonts w:ascii="NewBaskerville-Roman" w:hAnsi="NewBaskerville-Roman" w:cs="NewBaskerville-Roman"/>
+          <w:color w:val="262626"/>
+          <w:sz w:val="20"/>
+          <w:szCs w:val="20"/>
+        </w:rPr>
+        <w:t>is a framework that assists with the writing of software</w:t>
+      </w:r>
+      <w:r>
+        <w:rPr>
+          <w:rFonts w:ascii="NewBaskerville-Roman" w:hAnsi="NewBaskerville-Roman" w:cs="NewBaskerville-Roman"/>
+          <w:color w:val="262626"/>
+          <w:sz w:val="20"/>
+          <w:szCs w:val="20"/>
+        </w:rPr>
+        <w:t xml:space="preserve"> </w:t>
+      </w:r>
+      <w:r>
+        <w:rPr>
+          <w:rFonts w:ascii="NewBaskerville-Roman" w:hAnsi="NewBaskerville-Roman" w:cs="NewBaskerville-Roman"/>
+          <w:color w:val="262626"/>
+          <w:sz w:val="20"/>
+          <w:szCs w:val="20"/>
+        </w:rPr>
+        <w:t>tests in JUnit. It supports the creation of customized assertion matchers</w:t>
+      </w:r>
+      <w:r>
+        <w:rPr>
+          <w:rFonts w:ascii="NewBaskerville-Roman" w:hAnsi="NewBaskerville-Roman" w:cs="NewBaskerville-Roman"/>
+          <w:color w:val="262626"/>
+          <w:sz w:val="20"/>
+          <w:szCs w:val="20"/>
+        </w:rPr>
+        <w:t xml:space="preserve"> </w:t>
+      </w:r>
+      <w:r>
+        <w:rPr>
+          <w:rFonts w:ascii="NewBaskerville-Roman" w:hAnsi="NewBaskerville-Roman" w:cs="NewBaskerville-Roman"/>
+          <w:color w:val="262626"/>
+          <w:sz w:val="20"/>
+          <w:szCs w:val="20"/>
+        </w:rPr>
+        <w:t>(</w:t>
+      </w:r>
+      <w:r>
+        <w:rPr>
+          <w:rFonts w:ascii="NewBaskerville-Italic" w:hAnsi="NewBaskerville-Italic" w:cs="NewBaskerville-Italic"/>
+          <w:i/>
+          <w:iCs/>
+          <w:color w:val="262626"/>
+          <w:sz w:val="20"/>
+          <w:szCs w:val="20"/>
+        </w:rPr>
+        <w:t xml:space="preserve">Hamcrest </w:t>
+      </w:r>
+      <w:r>
+        <w:rPr>
+          <w:rFonts w:ascii="NewBaskerville-Roman" w:hAnsi="NewBaskerville-Roman" w:cs="NewBaskerville-Roman"/>
+          <w:color w:val="262626"/>
+          <w:sz w:val="20"/>
+          <w:szCs w:val="20"/>
+        </w:rPr>
+        <w:t xml:space="preserve">is an anagram of </w:t>
+      </w:r>
+      <w:r>
+        <w:rPr>
+          <w:rFonts w:ascii="NewBaskerville-Italic" w:hAnsi="NewBaskerville-Italic" w:cs="NewBaskerville-Italic"/>
+          <w:i/>
+          <w:iCs/>
+          <w:color w:val="262626"/>
+          <w:sz w:val="20"/>
+          <w:szCs w:val="20"/>
+        </w:rPr>
+        <w:t>matchers</w:t>
+      </w:r>
+      <w:r>
+        <w:rPr>
+          <w:rFonts w:ascii="NewBaskerville-Roman" w:hAnsi="NewBaskerville-Roman" w:cs="NewBaskerville-Roman"/>
+          <w:color w:val="262626"/>
+          <w:sz w:val="20"/>
+          <w:szCs w:val="20"/>
+        </w:rPr>
+        <w:t xml:space="preserve">), letting us </w:t>
+      </w:r>
+      <w:r>
+        <w:rPr>
+          <w:rFonts w:ascii="NewBaskerville-Roman" w:hAnsi="NewBaskerville-Roman" w:cs="NewBaskerville-Roman"/>
+          <w:b/>
+          <w:bCs/>
+          <w:color w:val="262626"/>
+          <w:sz w:val="20"/>
+          <w:szCs w:val="20"/>
+        </w:rPr>
+        <w:t>define match rules declaratively</w:t>
+      </w:r>
+      <w:r>
+        <w:rPr>
+          <w:rFonts w:ascii="NewBaskerville-Roman" w:hAnsi="NewBaskerville-Roman" w:cs="NewBaskerville-Roman"/>
+          <w:color w:val="262626"/>
+          <w:sz w:val="20"/>
+          <w:szCs w:val="20"/>
+        </w:rPr>
+        <w:t>.</w:t>
+      </w:r>
+      <w:r>
+        <w:rPr>
+          <w:rFonts w:ascii="NewBaskerville-Roman" w:hAnsi="NewBaskerville-Roman" w:cs="NewBaskerville-Roman"/>
+          <w:color w:val="262626"/>
+          <w:sz w:val="20"/>
+          <w:szCs w:val="20"/>
+        </w:rPr>
+        <w:t xml:space="preserve"> </w:t>
+      </w:r>
+      <w:r>
+        <w:rPr>
+          <w:rFonts w:ascii="NewBaskerville-Roman" w:hAnsi="NewBaskerville-Roman" w:cs="NewBaskerville-Roman"/>
+          <w:color w:val="262626"/>
+          <w:sz w:val="20"/>
+          <w:szCs w:val="20"/>
+        </w:rPr>
+        <w:t xml:space="preserve">Later in this </w:t>
+      </w:r>
+      <w:r>
+        <w:rPr>
+          <w:rFonts w:ascii="NewBaskerville-Roman" w:hAnsi="NewBaskerville-Roman" w:cs="NewBaskerville-Roman"/>
+          <w:color w:val="262626"/>
+          <w:sz w:val="20"/>
+          <w:szCs w:val="20"/>
+        </w:rPr>
+        <w:t>doc</w:t>
+      </w:r>
+      <w:r>
+        <w:rPr>
+          <w:rFonts w:ascii="NewBaskerville-Roman" w:hAnsi="NewBaskerville-Roman" w:cs="NewBaskerville-Roman"/>
+          <w:color w:val="262626"/>
+          <w:sz w:val="20"/>
+          <w:szCs w:val="20"/>
+        </w:rPr>
+        <w:t>ument</w:t>
+      </w:r>
+      <w:r>
+        <w:rPr>
+          <w:rFonts w:ascii="NewBaskerville-Roman" w:hAnsi="NewBaskerville-Roman" w:cs="NewBaskerville-Roman"/>
+          <w:color w:val="262626"/>
+          <w:sz w:val="20"/>
+          <w:szCs w:val="20"/>
+        </w:rPr>
+        <w:t>, we discuss the capabilities of Hamcrest.</w:t>
+      </w:r>
+    </w:p>
+    <w:p>
+      <w:pPr>
+        <w:rPr>
+          <w:rFonts w:ascii="NewBaskerville-Roman" w:hAnsi="NewBaskerville-Roman" w:cs="NewBaskerville-Roman"/>
+          <w:b/>
+          <w:bCs/>
+          <w:color w:val="262626"/>
+          <w:sz w:val="20"/>
+          <w:szCs w:val="20"/>
+        </w:rPr>
+      </w:pPr>
+    </w:p>
+    <w:p>
+      <w:pPr>
+        <w:pStyle w:val="Heading3"/>
+      </w:pPr>
+      <w:r>
+        <w:t>assertAll</w:t>
+      </w:r>
+      <w:r>
+        <w:t>()</w:t>
+      </w:r>
+    </w:p>
+    <w:p/>
+    <w:p>
+      <w:pPr>
+        <w:shd w:val="clear" w:color="auto" w:fill="1E1F22"/>
+        <w:tabs>
+          <w:tab w:val="left" w:pos="916"/>
+          <w:tab w:val="left" w:pos="1832"/>
+          <w:tab w:val="left" w:pos="2748"/>
+          <w:tab w:val="left" w:pos="3664"/>
+          <w:tab w:val="left" w:pos="4580"/>
+          <w:tab w:val="left" w:pos="5496"/>
+          <w:tab w:val="left" w:pos="6412"/>
+          <w:tab w:val="left" w:pos="7328"/>
+          <w:tab w:val="left" w:pos="8244"/>
+          <w:tab w:val="left" w:pos="9160"/>
+          <w:tab w:val="left" w:pos="10076"/>
+          <w:tab w:val="left" w:pos="10992"/>
+          <w:tab w:val="left" w:pos="11908"/>
+          <w:tab w:val="left" w:pos="12824"/>
+          <w:tab w:val="left" w:pos="13740"/>
+          <w:tab w:val="left" w:pos="14656"/>
+        </w:tabs>
+        <w:spacing w:after="0"/>
+        <w:rPr>
+          <w:rFonts w:ascii="Courier New" w:eastAsia="Times New Roman" w:hAnsi="Courier New" w:cs="Courier New"/>
+          <w:color w:val="BCBEC4"/>
+          <w:sz w:val="20"/>
+          <w:szCs w:val="20"/>
+        </w:rPr>
+      </w:pPr>
+      <w:r>
+        <w:rPr>
+          <w:rFonts w:ascii="Courier New" w:eastAsia="Times New Roman" w:hAnsi="Courier New" w:cs="Courier New"/>
+          <w:color w:val="CF8E6D"/>
+          <w:sz w:val="20"/>
+          <w:szCs w:val="20"/>
+        </w:rPr>
+        <w:t xml:space="preserve">public static void </w:t>
+      </w:r>
+      <w:r>
+        <w:rPr>
+          <w:rFonts w:ascii="Courier New" w:eastAsia="Times New Roman" w:hAnsi="Courier New" w:cs="Courier New"/>
+          <w:color w:val="56A8F5"/>
+          <w:sz w:val="20"/>
+          <w:szCs w:val="20"/>
+        </w:rPr>
+        <w:t>assertAll</w:t>
+      </w:r>
+      <w:r>
+        <w:rPr>
+          <w:rFonts w:ascii="Courier New" w:eastAsia="Times New Roman" w:hAnsi="Courier New" w:cs="Courier New"/>
+          <w:color w:val="BCBEC4"/>
+          <w:sz w:val="20"/>
+          <w:szCs w:val="20"/>
+        </w:rPr>
+        <w:t xml:space="preserve">(String heading, Executable... executables) </w:t>
+      </w:r>
+      <w:r>
+        <w:rPr>
+          <w:rFonts w:ascii="Courier New" w:eastAsia="Times New Roman" w:hAnsi="Courier New" w:cs="Courier New"/>
+          <w:color w:val="CF8E6D"/>
+          <w:sz w:val="20"/>
+          <w:szCs w:val="20"/>
+        </w:rPr>
+        <w:t xml:space="preserve">throws </w:t>
+      </w:r>
+      <w:r>
+        <w:rPr>
+          <w:rFonts w:ascii="Courier New" w:eastAsia="Times New Roman" w:hAnsi="Courier New" w:cs="Courier New"/>
+          <w:color w:val="BCBEC4"/>
+          <w:sz w:val="20"/>
+          <w:szCs w:val="20"/>
+        </w:rPr>
+        <w:t>MultipleFailuresError</w:t>
+      </w:r>
+    </w:p>
+    <w:p/>
+    <w:p>
+      <w:pPr>
+        <w:pStyle w:val="ListParagraph"/>
+        <w:numPr>
+          <w:ilvl w:val="0"/>
+          <w:numId w:val="35"/>
+        </w:numPr>
+      </w:pPr>
+      <w:r>
+        <w:t>The heading parameter</w:t>
+      </w:r>
+      <w:r>
+        <w:t xml:space="preserve"> </w:t>
+      </w:r>
+      <w:r>
+        <w:t>allows us to recognize the group of assertions within the assertAll() methods.</w:t>
+      </w:r>
+      <w:r>
+        <w:t xml:space="preserve"> If one of the tests fails, this heading will be shown</w:t>
+      </w:r>
+      <w:r>
+        <w:t>.</w:t>
+      </w:r>
+      <w:r>
+        <w:t xml:space="preserve"> It acts as a</w:t>
+      </w:r>
+      <w:r>
+        <w:t xml:space="preserve"> </w:t>
+      </w:r>
+      <w:r>
+        <w:lastRenderedPageBreak/>
+        <w:t>label for the entire group of assertions and</w:t>
+      </w:r>
+      <w:r>
+        <w:t xml:space="preserve"> It’s useful for example</w:t>
+      </w:r>
+      <w:r>
+        <w:t xml:space="preserve">, if you're testing a </w:t>
+      </w:r>
+      <w:r>
+        <w:rPr>
+          <w:rStyle w:val="HTMLCode"/>
+          <w:rFonts w:eastAsiaTheme="minorEastAsia"/>
+        </w:rPr>
+        <w:t>Person</w:t>
+      </w:r>
+      <w:r>
+        <w:t xml:space="preserve"> class and you want to validate multiple properties (e.g., name, age, address) in a single test:</w:t>
+      </w:r>
+    </w:p>
+    <w:p>
+      <w:pPr>
+        <w:pStyle w:val="ListParagraph"/>
+      </w:pPr>
+    </w:p>
+    <w:p>
+      <w:pPr>
+        <w:pStyle w:val="code-snippet"/>
+      </w:pPr>
+      <w:r>
+        <w:t>assertAll(</w:t>
+      </w:r>
+      <w:r>
+        <w:rPr>
+          <w:rStyle w:val="hljs-string"/>
+        </w:rPr>
+        <w:t>"Person properties</w:t>
+      </w:r>
+      <w:r>
+        <w:rPr>
+          <w:rStyle w:val="hljs-string"/>
+        </w:rPr>
+        <w:t xml:space="preserve"> validation</w:t>
+      </w:r>
+      <w:r>
+        <w:rPr>
+          <w:rStyle w:val="hljs-string"/>
+        </w:rPr>
+        <w:t>"</w:t>
+      </w:r>
+      <w:r>
+        <w:t>,</w:t>
+      </w:r>
+    </w:p>
+    <w:p>
+      <w:pPr>
+        <w:pStyle w:val="code-snippet"/>
+      </w:pPr>
+      <w:r>
+        <w:t>() -&gt; assertEquals(</w:t>
+      </w:r>
+      <w:r>
+        <w:rPr>
+          <w:rStyle w:val="hljs-string"/>
+        </w:rPr>
+        <w:t>"John"</w:t>
+      </w:r>
+      <w:r>
+        <w:t>, person.getName()),</w:t>
+      </w:r>
+    </w:p>
+    <w:p>
+      <w:pPr>
+        <w:pStyle w:val="code-snippet"/>
+      </w:pPr>
+      <w:r>
+        <w:t>() -&gt; assertEquals(</w:t>
+      </w:r>
+      <w:r>
+        <w:rPr>
+          <w:rStyle w:val="hljs-number"/>
+        </w:rPr>
+        <w:t>30</w:t>
+      </w:r>
+      <w:r>
+        <w:t>, person.getAge()),</w:t>
+      </w:r>
+    </w:p>
+    <w:p>
+      <w:pPr>
+        <w:pStyle w:val="code-snippet"/>
+      </w:pPr>
+      <w:r>
+        <w:t>() -&gt; assertEquals(</w:t>
+      </w:r>
+      <w:r>
+        <w:rPr>
+          <w:rStyle w:val="hljs-string"/>
+        </w:rPr>
+        <w:t>"123 Main St"</w:t>
+      </w:r>
+      <w:r>
+        <w:t>, person.getAddress()) );</w:t>
+      </w:r>
+    </w:p>
+    <w:p>
+      <w:pPr>
+        <w:pStyle w:val="ListParagraph"/>
+      </w:pPr>
+    </w:p>
+    <w:p>
+      <w:pPr>
+        <w:pStyle w:val="ListParagraph"/>
+        <w:numPr>
+          <w:ilvl w:val="0"/>
+          <w:numId w:val="35"/>
+        </w:numPr>
+      </w:pPr>
+      <w:r>
+        <w:t>The Executable parameter is a functional interface which throws a Throwable.</w:t>
+      </w:r>
+    </w:p>
+    <w:p>
+      <w:pPr>
+        <w:pStyle w:val="NoSpacing"/>
+        <w:numPr>
+          <w:ilvl w:val="0"/>
+          <w:numId w:val="35"/>
+        </w:numPr>
+      </w:pPr>
+      <w:r>
+        <w:t xml:space="preserve">The </w:t>
+      </w:r>
+      <w:r>
+        <w:rPr>
+          <w:rFonts w:ascii="Courier" w:hAnsi="Courier" w:cs="Courier"/>
+          <w:sz w:val="19"/>
+          <w:szCs w:val="19"/>
+        </w:rPr>
+        <w:t xml:space="preserve">assertAll </w:t>
+      </w:r>
+      <w:r>
+        <w:t>method will always check all the assertions that are provided to it, even</w:t>
+      </w:r>
+      <w:r>
+        <w:t xml:space="preserve"> </w:t>
+      </w:r>
+      <w:r>
+        <w:t>if some of them fail—</w:t>
+      </w:r>
+      <w:r>
+        <w:rPr>
+          <w:b/>
+          <w:bCs/>
+        </w:rPr>
+        <w:t>if any of the executables fail, the remaining ones will still be run.</w:t>
+      </w:r>
+      <w:r>
+        <w:t xml:space="preserve"> </w:t>
+      </w:r>
+      <w:r>
+        <w:t xml:space="preserve">That </w:t>
+      </w:r>
+      <w:r>
+        <w:rPr>
+          <w:b/>
+          <w:bCs/>
+        </w:rPr>
+        <w:t>is not true for the JUnit 4 approach</w:t>
+      </w:r>
+      <w:r>
+        <w:t xml:space="preserve">: if you have a few </w:t>
+      </w:r>
+      <w:r>
+        <w:rPr>
+          <w:rFonts w:ascii="Courier" w:hAnsi="Courier" w:cs="Courier"/>
+          <w:sz w:val="19"/>
+          <w:szCs w:val="19"/>
+        </w:rPr>
+        <w:t xml:space="preserve">assert </w:t>
+      </w:r>
+      <w:r>
+        <w:t>methods, one under</w:t>
+      </w:r>
+      <w:r>
+        <w:t xml:space="preserve"> </w:t>
+      </w:r>
+      <w:r>
+        <w:t>the other, and one of them fails, that failure will stop the execution of the others.</w:t>
+      </w:r>
+    </w:p>
+    <w:p>
+      <w:pPr>
+        <w:pStyle w:val="NoSpacing"/>
+        <w:ind w:left="720"/>
+      </w:pPr>
+    </w:p>
+    <w:p>
+      <w:pPr>
+        <w:pStyle w:val="NoSpacing"/>
+        <w:numPr>
+          <w:ilvl w:val="0"/>
+          <w:numId w:val="35"/>
+        </w:numPr>
+      </w:pPr>
+      <w:r>
+        <w:t>Failure in this case means that if the executables throw a Throwable</w:t>
+      </w:r>
+      <w:r>
+        <w:t>.</w:t>
+      </w:r>
+    </w:p>
+    <w:p>
+      <w:pPr>
+        <w:pStyle w:val="NoSpacing"/>
+        <w:numPr>
+          <w:ilvl w:val="0"/>
+          <w:numId w:val="35"/>
+        </w:numPr>
+      </w:pPr>
+      <w:r>
+        <w:t>If the Throwable is of type OutOfMemoryError it’s unrecoverable and the rest of the executables won’t run</w:t>
+      </w:r>
+      <w:r>
+        <w:t>.</w:t>
+      </w:r>
+    </w:p>
+    <w:p>
+      <w:pPr>
+        <w:pStyle w:val="NoSpacing"/>
+        <w:ind w:left="720"/>
+      </w:pPr>
+    </w:p>
+    <w:p>
+      <w:pPr>
+        <w:pStyle w:val="Heading3"/>
+      </w:pPr>
+      <w:r>
+        <w:t>Supplier&lt;String&gt; for messages</w:t>
+      </w:r>
+    </w:p>
+    <w:p>
+      <w:pPr>
+        <w:autoSpaceDE w:val="0"/>
+        <w:autoSpaceDN w:val="0"/>
+        <w:adjustRightInd w:val="0"/>
+        <w:spacing w:after="0"/>
+        <w:rPr>
+          <w:rFonts w:ascii="NewBaskerville-Roman" w:hAnsi="NewBaskerville-Roman" w:cs="NewBaskerville-Roman"/>
+          <w:b/>
+          <w:bCs/>
+          <w:color w:val="262626"/>
+          <w:sz w:val="20"/>
+          <w:szCs w:val="20"/>
+        </w:rPr>
+      </w:pPr>
+      <w:r>
+        <w:rPr>
+          <w:rFonts w:ascii="NewBaskerville-Roman" w:hAnsi="NewBaskerville-Roman" w:cs="NewBaskerville-Roman"/>
+          <w:color w:val="262626"/>
+          <w:sz w:val="20"/>
+          <w:szCs w:val="20"/>
+        </w:rPr>
+        <w:t>Thanks to</w:t>
+      </w:r>
+      <w:r>
+        <w:rPr>
+          <w:rFonts w:ascii="NewBaskerville-Roman" w:hAnsi="NewBaskerville-Roman" w:cs="NewBaskerville-Roman"/>
+          <w:color w:val="262626"/>
+          <w:sz w:val="20"/>
+          <w:szCs w:val="20"/>
+        </w:rPr>
+        <w:t xml:space="preserve"> </w:t>
+      </w:r>
+      <w:r>
+        <w:rPr>
+          <w:rFonts w:ascii="Courier" w:hAnsi="Courier" w:cs="Courier"/>
+          <w:color w:val="262626"/>
+          <w:sz w:val="19"/>
+          <w:szCs w:val="19"/>
+        </w:rPr>
+        <w:t>Supplier&lt;String&gt;</w:t>
+      </w:r>
+      <w:r>
+        <w:rPr>
+          <w:rFonts w:ascii="NewBaskerville-Roman" w:hAnsi="NewBaskerville-Roman" w:cs="NewBaskerville-Roman"/>
+          <w:color w:val="262626"/>
+          <w:sz w:val="20"/>
+          <w:szCs w:val="20"/>
+        </w:rPr>
+        <w:t xml:space="preserve">, the instructions required to create a complex </w:t>
+      </w:r>
+      <w:r>
+        <w:rPr>
+          <w:rFonts w:ascii="NewBaskerville-Roman" w:hAnsi="NewBaskerville-Roman" w:cs="NewBaskerville-Roman"/>
+          <w:b/>
+          <w:bCs/>
+          <w:color w:val="262626"/>
+          <w:sz w:val="20"/>
+          <w:szCs w:val="20"/>
+        </w:rPr>
+        <w:t>message aren’t</w:t>
+      </w:r>
+    </w:p>
+    <w:p>
+      <w:pPr>
+        <w:rPr>
+          <w:rFonts w:ascii="NewBaskerville-Roman" w:hAnsi="NewBaskerville-Roman" w:cs="NewBaskerville-Roman"/>
+          <w:b/>
+          <w:bCs/>
+          <w:color w:val="262626"/>
+          <w:sz w:val="20"/>
+          <w:szCs w:val="20"/>
+        </w:rPr>
+      </w:pPr>
+      <w:r>
+        <w:rPr>
+          <w:rFonts w:ascii="NewBaskerville-Roman" w:hAnsi="NewBaskerville-Roman" w:cs="NewBaskerville-Roman"/>
+          <w:b/>
+          <w:bCs/>
+          <w:color w:val="262626"/>
+          <w:sz w:val="20"/>
+          <w:szCs w:val="20"/>
+        </w:rPr>
+        <w:t>provided in the case of success.</w:t>
+      </w:r>
+    </w:p>
+    <w:p>
+      <w:pPr>
+        <w:autoSpaceDE w:val="0"/>
+        <w:autoSpaceDN w:val="0"/>
+        <w:adjustRightInd w:val="0"/>
+        <w:spacing w:after="0"/>
+        <w:rPr>
+          <w:rFonts w:ascii="NewBaskerville-Roman" w:hAnsi="NewBaskerville-Roman" w:cs="NewBaskerville-Roman"/>
+          <w:color w:val="262626"/>
+          <w:sz w:val="20"/>
+          <w:szCs w:val="20"/>
+        </w:rPr>
+      </w:pPr>
+      <w:r>
+        <w:rPr>
+          <w:rFonts w:ascii="NewBaskerville-Roman" w:hAnsi="NewBaskerville-Roman" w:cs="NewBaskerville-Roman"/>
+          <w:color w:val="262626"/>
+          <w:sz w:val="20"/>
+          <w:szCs w:val="20"/>
+        </w:rPr>
+        <w:t>The advantage of using lambda expressions as arguments for assertion methods is that</w:t>
+      </w:r>
+      <w:r>
+        <w:rPr>
+          <w:rFonts w:ascii="NewBaskerville-Roman" w:hAnsi="NewBaskerville-Roman" w:cs="NewBaskerville-Roman"/>
+          <w:color w:val="262626"/>
+          <w:sz w:val="20"/>
+          <w:szCs w:val="20"/>
+        </w:rPr>
+        <w:t xml:space="preserve"> </w:t>
+      </w:r>
+      <w:r>
+        <w:rPr>
+          <w:rFonts w:ascii="NewBaskerville-Roman" w:hAnsi="NewBaskerville-Roman" w:cs="NewBaskerville-Roman"/>
+          <w:b/>
+          <w:bCs/>
+          <w:color w:val="262626"/>
+          <w:sz w:val="20"/>
+          <w:szCs w:val="20"/>
+        </w:rPr>
+        <w:t>all of them are lazily created</w:t>
+      </w:r>
+      <w:r>
+        <w:rPr>
+          <w:rFonts w:ascii="NewBaskerville-Roman" w:hAnsi="NewBaskerville-Roman" w:cs="NewBaskerville-Roman"/>
+          <w:color w:val="262626"/>
+          <w:sz w:val="20"/>
+          <w:szCs w:val="20"/>
+        </w:rPr>
+        <w:t>, resulting in improved performance</w:t>
+      </w:r>
+      <w:r>
+        <w:rPr>
+          <w:rFonts w:ascii="NewBaskerville-Roman" w:hAnsi="NewBaskerville-Roman" w:cs="NewBaskerville-Roman"/>
+          <w:color w:val="262626"/>
+          <w:sz w:val="20"/>
+          <w:szCs w:val="20"/>
+        </w:rPr>
+        <w:t>.</w:t>
+      </w:r>
+    </w:p>
+    <w:p>
+      <w:pPr>
+        <w:autoSpaceDE w:val="0"/>
+        <w:autoSpaceDN w:val="0"/>
+        <w:adjustRightInd w:val="0"/>
+        <w:spacing w:after="0"/>
+        <w:rPr>
+          <w:rFonts w:ascii="NewBaskerville-Roman" w:hAnsi="NewBaskerville-Roman" w:cs="NewBaskerville-Roman"/>
+          <w:color w:val="262626"/>
+          <w:sz w:val="20"/>
+          <w:szCs w:val="20"/>
+        </w:rPr>
+      </w:pPr>
+    </w:p>
+    <w:p>
+      <w:pPr>
+        <w:autoSpaceDE w:val="0"/>
+        <w:autoSpaceDN w:val="0"/>
+        <w:adjustRightInd w:val="0"/>
+        <w:spacing w:after="0"/>
+        <w:rPr>
+          <w:rFonts w:ascii="Courier" w:hAnsi="Courier" w:cs="Courier"/>
+          <w:color w:val="262626"/>
+          <w:sz w:val="16"/>
+          <w:szCs w:val="16"/>
+        </w:rPr>
+      </w:pPr>
+      <w:r>
+        <w:rPr>
+          <w:rFonts w:ascii="Courier-Oblique" w:hAnsi="Courier-Oblique" w:cs="Courier-Oblique"/>
+          <w:i/>
+          <w:iCs/>
+          <w:color w:val="262626"/>
+          <w:sz w:val="16"/>
+          <w:szCs w:val="16"/>
+        </w:rPr>
+        <w:t>assertTrue</w:t>
+      </w:r>
+      <w:r>
+        <w:rPr>
+          <w:rFonts w:ascii="Courier" w:hAnsi="Courier" w:cs="Courier"/>
+          <w:color w:val="262626"/>
+          <w:sz w:val="16"/>
+          <w:szCs w:val="16"/>
+        </w:rPr>
+        <w:t>(</w:t>
+      </w:r>
+      <w:r>
+        <w:rPr>
+          <w:rFonts w:ascii="Courier-Bold" w:hAnsi="Courier-Bold" w:cs="Courier-Bold"/>
+          <w:b/>
+          <w:bCs/>
+          <w:color w:val="262626"/>
+          <w:sz w:val="16"/>
+          <w:szCs w:val="16"/>
+        </w:rPr>
+        <w:t>systemUnderTest</w:t>
+      </w:r>
+      <w:r>
+        <w:rPr>
+          <w:rFonts w:ascii="Courier" w:hAnsi="Courier" w:cs="Courier"/>
+          <w:color w:val="262626"/>
+          <w:sz w:val="16"/>
+          <w:szCs w:val="16"/>
+        </w:rPr>
+        <w:t>.isVerified(),</w:t>
+      </w:r>
+    </w:p>
+    <w:p>
+      <w:pPr>
+        <w:autoSpaceDE w:val="0"/>
+        <w:autoSpaceDN w:val="0"/>
+        <w:adjustRightInd w:val="0"/>
+        <w:spacing w:after="0"/>
+        <w:rPr>
+          <w:rFonts w:ascii="Courier" w:hAnsi="Courier" w:cs="Courier"/>
+          <w:color w:val="262626"/>
+          <w:sz w:val="16"/>
+          <w:szCs w:val="16"/>
+        </w:rPr>
+      </w:pPr>
+      <w:r>
+        <w:rPr>
+          <w:rFonts w:ascii="Courier" w:hAnsi="Courier" w:cs="Courier"/>
+          <w:color w:val="262626"/>
+          <w:sz w:val="16"/>
+          <w:szCs w:val="16"/>
+        </w:rPr>
+        <w:t>() -&gt; "System should be under verification");</w:t>
+      </w:r>
+    </w:p>
+    <w:p>
+      <w:pPr>
+        <w:autoSpaceDE w:val="0"/>
+        <w:autoSpaceDN w:val="0"/>
+        <w:adjustRightInd w:val="0"/>
+        <w:spacing w:after="0"/>
+        <w:rPr>
+          <w:rFonts w:ascii="Courier" w:hAnsi="Courier" w:cs="Courier"/>
+          <w:color w:val="262626"/>
+          <w:sz w:val="16"/>
+          <w:szCs w:val="16"/>
+        </w:rPr>
+      </w:pPr>
+    </w:p>
+    <w:p>
+      <w:pPr>
+        <w:autoSpaceDE w:val="0"/>
+        <w:autoSpaceDN w:val="0"/>
+        <w:adjustRightInd w:val="0"/>
+        <w:spacing w:after="0"/>
+        <w:rPr>
+          <w:rFonts w:ascii="NewBaskerville-Roman" w:hAnsi="NewBaskerville-Roman" w:cs="NewBaskerville-Roman"/>
+          <w:color w:val="262626"/>
+          <w:sz w:val="20"/>
+          <w:szCs w:val="20"/>
+        </w:rPr>
+      </w:pPr>
+      <w:r>
+        <w:rPr>
+          <w:rFonts w:ascii="NewBaskerville-Roman" w:hAnsi="NewBaskerville-Roman" w:cs="NewBaskerville-Roman"/>
+          <w:b/>
+          <w:bCs/>
+          <w:color w:val="262626"/>
+          <w:sz w:val="20"/>
+          <w:szCs w:val="20"/>
+        </w:rPr>
+        <w:t>If</w:t>
+      </w:r>
+      <w:r>
+        <w:rPr>
+          <w:rFonts w:ascii="NewBaskerville-Roman" w:hAnsi="NewBaskerville-Roman" w:cs="NewBaskerville-Roman"/>
+          <w:color w:val="262626"/>
+          <w:sz w:val="20"/>
+          <w:szCs w:val="20"/>
+        </w:rPr>
+        <w:t xml:space="preserve"> the condition at</w:t>
+      </w:r>
+      <w:r>
+        <w:rPr>
+          <w:rFonts w:ascii="NewBaskerville-Roman" w:hAnsi="NewBaskerville-Roman" w:cs="NewBaskerville-Roman"/>
+          <w:color w:val="262626"/>
+          <w:sz w:val="20"/>
+          <w:szCs w:val="20"/>
+        </w:rPr>
+        <w:t xml:space="preserve"> the assertion </w:t>
+      </w:r>
+      <w:r>
+        <w:rPr>
+          <w:rFonts w:ascii="NewBaskerville-Roman" w:hAnsi="NewBaskerville-Roman" w:cs="NewBaskerville-Roman"/>
+          <w:color w:val="262626"/>
+          <w:sz w:val="20"/>
+          <w:szCs w:val="20"/>
+        </w:rPr>
+        <w:t xml:space="preserve">is fulfilled, meaning the test </w:t>
+      </w:r>
+      <w:r>
+        <w:rPr>
+          <w:rFonts w:ascii="NewBaskerville-Roman" w:hAnsi="NewBaskerville-Roman" w:cs="NewBaskerville-Roman"/>
+          <w:b/>
+          <w:bCs/>
+          <w:color w:val="262626"/>
+          <w:sz w:val="20"/>
+          <w:szCs w:val="20"/>
+        </w:rPr>
+        <w:t>succeeded</w:t>
+      </w:r>
+      <w:r>
+        <w:rPr>
+          <w:rFonts w:ascii="NewBaskerville-Roman" w:hAnsi="NewBaskerville-Roman" w:cs="NewBaskerville-Roman"/>
+          <w:color w:val="262626"/>
+          <w:sz w:val="20"/>
+          <w:szCs w:val="20"/>
+        </w:rPr>
+        <w:t xml:space="preserve">, the </w:t>
+      </w:r>
+      <w:r>
+        <w:rPr>
+          <w:rFonts w:ascii="NewBaskerville-Roman" w:hAnsi="NewBaskerville-Roman" w:cs="NewBaskerville-Roman"/>
+          <w:b/>
+          <w:bCs/>
+          <w:color w:val="262626"/>
+          <w:sz w:val="20"/>
+          <w:szCs w:val="20"/>
+        </w:rPr>
+        <w:t>invocation of the lambda</w:t>
+      </w:r>
+      <w:r>
+        <w:rPr>
+          <w:rFonts w:ascii="NewBaskerville-Roman" w:hAnsi="NewBaskerville-Roman" w:cs="NewBaskerville-Roman"/>
+          <w:color w:val="262626"/>
+          <w:sz w:val="20"/>
+          <w:szCs w:val="20"/>
+        </w:rPr>
+        <w:t xml:space="preserve"> expression at </w:t>
+      </w:r>
+      <w:r>
+        <w:rPr>
+          <w:rFonts w:ascii="NewBaskerville-Roman" w:hAnsi="NewBaskerville-Roman" w:cs="NewBaskerville-Roman"/>
+          <w:b/>
+          <w:bCs/>
+          <w:color w:val="262626"/>
+          <w:sz w:val="20"/>
+          <w:szCs w:val="20"/>
+        </w:rPr>
+        <w:t>does not take place</w:t>
+      </w:r>
+      <w:r>
+        <w:rPr>
+          <w:rFonts w:ascii="NewBaskerville-Roman" w:hAnsi="NewBaskerville-Roman" w:cs="NewBaskerville-Roman"/>
+          <w:color w:val="262626"/>
+          <w:sz w:val="20"/>
+          <w:szCs w:val="20"/>
+        </w:rPr>
+        <w:t>, which would be impossible if the test were written in the old style</w:t>
+      </w:r>
+      <w:r>
+        <w:rPr>
+          <w:rFonts w:ascii="NewBaskerville-Roman" w:hAnsi="NewBaskerville-Roman" w:cs="NewBaskerville-Roman"/>
+          <w:color w:val="262626"/>
+          <w:sz w:val="20"/>
+          <w:szCs w:val="20"/>
+        </w:rPr>
+        <w:t>.</w:t>
+      </w:r>
+    </w:p>
+    <w:p>
+      <w:pPr>
+        <w:autoSpaceDE w:val="0"/>
+        <w:autoSpaceDN w:val="0"/>
+        <w:adjustRightInd w:val="0"/>
+        <w:spacing w:after="0"/>
+        <w:rPr>
+          <w:rFonts w:ascii="NewBaskerville-Roman" w:hAnsi="NewBaskerville-Roman" w:cs="NewBaskerville-Roman"/>
+          <w:color w:val="262626"/>
+          <w:sz w:val="20"/>
+          <w:szCs w:val="20"/>
+        </w:rPr>
+      </w:pPr>
+    </w:p>
+    <w:p>
+      <w:pPr>
+        <w:pStyle w:val="Heading3"/>
+      </w:pPr>
+      <w:r>
+        <w:t>AssertTimeOut</w:t>
+      </w:r>
+      <w:r>
+        <w:t>()</w:t>
+      </w:r>
+      <w:r>
+        <w:t xml:space="preserve"> and AssertTimeOutPreemptively</w:t>
+      </w:r>
+      <w:r>
+        <w:t>()</w:t>
+      </w:r>
+    </w:p>
+    <w:p>
+      <w:pPr>
+        <w:autoSpaceDE w:val="0"/>
+        <w:autoSpaceDN w:val="0"/>
+        <w:adjustRightInd w:val="0"/>
+        <w:spacing w:after="0"/>
+        <w:rPr>
+          <w:rFonts w:ascii="NewBaskerville-Roman" w:hAnsi="NewBaskerville-Roman" w:cs="NewBaskerville-Roman"/>
+          <w:color w:val="262626"/>
+          <w:sz w:val="20"/>
+          <w:szCs w:val="20"/>
+        </w:rPr>
+      </w:pPr>
+    </w:p>
+    <w:p>
+      <w:pPr>
+        <w:autoSpaceDE w:val="0"/>
+        <w:autoSpaceDN w:val="0"/>
+        <w:adjustRightInd w:val="0"/>
+        <w:spacing w:after="0"/>
+        <w:rPr>
+          <w:rFonts w:ascii="NewBaskerville-Italic" w:hAnsi="NewBaskerville-Italic" w:cs="NewBaskerville-Italic"/>
+          <w:b/>
+          <w:bCs/>
+          <w:i/>
+          <w:iCs/>
+          <w:color w:val="262626"/>
+          <w:sz w:val="20"/>
+          <w:szCs w:val="20"/>
+        </w:rPr>
+      </w:pPr>
+      <w:r>
+        <w:rPr>
+          <w:rFonts w:ascii="NewBaskerville-Roman" w:hAnsi="NewBaskerville-Roman" w:cs="NewBaskerville-Roman"/>
+          <w:color w:val="262626"/>
+          <w:sz w:val="20"/>
+          <w:szCs w:val="20"/>
+        </w:rPr>
+        <w:t>There may be situations in which you expect a test to be executed within a given</w:t>
+      </w:r>
+      <w:r>
+        <w:rPr>
+          <w:rFonts w:ascii="NewBaskerville-Roman" w:hAnsi="NewBaskerville-Roman" w:cs="NewBaskerville-Roman"/>
+          <w:color w:val="262626"/>
+          <w:sz w:val="20"/>
+          <w:szCs w:val="20"/>
+        </w:rPr>
+        <w:t xml:space="preserve"> </w:t>
+      </w:r>
+      <w:r>
+        <w:rPr>
+          <w:rFonts w:ascii="NewBaskerville-Roman" w:hAnsi="NewBaskerville-Roman" w:cs="NewBaskerville-Roman"/>
+          <w:color w:val="262626"/>
+          <w:sz w:val="20"/>
+          <w:szCs w:val="20"/>
+        </w:rPr>
+        <w:t>interval</w:t>
+      </w:r>
+      <w:r>
+        <w:rPr>
+          <w:rFonts w:ascii="NewBaskerville-Roman" w:hAnsi="NewBaskerville-Roman" w:cs="NewBaskerville-Roman"/>
+          <w:color w:val="262626"/>
+          <w:sz w:val="20"/>
+          <w:szCs w:val="20"/>
+        </w:rPr>
+        <w:t xml:space="preserve">. </w:t>
+      </w:r>
+      <w:r>
+        <w:rPr>
+          <w:rFonts w:ascii="NewBaskerville-Roman" w:hAnsi="NewBaskerville-Roman" w:cs="NewBaskerville-Roman"/>
+          <w:b/>
+          <w:bCs/>
+          <w:color w:val="262626"/>
+          <w:sz w:val="20"/>
+          <w:szCs w:val="20"/>
+        </w:rPr>
+        <w:t xml:space="preserve">JUnit 5 </w:t>
+      </w:r>
+      <w:r>
+        <w:rPr>
+          <w:rFonts w:ascii="NewBaskerville-Roman" w:hAnsi="NewBaskerville-Roman" w:cs="NewBaskerville-Roman"/>
+          <w:color w:val="262626"/>
+          <w:sz w:val="20"/>
+          <w:szCs w:val="20"/>
+        </w:rPr>
+        <w:t>offers an elegant solution for this kind of use</w:t>
+      </w:r>
+      <w:r>
+        <w:rPr>
+          <w:rFonts w:ascii="NewBaskerville-Roman" w:hAnsi="NewBaskerville-Roman" w:cs="NewBaskerville-Roman"/>
+          <w:color w:val="262626"/>
+          <w:sz w:val="20"/>
+          <w:szCs w:val="20"/>
+        </w:rPr>
+        <w:t xml:space="preserve"> </w:t>
+      </w:r>
+      <w:r>
+        <w:rPr>
+          <w:rFonts w:ascii="NewBaskerville-Roman" w:hAnsi="NewBaskerville-Roman" w:cs="NewBaskerville-Roman"/>
+          <w:color w:val="262626"/>
+          <w:sz w:val="20"/>
+          <w:szCs w:val="20"/>
+        </w:rPr>
+        <w:t>case</w:t>
+      </w:r>
+      <w:r>
+        <w:rPr>
+          <w:rFonts w:ascii="NewBaskerville-Roman" w:hAnsi="NewBaskerville-Roman" w:cs="NewBaskerville-Roman"/>
+          <w:color w:val="262626"/>
+          <w:sz w:val="20"/>
+          <w:szCs w:val="20"/>
+        </w:rPr>
+        <w:t xml:space="preserve"> </w:t>
+      </w:r>
+      <w:r>
+        <w:rPr>
+          <w:rFonts w:ascii="NewBaskerville-Roman" w:hAnsi="NewBaskerville-Roman" w:cs="NewBaskerville-Roman"/>
+          <w:color w:val="262626"/>
+          <w:sz w:val="20"/>
+          <w:szCs w:val="20"/>
+        </w:rPr>
+        <w:t>which replace</w:t>
+      </w:r>
+      <w:r>
+        <w:rPr>
+          <w:rFonts w:ascii="NewBaskerville-Roman" w:hAnsi="NewBaskerville-Roman" w:cs="NewBaskerville-Roman"/>
+          <w:color w:val="262626"/>
+          <w:sz w:val="20"/>
+          <w:szCs w:val="20"/>
+        </w:rPr>
+        <w:t>s</w:t>
+      </w:r>
+      <w:r>
+        <w:rPr>
+          <w:rFonts w:ascii="NewBaskerville-Roman" w:hAnsi="NewBaskerville-Roman" w:cs="NewBaskerville-Roman"/>
+          <w:color w:val="262626"/>
+          <w:sz w:val="20"/>
+          <w:szCs w:val="20"/>
+        </w:rPr>
+        <w:t xml:space="preserve"> the JUnit 4 </w:t>
+      </w:r>
+      <w:r>
+        <w:rPr>
+          <w:rFonts w:ascii="Courier" w:hAnsi="Courier" w:cs="Courier"/>
+          <w:color w:val="262626"/>
+          <w:sz w:val="19"/>
+          <w:szCs w:val="19"/>
+        </w:rPr>
+        <w:t xml:space="preserve">Timeout </w:t>
+      </w:r>
+      <w:r>
+        <w:rPr>
+          <w:rFonts w:ascii="NewBaskerville-Roman" w:hAnsi="NewBaskerville-Roman" w:cs="NewBaskerville-Roman"/>
+          <w:color w:val="262626"/>
+          <w:sz w:val="20"/>
+          <w:szCs w:val="20"/>
+        </w:rPr>
+        <w:t xml:space="preserve">rule. </w:t>
+      </w:r>
+      <w:r>
+        <w:rPr>
+          <w:rFonts w:ascii="NewBaskerville-Italic" w:hAnsi="NewBaskerville-Italic" w:cs="NewBaskerville-Italic"/>
+          <w:i/>
+          <w:iCs/>
+          <w:color w:val="262626"/>
+          <w:sz w:val="20"/>
+          <w:szCs w:val="20"/>
+        </w:rPr>
+        <w:t>The</w:t>
+      </w:r>
+      <w:r>
+        <w:rPr>
+          <w:rFonts w:ascii="NewBaskerville-Italic" w:hAnsi="NewBaskerville-Italic" w:cs="NewBaskerville-Italic"/>
+          <w:i/>
+          <w:iCs/>
+          <w:color w:val="262626"/>
+          <w:sz w:val="20"/>
+          <w:szCs w:val="20"/>
+        </w:rPr>
+        <w:t xml:space="preserve"> </w:t>
+      </w:r>
+      <w:r>
+        <w:rPr>
+          <w:rFonts w:ascii="NewBaskerville-Italic" w:hAnsi="NewBaskerville-Italic" w:cs="NewBaskerville-Italic"/>
+          <w:i/>
+          <w:iCs/>
+          <w:color w:val="262626"/>
+          <w:sz w:val="20"/>
+          <w:szCs w:val="20"/>
+        </w:rPr>
+        <w:t>methods</w:t>
+      </w:r>
+      <w:r>
+        <w:rPr>
+          <w:rFonts w:ascii="NewBaskerville-Italic" w:hAnsi="NewBaskerville-Italic" w:cs="NewBaskerville-Italic"/>
+          <w:i/>
+          <w:iCs/>
+          <w:color w:val="262626"/>
+          <w:sz w:val="20"/>
+          <w:szCs w:val="20"/>
+        </w:rPr>
+        <w:t xml:space="preserve"> </w:t>
+      </w:r>
+      <w:r>
+        <w:rPr>
+          <w:rFonts w:ascii="NewBaskerville-Roman" w:hAnsi="NewBaskerville-Roman" w:cs="NewBaskerville-Roman"/>
+          <w:color w:val="262626"/>
+          <w:sz w:val="20"/>
+          <w:szCs w:val="20"/>
+        </w:rPr>
+        <w:t xml:space="preserve">need to check whether the SUT </w:t>
+      </w:r>
+      <w:r>
+        <w:rPr>
+          <w:rFonts w:ascii="NewBaskerville-Roman" w:hAnsi="NewBaskerville-Roman" w:cs="NewBaskerville-Roman"/>
+          <w:b/>
+          <w:bCs/>
+          <w:color w:val="262626"/>
+          <w:sz w:val="20"/>
+          <w:szCs w:val="20"/>
+        </w:rPr>
+        <w:t>is performant enough</w:t>
+      </w:r>
+      <w:r>
+        <w:rPr>
+          <w:rFonts w:ascii="NewBaskerville-Roman" w:hAnsi="NewBaskerville-Roman" w:cs="NewBaskerville-Roman"/>
+          <w:color w:val="262626"/>
+          <w:sz w:val="20"/>
+          <w:szCs w:val="20"/>
+        </w:rPr>
+        <w:t xml:space="preserve">, </w:t>
+      </w:r>
+      <w:r>
+        <w:rPr>
+          <w:rFonts w:ascii="NewBaskerville-Roman" w:hAnsi="NewBaskerville-Roman" w:cs="NewBaskerville-Roman"/>
+          <w:b/>
+          <w:bCs/>
+          <w:color w:val="262626"/>
+          <w:sz w:val="20"/>
+          <w:szCs w:val="20"/>
+        </w:rPr>
+        <w:t>meaning it is executing its</w:t>
+      </w:r>
+      <w:r>
+        <w:rPr>
+          <w:rFonts w:ascii="NewBaskerville-Italic" w:hAnsi="NewBaskerville-Italic" w:cs="NewBaskerville-Italic"/>
+          <w:b/>
+          <w:bCs/>
+          <w:i/>
+          <w:iCs/>
+          <w:color w:val="262626"/>
+          <w:sz w:val="20"/>
+          <w:szCs w:val="20"/>
+        </w:rPr>
+        <w:t xml:space="preserve"> </w:t>
+      </w:r>
+      <w:r>
+        <w:rPr>
+          <w:rFonts w:ascii="NewBaskerville-Roman" w:hAnsi="NewBaskerville-Roman" w:cs="NewBaskerville-Roman"/>
+          <w:b/>
+          <w:bCs/>
+          <w:color w:val="262626"/>
+          <w:sz w:val="20"/>
+          <w:szCs w:val="20"/>
+        </w:rPr>
+        <w:t>jobs within a given timeout.</w:t>
+      </w:r>
+    </w:p>
+    <w:p>
+      <w:pPr>
+        <w:autoSpaceDE w:val="0"/>
+        <w:autoSpaceDN w:val="0"/>
+        <w:adjustRightInd w:val="0"/>
+        <w:spacing w:after="0"/>
+        <w:rPr>
+          <w:rFonts w:ascii="NewBaskerville-Roman" w:hAnsi="NewBaskerville-Roman" w:cs="NewBaskerville-Roman"/>
+          <w:color w:val="262626"/>
+          <w:sz w:val="20"/>
+          <w:szCs w:val="20"/>
+        </w:rPr>
+      </w:pPr>
+    </w:p>
+    <w:p>
+      <w:pPr>
+        <w:autoSpaceDE w:val="0"/>
+        <w:autoSpaceDN w:val="0"/>
+        <w:adjustRightInd w:val="0"/>
+        <w:spacing w:after="0"/>
+        <w:rPr>
+          <w:rFonts w:ascii="Courier" w:hAnsi="Courier" w:cs="Courier"/>
+          <w:color w:val="262626"/>
+          <w:sz w:val="16"/>
+          <w:szCs w:val="16"/>
+        </w:rPr>
+      </w:pPr>
+      <w:r>
+        <w:rPr>
+          <w:rFonts w:ascii="Courier-Bold" w:hAnsi="Courier-Bold" w:cs="Courier-Bold"/>
+          <w:b/>
+          <w:bCs/>
+          <w:color w:val="262626"/>
+          <w:sz w:val="16"/>
+          <w:szCs w:val="16"/>
+        </w:rPr>
+        <w:t xml:space="preserve">class </w:t>
+      </w:r>
+      <w:r>
+        <w:rPr>
+          <w:rFonts w:ascii="Courier" w:hAnsi="Courier" w:cs="Courier"/>
+          <w:color w:val="262626"/>
+          <w:sz w:val="16"/>
+          <w:szCs w:val="16"/>
+        </w:rPr>
+        <w:t>AssertTimeoutTest {</w:t>
+      </w:r>
+    </w:p>
+    <w:p>
+      <w:pPr>
+        <w:autoSpaceDE w:val="0"/>
+        <w:autoSpaceDN w:val="0"/>
+        <w:adjustRightInd w:val="0"/>
+        <w:spacing w:after="0"/>
+        <w:ind w:left="720"/>
+        <w:rPr>
+          <w:rFonts w:ascii="Courier" w:hAnsi="Courier" w:cs="Courier"/>
+          <w:color w:val="262626"/>
+          <w:sz w:val="16"/>
+          <w:szCs w:val="16"/>
+        </w:rPr>
+      </w:pPr>
+      <w:r>
+        <w:rPr>
+          <w:rFonts w:ascii="Courier-Bold" w:hAnsi="Courier-Bold" w:cs="Courier-Bold"/>
+          <w:b/>
+          <w:bCs/>
+          <w:color w:val="262626"/>
+          <w:sz w:val="16"/>
+          <w:szCs w:val="16"/>
+        </w:rPr>
+        <w:t xml:space="preserve">private </w:t>
+      </w:r>
+      <w:r>
+        <w:rPr>
+          <w:rFonts w:ascii="Courier" w:hAnsi="Courier" w:cs="Courier"/>
+          <w:color w:val="262626"/>
+          <w:sz w:val="16"/>
+          <w:szCs w:val="16"/>
+        </w:rPr>
+        <w:t xml:space="preserve">SUT </w:t>
+      </w:r>
+      <w:r>
+        <w:rPr>
+          <w:rFonts w:ascii="Courier-Bold" w:hAnsi="Courier-Bold" w:cs="Courier-Bold"/>
+          <w:b/>
+          <w:bCs/>
+          <w:color w:val="262626"/>
+          <w:sz w:val="16"/>
+          <w:szCs w:val="16"/>
+        </w:rPr>
+        <w:t xml:space="preserve">systemUnderTest </w:t>
+      </w:r>
+      <w:r>
+        <w:rPr>
+          <w:rFonts w:ascii="Courier" w:hAnsi="Courier" w:cs="Courier"/>
+          <w:color w:val="262626"/>
+          <w:sz w:val="16"/>
+          <w:szCs w:val="16"/>
+        </w:rPr>
+        <w:t xml:space="preserve">= </w:t>
+      </w:r>
+      <w:r>
+        <w:rPr>
+          <w:rFonts w:ascii="Courier-Bold" w:hAnsi="Courier-Bold" w:cs="Courier-Bold"/>
+          <w:b/>
+          <w:bCs/>
+          <w:color w:val="262626"/>
+          <w:sz w:val="16"/>
+          <w:szCs w:val="16"/>
+        </w:rPr>
+        <w:t xml:space="preserve">new </w:t>
+      </w:r>
+      <w:r>
+        <w:rPr>
+          <w:rFonts w:ascii="Courier" w:hAnsi="Courier" w:cs="Courier"/>
+          <w:color w:val="262626"/>
+          <w:sz w:val="16"/>
+          <w:szCs w:val="16"/>
+        </w:rPr>
+        <w:t>SUT("Our system under test");</w:t>
+      </w:r>
+    </w:p>
+    <w:p>
+      <w:pPr>
+        <w:autoSpaceDE w:val="0"/>
+        <w:autoSpaceDN w:val="0"/>
+        <w:adjustRightInd w:val="0"/>
+        <w:spacing w:after="0"/>
+        <w:ind w:left="720"/>
+        <w:rPr>
+          <w:rFonts w:ascii="Courier" w:hAnsi="Courier" w:cs="Courier"/>
+          <w:color w:val="262626"/>
+          <w:sz w:val="16"/>
+          <w:szCs w:val="16"/>
+        </w:rPr>
+      </w:pPr>
+      <w:r>
+        <w:rPr>
+          <w:rFonts w:ascii="Courier" w:hAnsi="Courier" w:cs="Courier"/>
+          <w:color w:val="262626"/>
+          <w:sz w:val="16"/>
+          <w:szCs w:val="16"/>
+        </w:rPr>
+        <w:t>@Test</w:t>
+      </w:r>
+    </w:p>
+    <w:p>
+      <w:pPr>
+        <w:autoSpaceDE w:val="0"/>
+        <w:autoSpaceDN w:val="0"/>
+        <w:adjustRightInd w:val="0"/>
+        <w:spacing w:after="0"/>
+        <w:ind w:left="720"/>
+        <w:rPr>
+          <w:rFonts w:ascii="Courier" w:hAnsi="Courier" w:cs="Courier"/>
+          <w:color w:val="262626"/>
+          <w:sz w:val="16"/>
+          <w:szCs w:val="16"/>
+        </w:rPr>
+      </w:pPr>
+      <w:r>
+        <w:rPr>
+          <w:rFonts w:ascii="Courier" w:hAnsi="Courier" w:cs="Courier"/>
+          <w:color w:val="262626"/>
+          <w:sz w:val="16"/>
+          <w:szCs w:val="16"/>
+        </w:rPr>
+        <w:t>@DisplayName("A job is executed within a timeout")</w:t>
+      </w:r>
+    </w:p>
+    <w:p>
+      <w:pPr>
+        <w:autoSpaceDE w:val="0"/>
+        <w:autoSpaceDN w:val="0"/>
+        <w:adjustRightInd w:val="0"/>
+        <w:spacing w:after="0"/>
+        <w:ind w:left="720"/>
+        <w:rPr>
+          <w:rFonts w:ascii="Courier" w:hAnsi="Courier" w:cs="Courier"/>
+          <w:color w:val="262626"/>
+          <w:sz w:val="16"/>
+          <w:szCs w:val="16"/>
+        </w:rPr>
+      </w:pPr>
+      <w:r>
+        <w:rPr>
+          <w:rFonts w:ascii="Courier-Bold" w:hAnsi="Courier-Bold" w:cs="Courier-Bold"/>
+          <w:b/>
+          <w:bCs/>
+          <w:color w:val="262626"/>
+          <w:sz w:val="16"/>
+          <w:szCs w:val="16"/>
+        </w:rPr>
+        <w:t xml:space="preserve">void </w:t>
+      </w:r>
+      <w:r>
+        <w:rPr>
+          <w:rFonts w:ascii="Courier" w:hAnsi="Courier" w:cs="Courier"/>
+          <w:color w:val="262626"/>
+          <w:sz w:val="16"/>
+          <w:szCs w:val="16"/>
+        </w:rPr>
+        <w:t xml:space="preserve">testTimeout() </w:t>
+      </w:r>
+      <w:r>
+        <w:rPr>
+          <w:rFonts w:ascii="Courier-Bold" w:hAnsi="Courier-Bold" w:cs="Courier-Bold"/>
+          <w:b/>
+          <w:bCs/>
+          <w:color w:val="262626"/>
+          <w:sz w:val="16"/>
+          <w:szCs w:val="16"/>
+        </w:rPr>
+        <w:t xml:space="preserve">throws </w:t>
+      </w:r>
+      <w:r>
+        <w:rPr>
+          <w:rFonts w:ascii="Courier" w:hAnsi="Courier" w:cs="Courier"/>
+          <w:color w:val="262626"/>
+          <w:sz w:val="16"/>
+          <w:szCs w:val="16"/>
+        </w:rPr>
+        <w:t>InterruptedException {</w:t>
+      </w:r>
+    </w:p>
+    <w:p>
+      <w:pPr>
+        <w:autoSpaceDE w:val="0"/>
+        <w:autoSpaceDN w:val="0"/>
+        <w:adjustRightInd w:val="0"/>
+        <w:spacing w:after="0"/>
+        <w:ind w:left="1440"/>
+        <w:rPr>
+          <w:rFonts w:ascii="Courier" w:hAnsi="Courier" w:cs="Courier"/>
+          <w:color w:val="262626"/>
+          <w:sz w:val="16"/>
+          <w:szCs w:val="16"/>
+        </w:rPr>
+      </w:pPr>
+      <w:r>
+        <w:rPr>
+          <w:rFonts w:ascii="Courier-Bold" w:hAnsi="Courier-Bold" w:cs="Courier-Bold"/>
+          <w:b/>
+          <w:bCs/>
+          <w:color w:val="262626"/>
+          <w:sz w:val="16"/>
+          <w:szCs w:val="16"/>
+        </w:rPr>
+        <w:t>systemUnderTest</w:t>
+      </w:r>
+      <w:r>
+        <w:rPr>
+          <w:rFonts w:ascii="Courier" w:hAnsi="Courier" w:cs="Courier"/>
+          <w:color w:val="262626"/>
+          <w:sz w:val="16"/>
+          <w:szCs w:val="16"/>
+        </w:rPr>
+        <w:t>.addJob(</w:t>
+      </w:r>
+      <w:r>
+        <w:rPr>
+          <w:rFonts w:ascii="Courier-Bold" w:hAnsi="Courier-Bold" w:cs="Courier-Bold"/>
+          <w:b/>
+          <w:bCs/>
+          <w:color w:val="262626"/>
+          <w:sz w:val="16"/>
+          <w:szCs w:val="16"/>
+        </w:rPr>
+        <w:t xml:space="preserve">new </w:t>
+      </w:r>
+      <w:r>
+        <w:rPr>
+          <w:rFonts w:ascii="Courier" w:hAnsi="Courier" w:cs="Courier"/>
+          <w:color w:val="262626"/>
+          <w:sz w:val="16"/>
+          <w:szCs w:val="16"/>
+        </w:rPr>
+        <w:t>Job("Job 1"));</w:t>
+      </w:r>
+    </w:p>
+    <w:p>
+      <w:pPr>
+        <w:autoSpaceDE w:val="0"/>
+        <w:autoSpaceDN w:val="0"/>
+        <w:adjustRightInd w:val="0"/>
+        <w:spacing w:after="0"/>
+        <w:ind w:left="1440"/>
+        <w:rPr>
+          <w:rFonts w:ascii="Courier" w:hAnsi="Courier" w:cs="Courier"/>
+          <w:color w:val="262626"/>
+          <w:sz w:val="16"/>
+          <w:szCs w:val="16"/>
+        </w:rPr>
+      </w:pPr>
+      <w:r>
+        <w:rPr>
+          <w:rFonts w:ascii="Courier-Oblique" w:hAnsi="Courier-Oblique" w:cs="Courier-Oblique"/>
+          <w:i/>
+          <w:iCs/>
+          <w:color w:val="262626"/>
+          <w:sz w:val="16"/>
+          <w:szCs w:val="16"/>
+        </w:rPr>
+        <w:t>assertTimeout</w:t>
+      </w:r>
+      <w:r>
+        <w:rPr>
+          <w:rFonts w:ascii="Courier" w:hAnsi="Courier" w:cs="Courier"/>
+          <w:color w:val="262626"/>
+          <w:sz w:val="16"/>
+          <w:szCs w:val="16"/>
+        </w:rPr>
+        <w:t>(</w:t>
+      </w:r>
+      <w:r>
+        <w:rPr>
+          <w:rFonts w:ascii="Courier-Oblique" w:hAnsi="Courier-Oblique" w:cs="Courier-Oblique"/>
+          <w:i/>
+          <w:iCs/>
+          <w:color w:val="262626"/>
+          <w:sz w:val="16"/>
+          <w:szCs w:val="16"/>
+        </w:rPr>
+        <w:t>ofMillis</w:t>
+      </w:r>
+      <w:r>
+        <w:rPr>
+          <w:rFonts w:ascii="Courier" w:hAnsi="Courier" w:cs="Courier"/>
+          <w:color w:val="262626"/>
+          <w:sz w:val="16"/>
+          <w:szCs w:val="16"/>
+        </w:rPr>
+        <w:t xml:space="preserve">(500), () -&gt; </w:t>
+      </w:r>
+      <w:r>
+        <w:rPr>
+          <w:rFonts w:ascii="Courier-Bold" w:hAnsi="Courier-Bold" w:cs="Courier-Bold"/>
+          <w:b/>
+          <w:bCs/>
+          <w:color w:val="262626"/>
+          <w:sz w:val="16"/>
+          <w:szCs w:val="16"/>
+        </w:rPr>
+        <w:t>systemUnderTest</w:t>
+      </w:r>
+      <w:r>
+        <w:rPr>
+          <w:rFonts w:ascii="Courier" w:hAnsi="Courier" w:cs="Courier"/>
+          <w:color w:val="262626"/>
+          <w:sz w:val="16"/>
+          <w:szCs w:val="16"/>
+        </w:rPr>
+        <w:t>.run(200));</w:t>
+      </w:r>
+    </w:p>
+    <w:p>
+      <w:pPr>
+        <w:autoSpaceDE w:val="0"/>
+        <w:autoSpaceDN w:val="0"/>
+        <w:adjustRightInd w:val="0"/>
+        <w:spacing w:after="0"/>
+        <w:ind w:left="720"/>
+        <w:rPr>
+          <w:rFonts w:ascii="Courier" w:hAnsi="Courier" w:cs="Courier"/>
+          <w:color w:val="262626"/>
+          <w:sz w:val="16"/>
+          <w:szCs w:val="16"/>
+        </w:rPr>
+      </w:pPr>
+      <w:r>
+        <w:rPr>
+          <w:rFonts w:ascii="Courier" w:hAnsi="Courier" w:cs="Courier"/>
+          <w:color w:val="262626"/>
+          <w:sz w:val="16"/>
+          <w:szCs w:val="16"/>
+        </w:rPr>
+        <w:lastRenderedPageBreak/>
+        <w:t>}</w:t>
+      </w:r>
+    </w:p>
+    <w:p>
+      <w:pPr>
+        <w:autoSpaceDE w:val="0"/>
+        <w:autoSpaceDN w:val="0"/>
+        <w:adjustRightInd w:val="0"/>
+        <w:spacing w:after="0"/>
+        <w:ind w:left="720"/>
+        <w:rPr>
+          <w:rFonts w:ascii="Courier" w:hAnsi="Courier" w:cs="Courier"/>
+          <w:color w:val="262626"/>
+          <w:sz w:val="16"/>
+          <w:szCs w:val="16"/>
+        </w:rPr>
+      </w:pPr>
+      <w:r>
+        <w:rPr>
+          <w:rFonts w:ascii="Courier" w:hAnsi="Courier" w:cs="Courier"/>
+          <w:color w:val="262626"/>
+          <w:sz w:val="16"/>
+          <w:szCs w:val="16"/>
+        </w:rPr>
+        <w:t>@Test</w:t>
+      </w:r>
+    </w:p>
+    <w:p>
+      <w:pPr>
+        <w:autoSpaceDE w:val="0"/>
+        <w:autoSpaceDN w:val="0"/>
+        <w:adjustRightInd w:val="0"/>
+        <w:spacing w:after="0"/>
+        <w:ind w:left="720"/>
+        <w:rPr>
+          <w:rFonts w:ascii="Courier" w:hAnsi="Courier" w:cs="Courier"/>
+          <w:color w:val="262626"/>
+          <w:sz w:val="16"/>
+          <w:szCs w:val="16"/>
+        </w:rPr>
+      </w:pPr>
+      <w:r>
+        <w:rPr>
+          <w:rFonts w:ascii="Courier" w:hAnsi="Courier" w:cs="Courier"/>
+          <w:color w:val="262626"/>
+          <w:sz w:val="16"/>
+          <w:szCs w:val="16"/>
+        </w:rPr>
+        <w:t>@DisplayName("A job is executed preemptively within a timeout")</w:t>
+      </w:r>
+    </w:p>
+    <w:p>
+      <w:pPr>
+        <w:autoSpaceDE w:val="0"/>
+        <w:autoSpaceDN w:val="0"/>
+        <w:adjustRightInd w:val="0"/>
+        <w:spacing w:after="0"/>
+        <w:ind w:left="720"/>
+        <w:rPr>
+          <w:rFonts w:ascii="Courier" w:hAnsi="Courier" w:cs="Courier"/>
+          <w:color w:val="262626"/>
+          <w:sz w:val="16"/>
+          <w:szCs w:val="16"/>
+        </w:rPr>
+      </w:pPr>
+      <w:r>
+        <w:rPr>
+          <w:rFonts w:ascii="Courier-Bold" w:hAnsi="Courier-Bold" w:cs="Courier-Bold"/>
+          <w:b/>
+          <w:bCs/>
+          <w:color w:val="262626"/>
+          <w:sz w:val="16"/>
+          <w:szCs w:val="16"/>
+        </w:rPr>
+        <w:t xml:space="preserve">void </w:t>
+      </w:r>
+      <w:r>
+        <w:rPr>
+          <w:rFonts w:ascii="Courier" w:hAnsi="Courier" w:cs="Courier"/>
+          <w:color w:val="262626"/>
+          <w:sz w:val="16"/>
+          <w:szCs w:val="16"/>
+        </w:rPr>
+        <w:t xml:space="preserve">testTimeoutPreemptively() </w:t>
+      </w:r>
+      <w:r>
+        <w:rPr>
+          <w:rFonts w:ascii="Courier-Bold" w:hAnsi="Courier-Bold" w:cs="Courier-Bold"/>
+          <w:b/>
+          <w:bCs/>
+          <w:color w:val="262626"/>
+          <w:sz w:val="16"/>
+          <w:szCs w:val="16"/>
+        </w:rPr>
+        <w:t xml:space="preserve">throws </w:t>
+      </w:r>
+      <w:r>
+        <w:rPr>
+          <w:rFonts w:ascii="Courier" w:hAnsi="Courier" w:cs="Courier"/>
+          <w:color w:val="262626"/>
+          <w:sz w:val="16"/>
+          <w:szCs w:val="16"/>
+        </w:rPr>
+        <w:t>InterruptedException {</w:t>
+      </w:r>
+    </w:p>
+    <w:p>
+      <w:pPr>
+        <w:autoSpaceDE w:val="0"/>
+        <w:autoSpaceDN w:val="0"/>
+        <w:adjustRightInd w:val="0"/>
+        <w:spacing w:after="0"/>
+        <w:ind w:left="1440"/>
+        <w:rPr>
+          <w:rFonts w:ascii="Courier" w:hAnsi="Courier" w:cs="Courier"/>
+          <w:color w:val="262626"/>
+          <w:sz w:val="16"/>
+          <w:szCs w:val="16"/>
+        </w:rPr>
+      </w:pPr>
+      <w:r>
+        <w:rPr>
+          <w:rFonts w:ascii="Courier-Bold" w:hAnsi="Courier-Bold" w:cs="Courier-Bold"/>
+          <w:b/>
+          <w:bCs/>
+          <w:color w:val="262626"/>
+          <w:sz w:val="16"/>
+          <w:szCs w:val="16"/>
+        </w:rPr>
+        <w:t>systemUnderTest</w:t>
+      </w:r>
+      <w:r>
+        <w:rPr>
+          <w:rFonts w:ascii="Courier" w:hAnsi="Courier" w:cs="Courier"/>
+          <w:color w:val="262626"/>
+          <w:sz w:val="16"/>
+          <w:szCs w:val="16"/>
+        </w:rPr>
+        <w:t>.addJob(</w:t>
+      </w:r>
+      <w:r>
+        <w:rPr>
+          <w:rFonts w:ascii="Courier-Bold" w:hAnsi="Courier-Bold" w:cs="Courier-Bold"/>
+          <w:b/>
+          <w:bCs/>
+          <w:color w:val="262626"/>
+          <w:sz w:val="16"/>
+          <w:szCs w:val="16"/>
+        </w:rPr>
+        <w:t xml:space="preserve">new </w:t>
+      </w:r>
+      <w:r>
+        <w:rPr>
+          <w:rFonts w:ascii="Courier" w:hAnsi="Courier" w:cs="Courier"/>
+          <w:color w:val="262626"/>
+          <w:sz w:val="16"/>
+          <w:szCs w:val="16"/>
+        </w:rPr>
+        <w:t>Job("Job 1"));</w:t>
+      </w:r>
+    </w:p>
+    <w:p>
+      <w:pPr>
+        <w:autoSpaceDE w:val="0"/>
+        <w:autoSpaceDN w:val="0"/>
+        <w:adjustRightInd w:val="0"/>
+        <w:spacing w:after="0"/>
+        <w:ind w:left="1440"/>
+        <w:rPr>
+          <w:rFonts w:ascii="Courier" w:hAnsi="Courier" w:cs="Courier"/>
+          <w:color w:val="262626"/>
+          <w:sz w:val="16"/>
+          <w:szCs w:val="16"/>
+        </w:rPr>
+      </w:pPr>
+      <w:r>
+        <w:rPr>
+          <w:rFonts w:ascii="Courier-Oblique" w:hAnsi="Courier-Oblique" w:cs="Courier-Oblique"/>
+          <w:i/>
+          <w:iCs/>
+          <w:color w:val="262626"/>
+          <w:sz w:val="16"/>
+          <w:szCs w:val="16"/>
+        </w:rPr>
+        <w:t>assertTimeoutPreemptively</w:t>
+      </w:r>
+      <w:r>
+        <w:rPr>
+          <w:rFonts w:ascii="Courier" w:hAnsi="Courier" w:cs="Courier"/>
+          <w:color w:val="262626"/>
+          <w:sz w:val="16"/>
+          <w:szCs w:val="16"/>
+        </w:rPr>
+        <w:t>(</w:t>
+      </w:r>
+      <w:r>
+        <w:rPr>
+          <w:rFonts w:ascii="Courier-Oblique" w:hAnsi="Courier-Oblique" w:cs="Courier-Oblique"/>
+          <w:i/>
+          <w:iCs/>
+          <w:color w:val="262626"/>
+          <w:sz w:val="16"/>
+          <w:szCs w:val="16"/>
+        </w:rPr>
+        <w:t>ofMillis</w:t>
+      </w:r>
+      <w:r>
+        <w:rPr>
+          <w:rFonts w:ascii="Courier" w:hAnsi="Courier" w:cs="Courier"/>
+          <w:color w:val="262626"/>
+          <w:sz w:val="16"/>
+          <w:szCs w:val="16"/>
+        </w:rPr>
+        <w:t>(500),</w:t>
+      </w:r>
+    </w:p>
+    <w:p>
+      <w:pPr>
+        <w:autoSpaceDE w:val="0"/>
+        <w:autoSpaceDN w:val="0"/>
+        <w:adjustRightInd w:val="0"/>
+        <w:spacing w:after="0"/>
+        <w:ind w:left="1440"/>
+        <w:rPr>
+          <w:rFonts w:ascii="Courier" w:hAnsi="Courier" w:cs="Courier"/>
+          <w:color w:val="262626"/>
+          <w:sz w:val="16"/>
+          <w:szCs w:val="16"/>
+        </w:rPr>
+      </w:pPr>
+      <w:r>
+        <w:rPr>
+          <w:rFonts w:ascii="Courier" w:hAnsi="Courier" w:cs="Courier"/>
+          <w:color w:val="262626"/>
+          <w:sz w:val="16"/>
+          <w:szCs w:val="16"/>
+        </w:rPr>
+        <w:t xml:space="preserve">() -&gt; </w:t>
+      </w:r>
+      <w:r>
+        <w:rPr>
+          <w:rFonts w:ascii="Courier-Bold" w:hAnsi="Courier-Bold" w:cs="Courier-Bold"/>
+          <w:b/>
+          <w:bCs/>
+          <w:color w:val="262626"/>
+          <w:sz w:val="16"/>
+          <w:szCs w:val="16"/>
+        </w:rPr>
+        <w:t>systemUnderTest</w:t>
+      </w:r>
+      <w:r>
+        <w:rPr>
+          <w:rFonts w:ascii="Courier" w:hAnsi="Courier" w:cs="Courier"/>
+          <w:color w:val="262626"/>
+          <w:sz w:val="16"/>
+          <w:szCs w:val="16"/>
+        </w:rPr>
+        <w:t>.run(200));</w:t>
+      </w:r>
+    </w:p>
+    <w:p>
+      <w:pPr>
+        <w:autoSpaceDE w:val="0"/>
+        <w:autoSpaceDN w:val="0"/>
+        <w:adjustRightInd w:val="0"/>
+        <w:spacing w:after="0"/>
+        <w:ind w:left="720"/>
+        <w:rPr>
+          <w:rFonts w:ascii="Courier" w:hAnsi="Courier" w:cs="Courier"/>
+          <w:color w:val="262626"/>
+          <w:sz w:val="16"/>
+          <w:szCs w:val="16"/>
+        </w:rPr>
+      </w:pPr>
+      <w:r>
+        <w:rPr>
+          <w:rFonts w:ascii="Courier" w:hAnsi="Courier" w:cs="Courier"/>
+          <w:color w:val="262626"/>
+          <w:sz w:val="16"/>
+          <w:szCs w:val="16"/>
+        </w:rPr>
+        <w:t>}</w:t>
+      </w:r>
+    </w:p>
+    <w:p>
+      <w:pPr>
+        <w:autoSpaceDE w:val="0"/>
+        <w:autoSpaceDN w:val="0"/>
+        <w:adjustRightInd w:val="0"/>
+        <w:spacing w:after="0"/>
+        <w:rPr>
+          <w:rFonts w:ascii="Courier" w:hAnsi="Courier" w:cs="Courier"/>
+          <w:color w:val="262626"/>
+          <w:sz w:val="16"/>
+          <w:szCs w:val="16"/>
+        </w:rPr>
+      </w:pPr>
+      <w:r>
+        <w:rPr>
+          <w:rFonts w:ascii="Courier" w:hAnsi="Courier" w:cs="Courier"/>
+          <w:color w:val="262626"/>
+          <w:sz w:val="16"/>
+          <w:szCs w:val="16"/>
+        </w:rPr>
+        <w:t>}</w:t>
+      </w:r>
+    </w:p>
+    <w:p>
+      <w:pPr>
+        <w:autoSpaceDE w:val="0"/>
+        <w:autoSpaceDN w:val="0"/>
+        <w:adjustRightInd w:val="0"/>
+        <w:spacing w:after="0"/>
+        <w:rPr>
+          <w:rFonts w:ascii="Courier" w:hAnsi="Courier" w:cs="Courier"/>
+          <w:color w:val="262626"/>
+          <w:sz w:val="16"/>
+          <w:szCs w:val="16"/>
+        </w:rPr>
+      </w:pPr>
+    </w:p>
+    <w:p>
+      <w:pPr>
+        <w:autoSpaceDE w:val="0"/>
+        <w:autoSpaceDN w:val="0"/>
+        <w:adjustRightInd w:val="0"/>
+        <w:spacing w:after="0"/>
+        <w:rPr>
+          <w:rFonts w:ascii="NewBaskerville-Roman" w:hAnsi="NewBaskerville-Roman" w:cs="NewBaskerville-Roman"/>
+          <w:color w:val="262626"/>
+          <w:sz w:val="20"/>
+          <w:szCs w:val="20"/>
+        </w:rPr>
+      </w:pPr>
+      <w:r>
+        <w:rPr>
+          <w:rFonts w:ascii="Courier" w:hAnsi="Courier" w:cs="Courier"/>
+          <w:b/>
+          <w:bCs/>
+          <w:color w:val="262626"/>
+          <w:sz w:val="19"/>
+          <w:szCs w:val="19"/>
+        </w:rPr>
+        <w:t xml:space="preserve">assertTimeout </w:t>
+      </w:r>
+      <w:r>
+        <w:rPr>
+          <w:rFonts w:ascii="NewBaskerville-Roman" w:hAnsi="NewBaskerville-Roman" w:cs="NewBaskerville-Roman"/>
+          <w:b/>
+          <w:bCs/>
+          <w:color w:val="262626"/>
+          <w:sz w:val="20"/>
+          <w:szCs w:val="20"/>
+        </w:rPr>
+        <w:t>waits until the executable finishes</w:t>
+      </w:r>
+      <w:r>
+        <w:rPr>
+          <w:rFonts w:ascii="NewBaskerville-Roman" w:hAnsi="NewBaskerville-Roman" w:cs="NewBaskerville-Roman"/>
+          <w:color w:val="262626"/>
+          <w:sz w:val="20"/>
+          <w:szCs w:val="20"/>
+        </w:rPr>
+        <w:t>. The failure message looks</w:t>
+      </w:r>
+      <w:r>
+        <w:rPr>
+          <w:rFonts w:ascii="NewBaskerville-Roman" w:hAnsi="NewBaskerville-Roman" w:cs="NewBaskerville-Roman"/>
+          <w:color w:val="262626"/>
+          <w:sz w:val="20"/>
+          <w:szCs w:val="20"/>
+        </w:rPr>
+        <w:t xml:space="preserve"> </w:t>
+      </w:r>
+      <w:r>
+        <w:rPr>
+          <w:rFonts w:ascii="NewBaskerville-Roman" w:hAnsi="NewBaskerville-Roman" w:cs="NewBaskerville-Roman"/>
+          <w:color w:val="262626"/>
+          <w:sz w:val="20"/>
+          <w:szCs w:val="20"/>
+        </w:rPr>
+        <w:t xml:space="preserve">something like this: </w:t>
+      </w:r>
+      <w:r>
+        <w:rPr>
+          <w:rFonts w:ascii="Courier" w:hAnsi="Courier" w:cs="Courier"/>
+          <w:color w:val="262626"/>
+          <w:sz w:val="19"/>
+          <w:szCs w:val="19"/>
+        </w:rPr>
+        <w:t>execution exceeded timeout of 500ms by 193ms</w:t>
+      </w:r>
+      <w:r>
+        <w:rPr>
+          <w:rFonts w:ascii="NewBaskerville-Roman" w:hAnsi="NewBaskerville-Roman" w:cs="NewBaskerville-Roman"/>
+          <w:color w:val="262626"/>
+          <w:sz w:val="20"/>
+          <w:szCs w:val="20"/>
+        </w:rPr>
+        <w:t>.</w:t>
+      </w:r>
+    </w:p>
+    <w:p>
+      <w:pPr>
+        <w:autoSpaceDE w:val="0"/>
+        <w:autoSpaceDN w:val="0"/>
+        <w:adjustRightInd w:val="0"/>
+        <w:spacing w:after="0"/>
+        <w:rPr>
+          <w:rFonts w:ascii="NewBaskerville-Roman" w:hAnsi="NewBaskerville-Roman" w:cs="NewBaskerville-Roman"/>
+          <w:color w:val="262626"/>
+          <w:sz w:val="20"/>
+          <w:szCs w:val="20"/>
+        </w:rPr>
+      </w:pPr>
+    </w:p>
+    <w:p>
+      <w:pPr>
+        <w:autoSpaceDE w:val="0"/>
+        <w:autoSpaceDN w:val="0"/>
+        <w:adjustRightInd w:val="0"/>
+        <w:spacing w:after="0"/>
+        <w:rPr>
+          <w:rFonts w:ascii="NewBaskerville-Roman" w:hAnsi="NewBaskerville-Roman" w:cs="NewBaskerville-Roman"/>
+          <w:color w:val="262626"/>
+          <w:sz w:val="20"/>
+          <w:szCs w:val="20"/>
+        </w:rPr>
+      </w:pPr>
+      <w:r>
+        <w:rPr>
+          <w:rFonts w:ascii="Courier" w:hAnsi="Courier" w:cs="Courier"/>
+          <w:color w:val="262626"/>
+          <w:sz w:val="19"/>
+          <w:szCs w:val="19"/>
+        </w:rPr>
+        <w:t xml:space="preserve">assertTimeoutPreemptively </w:t>
+      </w:r>
+      <w:r>
+        <w:rPr>
+          <w:rFonts w:ascii="NewBaskerville-Roman" w:hAnsi="NewBaskerville-Roman" w:cs="NewBaskerville-Roman"/>
+          <w:b/>
+          <w:bCs/>
+          <w:color w:val="262626"/>
+          <w:sz w:val="20"/>
+          <w:szCs w:val="20"/>
+        </w:rPr>
+        <w:t>stops the executable when the time has expired</w:t>
+      </w:r>
+      <w:r>
+        <w:rPr>
+          <w:rFonts w:ascii="NewBaskerville-Roman" w:hAnsi="NewBaskerville-Roman" w:cs="NewBaskerville-Roman"/>
+          <w:color w:val="262626"/>
+          <w:sz w:val="20"/>
+          <w:szCs w:val="20"/>
+        </w:rPr>
+        <w:t xml:space="preserve">. The failure message looks like this: </w:t>
+      </w:r>
+      <w:r>
+        <w:rPr>
+          <w:rFonts w:ascii="Courier" w:hAnsi="Courier" w:cs="Courier"/>
+          <w:color w:val="262626"/>
+          <w:sz w:val="19"/>
+          <w:szCs w:val="19"/>
+        </w:rPr>
+        <w:t>execution timed out after 500 ms</w:t>
+      </w:r>
+      <w:r>
+        <w:rPr>
+          <w:rFonts w:ascii="NewBaskerville-Roman" w:hAnsi="NewBaskerville-Roman" w:cs="NewBaskerville-Roman"/>
+          <w:color w:val="262626"/>
+          <w:sz w:val="20"/>
+          <w:szCs w:val="20"/>
+        </w:rPr>
+        <w:t>.</w:t>
+      </w:r>
+    </w:p>
+    <w:p>
+      <w:pPr>
+        <w:autoSpaceDE w:val="0"/>
+        <w:autoSpaceDN w:val="0"/>
+        <w:adjustRightInd w:val="0"/>
+        <w:spacing w:after="0"/>
+        <w:rPr>
+          <w:rFonts w:ascii="NewBaskerville-Roman" w:hAnsi="NewBaskerville-Roman" w:cs="NewBaskerville-Roman"/>
+          <w:color w:val="262626"/>
+          <w:sz w:val="20"/>
+          <w:szCs w:val="20"/>
+        </w:rPr>
+      </w:pPr>
+    </w:p>
+    <w:p>
+      <w:pPr>
+        <w:autoSpaceDE w:val="0"/>
+        <w:autoSpaceDN w:val="0"/>
+        <w:adjustRightInd w:val="0"/>
+        <w:spacing w:after="0"/>
+        <w:rPr>
+          <w:rFonts w:ascii="NewBaskerville-Roman" w:hAnsi="NewBaskerville-Roman" w:cs="NewBaskerville-Roman"/>
+          <w:color w:val="262626"/>
+          <w:sz w:val="20"/>
+          <w:szCs w:val="20"/>
+        </w:rPr>
+      </w:pPr>
+    </w:p>
+    <w:p>
+      <w:pPr>
+        <w:pStyle w:val="Heading3"/>
+      </w:pPr>
+      <w:r>
+        <w:t>AssertThrows()</w:t>
+      </w:r>
+    </w:p>
+    <w:p>
+      <w:pPr>
+        <w:autoSpaceDE w:val="0"/>
+        <w:autoSpaceDN w:val="0"/>
+        <w:adjustRightInd w:val="0"/>
+        <w:spacing w:after="0"/>
+        <w:rPr>
+          <w:rFonts w:ascii="NewBaskerville-Roman" w:hAnsi="NewBaskerville-Roman" w:cs="NewBaskerville-Roman"/>
+          <w:color w:val="262626"/>
+          <w:sz w:val="20"/>
+          <w:szCs w:val="20"/>
+        </w:rPr>
+      </w:pPr>
+      <w:r>
+        <w:rPr>
+          <w:rFonts w:ascii="NewBaskerville-Roman" w:hAnsi="NewBaskerville-Roman" w:cs="NewBaskerville-Roman"/>
+          <w:color w:val="262626"/>
+          <w:sz w:val="20"/>
+          <w:szCs w:val="20"/>
+        </w:rPr>
+        <w:t>In some situations, you expect a test to be executed and to throw an exception, so</w:t>
+      </w:r>
+      <w:r>
+        <w:rPr>
+          <w:rFonts w:ascii="NewBaskerville-Roman" w:hAnsi="NewBaskerville-Roman" w:cs="NewBaskerville-Roman"/>
+          <w:color w:val="262626"/>
+          <w:sz w:val="20"/>
+          <w:szCs w:val="20"/>
+        </w:rPr>
+        <w:t xml:space="preserve"> </w:t>
+      </w:r>
+      <w:r>
+        <w:rPr>
+          <w:rFonts w:ascii="NewBaskerville-Roman" w:hAnsi="NewBaskerville-Roman" w:cs="NewBaskerville-Roman"/>
+          <w:color w:val="262626"/>
+          <w:sz w:val="20"/>
+          <w:szCs w:val="20"/>
+        </w:rPr>
+        <w:t>you may force the rest to run under inappropriate conditions or to receive inappropriate</w:t>
+      </w:r>
+      <w:r>
+        <w:rPr>
+          <w:rFonts w:ascii="NewBaskerville-Roman" w:hAnsi="NewBaskerville-Roman" w:cs="NewBaskerville-Roman"/>
+          <w:color w:val="262626"/>
+          <w:sz w:val="20"/>
+          <w:szCs w:val="20"/>
+        </w:rPr>
+        <w:t xml:space="preserve"> </w:t>
+      </w:r>
+      <w:r>
+        <w:rPr>
+          <w:rFonts w:ascii="NewBaskerville-Roman" w:hAnsi="NewBaskerville-Roman" w:cs="NewBaskerville-Roman"/>
+          <w:color w:val="262626"/>
+          <w:sz w:val="20"/>
+          <w:szCs w:val="20"/>
+        </w:rPr>
+        <w:t>input. In our example, it is natural that the SUT that tries to run without a job</w:t>
+      </w:r>
+      <w:r>
+        <w:rPr>
+          <w:rFonts w:ascii="NewBaskerville-Roman" w:hAnsi="NewBaskerville-Roman" w:cs="NewBaskerville-Roman"/>
+          <w:color w:val="262626"/>
+          <w:sz w:val="20"/>
+          <w:szCs w:val="20"/>
+        </w:rPr>
+        <w:t xml:space="preserve"> </w:t>
+      </w:r>
+      <w:r>
+        <w:rPr>
+          <w:rFonts w:ascii="NewBaskerville-Roman" w:hAnsi="NewBaskerville-Roman" w:cs="NewBaskerville-Roman"/>
+          <w:color w:val="262626"/>
+          <w:sz w:val="20"/>
+          <w:szCs w:val="20"/>
+        </w:rPr>
+        <w:t>assigned to it will throw an exception. Again, JUnit 5 offers an elegant solution.</w:t>
+      </w:r>
+    </w:p>
+    <w:p>
+      <w:pPr>
+        <w:autoSpaceDE w:val="0"/>
+        <w:autoSpaceDN w:val="0"/>
+        <w:adjustRightInd w:val="0"/>
+        <w:spacing w:after="0"/>
+        <w:rPr>
+          <w:rFonts w:ascii="NewBaskerville-Roman" w:hAnsi="NewBaskerville-Roman" w:cs="NewBaskerville-Roman"/>
+          <w:color w:val="262626"/>
+          <w:sz w:val="20"/>
+          <w:szCs w:val="20"/>
+        </w:rPr>
+      </w:pPr>
+    </w:p>
+    <w:p>
+      <w:pPr>
+        <w:autoSpaceDE w:val="0"/>
+        <w:autoSpaceDN w:val="0"/>
+        <w:adjustRightInd w:val="0"/>
+        <w:spacing w:after="0"/>
+        <w:rPr>
+          <w:rFonts w:ascii="NewBaskerville-Roman" w:hAnsi="NewBaskerville-Roman" w:cs="NewBaskerville-Roman"/>
+          <w:color w:val="262626"/>
+          <w:sz w:val="20"/>
+          <w:szCs w:val="20"/>
+        </w:rPr>
+      </w:pPr>
+      <w:r>
+        <w:rPr>
+          <w:rFonts w:ascii="NewBaskerville-Roman" w:hAnsi="NewBaskerville-Roman" w:cs="NewBaskerville-Roman"/>
+          <w:color w:val="262626"/>
+          <w:sz w:val="20"/>
+          <w:szCs w:val="20"/>
+        </w:rPr>
+        <w:t xml:space="preserve">Listing 2.14 shows the use of some </w:t>
+      </w:r>
+      <w:r>
+        <w:rPr>
+          <w:rFonts w:ascii="Courier" w:hAnsi="Courier" w:cs="Courier"/>
+          <w:color w:val="262626"/>
+          <w:sz w:val="19"/>
+          <w:szCs w:val="19"/>
+        </w:rPr>
+        <w:t xml:space="preserve">assertThrows </w:t>
+      </w:r>
+      <w:r>
+        <w:rPr>
+          <w:rFonts w:ascii="NewBaskerville-Roman" w:hAnsi="NewBaskerville-Roman" w:cs="NewBaskerville-Roman"/>
+          <w:color w:val="262626"/>
+          <w:sz w:val="20"/>
+          <w:szCs w:val="20"/>
+        </w:rPr>
+        <w:t>methods, which replace the</w:t>
+      </w:r>
+      <w:r>
+        <w:rPr>
+          <w:rFonts w:ascii="NewBaskerville-Roman" w:hAnsi="NewBaskerville-Roman" w:cs="NewBaskerville-Roman"/>
+          <w:color w:val="262626"/>
+          <w:sz w:val="20"/>
+          <w:szCs w:val="20"/>
+        </w:rPr>
+        <w:t xml:space="preserve"> </w:t>
+      </w:r>
+      <w:r>
+        <w:rPr>
+          <w:rFonts w:ascii="NewBaskerville-Roman" w:hAnsi="NewBaskerville-Roman" w:cs="NewBaskerville-Roman"/>
+          <w:color w:val="262626"/>
+          <w:sz w:val="20"/>
+          <w:szCs w:val="20"/>
+        </w:rPr>
+        <w:t xml:space="preserve">JUnit 4 </w:t>
+      </w:r>
+      <w:r>
+        <w:rPr>
+          <w:rFonts w:ascii="Courier" w:hAnsi="Courier" w:cs="Courier"/>
+          <w:color w:val="262626"/>
+          <w:sz w:val="19"/>
+          <w:szCs w:val="19"/>
+        </w:rPr>
+        <w:t xml:space="preserve">ExpectedException </w:t>
+      </w:r>
+      <w:r>
+        <w:rPr>
+          <w:rFonts w:ascii="NewBaskerville-Roman" w:hAnsi="NewBaskerville-Roman" w:cs="NewBaskerville-Roman"/>
+          <w:color w:val="262626"/>
+          <w:sz w:val="20"/>
+          <w:szCs w:val="20"/>
+        </w:rPr>
+        <w:t xml:space="preserve">rule and the expected attribute of the </w:t>
+      </w:r>
+      <w:r>
+        <w:rPr>
+          <w:rFonts w:ascii="Courier" w:hAnsi="Courier" w:cs="Courier"/>
+          <w:color w:val="262626"/>
+          <w:sz w:val="19"/>
+          <w:szCs w:val="19"/>
+        </w:rPr>
+        <w:t xml:space="preserve">@Test </w:t>
+      </w:r>
+      <w:r>
+        <w:rPr>
+          <w:rFonts w:ascii="NewBaskerville-Roman" w:hAnsi="NewBaskerville-Roman" w:cs="NewBaskerville-Roman"/>
+          <w:color w:val="262626"/>
+          <w:sz w:val="20"/>
+          <w:szCs w:val="20"/>
+        </w:rPr>
+        <w:t>annotation.</w:t>
+      </w:r>
+      <w:r>
+        <w:rPr>
+          <w:rFonts w:ascii="NewBaskerville-Roman" w:hAnsi="NewBaskerville-Roman" w:cs="NewBaskerville-Roman"/>
+          <w:color w:val="262626"/>
+          <w:sz w:val="20"/>
+          <w:szCs w:val="20"/>
+        </w:rPr>
+        <w:t xml:space="preserve"> </w:t>
+      </w:r>
+      <w:r>
+        <w:rPr>
+          <w:rFonts w:ascii="NewBaskerville-Roman" w:hAnsi="NewBaskerville-Roman" w:cs="NewBaskerville-Roman"/>
+          <w:color w:val="262626"/>
+          <w:sz w:val="20"/>
+          <w:szCs w:val="20"/>
+        </w:rPr>
+        <w:t xml:space="preserve">All assertions can be made against the returned instance of </w:t>
+      </w:r>
+      <w:r>
+        <w:rPr>
+          <w:rFonts w:ascii="Courier" w:hAnsi="Courier" w:cs="Courier"/>
+          <w:color w:val="262626"/>
+          <w:sz w:val="19"/>
+          <w:szCs w:val="19"/>
+        </w:rPr>
+        <w:t>Throwable</w:t>
+      </w:r>
+      <w:r>
+        <w:rPr>
+          <w:rFonts w:ascii="NewBaskerville-Roman" w:hAnsi="NewBaskerville-Roman" w:cs="NewBaskerville-Roman"/>
+          <w:color w:val="262626"/>
+          <w:sz w:val="20"/>
+          <w:szCs w:val="20"/>
+        </w:rPr>
+        <w:t>. This</w:t>
+      </w:r>
+      <w:r>
+        <w:rPr>
+          <w:rFonts w:ascii="NewBaskerville-Roman" w:hAnsi="NewBaskerville-Roman" w:cs="NewBaskerville-Roman"/>
+          <w:color w:val="262626"/>
+          <w:sz w:val="20"/>
+          <w:szCs w:val="20"/>
+        </w:rPr>
+        <w:t xml:space="preserve"> </w:t>
+      </w:r>
+      <w:r>
+        <w:rPr>
+          <w:rFonts w:ascii="NewBaskerville-Roman" w:hAnsi="NewBaskerville-Roman" w:cs="NewBaskerville-Roman"/>
+          <w:color w:val="262626"/>
+          <w:sz w:val="20"/>
+          <w:szCs w:val="20"/>
+        </w:rPr>
+        <w:t>makes the tests more readable, as we are verifying that the SUT is throwing exceptions:</w:t>
+      </w:r>
+      <w:r>
+        <w:rPr>
+          <w:rFonts w:ascii="NewBaskerville-Roman" w:hAnsi="NewBaskerville-Roman" w:cs="NewBaskerville-Roman"/>
+          <w:color w:val="262626"/>
+          <w:sz w:val="20"/>
+          <w:szCs w:val="20"/>
+        </w:rPr>
+        <w:t xml:space="preserve"> </w:t>
+      </w:r>
+      <w:r>
+        <w:rPr>
+          <w:rFonts w:ascii="NewBaskerville-Roman" w:hAnsi="NewBaskerville-Roman" w:cs="NewBaskerville-Roman"/>
+          <w:color w:val="262626"/>
+          <w:sz w:val="20"/>
+          <w:szCs w:val="20"/>
+        </w:rPr>
+        <w:t>a current job is expected but not found.</w:t>
+      </w:r>
+    </w:p>
+    <w:p>
+      <w:pPr>
+        <w:rPr>
+          <w:rFonts w:ascii="NewBaskerville-Roman" w:hAnsi="NewBaskerville-Roman" w:cs="NewBaskerville-Roman"/>
+          <w:color w:val="262626"/>
+          <w:sz w:val="20"/>
+          <w:szCs w:val="20"/>
+        </w:rPr>
+      </w:pPr>
+    </w:p>
+    <w:p>
+      <w:pPr>
+        <w:autoSpaceDE w:val="0"/>
+        <w:autoSpaceDN w:val="0"/>
+        <w:adjustRightInd w:val="0"/>
+        <w:spacing w:after="0"/>
+        <w:rPr>
+          <w:rFonts w:ascii="Courier" w:hAnsi="Courier" w:cs="Courier"/>
+          <w:color w:val="262626"/>
+          <w:sz w:val="16"/>
+          <w:szCs w:val="16"/>
+        </w:rPr>
+      </w:pPr>
+      <w:r>
+        <w:rPr>
+          <w:rFonts w:ascii="Courier-Bold" w:hAnsi="Courier-Bold" w:cs="Courier-Bold"/>
+          <w:b/>
+          <w:bCs/>
+          <w:color w:val="262626"/>
+          <w:sz w:val="16"/>
+          <w:szCs w:val="16"/>
+        </w:rPr>
+        <w:t xml:space="preserve">class </w:t>
+      </w:r>
+      <w:r>
+        <w:rPr>
+          <w:rFonts w:ascii="Courier" w:hAnsi="Courier" w:cs="Courier"/>
+          <w:color w:val="262626"/>
+          <w:sz w:val="16"/>
+          <w:szCs w:val="16"/>
+        </w:rPr>
+        <w:t>AssertThrowsTest {</w:t>
+      </w:r>
+    </w:p>
+    <w:p>
+      <w:pPr>
+        <w:autoSpaceDE w:val="0"/>
+        <w:autoSpaceDN w:val="0"/>
+        <w:adjustRightInd w:val="0"/>
+        <w:spacing w:after="0"/>
+        <w:ind w:left="720"/>
+        <w:rPr>
+          <w:rFonts w:ascii="Courier" w:hAnsi="Courier" w:cs="Courier"/>
+          <w:color w:val="262626"/>
+          <w:sz w:val="16"/>
+          <w:szCs w:val="16"/>
+        </w:rPr>
+      </w:pPr>
+      <w:r>
+        <w:rPr>
+          <w:rFonts w:ascii="Courier-Bold" w:hAnsi="Courier-Bold" w:cs="Courier-Bold"/>
+          <w:b/>
+          <w:bCs/>
+          <w:color w:val="262626"/>
+          <w:sz w:val="16"/>
+          <w:szCs w:val="16"/>
+        </w:rPr>
+        <w:t xml:space="preserve">private </w:t>
+      </w:r>
+      <w:r>
+        <w:rPr>
+          <w:rFonts w:ascii="Courier" w:hAnsi="Courier" w:cs="Courier"/>
+          <w:color w:val="262626"/>
+          <w:sz w:val="16"/>
+          <w:szCs w:val="16"/>
+        </w:rPr>
+        <w:t xml:space="preserve">SUT </w:t>
+      </w:r>
+      <w:r>
+        <w:rPr>
+          <w:rFonts w:ascii="Courier-Bold" w:hAnsi="Courier-Bold" w:cs="Courier-Bold"/>
+          <w:b/>
+          <w:bCs/>
+          <w:color w:val="262626"/>
+          <w:sz w:val="16"/>
+          <w:szCs w:val="16"/>
+        </w:rPr>
+        <w:t xml:space="preserve">systemUnderTest </w:t>
+      </w:r>
+      <w:r>
+        <w:rPr>
+          <w:rFonts w:ascii="Courier" w:hAnsi="Courier" w:cs="Courier"/>
+          <w:color w:val="262626"/>
+          <w:sz w:val="16"/>
+          <w:szCs w:val="16"/>
+        </w:rPr>
+        <w:t xml:space="preserve">= </w:t>
+      </w:r>
+      <w:r>
+        <w:rPr>
+          <w:rFonts w:ascii="Courier-Bold" w:hAnsi="Courier-Bold" w:cs="Courier-Bold"/>
+          <w:b/>
+          <w:bCs/>
+          <w:color w:val="262626"/>
+          <w:sz w:val="16"/>
+          <w:szCs w:val="16"/>
+        </w:rPr>
+        <w:t xml:space="preserve">new </w:t>
+      </w:r>
+      <w:r>
+        <w:rPr>
+          <w:rFonts w:ascii="Courier" w:hAnsi="Courier" w:cs="Courier"/>
+          <w:color w:val="262626"/>
+          <w:sz w:val="16"/>
+          <w:szCs w:val="16"/>
+        </w:rPr>
+        <w:t>SUT("Our system under test");</w:t>
+      </w:r>
+    </w:p>
+    <w:p>
+      <w:pPr>
+        <w:autoSpaceDE w:val="0"/>
+        <w:autoSpaceDN w:val="0"/>
+        <w:adjustRightInd w:val="0"/>
+        <w:spacing w:after="0"/>
+        <w:ind w:left="720"/>
+        <w:rPr>
+          <w:rFonts w:ascii="Courier" w:hAnsi="Courier" w:cs="Courier"/>
+          <w:color w:val="262626"/>
+          <w:sz w:val="16"/>
+          <w:szCs w:val="16"/>
+        </w:rPr>
+      </w:pPr>
+      <w:r>
+        <w:rPr>
+          <w:rFonts w:ascii="Courier" w:hAnsi="Courier" w:cs="Courier"/>
+          <w:color w:val="262626"/>
+          <w:sz w:val="16"/>
+          <w:szCs w:val="16"/>
+        </w:rPr>
+        <w:t>@Test</w:t>
+      </w:r>
+    </w:p>
+    <w:p>
+      <w:pPr>
+        <w:autoSpaceDE w:val="0"/>
+        <w:autoSpaceDN w:val="0"/>
+        <w:adjustRightInd w:val="0"/>
+        <w:spacing w:after="0"/>
+        <w:ind w:left="720"/>
+        <w:rPr>
+          <w:rFonts w:ascii="Courier" w:hAnsi="Courier" w:cs="Courier"/>
+          <w:color w:val="262626"/>
+          <w:sz w:val="16"/>
+          <w:szCs w:val="16"/>
+        </w:rPr>
+      </w:pPr>
+      <w:r>
+        <w:rPr>
+          <w:rFonts w:ascii="Courier" w:hAnsi="Courier" w:cs="Courier"/>
+          <w:color w:val="262626"/>
+          <w:sz w:val="16"/>
+          <w:szCs w:val="16"/>
+        </w:rPr>
+        <w:t>@DisplayName("An exception is expected")</w:t>
+      </w:r>
+    </w:p>
+    <w:p>
+      <w:pPr>
+        <w:autoSpaceDE w:val="0"/>
+        <w:autoSpaceDN w:val="0"/>
+        <w:adjustRightInd w:val="0"/>
+        <w:spacing w:after="0"/>
+        <w:ind w:left="720"/>
+        <w:rPr>
+          <w:rFonts w:ascii="Courier" w:hAnsi="Courier" w:cs="Courier"/>
+          <w:color w:val="262626"/>
+          <w:sz w:val="16"/>
+          <w:szCs w:val="16"/>
+        </w:rPr>
+      </w:pPr>
+      <w:r>
+        <w:rPr>
+          <w:rFonts w:ascii="Courier-Bold" w:hAnsi="Courier-Bold" w:cs="Courier-Bold"/>
+          <w:b/>
+          <w:bCs/>
+          <w:color w:val="262626"/>
+          <w:sz w:val="16"/>
+          <w:szCs w:val="16"/>
+        </w:rPr>
+        <w:t xml:space="preserve">void </w:t>
+      </w:r>
+      <w:r>
+        <w:rPr>
+          <w:rFonts w:ascii="Courier" w:hAnsi="Courier" w:cs="Courier"/>
+          <w:color w:val="262626"/>
+          <w:sz w:val="16"/>
+          <w:szCs w:val="16"/>
+        </w:rPr>
+        <w:t>testExpectedException() {</w:t>
+      </w:r>
+    </w:p>
+    <w:p>
+      <w:pPr>
+        <w:autoSpaceDE w:val="0"/>
+        <w:autoSpaceDN w:val="0"/>
+        <w:adjustRightInd w:val="0"/>
+        <w:spacing w:after="0"/>
+        <w:ind w:left="720" w:firstLine="720"/>
+        <w:rPr>
+          <w:rFonts w:ascii="Courier" w:hAnsi="Courier" w:cs="Courier"/>
+          <w:color w:val="262626"/>
+          <w:sz w:val="16"/>
+          <w:szCs w:val="16"/>
+        </w:rPr>
+      </w:pPr>
+      <w:r>
+        <w:rPr>
+          <w:rFonts w:ascii="Courier-Oblique" w:hAnsi="Courier-Oblique" w:cs="Courier-Oblique"/>
+          <w:i/>
+          <w:iCs/>
+          <w:color w:val="262626"/>
+          <w:sz w:val="16"/>
+          <w:szCs w:val="16"/>
+        </w:rPr>
+        <w:t>assertThrows</w:t>
+      </w:r>
+      <w:r>
+        <w:rPr>
+          <w:rFonts w:ascii="Courier" w:hAnsi="Courier" w:cs="Courier"/>
+          <w:color w:val="262626"/>
+          <w:sz w:val="16"/>
+          <w:szCs w:val="16"/>
+        </w:rPr>
+        <w:t>(NoJobException.</w:t>
+      </w:r>
+      <w:r>
+        <w:rPr>
+          <w:rFonts w:ascii="Courier-Bold" w:hAnsi="Courier-Bold" w:cs="Courier-Bold"/>
+          <w:b/>
+          <w:bCs/>
+          <w:color w:val="262626"/>
+          <w:sz w:val="16"/>
+          <w:szCs w:val="16"/>
+        </w:rPr>
+        <w:t>class</w:t>
+      </w:r>
+      <w:r>
+        <w:rPr>
+          <w:rFonts w:ascii="Courier" w:hAnsi="Courier" w:cs="Courier"/>
+          <w:color w:val="262626"/>
+          <w:sz w:val="16"/>
+          <w:szCs w:val="16"/>
+        </w:rPr>
+        <w:t xml:space="preserve">, </w:t>
+      </w:r>
+      <w:r>
+        <w:rPr>
+          <w:rFonts w:ascii="Courier-Bold" w:hAnsi="Courier-Bold" w:cs="Courier-Bold"/>
+          <w:b/>
+          <w:bCs/>
+          <w:color w:val="262626"/>
+          <w:sz w:val="16"/>
+          <w:szCs w:val="16"/>
+        </w:rPr>
+        <w:t>systemUnderTest</w:t>
+      </w:r>
+      <w:r>
+        <w:rPr>
+          <w:rFonts w:ascii="Courier" w:hAnsi="Courier" w:cs="Courier"/>
+          <w:color w:val="262626"/>
+          <w:sz w:val="16"/>
+          <w:szCs w:val="16"/>
+        </w:rPr>
+        <w:t>::run);</w:t>
+      </w:r>
+    </w:p>
+    <w:p>
+      <w:pPr>
+        <w:autoSpaceDE w:val="0"/>
+        <w:autoSpaceDN w:val="0"/>
+        <w:adjustRightInd w:val="0"/>
+        <w:spacing w:after="0"/>
+        <w:ind w:left="720"/>
+        <w:rPr>
+          <w:rFonts w:ascii="Courier" w:hAnsi="Courier" w:cs="Courier"/>
+          <w:color w:val="262626"/>
+          <w:sz w:val="16"/>
+          <w:szCs w:val="16"/>
+        </w:rPr>
+      </w:pPr>
+      <w:r>
+        <w:rPr>
+          <w:rFonts w:ascii="Courier" w:hAnsi="Courier" w:cs="Courier"/>
+          <w:color w:val="262626"/>
+          <w:sz w:val="16"/>
+          <w:szCs w:val="16"/>
+        </w:rPr>
+        <w:t>}</w:t>
+      </w:r>
+    </w:p>
+    <w:p>
+      <w:pPr>
+        <w:autoSpaceDE w:val="0"/>
+        <w:autoSpaceDN w:val="0"/>
+        <w:adjustRightInd w:val="0"/>
+        <w:spacing w:after="0"/>
+        <w:ind w:left="720"/>
+        <w:rPr>
+          <w:rFonts w:ascii="Courier" w:hAnsi="Courier" w:cs="Courier"/>
+          <w:color w:val="262626"/>
+          <w:sz w:val="16"/>
+          <w:szCs w:val="16"/>
+        </w:rPr>
+      </w:pPr>
+      <w:r>
+        <w:rPr>
+          <w:rFonts w:ascii="Courier" w:hAnsi="Courier" w:cs="Courier"/>
+          <w:color w:val="262626"/>
+          <w:sz w:val="16"/>
+          <w:szCs w:val="16"/>
+        </w:rPr>
+        <w:t>@Test</w:t>
+      </w:r>
+    </w:p>
+    <w:p>
+      <w:pPr>
+        <w:autoSpaceDE w:val="0"/>
+        <w:autoSpaceDN w:val="0"/>
+        <w:adjustRightInd w:val="0"/>
+        <w:spacing w:after="0"/>
+        <w:ind w:left="720"/>
+        <w:rPr>
+          <w:rFonts w:ascii="Courier" w:hAnsi="Courier" w:cs="Courier"/>
+          <w:color w:val="262626"/>
+          <w:sz w:val="16"/>
+          <w:szCs w:val="16"/>
+        </w:rPr>
+      </w:pPr>
+      <w:r>
+        <w:rPr>
+          <w:rFonts w:ascii="Courier" w:hAnsi="Courier" w:cs="Courier"/>
+          <w:color w:val="262626"/>
+          <w:sz w:val="16"/>
+          <w:szCs w:val="16"/>
+        </w:rPr>
+        <w:t>@DisplayName("An exception is caught")</w:t>
+      </w:r>
+    </w:p>
+    <w:p>
+      <w:pPr>
+        <w:autoSpaceDE w:val="0"/>
+        <w:autoSpaceDN w:val="0"/>
+        <w:adjustRightInd w:val="0"/>
+        <w:spacing w:after="0"/>
+        <w:ind w:left="720"/>
+        <w:rPr>
+          <w:rFonts w:ascii="Courier" w:hAnsi="Courier" w:cs="Courier"/>
+          <w:color w:val="262626"/>
+          <w:sz w:val="16"/>
+          <w:szCs w:val="16"/>
+        </w:rPr>
+      </w:pPr>
+      <w:r>
+        <w:rPr>
+          <w:rFonts w:ascii="Courier-Bold" w:hAnsi="Courier-Bold" w:cs="Courier-Bold"/>
+          <w:b/>
+          <w:bCs/>
+          <w:color w:val="262626"/>
+          <w:sz w:val="16"/>
+          <w:szCs w:val="16"/>
+        </w:rPr>
+        <w:t xml:space="preserve">void </w:t>
+      </w:r>
+      <w:r>
+        <w:rPr>
+          <w:rFonts w:ascii="Courier" w:hAnsi="Courier" w:cs="Courier"/>
+          <w:color w:val="262626"/>
+          <w:sz w:val="16"/>
+          <w:szCs w:val="16"/>
+        </w:rPr>
+        <w:t>testCatchException() {</w:t>
+      </w:r>
+    </w:p>
+    <w:p>
+      <w:pPr>
+        <w:autoSpaceDE w:val="0"/>
+        <w:autoSpaceDN w:val="0"/>
+        <w:adjustRightInd w:val="0"/>
+        <w:spacing w:after="0"/>
+        <w:ind w:left="1440"/>
+        <w:rPr>
+          <w:rFonts w:ascii="Courier" w:hAnsi="Courier" w:cs="Courier"/>
+          <w:color w:val="262626"/>
+          <w:sz w:val="16"/>
+          <w:szCs w:val="16"/>
+        </w:rPr>
+      </w:pPr>
+      <w:r>
+        <w:rPr>
+          <w:rFonts w:ascii="Courier" w:hAnsi="Courier" w:cs="Courier"/>
+          <w:color w:val="262626"/>
+          <w:sz w:val="16"/>
+          <w:szCs w:val="16"/>
+        </w:rPr>
+        <w:t xml:space="preserve">Throwable throwable = </w:t>
+      </w:r>
+      <w:r>
+        <w:rPr>
+          <w:rFonts w:ascii="Courier-Oblique" w:hAnsi="Courier-Oblique" w:cs="Courier-Oblique"/>
+          <w:i/>
+          <w:iCs/>
+          <w:color w:val="262626"/>
+          <w:sz w:val="16"/>
+          <w:szCs w:val="16"/>
+        </w:rPr>
+        <w:t>assertThrows</w:t>
+      </w:r>
+      <w:r>
+        <w:rPr>
+          <w:rFonts w:ascii="Courier" w:hAnsi="Courier" w:cs="Courier"/>
+          <w:color w:val="262626"/>
+          <w:sz w:val="16"/>
+          <w:szCs w:val="16"/>
+        </w:rPr>
+        <w:t>(NoJobException.</w:t>
+      </w:r>
+      <w:r>
+        <w:rPr>
+          <w:rFonts w:ascii="Courier-Bold" w:hAnsi="Courier-Bold" w:cs="Courier-Bold"/>
+          <w:b/>
+          <w:bCs/>
+          <w:color w:val="262626"/>
+          <w:sz w:val="16"/>
+          <w:szCs w:val="16"/>
+        </w:rPr>
+        <w:t>class</w:t>
+      </w:r>
+      <w:r>
+        <w:rPr>
+          <w:rFonts w:ascii="Courier" w:hAnsi="Courier" w:cs="Courier"/>
+          <w:color w:val="262626"/>
+          <w:sz w:val="16"/>
+          <w:szCs w:val="16"/>
+        </w:rPr>
+        <w:t>,</w:t>
+      </w:r>
+    </w:p>
+    <w:p>
+      <w:pPr>
+        <w:autoSpaceDE w:val="0"/>
+        <w:autoSpaceDN w:val="0"/>
+        <w:adjustRightInd w:val="0"/>
+        <w:spacing w:after="0"/>
+        <w:ind w:left="1440"/>
+        <w:rPr>
+          <w:rFonts w:ascii="Courier" w:hAnsi="Courier" w:cs="Courier"/>
+          <w:color w:val="262626"/>
+          <w:sz w:val="16"/>
+          <w:szCs w:val="16"/>
+        </w:rPr>
+      </w:pPr>
+      <w:r>
+        <w:rPr>
+          <w:rFonts w:ascii="Courier" w:hAnsi="Courier" w:cs="Courier"/>
+          <w:color w:val="262626"/>
+          <w:sz w:val="16"/>
+          <w:szCs w:val="16"/>
+        </w:rPr>
+        <w:t xml:space="preserve">() -&gt; </w:t>
+      </w:r>
+      <w:r>
+        <w:rPr>
+          <w:rFonts w:ascii="Courier-Bold" w:hAnsi="Courier-Bold" w:cs="Courier-Bold"/>
+          <w:b/>
+          <w:bCs/>
+          <w:color w:val="262626"/>
+          <w:sz w:val="16"/>
+          <w:szCs w:val="16"/>
+        </w:rPr>
+        <w:t>systemUnderTest</w:t>
+      </w:r>
+      <w:r>
+        <w:rPr>
+          <w:rFonts w:ascii="Courier" w:hAnsi="Courier" w:cs="Courier"/>
+          <w:color w:val="262626"/>
+          <w:sz w:val="16"/>
+          <w:szCs w:val="16"/>
+        </w:rPr>
+        <w:t>.run(1000));</w:t>
+      </w:r>
+    </w:p>
+    <w:p>
+      <w:pPr>
+        <w:autoSpaceDE w:val="0"/>
+        <w:autoSpaceDN w:val="0"/>
+        <w:adjustRightInd w:val="0"/>
+        <w:spacing w:after="0"/>
+        <w:ind w:left="1440"/>
+        <w:rPr>
+          <w:rFonts w:ascii="Courier" w:hAnsi="Courier" w:cs="Courier"/>
+          <w:color w:val="262626"/>
+          <w:sz w:val="16"/>
+          <w:szCs w:val="16"/>
+        </w:rPr>
+      </w:pPr>
+      <w:r>
+        <w:rPr>
+          <w:rFonts w:ascii="Courier-Oblique" w:hAnsi="Courier-Oblique" w:cs="Courier-Oblique"/>
+          <w:i/>
+          <w:iCs/>
+          <w:color w:val="262626"/>
+          <w:sz w:val="16"/>
+          <w:szCs w:val="16"/>
+        </w:rPr>
+        <w:t>assertEquals</w:t>
+      </w:r>
+      <w:r>
+        <w:rPr>
+          <w:rFonts w:ascii="Courier" w:hAnsi="Courier" w:cs="Courier"/>
+          <w:color w:val="262626"/>
+          <w:sz w:val="16"/>
+          <w:szCs w:val="16"/>
+        </w:rPr>
+        <w:t>("No jobs on the execution list!",</w:t>
+      </w:r>
+    </w:p>
+    <w:p>
+      <w:pPr>
+        <w:autoSpaceDE w:val="0"/>
+        <w:autoSpaceDN w:val="0"/>
+        <w:adjustRightInd w:val="0"/>
+        <w:spacing w:after="0"/>
+        <w:ind w:left="1440"/>
+        <w:rPr>
+          <w:rFonts w:ascii="Courier" w:hAnsi="Courier" w:cs="Courier"/>
+          <w:color w:val="262626"/>
+          <w:sz w:val="16"/>
+          <w:szCs w:val="16"/>
+        </w:rPr>
+      </w:pPr>
+      <w:r>
+        <w:rPr>
+          <w:rFonts w:ascii="Courier" w:hAnsi="Courier" w:cs="Courier"/>
+          <w:color w:val="262626"/>
+          <w:sz w:val="16"/>
+          <w:szCs w:val="16"/>
+        </w:rPr>
+        <w:t>throwable.getMessage());</w:t>
+      </w:r>
+    </w:p>
+    <w:p>
+      <w:pPr>
+        <w:autoSpaceDE w:val="0"/>
+        <w:autoSpaceDN w:val="0"/>
+        <w:adjustRightInd w:val="0"/>
+        <w:spacing w:after="0"/>
+        <w:ind w:left="720"/>
+        <w:rPr>
+          <w:rFonts w:ascii="Courier" w:hAnsi="Courier" w:cs="Courier"/>
+          <w:color w:val="262626"/>
+          <w:sz w:val="16"/>
+          <w:szCs w:val="16"/>
+        </w:rPr>
+      </w:pPr>
+      <w:r>
+        <w:rPr>
+          <w:rFonts w:ascii="Courier" w:hAnsi="Courier" w:cs="Courier"/>
+          <w:color w:val="262626"/>
+          <w:sz w:val="16"/>
+          <w:szCs w:val="16"/>
+        </w:rPr>
+        <w:t>}</w:t>
+      </w:r>
+    </w:p>
+    <w:p>
+      <w:pPr>
+        <w:rPr>
+          <w:rFonts w:ascii="Courier" w:hAnsi="Courier" w:cs="Courier"/>
+          <w:color w:val="262626"/>
+          <w:sz w:val="16"/>
+          <w:szCs w:val="16"/>
+        </w:rPr>
+      </w:pPr>
+      <w:r>
+        <w:rPr>
+          <w:rFonts w:ascii="Courier" w:hAnsi="Courier" w:cs="Courier"/>
+          <w:color w:val="262626"/>
+          <w:sz w:val="16"/>
+          <w:szCs w:val="16"/>
+        </w:rPr>
+        <w:t>}</w:t>
+      </w:r>
+    </w:p>
+    <w:p>
+      <w:pPr>
+        <w:rPr>
+          <w:rFonts w:ascii="Courier" w:hAnsi="Courier" w:cs="Courier"/>
+          <w:color w:val="262626"/>
+          <w:sz w:val="16"/>
+          <w:szCs w:val="16"/>
+        </w:rPr>
+      </w:pPr>
+    </w:p>
+    <w:p>
+      <w:pPr>
+        <w:autoSpaceDE w:val="0"/>
+        <w:autoSpaceDN w:val="0"/>
+        <w:adjustRightInd w:val="0"/>
+        <w:spacing w:after="0"/>
+        <w:rPr>
+          <w:rFonts w:ascii="NewBaskerville-Roman" w:hAnsi="NewBaskerville-Roman" w:cs="NewBaskerville-Roman"/>
+          <w:color w:val="262626"/>
+          <w:sz w:val="20"/>
+          <w:szCs w:val="20"/>
+        </w:rPr>
+      </w:pPr>
+      <w:r>
+        <w:rPr>
+          <w:rFonts w:ascii="NewBaskerville-Roman" w:hAnsi="NewBaskerville-Roman" w:cs="NewBaskerville-Roman"/>
+          <w:color w:val="262626"/>
+          <w:sz w:val="20"/>
+          <w:szCs w:val="20"/>
+        </w:rPr>
+        <w:t>In this example:</w:t>
+      </w:r>
+    </w:p>
+    <w:p>
+      <w:pPr>
+        <w:autoSpaceDE w:val="0"/>
+        <w:autoSpaceDN w:val="0"/>
+        <w:adjustRightInd w:val="0"/>
+        <w:spacing w:after="0"/>
+        <w:rPr>
+          <w:rFonts w:ascii="NewBaskerville-Roman" w:hAnsi="NewBaskerville-Roman" w:cs="NewBaskerville-Roman"/>
+          <w:color w:val="262626"/>
+          <w:sz w:val="20"/>
+          <w:szCs w:val="20"/>
+        </w:rPr>
+      </w:pPr>
+      <w:r>
+        <w:rPr>
+          <w:rFonts w:ascii="Wingdings2" w:eastAsia="Wingdings2" w:hAnsi="NewBaskerville-Roman" w:cs="Wingdings2" w:hint="eastAsia"/>
+          <w:color w:val="CDA759"/>
+          <w:sz w:val="17"/>
+          <w:szCs w:val="17"/>
+        </w:rPr>
+        <w:t></w:t>
+      </w:r>
+      <w:r>
+        <w:rPr>
+          <w:rFonts w:ascii="Wingdings2" w:eastAsia="Wingdings2" w:hAnsi="NewBaskerville-Roman" w:cs="Wingdings2"/>
+          <w:color w:val="CDA759"/>
+          <w:sz w:val="17"/>
+          <w:szCs w:val="17"/>
+        </w:rPr>
+        <w:t xml:space="preserve"> </w:t>
+      </w:r>
+      <w:r>
+        <w:rPr>
+          <w:rFonts w:ascii="NewBaskerville-Roman" w:hAnsi="NewBaskerville-Roman" w:cs="NewBaskerville-Roman"/>
+          <w:color w:val="262626"/>
+          <w:sz w:val="20"/>
+          <w:szCs w:val="20"/>
+        </w:rPr>
+        <w:t xml:space="preserve">We verify that the </w:t>
+      </w:r>
+      <w:r>
+        <w:rPr>
+          <w:rFonts w:ascii="Courier" w:hAnsi="Courier" w:cs="Courier"/>
+          <w:color w:val="262626"/>
+          <w:sz w:val="19"/>
+          <w:szCs w:val="19"/>
+        </w:rPr>
+        <w:t xml:space="preserve">systemUnderTest </w:t>
+      </w:r>
+      <w:r>
+        <w:rPr>
+          <w:rFonts w:ascii="NewBaskerville-Roman" w:hAnsi="NewBaskerville-Roman" w:cs="NewBaskerville-Roman"/>
+          <w:color w:val="262626"/>
+          <w:sz w:val="20"/>
+          <w:szCs w:val="20"/>
+        </w:rPr>
+        <w:t xml:space="preserve">object’s call of the </w:t>
+      </w:r>
+      <w:r>
+        <w:rPr>
+          <w:rFonts w:ascii="Courier" w:hAnsi="Courier" w:cs="Courier"/>
+          <w:color w:val="262626"/>
+          <w:sz w:val="19"/>
+          <w:szCs w:val="19"/>
+        </w:rPr>
+        <w:t xml:space="preserve">run </w:t>
+      </w:r>
+      <w:r>
+        <w:rPr>
+          <w:rFonts w:ascii="NewBaskerville-Roman" w:hAnsi="NewBaskerville-Roman" w:cs="NewBaskerville-Roman"/>
+          <w:color w:val="262626"/>
+          <w:sz w:val="20"/>
+          <w:szCs w:val="20"/>
+        </w:rPr>
+        <w:t xml:space="preserve">method throws </w:t>
+      </w:r>
+      <w:r>
+        <w:rPr>
+          <w:rFonts w:ascii="NewBaskerville-Roman" w:hAnsi="NewBaskerville-Roman" w:cs="NewBaskerville-Roman"/>
+          <w:color w:val="262626"/>
+          <w:sz w:val="20"/>
+          <w:szCs w:val="20"/>
+        </w:rPr>
+        <w:t xml:space="preserve"> </w:t>
+      </w:r>
+      <w:r>
+        <w:rPr>
+          <w:rFonts w:ascii="Courier" w:hAnsi="Courier" w:cs="Courier"/>
+          <w:color w:val="262626"/>
+          <w:sz w:val="19"/>
+          <w:szCs w:val="19"/>
+        </w:rPr>
+        <w:t>NoJobException</w:t>
+      </w:r>
+      <w:r>
+        <w:rPr>
+          <w:rFonts w:ascii="NewBaskerville-Roman" w:hAnsi="NewBaskerville-Roman" w:cs="NewBaskerville-Roman"/>
+          <w:color w:val="262626"/>
+          <w:sz w:val="20"/>
+          <w:szCs w:val="20"/>
+        </w:rPr>
+        <w:t>.</w:t>
+      </w:r>
+    </w:p>
+    <w:p>
+      <w:pPr>
+        <w:autoSpaceDE w:val="0"/>
+        <w:autoSpaceDN w:val="0"/>
+        <w:adjustRightInd w:val="0"/>
+        <w:spacing w:after="0"/>
+        <w:rPr>
+          <w:rFonts w:ascii="Courier" w:hAnsi="Courier" w:cs="Courier"/>
+          <w:color w:val="262626"/>
+          <w:sz w:val="19"/>
+          <w:szCs w:val="19"/>
+        </w:rPr>
+      </w:pPr>
+      <w:r>
+        <w:rPr>
+          <w:rFonts w:ascii="Wingdings2" w:eastAsia="Wingdings2" w:hAnsi="NewBaskerville-Roman" w:cs="Wingdings2" w:hint="eastAsia"/>
+          <w:color w:val="CDA759"/>
+          <w:sz w:val="17"/>
+          <w:szCs w:val="17"/>
+        </w:rPr>
+        <w:t></w:t>
+      </w:r>
+      <w:r>
+        <w:rPr>
+          <w:rFonts w:ascii="Wingdings2" w:eastAsia="Wingdings2" w:hAnsi="NewBaskerville-Roman" w:cs="Wingdings2"/>
+          <w:color w:val="CDA759"/>
+          <w:sz w:val="17"/>
+          <w:szCs w:val="17"/>
+        </w:rPr>
+        <w:t xml:space="preserve"> </w:t>
+      </w:r>
+      <w:r>
+        <w:rPr>
+          <w:rFonts w:ascii="NewBaskerville-Roman" w:hAnsi="NewBaskerville-Roman" w:cs="NewBaskerville-Roman"/>
+          <w:color w:val="262626"/>
+          <w:sz w:val="20"/>
+          <w:szCs w:val="20"/>
+        </w:rPr>
+        <w:t xml:space="preserve">We verify that a call to </w:t>
+      </w:r>
+      <w:r>
+        <w:rPr>
+          <w:rFonts w:ascii="Courier" w:hAnsi="Courier" w:cs="Courier"/>
+          <w:color w:val="262626"/>
+          <w:sz w:val="19"/>
+          <w:szCs w:val="19"/>
+        </w:rPr>
+        <w:t xml:space="preserve">systemUnderTest.run(1000) </w:t>
+      </w:r>
+      <w:r>
+        <w:rPr>
+          <w:rFonts w:ascii="NewBaskerville-Roman" w:hAnsi="NewBaskerville-Roman" w:cs="NewBaskerville-Roman"/>
+          <w:color w:val="262626"/>
+          <w:sz w:val="20"/>
+          <w:szCs w:val="20"/>
+        </w:rPr>
+        <w:t xml:space="preserve">throws a </w:t>
+      </w:r>
+      <w:r>
+        <w:rPr>
+          <w:rFonts w:ascii="Courier" w:hAnsi="Courier" w:cs="Courier"/>
+          <w:color w:val="262626"/>
+          <w:sz w:val="19"/>
+          <w:szCs w:val="19"/>
+        </w:rPr>
+        <w:t>NoJobException</w:t>
+      </w:r>
+      <w:r>
+        <w:rPr>
+          <w:rFonts w:ascii="NewBaskerville-Roman" w:hAnsi="NewBaskerville-Roman" w:cs="NewBaskerville-Roman"/>
+          <w:color w:val="262626"/>
+          <w:sz w:val="20"/>
+          <w:szCs w:val="20"/>
+        </w:rPr>
+        <w:t>, and we keep</w:t>
+      </w:r>
+      <w:r>
+        <w:rPr>
+          <w:rFonts w:ascii="NewBaskerville-Roman" w:hAnsi="NewBaskerville-Roman" w:cs="NewBaskerville-Roman"/>
+          <w:color w:val="262626"/>
+          <w:sz w:val="20"/>
+          <w:szCs w:val="20"/>
+        </w:rPr>
+        <w:t xml:space="preserve"> </w:t>
+      </w:r>
+      <w:r>
+        <w:rPr>
+          <w:rFonts w:ascii="NewBaskerville-Roman" w:hAnsi="NewBaskerville-Roman" w:cs="NewBaskerville-Roman"/>
+          <w:color w:val="262626"/>
+          <w:sz w:val="20"/>
+          <w:szCs w:val="20"/>
+        </w:rPr>
+        <w:t>a reference to the</w:t>
+      </w:r>
+      <w:r>
+        <w:rPr>
+          <w:rFonts w:ascii="NewBaskerville-Roman" w:hAnsi="NewBaskerville-Roman" w:cs="NewBaskerville-Roman"/>
+          <w:color w:val="262626"/>
+          <w:sz w:val="20"/>
+          <w:szCs w:val="20"/>
+        </w:rPr>
+        <w:t xml:space="preserve"> </w:t>
+      </w:r>
+      <w:r>
+        <w:rPr>
+          <w:rFonts w:ascii="NewBaskerville-Roman" w:hAnsi="NewBaskerville-Roman" w:cs="NewBaskerville-Roman"/>
+          <w:color w:val="262626"/>
+          <w:sz w:val="20"/>
+          <w:szCs w:val="20"/>
+        </w:rPr>
+        <w:t xml:space="preserve">thrown exception in the </w:t>
+      </w:r>
+      <w:r>
+        <w:rPr>
+          <w:rFonts w:ascii="Courier" w:hAnsi="Courier" w:cs="Courier"/>
+          <w:color w:val="262626"/>
+          <w:sz w:val="19"/>
+          <w:szCs w:val="19"/>
+        </w:rPr>
+        <w:t>throwable</w:t>
+      </w:r>
+      <w:r>
+        <w:rPr>
+          <w:rFonts w:ascii="Courier" w:hAnsi="Courier" w:cs="Courier"/>
+          <w:color w:val="262626"/>
+          <w:sz w:val="19"/>
+          <w:szCs w:val="19"/>
+        </w:rPr>
+        <w:t xml:space="preserve"> </w:t>
+      </w:r>
+      <w:r>
+        <w:rPr>
+          <w:rFonts w:ascii="NewBaskerville-Roman" w:hAnsi="NewBaskerville-Roman" w:cs="NewBaskerville-Roman"/>
+          <w:color w:val="262626"/>
+          <w:sz w:val="20"/>
+          <w:szCs w:val="20"/>
+        </w:rPr>
+        <w:t>variable.</w:t>
+      </w:r>
+    </w:p>
+    <w:p>
+      <w:pPr>
+        <w:rPr>
+          <w:rFonts w:ascii="NewBaskerville-Roman" w:hAnsi="NewBaskerville-Roman" w:cs="NewBaskerville-Roman"/>
+          <w:color w:val="262626"/>
+          <w:sz w:val="20"/>
+          <w:szCs w:val="20"/>
+        </w:rPr>
+      </w:pPr>
+      <w:r>
+        <w:rPr>
+          <w:rFonts w:ascii="Wingdings2" w:eastAsia="Wingdings2" w:hAnsi="NewBaskerville-Roman" w:cs="Wingdings2" w:hint="eastAsia"/>
+          <w:color w:val="CDA759"/>
+          <w:sz w:val="17"/>
+          <w:szCs w:val="17"/>
+        </w:rPr>
+        <w:t></w:t>
+      </w:r>
+      <w:r>
+        <w:rPr>
+          <w:rFonts w:ascii="Wingdings2" w:eastAsia="Wingdings2" w:hAnsi="NewBaskerville-Roman" w:cs="Wingdings2"/>
+          <w:color w:val="CDA759"/>
+          <w:sz w:val="17"/>
+          <w:szCs w:val="17"/>
+        </w:rPr>
+        <w:t xml:space="preserve"> </w:t>
+      </w:r>
+      <w:r>
+        <w:rPr>
+          <w:rFonts w:ascii="NewBaskerville-Roman" w:hAnsi="NewBaskerville-Roman" w:cs="NewBaskerville-Roman"/>
+          <w:color w:val="262626"/>
+          <w:sz w:val="20"/>
+          <w:szCs w:val="20"/>
+        </w:rPr>
+        <w:t xml:space="preserve">We check the message kept in the </w:t>
+      </w:r>
+      <w:r>
+        <w:rPr>
+          <w:rFonts w:ascii="Courier" w:hAnsi="Courier" w:cs="Courier"/>
+          <w:color w:val="262626"/>
+          <w:sz w:val="19"/>
+          <w:szCs w:val="19"/>
+        </w:rPr>
+        <w:t xml:space="preserve">throwable </w:t>
+      </w:r>
+      <w:r>
+        <w:rPr>
+          <w:rFonts w:ascii="NewBaskerville-Roman" w:hAnsi="NewBaskerville-Roman" w:cs="NewBaskerville-Roman"/>
+          <w:color w:val="262626"/>
+          <w:sz w:val="20"/>
+          <w:szCs w:val="20"/>
+        </w:rPr>
+        <w:t>exception variable.</w:t>
+      </w:r>
+    </w:p>
+    <w:p>
+      <w:pPr>
+        <w:pStyle w:val="Heading2"/>
+      </w:pPr>
+      <w:r>
+        <w:t>Assumptions</w:t>
+      </w:r>
+    </w:p>
+    <w:p>
+      <w:r>
+        <w:t>Page 29…</w:t>
+      </w:r>
+    </w:p>
+    <w:p>
+      <w:r>
+        <w:t>Is assertAll run in multiple threads?</w:t>
       </w:r>
     </w:p>
     <w:sectPr>
@@ -5714,6 +9303,119 @@
     </w:lvl>
   </w:abstractNum>
   <w:abstractNum w:abstractNumId="31" w15:restartNumberingAfterBreak="0">
+    <w:nsid w:val="600737E4"/>
+    <w:multiLevelType w:val="hybridMultilevel"/>
+    <w:tmpl w:val="6164B710"/>
+    <w:lvl w:ilvl="0" w:tplc="04090001">
+      <w:start w:val="1"/>
+      <w:numFmt w:val="bullet"/>
+      <w:lvlText w:val=""/>
+      <w:lvlJc w:val="left"/>
+      <w:pPr>
+        <w:ind w:left="720" w:hanging="360"/>
+      </w:pPr>
+      <w:rPr>
+        <w:rFonts w:ascii="Symbol" w:hAnsi="Symbol" w:hint="default"/>
+      </w:rPr>
+    </w:lvl>
+    <w:lvl w:ilvl="1" w:tplc="04090003" w:tentative="1">
+      <w:start w:val="1"/>
+      <w:numFmt w:val="bullet"/>
+      <w:lvlText w:val="o"/>
+      <w:lvlJc w:val="left"/>
+      <w:pPr>
+        <w:ind w:left="1440" w:hanging="360"/>
+      </w:pPr>
+      <w:rPr>
+        <w:rFonts w:ascii="Courier New" w:hAnsi="Courier New" w:cs="Courier New" w:hint="default"/>
+      </w:rPr>
+    </w:lvl>
+    <w:lvl w:ilvl="2" w:tplc="04090005" w:tentative="1">
+      <w:start w:val="1"/>
+      <w:numFmt w:val="bullet"/>
+      <w:lvlText w:val=""/>
+      <w:lvlJc w:val="left"/>
+      <w:pPr>
+        <w:ind w:left="2160" w:hanging="360"/>
+      </w:pPr>
+      <w:rPr>
+        <w:rFonts w:ascii="Wingdings" w:hAnsi="Wingdings" w:hint="default"/>
+      </w:rPr>
+    </w:lvl>
+    <w:lvl w:ilvl="3" w:tplc="04090001" w:tentative="1">
+      <w:start w:val="1"/>
+      <w:numFmt w:val="bullet"/>
+      <w:lvlText w:val=""/>
+      <w:lvlJc w:val="left"/>
+      <w:pPr>
+        <w:ind w:left="2880" w:hanging="360"/>
+      </w:pPr>
+      <w:rPr>
+        <w:rFonts w:ascii="Symbol" w:hAnsi="Symbol" w:hint="default"/>
+      </w:rPr>
+    </w:lvl>
+    <w:lvl w:ilvl="4" w:tplc="04090003" w:tentative="1">
+      <w:start w:val="1"/>
+      <w:numFmt w:val="bullet"/>
+      <w:lvlText w:val="o"/>
+      <w:lvlJc w:val="left"/>
+      <w:pPr>
+        <w:ind w:left="3600" w:hanging="360"/>
+      </w:pPr>
+      <w:rPr>
+        <w:rFonts w:ascii="Courier New" w:hAnsi="Courier New" w:cs="Courier New" w:hint="default"/>
+      </w:rPr>
+    </w:lvl>
+    <w:lvl w:ilvl="5" w:tplc="04090005" w:tentative="1">
+      <w:start w:val="1"/>
+      <w:numFmt w:val="bullet"/>
+      <w:lvlText w:val=""/>
+      <w:lvlJc w:val="left"/>
+      <w:pPr>
+        <w:ind w:left="4320" w:hanging="360"/>
+      </w:pPr>
+      <w:rPr>
+        <w:rFonts w:ascii="Wingdings" w:hAnsi="Wingdings" w:hint="default"/>
+      </w:rPr>
+    </w:lvl>
+    <w:lvl w:ilvl="6" w:tplc="04090001" w:tentative="1">
+      <w:start w:val="1"/>
+      <w:numFmt w:val="bullet"/>
+      <w:lvlText w:val=""/>
+      <w:lvlJc w:val="left"/>
+      <w:pPr>
+        <w:ind w:left="5040" w:hanging="360"/>
+      </w:pPr>
+      <w:rPr>
+        <w:rFonts w:ascii="Symbol" w:hAnsi="Symbol" w:hint="default"/>
+      </w:rPr>
+    </w:lvl>
+    <w:lvl w:ilvl="7" w:tplc="04090003" w:tentative="1">
+      <w:start w:val="1"/>
+      <w:numFmt w:val="bullet"/>
+      <w:lvlText w:val="o"/>
+      <w:lvlJc w:val="left"/>
+      <w:pPr>
+        <w:ind w:left="5760" w:hanging="360"/>
+      </w:pPr>
+      <w:rPr>
+        <w:rFonts w:ascii="Courier New" w:hAnsi="Courier New" w:cs="Courier New" w:hint="default"/>
+      </w:rPr>
+    </w:lvl>
+    <w:lvl w:ilvl="8" w:tplc="04090005" w:tentative="1">
+      <w:start w:val="1"/>
+      <w:numFmt w:val="bullet"/>
+      <w:lvlText w:val=""/>
+      <w:lvlJc w:val="left"/>
+      <w:pPr>
+        <w:ind w:left="6480" w:hanging="360"/>
+      </w:pPr>
+      <w:rPr>
+        <w:rFonts w:ascii="Wingdings" w:hAnsi="Wingdings" w:hint="default"/>
+      </w:rPr>
+    </w:lvl>
+  </w:abstractNum>
+  <w:abstractNum w:abstractNumId="32" w15:restartNumberingAfterBreak="0">
     <w:nsid w:val="73554DEE"/>
     <w:multiLevelType w:val="hybridMultilevel"/>
     <w:tmpl w:val="E3B6833E"/>
@@ -5826,7 +9528,7 @@
       </w:rPr>
     </w:lvl>
   </w:abstractNum>
-  <w:abstractNum w:abstractNumId="32" w15:restartNumberingAfterBreak="0">
+  <w:abstractNum w:abstractNumId="33" w15:restartNumberingAfterBreak="0">
     <w:nsid w:val="73BC4502"/>
     <w:multiLevelType w:val="hybridMultilevel"/>
     <w:tmpl w:val="329E6890"/>
@@ -5939,7 +9641,7 @@
       </w:rPr>
     </w:lvl>
   </w:abstractNum>
-  <w:abstractNum w:abstractNumId="33" w15:restartNumberingAfterBreak="0">
+  <w:abstractNum w:abstractNumId="34" w15:restartNumberingAfterBreak="0">
     <w:nsid w:val="78CB4BDE"/>
     <w:multiLevelType w:val="hybridMultilevel"/>
     <w:tmpl w:val="A5401418"/>
@@ -6104,13 +9806,13 @@
     <w:abstractNumId w:val="21"/>
   </w:num>
   <w:num w:numId="18">
-    <w:abstractNumId w:val="31"/>
+    <w:abstractNumId w:val="32"/>
   </w:num>
   <w:num w:numId="19">
-    <w:abstractNumId w:val="32"/>
+    <w:abstractNumId w:val="33"/>
   </w:num>
   <w:num w:numId="20">
-    <w:abstractNumId w:val="33"/>
+    <w:abstractNumId w:val="34"/>
   </w:num>
   <w:num w:numId="21">
     <w:abstractNumId w:val="12"/>
@@ -6153,6 +9855,9 @@
   </w:num>
   <w:num w:numId="34">
     <w:abstractNumId w:val="10"/>
+  </w:num>
+  <w:num w:numId="35">
+    <w:abstractNumId w:val="31"/>
   </w:num>
 </w:numbering>
 </file>
@@ -17597,6 +21302,77 @@
       <w:shd w:val="clear" w:color="auto" w:fill="E1DFDD"/>
     </w:rPr>
   </w:style>
+  <w:style w:type="paragraph" w:styleId="HTMLPreformatted">
+    <w:name w:val="HTML Preformatted"/>
+    <w:basedOn w:val="Normal"/>
+    <w:link w:val="HTMLPreformattedChar"/>
+    <w:uiPriority w:val="99"/>
+    <w:semiHidden/>
+    <w:unhideWhenUsed/>
+    <w:rsid w:val="00906BC9"/>
+    <w:pPr>
+      <w:tabs>
+        <w:tab w:val="left" w:pos="916"/>
+        <w:tab w:val="left" w:pos="1832"/>
+        <w:tab w:val="left" w:pos="2748"/>
+        <w:tab w:val="left" w:pos="3664"/>
+        <w:tab w:val="left" w:pos="4580"/>
+        <w:tab w:val="left" w:pos="5496"/>
+        <w:tab w:val="left" w:pos="6412"/>
+        <w:tab w:val="left" w:pos="7328"/>
+        <w:tab w:val="left" w:pos="8244"/>
+        <w:tab w:val="left" w:pos="9160"/>
+        <w:tab w:val="left" w:pos="10076"/>
+        <w:tab w:val="left" w:pos="10992"/>
+        <w:tab w:val="left" w:pos="11908"/>
+        <w:tab w:val="left" w:pos="12824"/>
+        <w:tab w:val="left" w:pos="13740"/>
+        <w:tab w:val="left" w:pos="14656"/>
+      </w:tabs>
+      <w:spacing w:after="0"/>
+    </w:pPr>
+    <w:rPr>
+      <w:rFonts w:ascii="Courier New" w:eastAsia="Times New Roman" w:hAnsi="Courier New" w:cs="Courier New"/>
+      <w:sz w:val="20"/>
+      <w:szCs w:val="20"/>
+    </w:rPr>
+  </w:style>
+  <w:style w:type="character" w:customStyle="1" w:styleId="HTMLPreformattedChar">
+    <w:name w:val="HTML Preformatted Char"/>
+    <w:basedOn w:val="DefaultParagraphFont"/>
+    <w:link w:val="HTMLPreformatted"/>
+    <w:uiPriority w:val="99"/>
+    <w:semiHidden/>
+    <w:rsid w:val="00906BC9"/>
+    <w:rPr>
+      <w:rFonts w:ascii="Courier New" w:eastAsia="Times New Roman" w:hAnsi="Courier New" w:cs="Courier New"/>
+      <w:sz w:val="20"/>
+      <w:szCs w:val="20"/>
+    </w:rPr>
+  </w:style>
+  <w:style w:type="character" w:styleId="HTMLCode">
+    <w:name w:val="HTML Code"/>
+    <w:basedOn w:val="DefaultParagraphFont"/>
+    <w:uiPriority w:val="99"/>
+    <w:semiHidden/>
+    <w:unhideWhenUsed/>
+    <w:rsid w:val="00BB765D"/>
+    <w:rPr>
+      <w:rFonts w:ascii="Courier New" w:eastAsia="Times New Roman" w:hAnsi="Courier New" w:cs="Courier New"/>
+      <w:sz w:val="20"/>
+      <w:szCs w:val="20"/>
+    </w:rPr>
+  </w:style>
+  <w:style w:type="character" w:customStyle="1" w:styleId="hljs-string">
+    <w:name w:val="hljs-string"/>
+    <w:basedOn w:val="DefaultParagraphFont"/>
+    <w:rsid w:val="00FF220A"/>
+  </w:style>
+  <w:style w:type="character" w:customStyle="1" w:styleId="hljs-number">
+    <w:name w:val="hljs-number"/>
+    <w:basedOn w:val="DefaultParagraphFont"/>
+    <w:rsid w:val="00FF220A"/>
+  </w:style>
 </w:styles>
 </file>
 

</xml_diff>

<commit_message>
chore(testing): learn about assumptions in junit
</commit_message>
<xml_diff>
--- a/testing/exploring-core-junit.docx
+++ b/testing/exploring-core-junit.docx
@@ -2996,25 +2996,7 @@
           <w:sz w:val="20"/>
           <w:szCs w:val="20"/>
         </w:rPr>
-        <w:t>JUnit 5 provides a lot of overloaded assertion methods. It includes many assertion</w:t>
-      </w:r>
-      <w:r>
-        <w:rPr>
-          <w:rFonts w:ascii="NewBaskerville-Roman" w:hAnsi="NewBaskerville-Roman" w:cs="NewBaskerville-Roman"/>
-          <w:color w:val="262626"/>
-          <w:sz w:val="20"/>
-          <w:szCs w:val="20"/>
-        </w:rPr>
-        <w:t xml:space="preserve"> </w:t>
-      </w:r>
-      <w:r>
-        <w:rPr>
-          <w:rFonts w:ascii="NewBaskerville-Roman" w:hAnsi="NewBaskerville-Roman" w:cs="NewBaskerville-Roman"/>
-          <w:color w:val="262626"/>
-          <w:sz w:val="20"/>
-          <w:szCs w:val="20"/>
-        </w:rPr>
-        <w:t xml:space="preserve">methods </w:t>
+        <w:t xml:space="preserve">JUnit 5 provides a lot of overloaded assertion methods. It includes many assertion methods </w:t>
       </w:r>
       <w:r>
         <w:rPr>
@@ -3380,43 +3362,7 @@
           <w:sz w:val="20"/>
           <w:szCs w:val="20"/>
         </w:rPr>
-        <w:t>is a framework that assists with the writing of software</w:t>
-      </w:r>
-      <w:r>
-        <w:rPr>
-          <w:rFonts w:ascii="NewBaskerville-Roman" w:hAnsi="NewBaskerville-Roman" w:cs="NewBaskerville-Roman"/>
-          <w:color w:val="262626"/>
-          <w:sz w:val="20"/>
-          <w:szCs w:val="20"/>
-        </w:rPr>
-        <w:t xml:space="preserve"> </w:t>
-      </w:r>
-      <w:r>
-        <w:rPr>
-          <w:rFonts w:ascii="NewBaskerville-Roman" w:hAnsi="NewBaskerville-Roman" w:cs="NewBaskerville-Roman"/>
-          <w:color w:val="262626"/>
-          <w:sz w:val="20"/>
-          <w:szCs w:val="20"/>
-        </w:rPr>
-        <w:t>tests in JUnit. It supports the creation of customized assertion matchers</w:t>
-      </w:r>
-      <w:r>
-        <w:rPr>
-          <w:rFonts w:ascii="NewBaskerville-Roman" w:hAnsi="NewBaskerville-Roman" w:cs="NewBaskerville-Roman"/>
-          <w:color w:val="262626"/>
-          <w:sz w:val="20"/>
-          <w:szCs w:val="20"/>
-        </w:rPr>
-        <w:t xml:space="preserve"> </w:t>
-      </w:r>
-      <w:r>
-        <w:rPr>
-          <w:rFonts w:ascii="NewBaskerville-Roman" w:hAnsi="NewBaskerville-Roman" w:cs="NewBaskerville-Roman"/>
-          <w:color w:val="262626"/>
-          <w:sz w:val="20"/>
-          <w:szCs w:val="20"/>
-        </w:rPr>
-        <w:t>(</w:t>
+        <w:t>is a framework that assists with the writing of software tests in JUnit. It supports the creation of customized assertion matchers (</w:t>
       </w:r>
       <w:r>
         <w:rPr>
@@ -3476,25 +3422,7 @@
           <w:sz w:val="20"/>
           <w:szCs w:val="20"/>
         </w:rPr>
-        <w:t>.</w:t>
-      </w:r>
-      <w:r>
-        <w:rPr>
-          <w:rFonts w:ascii="NewBaskerville-Roman" w:hAnsi="NewBaskerville-Roman" w:cs="NewBaskerville-Roman"/>
-          <w:color w:val="262626"/>
-          <w:sz w:val="20"/>
-          <w:szCs w:val="20"/>
-        </w:rPr>
-        <w:t xml:space="preserve"> </w:t>
-      </w:r>
-      <w:r>
-        <w:rPr>
-          <w:rFonts w:ascii="NewBaskerville-Roman" w:hAnsi="NewBaskerville-Roman" w:cs="NewBaskerville-Roman"/>
-          <w:color w:val="262626"/>
-          <w:sz w:val="20"/>
-          <w:szCs w:val="20"/>
-        </w:rPr>
-        <w:t xml:space="preserve">Later in this </w:t>
+        <w:t xml:space="preserve">. Later in this </w:t>
       </w:r>
       <w:r>
         <w:rPr>
@@ -3633,13 +3561,7 @@
         </w:numPr>
       </w:pPr>
       <w:r>
-        <w:t>The heading parameter</w:t>
-      </w:r>
-      <w:r>
-        <w:t xml:space="preserve"> </w:t>
-      </w:r>
-      <w:r>
-        <w:t>allows us to recognize the group of assertions within the assertAll() methods.</w:t>
+        <w:t>The heading parameter allows us to recognize the group of assertions within the assertAll() methods.</w:t>
       </w:r>
       <w:r>
         <w:t xml:space="preserve"> If one of the tests fails, this heading will be shown</w:t>
@@ -3658,10 +3580,7 @@
         <w:t>label for the entire group of assertions and</w:t>
       </w:r>
       <w:r>
-        <w:t xml:space="preserve"> It’s useful for example</w:t>
-      </w:r>
-      <w:r>
-        <w:t xml:space="preserve">, if you're testing a </w:t>
+        <w:t xml:space="preserve"> It’s useful for example, if you're testing a </w:t>
       </w:r>
       <w:r>
         <w:rPr>
@@ -3839,10 +3758,7 @@
         <w:t>methods, one under</w:t>
       </w:r>
       <w:r>
-        <w:t xml:space="preserve"> </w:t>
-      </w:r>
-      <w:r>
-        <w:t>the other, and one of them fails, that failure will stop the execution of the others.</w:t>
+        <w:t xml:space="preserve"> the other, and one of them fails, that failure will stop the execution of the others.</w:t>
       </w:r>
     </w:p>
     <w:p>
@@ -3917,16 +3833,7 @@
           <w:sz w:val="20"/>
           <w:szCs w:val="20"/>
         </w:rPr>
-        <w:t>Thanks to</w:t>
-      </w:r>
-      <w:r>
-        <w:rPr>
-          <w:rFonts w:ascii="NewBaskerville-Roman" w:hAnsi="NewBaskerville-Roman" w:cs="NewBaskerville-Roman"/>
-          <w:color w:val="262626"/>
-          <w:sz w:val="20"/>
-          <w:szCs w:val="20"/>
-        </w:rPr>
-        <w:t xml:space="preserve"> </w:t>
+        <w:t xml:space="preserve">Thanks to </w:t>
       </w:r>
       <w:r>
         <w:rPr>
@@ -4001,16 +3908,7 @@
           <w:sz w:val="20"/>
           <w:szCs w:val="20"/>
         </w:rPr>
-        <w:t>The advantage of using lambda expressions as arguments for assertion methods is that</w:t>
-      </w:r>
-      <w:r>
-        <w:rPr>
-          <w:rFonts w:ascii="NewBaskerville-Roman" w:hAnsi="NewBaskerville-Roman" w:cs="NewBaskerville-Roman"/>
-          <w:color w:val="262626"/>
-          <w:sz w:val="20"/>
-          <w:szCs w:val="20"/>
-        </w:rPr>
-        <w:t xml:space="preserve"> </w:t>
+        <w:t xml:space="preserve">The advantage of using lambda expressions as arguments for assertion methods is that </w:t>
       </w:r>
       <w:r>
         <w:rPr>
@@ -4178,25 +4076,7 @@
           <w:sz w:val="20"/>
           <w:szCs w:val="20"/>
         </w:rPr>
-        <w:t xml:space="preserve"> the condition at</w:t>
-      </w:r>
-      <w:r>
-        <w:rPr>
-          <w:rFonts w:ascii="NewBaskerville-Roman" w:hAnsi="NewBaskerville-Roman" w:cs="NewBaskerville-Roman"/>
-          <w:color w:val="262626"/>
-          <w:sz w:val="20"/>
-          <w:szCs w:val="20"/>
-        </w:rPr>
-        <w:t xml:space="preserve"> the assertion </w:t>
-      </w:r>
-      <w:r>
-        <w:rPr>
-          <w:rFonts w:ascii="NewBaskerville-Roman" w:hAnsi="NewBaskerville-Roman" w:cs="NewBaskerville-Roman"/>
-          <w:color w:val="262626"/>
-          <w:sz w:val="20"/>
-          <w:szCs w:val="20"/>
-        </w:rPr>
-        <w:t xml:space="preserve">is fulfilled, meaning the test </w:t>
+        <w:t xml:space="preserve"> the condition at the assertion is fulfilled, meaning the test </w:t>
       </w:r>
       <w:r>
         <w:rPr>
@@ -4384,43 +4264,16 @@
           <w:sz w:val="20"/>
           <w:szCs w:val="20"/>
         </w:rPr>
-        <w:t>offers an elegant solution for this kind of use</w:t>
-      </w:r>
-      <w:r>
-        <w:rPr>
-          <w:rFonts w:ascii="NewBaskerville-Roman" w:hAnsi="NewBaskerville-Roman" w:cs="NewBaskerville-Roman"/>
-          <w:color w:val="262626"/>
-          <w:sz w:val="20"/>
-          <w:szCs w:val="20"/>
-        </w:rPr>
-        <w:t xml:space="preserve"> </w:t>
-      </w:r>
-      <w:r>
-        <w:rPr>
-          <w:rFonts w:ascii="NewBaskerville-Roman" w:hAnsi="NewBaskerville-Roman" w:cs="NewBaskerville-Roman"/>
-          <w:color w:val="262626"/>
-          <w:sz w:val="20"/>
-          <w:szCs w:val="20"/>
-        </w:rPr>
-        <w:t>case</w:t>
-      </w:r>
-      <w:r>
-        <w:rPr>
-          <w:rFonts w:ascii="NewBaskerville-Roman" w:hAnsi="NewBaskerville-Roman" w:cs="NewBaskerville-Roman"/>
-          <w:color w:val="262626"/>
-          <w:sz w:val="20"/>
-          <w:szCs w:val="20"/>
-        </w:rPr>
-        <w:t xml:space="preserve"> </w:t>
-      </w:r>
-      <w:r>
-        <w:rPr>
-          <w:rFonts w:ascii="NewBaskerville-Roman" w:hAnsi="NewBaskerville-Roman" w:cs="NewBaskerville-Roman"/>
-          <w:color w:val="262626"/>
-          <w:sz w:val="20"/>
-          <w:szCs w:val="20"/>
-        </w:rPr>
-        <w:t>which replace</w:t>
+        <w:t>offers an elegant solution for this kind of use case</w:t>
+      </w:r>
+      <w:r>
+        <w:rPr>
+          <w:rFonts w:ascii="NewBaskerville-Roman" w:hAnsi="NewBaskerville-Roman" w:cs="NewBaskerville-Roman"/>
+          <w:color w:val="262626"/>
+          <w:sz w:val="20"/>
+          <w:szCs w:val="20"/>
+        </w:rPr>
+        <w:t xml:space="preserve"> which replace</w:t>
       </w:r>
       <w:r>
         <w:rPr>
@@ -4467,40 +4320,7 @@
           <w:sz w:val="20"/>
           <w:szCs w:val="20"/>
         </w:rPr>
-        <w:t>The</w:t>
-      </w:r>
-      <w:r>
-        <w:rPr>
-          <w:rFonts w:ascii="NewBaskerville-Italic" w:hAnsi="NewBaskerville-Italic" w:cs="NewBaskerville-Italic"/>
-          <w:i/>
-          <w:iCs/>
-          <w:color w:val="262626"/>
-          <w:sz w:val="20"/>
-          <w:szCs w:val="20"/>
-        </w:rPr>
-        <w:t xml:space="preserve"> </w:t>
-      </w:r>
-      <w:r>
-        <w:rPr>
-          <w:rFonts w:ascii="NewBaskerville-Italic" w:hAnsi="NewBaskerville-Italic" w:cs="NewBaskerville-Italic"/>
-          <w:i/>
-          <w:iCs/>
-          <w:color w:val="262626"/>
-          <w:sz w:val="20"/>
-          <w:szCs w:val="20"/>
-        </w:rPr>
-        <w:t>methods</w:t>
-      </w:r>
-      <w:r>
-        <w:rPr>
-          <w:rFonts w:ascii="NewBaskerville-Italic" w:hAnsi="NewBaskerville-Italic" w:cs="NewBaskerville-Italic"/>
-          <w:i/>
-          <w:iCs/>
-          <w:color w:val="262626"/>
-          <w:sz w:val="20"/>
-          <w:szCs w:val="20"/>
-        </w:rPr>
-        <w:t xml:space="preserve"> </w:t>
+        <w:t xml:space="preserve">The methods </w:t>
       </w:r>
       <w:r>
         <w:rPr>
@@ -5360,6 +5180,42 @@
           <w:szCs w:val="20"/>
         </w:rPr>
       </w:pPr>
+      <w:r>
+        <w:rPr>
+          <w:rFonts w:ascii="NewBaskerville-Roman" w:hAnsi="NewBaskerville-Roman" w:cs="NewBaskerville-Roman"/>
+          <w:color w:val="262626"/>
+          <w:sz w:val="20"/>
+          <w:szCs w:val="20"/>
+        </w:rPr>
+        <w:t xml:space="preserve">The Executable runs in the same thread as the calling </w:t>
+      </w:r>
+      <w:r>
+        <w:rPr>
+          <w:rFonts w:ascii="NewBaskerville-Roman" w:hAnsi="NewBaskerville-Roman" w:cs="NewBaskerville-Roman"/>
+          <w:color w:val="262626"/>
+          <w:sz w:val="20"/>
+          <w:szCs w:val="20"/>
+        </w:rPr>
+        <w:t xml:space="preserve">method so it </w:t>
+      </w:r>
+      <w:r>
+        <w:rPr>
+          <w:rFonts w:ascii="NewBaskerville-Roman" w:hAnsi="NewBaskerville-Roman" w:cs="NewBaskerville-Roman"/>
+          <w:color w:val="262626"/>
+          <w:sz w:val="20"/>
+          <w:szCs w:val="20"/>
+        </w:rPr>
+        <w:t>wo</w:t>
+      </w:r>
+      <w:r>
+        <w:rPr>
+          <w:rFonts w:ascii="NewBaskerville-Roman" w:hAnsi="NewBaskerville-Roman" w:cs="NewBaskerville-Roman"/>
+          <w:color w:val="262626"/>
+          <w:sz w:val="20"/>
+          <w:szCs w:val="20"/>
+        </w:rPr>
+        <w:t>n’t be aborted if the timeout has been passed.</w:t>
+      </w:r>
     </w:p>
     <w:p>
       <w:pPr>
@@ -5374,6 +5230,20 @@
           <w:szCs w:val="20"/>
         </w:rPr>
       </w:pPr>
+    </w:p>
+    <w:p>
+      <w:pPr>
+        <w:autoSpaceDE w:val="0"/>
+        <w:autoSpaceDN w:val="0"/>
+        <w:adjustRightInd w:val="0"/>
+        <w:spacing w:after="0"/>
+        <w:rPr>
+          <w:rFonts w:ascii="NewBaskerville-Roman" w:hAnsi="NewBaskerville-Roman" w:cs="NewBaskerville-Roman"/>
+          <w:color w:val="262626"/>
+          <w:sz w:val="20"/>
+          <w:szCs w:val="20"/>
+        </w:rPr>
+      </w:pPr>
       <w:r>
         <w:rPr>
           <w:rFonts w:ascii="Courier" w:hAnsi="Courier" w:cs="Courier"/>
@@ -5420,6 +5290,47 @@
           <w:szCs w:val="20"/>
         </w:rPr>
         <w:t>.</w:t>
+      </w:r>
+    </w:p>
+    <w:p>
+      <w:pPr>
+        <w:autoSpaceDE w:val="0"/>
+        <w:autoSpaceDN w:val="0"/>
+        <w:adjustRightInd w:val="0"/>
+        <w:spacing w:after="0"/>
+        <w:rPr>
+          <w:rFonts w:ascii="NewBaskerville-Roman" w:hAnsi="NewBaskerville-Roman" w:cs="NewBaskerville-Roman"/>
+          <w:color w:val="262626"/>
+          <w:sz w:val="20"/>
+          <w:szCs w:val="20"/>
+        </w:rPr>
+      </w:pPr>
+      <w:r>
+        <w:rPr>
+          <w:rFonts w:ascii="NewBaskerville-Roman" w:hAnsi="NewBaskerville-Roman" w:cs="NewBaskerville-Roman"/>
+          <w:color w:val="262626"/>
+          <w:sz w:val="20"/>
+          <w:szCs w:val="20"/>
+        </w:rPr>
+        <w:t xml:space="preserve">The executable runs in a separate thread from the calling method, so if the timeout is passed the execution </w:t>
+      </w:r>
+      <w:r>
+        <w:rPr>
+          <w:rFonts w:ascii="NewBaskerville-Roman" w:hAnsi="NewBaskerville-Roman" w:cs="NewBaskerville-Roman"/>
+          <w:color w:val="262626"/>
+          <w:sz w:val="20"/>
+          <w:szCs w:val="20"/>
+        </w:rPr>
+        <w:t>will</w:t>
+      </w:r>
+      <w:r>
+        <w:rPr>
+          <w:rFonts w:ascii="NewBaskerville-Roman" w:hAnsi="NewBaskerville-Roman" w:cs="NewBaskerville-Roman"/>
+          <w:color w:val="262626"/>
+          <w:sz w:val="20"/>
+          <w:szCs w:val="20"/>
+        </w:rPr>
+        <w:t xml:space="preserve"> be aborted.</w:t>
       </w:r>
     </w:p>
     <w:p>
@@ -5849,15 +5760,6 @@
           <w:szCs w:val="16"/>
         </w:rPr>
       </w:pPr>
-      <w:r>
-        <w:rPr>
-          <w:rFonts w:ascii="Courier" w:hAnsi="Courier" w:cs="Courier"/>
-          <w:color w:val="262626"/>
-          <w:sz w:val="16"/>
-          <w:szCs w:val="16"/>
-        </w:rPr>
-        <w:t>@Test</w:t>
-      </w:r>
     </w:p>
     <w:p>
       <w:pPr>
@@ -5880,7 +5782,7 @@
           <w:sz w:val="16"/>
           <w:szCs w:val="16"/>
         </w:rPr>
-        <w:t>@DisplayName("An exception is expected")</w:t>
+        <w:t>@Test</w:t>
       </w:r>
     </w:p>
     <w:p>
@@ -5899,6 +5801,30 @@
       </w:pPr>
       <w:r>
         <w:rPr>
+          <w:rFonts w:ascii="Courier" w:hAnsi="Courier" w:cs="Courier"/>
+          <w:color w:val="262626"/>
+          <w:sz w:val="16"/>
+          <w:szCs w:val="16"/>
+        </w:rPr>
+        <w:t>@DisplayName("An exception is expected")</w:t>
+      </w:r>
+    </w:p>
+    <w:p>
+      <w:pPr>
+        <w:autoSpaceDE w:val="0"/>
+        <w:autoSpaceDN w:val="0"/>
+        <w:adjustRightInd w:val="0"/>
+        <w:spacing w:after="0"/>
+        <w:ind w:left="720"/>
+        <w:rPr>
+          <w:rFonts w:ascii="Courier" w:hAnsi="Courier" w:cs="Courier"/>
+          <w:color w:val="262626"/>
+          <w:sz w:val="16"/>
+          <w:szCs w:val="16"/>
+        </w:rPr>
+      </w:pPr>
+      <w:r>
+        <w:rPr>
           <w:rFonts w:ascii="Courier-Bold" w:hAnsi="Courier-Bold" w:cs="Courier-Bold"/>
           <w:b/>
           <w:bCs/>
@@ -6217,28 +6143,37 @@
         <w:ind w:left="1440"/>
         <w:rPr>
           <w:rFonts w:ascii="Courier" w:hAnsi="Courier" w:cs="Courier"/>
+          <w:b/>
+          <w:bCs/>
           <w:color w:val="262626"/>
           <w:sz w:val="16"/>
           <w:szCs w:val="16"/>
+          <w:highlight w:val="yellow"/>
         </w:rPr>
       </w:pPr>
       <w:r>
         <w:rPr>
           <w:rFonts w:ascii="Courier-Oblique" w:hAnsi="Courier-Oblique" w:cs="Courier-Oblique"/>
+          <w:b/>
+          <w:bCs/>
           <w:i/>
           <w:iCs/>
           <w:color w:val="262626"/>
           <w:sz w:val="16"/>
           <w:szCs w:val="16"/>
+          <w:highlight w:val="yellow"/>
         </w:rPr>
         <w:t>assertEquals</w:t>
       </w:r>
       <w:r>
         <w:rPr>
           <w:rFonts w:ascii="Courier" w:hAnsi="Courier" w:cs="Courier"/>
+          <w:b/>
+          <w:bCs/>
           <w:color w:val="262626"/>
           <w:sz w:val="16"/>
           <w:szCs w:val="16"/>
+          <w:highlight w:val="yellow"/>
         </w:rPr>
         <w:t>("No jobs on the execution list!",</w:t>
       </w:r>
@@ -6252,6 +6187,8 @@
         <w:ind w:left="1440"/>
         <w:rPr>
           <w:rFonts w:ascii="Courier" w:hAnsi="Courier" w:cs="Courier"/>
+          <w:b/>
+          <w:bCs/>
           <w:color w:val="262626"/>
           <w:sz w:val="16"/>
           <w:szCs w:val="16"/>
@@ -6260,9 +6197,12 @@
       <w:r>
         <w:rPr>
           <w:rFonts w:ascii="Courier" w:hAnsi="Courier" w:cs="Courier"/>
+          <w:b/>
+          <w:bCs/>
           <w:color w:val="262626"/>
           <w:sz w:val="16"/>
           <w:szCs w:val="16"/>
+          <w:highlight w:val="yellow"/>
         </w:rPr>
         <w:t>throwable.getMessage());</w:t>
       </w:r>
@@ -6312,12 +6252,39 @@
     </w:p>
     <w:p>
       <w:pPr>
-        <w:rPr>
-          <w:rFonts w:ascii="Courier" w:hAnsi="Courier" w:cs="Courier"/>
-          <w:color w:val="262626"/>
-          <w:sz w:val="16"/>
-          <w:szCs w:val="16"/>
-        </w:rPr>
+        <w:pStyle w:val="NoSpacing"/>
+      </w:pPr>
+      <w:r>
+        <w:t xml:space="preserve">the assertion passes if an </w:t>
+      </w:r>
+      <w:r>
+        <w:rPr>
+          <w:b/>
+          <w:bCs/>
+        </w:rPr>
+        <w:t>instance of</w:t>
+      </w:r>
+      <w:r>
+        <w:t xml:space="preserve"> the expected &lt;T extends Throwable&gt; is thrown and It will return the exception.</w:t>
+      </w:r>
+    </w:p>
+    <w:p>
+      <w:pPr>
+        <w:pStyle w:val="NoSpacing"/>
+      </w:pPr>
+      <w:r>
+        <w:t>If you want to check for the exact type of the thrown exception</w:t>
+      </w:r>
+      <w:r>
+        <w:t>,</w:t>
+      </w:r>
+      <w:r>
+        <w:t xml:space="preserve"> use assertThrowsExactly().</w:t>
+      </w:r>
+    </w:p>
+    <w:p>
+      <w:pPr>
+        <w:pStyle w:val="NoSpacing"/>
       </w:pPr>
     </w:p>
     <w:p>
@@ -6603,6 +6570,7 @@
           <w:sz w:val="17"/>
           <w:szCs w:val="17"/>
         </w:rPr>
+        <w:lastRenderedPageBreak/>
         <w:t></w:t>
       </w:r>
       <w:r>
@@ -6651,13 +6619,2355 @@
       </w:r>
     </w:p>
     <w:p>
-      <w:r>
-        <w:t>Page 29…</w:t>
-      </w:r>
-    </w:p>
-    <w:p>
-      <w:r>
-        <w:t>Is assertAll run in multiple threads?</w:t>
+      <w:pPr>
+        <w:autoSpaceDE w:val="0"/>
+        <w:autoSpaceDN w:val="0"/>
+        <w:adjustRightInd w:val="0"/>
+        <w:spacing w:after="0"/>
+        <w:rPr>
+          <w:rFonts w:ascii="NewBaskerville-Roman" w:hAnsi="NewBaskerville-Roman" w:cs="NewBaskerville-Roman"/>
+          <w:color w:val="262626"/>
+          <w:sz w:val="20"/>
+          <w:szCs w:val="20"/>
+        </w:rPr>
+      </w:pPr>
+      <w:r>
+        <w:rPr>
+          <w:rFonts w:ascii="NewBaskerville-Roman" w:hAnsi="NewBaskerville-Roman" w:cs="NewBaskerville-Roman"/>
+          <w:color w:val="262626"/>
+          <w:sz w:val="20"/>
+          <w:szCs w:val="20"/>
+        </w:rPr>
+        <w:t xml:space="preserve">Sometimes tests fail due to </w:t>
+      </w:r>
+      <w:r>
+        <w:rPr>
+          <w:rFonts w:ascii="NewBaskerville-Roman" w:hAnsi="NewBaskerville-Roman" w:cs="NewBaskerville-Roman"/>
+          <w:b/>
+          <w:bCs/>
+          <w:color w:val="262626"/>
+          <w:sz w:val="20"/>
+          <w:szCs w:val="20"/>
+        </w:rPr>
+        <w:t>an external environment configuration</w:t>
+      </w:r>
+      <w:r>
+        <w:rPr>
+          <w:rFonts w:ascii="NewBaskerville-Roman" w:hAnsi="NewBaskerville-Roman" w:cs="NewBaskerville-Roman"/>
+          <w:color w:val="262626"/>
+          <w:sz w:val="20"/>
+          <w:szCs w:val="20"/>
+        </w:rPr>
+        <w:t xml:space="preserve"> or </w:t>
+      </w:r>
+      <w:r>
+        <w:rPr>
+          <w:rFonts w:ascii="NewBaskerville-Roman" w:hAnsi="NewBaskerville-Roman" w:cs="NewBaskerville-Roman"/>
+          <w:b/>
+          <w:bCs/>
+          <w:color w:val="262626"/>
+          <w:sz w:val="20"/>
+          <w:szCs w:val="20"/>
+        </w:rPr>
+        <w:t>a date or time</w:t>
+      </w:r>
+      <w:r>
+        <w:rPr>
+          <w:rFonts w:ascii="NewBaskerville-Roman" w:hAnsi="NewBaskerville-Roman" w:cs="NewBaskerville-Roman"/>
+          <w:b/>
+          <w:bCs/>
+          <w:color w:val="262626"/>
+          <w:sz w:val="20"/>
+          <w:szCs w:val="20"/>
+        </w:rPr>
+        <w:t xml:space="preserve"> </w:t>
+      </w:r>
+      <w:r>
+        <w:rPr>
+          <w:rFonts w:ascii="NewBaskerville-Roman" w:hAnsi="NewBaskerville-Roman" w:cs="NewBaskerville-Roman"/>
+          <w:b/>
+          <w:bCs/>
+          <w:color w:val="262626"/>
+          <w:sz w:val="20"/>
+          <w:szCs w:val="20"/>
+        </w:rPr>
+        <w:t>zone issue</w:t>
+      </w:r>
+      <w:r>
+        <w:rPr>
+          <w:rFonts w:ascii="NewBaskerville-Roman" w:hAnsi="NewBaskerville-Roman" w:cs="NewBaskerville-Roman"/>
+          <w:color w:val="262626"/>
+          <w:sz w:val="20"/>
+          <w:szCs w:val="20"/>
+        </w:rPr>
+        <w:t xml:space="preserve"> that we cannot control. We can </w:t>
+      </w:r>
+      <w:r>
+        <w:rPr>
+          <w:rFonts w:ascii="NewBaskerville-Roman" w:hAnsi="NewBaskerville-Roman" w:cs="NewBaskerville-Roman"/>
+          <w:b/>
+          <w:bCs/>
+          <w:color w:val="262626"/>
+          <w:sz w:val="20"/>
+          <w:szCs w:val="20"/>
+        </w:rPr>
+        <w:t>prevent our tests from being executed</w:t>
+      </w:r>
+      <w:r>
+        <w:rPr>
+          <w:rFonts w:ascii="NewBaskerville-Roman" w:hAnsi="NewBaskerville-Roman" w:cs="NewBaskerville-Roman"/>
+          <w:color w:val="262626"/>
+          <w:sz w:val="20"/>
+          <w:szCs w:val="20"/>
+        </w:rPr>
+        <w:t xml:space="preserve"> </w:t>
+      </w:r>
+      <w:r>
+        <w:rPr>
+          <w:rFonts w:ascii="NewBaskerville-Roman" w:hAnsi="NewBaskerville-Roman" w:cs="NewBaskerville-Roman"/>
+          <w:color w:val="262626"/>
+          <w:sz w:val="20"/>
+          <w:szCs w:val="20"/>
+        </w:rPr>
+        <w:t>under inappropriate conditions.</w:t>
+      </w:r>
+    </w:p>
+    <w:p>
+      <w:pPr>
+        <w:autoSpaceDE w:val="0"/>
+        <w:autoSpaceDN w:val="0"/>
+        <w:adjustRightInd w:val="0"/>
+        <w:spacing w:after="0"/>
+        <w:rPr>
+          <w:rFonts w:ascii="NewBaskerville-Roman" w:hAnsi="NewBaskerville-Roman" w:cs="NewBaskerville-Roman"/>
+          <w:color w:val="262626"/>
+          <w:sz w:val="20"/>
+          <w:szCs w:val="20"/>
+        </w:rPr>
+      </w:pPr>
+    </w:p>
+    <w:p>
+      <w:pPr>
+        <w:autoSpaceDE w:val="0"/>
+        <w:autoSpaceDN w:val="0"/>
+        <w:adjustRightInd w:val="0"/>
+        <w:spacing w:after="0"/>
+        <w:rPr>
+          <w:rFonts w:ascii="NewBaskerville-Roman" w:hAnsi="NewBaskerville-Roman" w:cs="NewBaskerville-Roman"/>
+          <w:color w:val="262626"/>
+          <w:sz w:val="20"/>
+          <w:szCs w:val="20"/>
+        </w:rPr>
+      </w:pPr>
+      <w:r>
+        <w:rPr>
+          <w:rFonts w:ascii="NewBaskerville-Italic" w:hAnsi="NewBaskerville-Italic" w:cs="NewBaskerville-Italic"/>
+          <w:i/>
+          <w:iCs/>
+          <w:color w:val="262626"/>
+          <w:sz w:val="20"/>
+          <w:szCs w:val="20"/>
+        </w:rPr>
+        <w:t xml:space="preserve">Assumptions </w:t>
+      </w:r>
+      <w:r>
+        <w:rPr>
+          <w:rFonts w:ascii="NewBaskerville-Roman" w:hAnsi="NewBaskerville-Roman" w:cs="NewBaskerville-Roman"/>
+          <w:color w:val="262626"/>
+          <w:sz w:val="20"/>
+          <w:szCs w:val="20"/>
+        </w:rPr>
+        <w:t xml:space="preserve">verify </w:t>
+      </w:r>
+      <w:r>
+        <w:rPr>
+          <w:rFonts w:ascii="NewBaskerville-Roman" w:hAnsi="NewBaskerville-Roman" w:cs="NewBaskerville-Roman"/>
+          <w:b/>
+          <w:bCs/>
+          <w:color w:val="262626"/>
+          <w:sz w:val="20"/>
+          <w:szCs w:val="20"/>
+        </w:rPr>
+        <w:t>the fulfillment of preconditions</w:t>
+      </w:r>
+      <w:r>
+        <w:rPr>
+          <w:rFonts w:ascii="NewBaskerville-Roman" w:hAnsi="NewBaskerville-Roman" w:cs="NewBaskerville-Roman"/>
+          <w:color w:val="262626"/>
+          <w:sz w:val="20"/>
+          <w:szCs w:val="20"/>
+        </w:rPr>
+        <w:t xml:space="preserve"> that are essential for running</w:t>
+      </w:r>
+      <w:r>
+        <w:rPr>
+          <w:rFonts w:ascii="NewBaskerville-Roman" w:hAnsi="NewBaskerville-Roman" w:cs="NewBaskerville-Roman"/>
+          <w:color w:val="262626"/>
+          <w:sz w:val="20"/>
+          <w:szCs w:val="20"/>
+        </w:rPr>
+        <w:t xml:space="preserve"> </w:t>
+      </w:r>
+      <w:r>
+        <w:rPr>
+          <w:rFonts w:ascii="NewBaskerville-Roman" w:hAnsi="NewBaskerville-Roman" w:cs="NewBaskerville-Roman"/>
+          <w:color w:val="262626"/>
+          <w:sz w:val="20"/>
+          <w:szCs w:val="20"/>
+        </w:rPr>
+        <w:t xml:space="preserve">the tests. You can use assumptions </w:t>
+      </w:r>
+      <w:r>
+        <w:rPr>
+          <w:rFonts w:ascii="NewBaskerville-Roman" w:hAnsi="NewBaskerville-Roman" w:cs="NewBaskerville-Roman"/>
+          <w:b/>
+          <w:bCs/>
+          <w:color w:val="262626"/>
+          <w:sz w:val="20"/>
+          <w:szCs w:val="20"/>
+        </w:rPr>
+        <w:t>when it does not make sense to continue the execution</w:t>
+      </w:r>
+      <w:r>
+        <w:rPr>
+          <w:rFonts w:ascii="NewBaskerville-Roman" w:hAnsi="NewBaskerville-Roman" w:cs="NewBaskerville-Roman"/>
+          <w:b/>
+          <w:bCs/>
+          <w:color w:val="262626"/>
+          <w:sz w:val="20"/>
+          <w:szCs w:val="20"/>
+        </w:rPr>
+        <w:t xml:space="preserve"> </w:t>
+      </w:r>
+      <w:r>
+        <w:rPr>
+          <w:rFonts w:ascii="NewBaskerville-Roman" w:hAnsi="NewBaskerville-Roman" w:cs="NewBaskerville-Roman"/>
+          <w:b/>
+          <w:bCs/>
+          <w:color w:val="262626"/>
+          <w:sz w:val="20"/>
+          <w:szCs w:val="20"/>
+        </w:rPr>
+        <w:t>of a given test</w:t>
+      </w:r>
+      <w:r>
+        <w:rPr>
+          <w:rFonts w:ascii="NewBaskerville-Roman" w:hAnsi="NewBaskerville-Roman" w:cs="NewBaskerville-Roman"/>
+          <w:color w:val="262626"/>
+          <w:sz w:val="20"/>
+          <w:szCs w:val="20"/>
+        </w:rPr>
+        <w:t xml:space="preserve"> method. </w:t>
+      </w:r>
+      <w:r>
+        <w:rPr>
+          <w:rFonts w:ascii="NewBaskerville-Roman" w:hAnsi="NewBaskerville-Roman" w:cs="NewBaskerville-Roman"/>
+          <w:b/>
+          <w:bCs/>
+          <w:color w:val="262626"/>
+          <w:sz w:val="20"/>
+          <w:szCs w:val="20"/>
+        </w:rPr>
+        <w:t xml:space="preserve">In the test report, these </w:t>
+      </w:r>
+      <w:r>
+        <w:rPr>
+          <w:rFonts w:ascii="NewBaskerville-Roman" w:hAnsi="NewBaskerville-Roman" w:cs="NewBaskerville-Roman"/>
+          <w:b/>
+          <w:bCs/>
+          <w:color w:val="262626"/>
+          <w:sz w:val="20"/>
+          <w:szCs w:val="20"/>
+          <w:highlight w:val="yellow"/>
+        </w:rPr>
+        <w:t>tests are marked as aborted.</w:t>
+      </w:r>
+    </w:p>
+    <w:p>
+      <w:pPr>
+        <w:autoSpaceDE w:val="0"/>
+        <w:autoSpaceDN w:val="0"/>
+        <w:adjustRightInd w:val="0"/>
+        <w:spacing w:after="0"/>
+        <w:rPr>
+          <w:rFonts w:ascii="NewBaskerville-Roman" w:hAnsi="NewBaskerville-Roman" w:cs="NewBaskerville-Roman"/>
+          <w:color w:val="262626"/>
+          <w:sz w:val="20"/>
+          <w:szCs w:val="20"/>
+        </w:rPr>
+      </w:pPr>
+    </w:p>
+    <w:p>
+      <w:pPr>
+        <w:autoSpaceDE w:val="0"/>
+        <w:autoSpaceDN w:val="0"/>
+        <w:adjustRightInd w:val="0"/>
+        <w:spacing w:after="0"/>
+        <w:rPr>
+          <w:rFonts w:ascii="NewBaskerville-Roman" w:hAnsi="NewBaskerville-Roman" w:cs="NewBaskerville-Roman"/>
+          <w:color w:val="262626"/>
+          <w:sz w:val="20"/>
+          <w:szCs w:val="20"/>
+        </w:rPr>
+      </w:pPr>
+      <w:r>
+        <w:rPr>
+          <w:rFonts w:ascii="NewBaskerville-Roman" w:hAnsi="NewBaskerville-Roman" w:cs="NewBaskerville-Roman"/>
+          <w:color w:val="262626"/>
+          <w:sz w:val="20"/>
+          <w:szCs w:val="20"/>
+        </w:rPr>
+        <w:t>JUnit 5 comes with a set of assumption methods suitable for use with Java 8 lambdas.</w:t>
+      </w:r>
+      <w:r>
+        <w:rPr>
+          <w:rFonts w:ascii="NewBaskerville-Roman" w:hAnsi="NewBaskerville-Roman" w:cs="NewBaskerville-Roman"/>
+          <w:color w:val="262626"/>
+          <w:sz w:val="20"/>
+          <w:szCs w:val="20"/>
+        </w:rPr>
+        <w:t xml:space="preserve"> </w:t>
+      </w:r>
+      <w:r>
+        <w:rPr>
+          <w:rFonts w:ascii="NewBaskerville-Roman" w:hAnsi="NewBaskerville-Roman" w:cs="NewBaskerville-Roman"/>
+          <w:color w:val="262626"/>
+          <w:sz w:val="20"/>
+          <w:szCs w:val="20"/>
+        </w:rPr>
+        <w:t xml:space="preserve">The JUnit 5 assumptions are static methods belonging to the </w:t>
+      </w:r>
+      <w:r>
+        <w:rPr>
+          <w:rFonts w:ascii="Courier" w:hAnsi="Courier" w:cs="Courier"/>
+          <w:color w:val="262626"/>
+          <w:sz w:val="19"/>
+          <w:szCs w:val="19"/>
+        </w:rPr>
+        <w:t xml:space="preserve">org.junit.jupiter.api.Assumptions </w:t>
+      </w:r>
+      <w:r>
+        <w:rPr>
+          <w:rFonts w:ascii="NewBaskerville-Roman" w:hAnsi="NewBaskerville-Roman" w:cs="NewBaskerville-Roman"/>
+          <w:color w:val="262626"/>
+          <w:sz w:val="20"/>
+          <w:szCs w:val="20"/>
+        </w:rPr>
+        <w:t xml:space="preserve">class. The </w:t>
+      </w:r>
+      <w:r>
+        <w:rPr>
+          <w:rFonts w:ascii="Courier" w:hAnsi="Courier" w:cs="Courier"/>
+          <w:color w:val="262626"/>
+          <w:sz w:val="19"/>
+          <w:szCs w:val="19"/>
+        </w:rPr>
+        <w:t xml:space="preserve">message </w:t>
+      </w:r>
+      <w:r>
+        <w:rPr>
+          <w:rFonts w:ascii="NewBaskerville-Roman" w:hAnsi="NewBaskerville-Roman" w:cs="NewBaskerville-Roman"/>
+          <w:color w:val="262626"/>
+          <w:sz w:val="20"/>
+          <w:szCs w:val="20"/>
+        </w:rPr>
+        <w:t>parameter is in the last position.</w:t>
+      </w:r>
+    </w:p>
+    <w:p>
+      <w:pPr>
+        <w:autoSpaceDE w:val="0"/>
+        <w:autoSpaceDN w:val="0"/>
+        <w:adjustRightInd w:val="0"/>
+        <w:spacing w:after="0"/>
+        <w:rPr>
+          <w:rFonts w:ascii="NewBaskerville-Roman" w:hAnsi="NewBaskerville-Roman" w:cs="NewBaskerville-Roman"/>
+          <w:color w:val="262626"/>
+          <w:sz w:val="20"/>
+          <w:szCs w:val="20"/>
+        </w:rPr>
+      </w:pPr>
+    </w:p>
+    <w:p>
+      <w:pPr>
+        <w:autoSpaceDE w:val="0"/>
+        <w:autoSpaceDN w:val="0"/>
+        <w:adjustRightInd w:val="0"/>
+        <w:spacing w:after="0"/>
+        <w:rPr>
+          <w:rFonts w:ascii="NewBaskerville-Roman" w:hAnsi="NewBaskerville-Roman" w:cs="NewBaskerville-Roman"/>
+          <w:b/>
+          <w:bCs/>
+          <w:color w:val="262626"/>
+          <w:sz w:val="20"/>
+          <w:szCs w:val="20"/>
+        </w:rPr>
+      </w:pPr>
+      <w:r>
+        <w:rPr>
+          <w:rFonts w:ascii="NewBaskerville-Roman" w:hAnsi="NewBaskerville-Roman" w:cs="NewBaskerville-Roman"/>
+          <w:color w:val="262626"/>
+          <w:sz w:val="20"/>
+          <w:szCs w:val="20"/>
+        </w:rPr>
+        <w:t>JUnit 4 users should be aware that not all previously existing assumptions are provided</w:t>
+      </w:r>
+      <w:r>
+        <w:rPr>
+          <w:rFonts w:ascii="NewBaskerville-Roman" w:hAnsi="NewBaskerville-Roman" w:cs="NewBaskerville-Roman"/>
+          <w:color w:val="262626"/>
+          <w:sz w:val="20"/>
+          <w:szCs w:val="20"/>
+        </w:rPr>
+        <w:t xml:space="preserve"> </w:t>
+      </w:r>
+      <w:r>
+        <w:rPr>
+          <w:rFonts w:ascii="NewBaskerville-Roman" w:hAnsi="NewBaskerville-Roman" w:cs="NewBaskerville-Roman"/>
+          <w:color w:val="262626"/>
+          <w:sz w:val="20"/>
+          <w:szCs w:val="20"/>
+        </w:rPr>
+        <w:t xml:space="preserve">in JUnit 5. There is no </w:t>
+      </w:r>
+      <w:r>
+        <w:rPr>
+          <w:rFonts w:ascii="Courier" w:hAnsi="Courier" w:cs="Courier"/>
+          <w:color w:val="262626"/>
+          <w:sz w:val="19"/>
+          <w:szCs w:val="19"/>
+        </w:rPr>
+        <w:t xml:space="preserve">assumeThat() </w:t>
+      </w:r>
+      <w:r>
+        <w:rPr>
+          <w:rFonts w:ascii="NewBaskerville-Roman" w:hAnsi="NewBaskerville-Roman" w:cs="NewBaskerville-Roman"/>
+          <w:color w:val="262626"/>
+          <w:sz w:val="20"/>
+          <w:szCs w:val="20"/>
+        </w:rPr>
+        <w:t xml:space="preserve">method, which we may regard as </w:t>
+      </w:r>
+      <w:r>
+        <w:rPr>
+          <w:rFonts w:ascii="NewBaskerville-Roman" w:hAnsi="NewBaskerville-Roman" w:cs="NewBaskerville-Roman"/>
+          <w:b/>
+          <w:bCs/>
+          <w:color w:val="262626"/>
+          <w:sz w:val="20"/>
+          <w:szCs w:val="20"/>
+        </w:rPr>
+        <w:t>confirmation</w:t>
+      </w:r>
+      <w:r>
+        <w:rPr>
+          <w:rFonts w:ascii="NewBaskerville-Roman" w:hAnsi="NewBaskerville-Roman" w:cs="NewBaskerville-Roman"/>
+          <w:b/>
+          <w:bCs/>
+          <w:color w:val="262626"/>
+          <w:sz w:val="20"/>
+          <w:szCs w:val="20"/>
+        </w:rPr>
+        <w:t xml:space="preserve"> </w:t>
+      </w:r>
+      <w:r>
+        <w:rPr>
+          <w:rFonts w:ascii="NewBaskerville-Roman" w:hAnsi="NewBaskerville-Roman" w:cs="NewBaskerville-Roman"/>
+          <w:b/>
+          <w:bCs/>
+          <w:color w:val="262626"/>
+          <w:sz w:val="20"/>
+          <w:szCs w:val="20"/>
+        </w:rPr>
+        <w:t>that matchers are no longer part of JUnit</w:t>
+      </w:r>
+      <w:r>
+        <w:rPr>
+          <w:rFonts w:ascii="NewBaskerville-Roman" w:hAnsi="NewBaskerville-Roman" w:cs="NewBaskerville-Roman"/>
+          <w:color w:val="262626"/>
+          <w:sz w:val="20"/>
+          <w:szCs w:val="20"/>
+        </w:rPr>
+        <w:t xml:space="preserve">. </w:t>
+      </w:r>
+      <w:r>
+        <w:rPr>
+          <w:rFonts w:ascii="NewBaskerville-Roman" w:hAnsi="NewBaskerville-Roman" w:cs="NewBaskerville-Roman"/>
+          <w:b/>
+          <w:bCs/>
+          <w:color w:val="262626"/>
+          <w:sz w:val="20"/>
+          <w:szCs w:val="20"/>
+        </w:rPr>
+        <w:t xml:space="preserve">The new </w:t>
+      </w:r>
+      <w:r>
+        <w:rPr>
+          <w:rFonts w:ascii="Courier" w:hAnsi="Courier" w:cs="Courier"/>
+          <w:b/>
+          <w:bCs/>
+          <w:color w:val="262626"/>
+          <w:sz w:val="19"/>
+          <w:szCs w:val="19"/>
+        </w:rPr>
+        <w:t>assumingThat()</w:t>
+      </w:r>
+      <w:r>
+        <w:rPr>
+          <w:rFonts w:ascii="Courier" w:hAnsi="Courier" w:cs="Courier"/>
+          <w:color w:val="262626"/>
+          <w:sz w:val="19"/>
+          <w:szCs w:val="19"/>
+        </w:rPr>
+        <w:t xml:space="preserve"> </w:t>
+      </w:r>
+      <w:r>
+        <w:rPr>
+          <w:rFonts w:ascii="NewBaskerville-Roman" w:hAnsi="NewBaskerville-Roman" w:cs="NewBaskerville-Roman"/>
+          <w:color w:val="262626"/>
+          <w:sz w:val="20"/>
+          <w:szCs w:val="20"/>
+        </w:rPr>
+        <w:t>method</w:t>
+      </w:r>
+      <w:r>
+        <w:rPr>
+          <w:rFonts w:ascii="NewBaskerville-Roman" w:hAnsi="NewBaskerville-Roman" w:cs="NewBaskerville-Roman"/>
+          <w:color w:val="262626"/>
+          <w:sz w:val="20"/>
+          <w:szCs w:val="20"/>
+        </w:rPr>
+        <w:t xml:space="preserve"> </w:t>
+      </w:r>
+      <w:r>
+        <w:rPr>
+          <w:rFonts w:ascii="NewBaskerville-Roman" w:hAnsi="NewBaskerville-Roman" w:cs="NewBaskerville-Roman"/>
+          <w:b/>
+          <w:bCs/>
+          <w:color w:val="262626"/>
+          <w:sz w:val="20"/>
+          <w:szCs w:val="20"/>
+        </w:rPr>
+        <w:t>executes an assertion only if the assumption is fulfilled.</w:t>
+      </w:r>
+    </w:p>
+    <w:p>
+      <w:pPr>
+        <w:autoSpaceDE w:val="0"/>
+        <w:autoSpaceDN w:val="0"/>
+        <w:adjustRightInd w:val="0"/>
+        <w:spacing w:after="0"/>
+        <w:rPr>
+          <w:rFonts w:ascii="NewBaskerville-Roman" w:hAnsi="NewBaskerville-Roman" w:cs="NewBaskerville-Roman"/>
+          <w:b/>
+          <w:bCs/>
+          <w:color w:val="262626"/>
+          <w:sz w:val="20"/>
+          <w:szCs w:val="20"/>
+        </w:rPr>
+      </w:pPr>
+    </w:p>
+    <w:p>
+      <w:pPr>
+        <w:pStyle w:val="NoSpacing"/>
+        <w:numPr>
+          <w:ilvl w:val="0"/>
+          <w:numId w:val="36"/>
+        </w:numPr>
+      </w:pPr>
+      <w:r>
+        <w:t xml:space="preserve">The </w:t>
+      </w:r>
+      <w:r>
+        <w:rPr>
+          <w:b/>
+          <w:bCs/>
+          <w:i/>
+          <w:iCs/>
+        </w:rPr>
+        <w:t>assumingThat</w:t>
+      </w:r>
+      <w:r>
+        <w:t xml:space="preserve"> method, will only run the executable if the assumption if true.</w:t>
+      </w:r>
+    </w:p>
+    <w:p>
+      <w:pPr>
+        <w:pStyle w:val="NoSpacing"/>
+        <w:ind w:left="720"/>
+      </w:pPr>
+      <w:r>
+        <w:t>If the assumption is false, the test won’t be aborted and for example if nothing else is in the code, the test will pass.</w:t>
+      </w:r>
+    </w:p>
+    <w:p>
+      <w:pPr>
+        <w:pStyle w:val="NoSpacing"/>
+        <w:numPr>
+          <w:ilvl w:val="0"/>
+          <w:numId w:val="36"/>
+        </w:numPr>
+      </w:pPr>
+      <w:r>
+        <w:t xml:space="preserve">The </w:t>
+      </w:r>
+      <w:r>
+        <w:rPr>
+          <w:b/>
+          <w:bCs/>
+          <w:i/>
+          <w:iCs/>
+        </w:rPr>
+        <w:t>assumeTrue</w:t>
+      </w:r>
+      <w:r>
+        <w:t xml:space="preserve"> method, will throw a </w:t>
+      </w:r>
+      <w:r>
+        <w:rPr>
+          <w:b/>
+          <w:bCs/>
+        </w:rPr>
+        <w:t>TestAbortedException</w:t>
+      </w:r>
+      <w:r>
+        <w:t xml:space="preserve"> in case that the assumption is not true as far as I checked</w:t>
+      </w:r>
+    </w:p>
+    <w:p>
+      <w:pPr>
+        <w:pStyle w:val="NoSpacing"/>
+        <w:numPr>
+          <w:ilvl w:val="0"/>
+          <w:numId w:val="36"/>
+        </w:numPr>
+      </w:pPr>
+      <w:r>
+        <w:t>If the assumeTrue returns TestAbortedException</w:t>
+      </w:r>
+      <w:r>
+        <w:t>:</w:t>
+      </w:r>
+    </w:p>
+    <w:p>
+      <w:pPr>
+        <w:pStyle w:val="NoSpacing"/>
+        <w:numPr>
+          <w:ilvl w:val="1"/>
+          <w:numId w:val="36"/>
+        </w:numPr>
+      </w:pPr>
+      <w:r>
+        <w:t xml:space="preserve">If it’s inside a test method, </w:t>
+      </w:r>
+      <w:r>
+        <w:t>th</w:t>
+      </w:r>
+      <w:r>
+        <w:t xml:space="preserve">e test </w:t>
+      </w:r>
+      <w:r>
+        <w:t xml:space="preserve">case that has it, will be </w:t>
+      </w:r>
+      <w:r>
+        <w:t>ignored</w:t>
+      </w:r>
+      <w:r>
+        <w:t>.</w:t>
+      </w:r>
+    </w:p>
+    <w:p>
+      <w:pPr>
+        <w:pStyle w:val="NoSpacing"/>
+        <w:numPr>
+          <w:ilvl w:val="1"/>
+          <w:numId w:val="36"/>
+        </w:numPr>
+      </w:pPr>
+      <w:r>
+        <w:t>If it’s inside the @ForEach for example, non</w:t>
+      </w:r>
+      <w:r>
+        <w:t>e</w:t>
+      </w:r>
+      <w:r>
+        <w:t xml:space="preserve"> of the tests will run</w:t>
+      </w:r>
+      <w:r>
+        <w:t xml:space="preserve"> and they will be ignored</w:t>
+      </w:r>
+      <w:r>
+        <w:t>. They won’t fail though.</w:t>
+      </w:r>
+    </w:p>
+    <w:p>
+      <w:pPr>
+        <w:autoSpaceDE w:val="0"/>
+        <w:autoSpaceDN w:val="0"/>
+        <w:adjustRightInd w:val="0"/>
+        <w:spacing w:after="0"/>
+        <w:rPr>
+          <w:rFonts w:ascii="NewBaskerville-Roman" w:hAnsi="NewBaskerville-Roman" w:cs="NewBaskerville-Roman"/>
+          <w:b/>
+          <w:bCs/>
+          <w:color w:val="262626"/>
+          <w:sz w:val="20"/>
+          <w:szCs w:val="20"/>
+        </w:rPr>
+      </w:pPr>
+    </w:p>
+    <w:p>
+      <w:pPr>
+        <w:autoSpaceDE w:val="0"/>
+        <w:autoSpaceDN w:val="0"/>
+        <w:adjustRightInd w:val="0"/>
+        <w:spacing w:after="0"/>
+        <w:rPr>
+          <w:rFonts w:ascii="NewBaskerville-Roman" w:hAnsi="NewBaskerville-Roman" w:cs="NewBaskerville-Roman"/>
+          <w:color w:val="262626"/>
+          <w:sz w:val="20"/>
+          <w:szCs w:val="20"/>
+        </w:rPr>
+      </w:pPr>
+      <w:r>
+        <w:rPr>
+          <w:rFonts w:ascii="NewBaskerville-Roman" w:hAnsi="NewBaskerville-Roman" w:cs="NewBaskerville-Roman"/>
+          <w:color w:val="262626"/>
+          <w:sz w:val="20"/>
+          <w:szCs w:val="20"/>
+        </w:rPr>
+        <w:t>Suppose we have a test that needs to run only in the Windows OS and in the Java 8</w:t>
+      </w:r>
+      <w:r>
+        <w:rPr>
+          <w:rFonts w:ascii="NewBaskerville-Roman" w:hAnsi="NewBaskerville-Roman" w:cs="NewBaskerville-Roman"/>
+          <w:color w:val="262626"/>
+          <w:sz w:val="20"/>
+          <w:szCs w:val="20"/>
+        </w:rPr>
+        <w:t xml:space="preserve"> </w:t>
+      </w:r>
+      <w:r>
+        <w:rPr>
+          <w:rFonts w:ascii="NewBaskerville-Roman" w:hAnsi="NewBaskerville-Roman" w:cs="NewBaskerville-Roman"/>
+          <w:color w:val="262626"/>
+          <w:sz w:val="20"/>
+          <w:szCs w:val="20"/>
+        </w:rPr>
+        <w:t>version. These preconditions are turned into JUnit 5 assumptions. A test is executed</w:t>
+      </w:r>
+      <w:r>
+        <w:rPr>
+          <w:rFonts w:ascii="NewBaskerville-Roman" w:hAnsi="NewBaskerville-Roman" w:cs="NewBaskerville-Roman"/>
+          <w:color w:val="262626"/>
+          <w:sz w:val="20"/>
+          <w:szCs w:val="20"/>
+        </w:rPr>
+        <w:t xml:space="preserve"> </w:t>
+      </w:r>
+      <w:r>
+        <w:rPr>
+          <w:rFonts w:ascii="NewBaskerville-Roman" w:hAnsi="NewBaskerville-Roman" w:cs="NewBaskerville-Roman"/>
+          <w:color w:val="262626"/>
+          <w:sz w:val="20"/>
+          <w:szCs w:val="20"/>
+        </w:rPr>
+        <w:t>only if the assumptions are true.</w:t>
+      </w:r>
+    </w:p>
+    <w:p>
+      <w:pPr>
+        <w:autoSpaceDE w:val="0"/>
+        <w:autoSpaceDN w:val="0"/>
+        <w:adjustRightInd w:val="0"/>
+        <w:spacing w:after="0"/>
+        <w:rPr>
+          <w:rFonts w:ascii="NewBaskerville-Roman" w:hAnsi="NewBaskerville-Roman" w:cs="NewBaskerville-Roman"/>
+          <w:b/>
+          <w:bCs/>
+          <w:color w:val="262626"/>
+          <w:sz w:val="20"/>
+          <w:szCs w:val="20"/>
+        </w:rPr>
+      </w:pPr>
+    </w:p>
+    <w:p>
+      <w:pPr>
+        <w:autoSpaceDE w:val="0"/>
+        <w:autoSpaceDN w:val="0"/>
+        <w:adjustRightInd w:val="0"/>
+        <w:spacing w:after="0"/>
+        <w:rPr>
+          <w:rFonts w:ascii="Courier" w:hAnsi="Courier" w:cs="Courier"/>
+          <w:color w:val="262626"/>
+          <w:sz w:val="16"/>
+          <w:szCs w:val="16"/>
+        </w:rPr>
+      </w:pPr>
+      <w:r>
+        <w:rPr>
+          <w:rFonts w:ascii="Courier-Bold" w:hAnsi="Courier-Bold" w:cs="Courier-Bold"/>
+          <w:b/>
+          <w:bCs/>
+          <w:color w:val="262626"/>
+          <w:sz w:val="16"/>
+          <w:szCs w:val="16"/>
+        </w:rPr>
+        <w:t xml:space="preserve">class </w:t>
+      </w:r>
+      <w:r>
+        <w:rPr>
+          <w:rFonts w:ascii="Courier" w:hAnsi="Courier" w:cs="Courier"/>
+          <w:color w:val="262626"/>
+          <w:sz w:val="16"/>
+          <w:szCs w:val="16"/>
+        </w:rPr>
+        <w:t>AssumptionsTest {</w:t>
+      </w:r>
+    </w:p>
+    <w:p>
+      <w:pPr>
+        <w:autoSpaceDE w:val="0"/>
+        <w:autoSpaceDN w:val="0"/>
+        <w:adjustRightInd w:val="0"/>
+        <w:spacing w:after="0"/>
+        <w:ind w:left="720"/>
+        <w:rPr>
+          <w:rFonts w:ascii="Courier" w:hAnsi="Courier" w:cs="Courier"/>
+          <w:color w:val="262626"/>
+          <w:sz w:val="16"/>
+          <w:szCs w:val="16"/>
+        </w:rPr>
+      </w:pPr>
+      <w:r>
+        <w:rPr>
+          <w:rFonts w:ascii="Courier-Bold" w:hAnsi="Courier-Bold" w:cs="Courier-Bold"/>
+          <w:b/>
+          <w:bCs/>
+          <w:color w:val="262626"/>
+          <w:sz w:val="16"/>
+          <w:szCs w:val="16"/>
+          <w:highlight w:val="yellow"/>
+        </w:rPr>
+        <w:t xml:space="preserve">private static </w:t>
+      </w:r>
+      <w:r>
+        <w:rPr>
+          <w:rFonts w:ascii="Courier" w:hAnsi="Courier" w:cs="Courier"/>
+          <w:color w:val="262626"/>
+          <w:sz w:val="16"/>
+          <w:szCs w:val="16"/>
+          <w:highlight w:val="yellow"/>
+        </w:rPr>
+        <w:t xml:space="preserve">String </w:t>
+      </w:r>
+      <w:r>
+        <w:rPr>
+          <w:rFonts w:ascii="Courier-Oblique" w:hAnsi="Courier-Oblique" w:cs="Courier-Oblique"/>
+          <w:i/>
+          <w:iCs/>
+          <w:color w:val="262626"/>
+          <w:sz w:val="16"/>
+          <w:szCs w:val="16"/>
+          <w:highlight w:val="yellow"/>
+        </w:rPr>
+        <w:t xml:space="preserve">EXPECTED_JAVA_VERSION </w:t>
+      </w:r>
+      <w:r>
+        <w:rPr>
+          <w:rFonts w:ascii="Courier" w:hAnsi="Courier" w:cs="Courier"/>
+          <w:color w:val="262626"/>
+          <w:sz w:val="16"/>
+          <w:szCs w:val="16"/>
+          <w:highlight w:val="yellow"/>
+        </w:rPr>
+        <w:t>= "1.8";</w:t>
+      </w:r>
+    </w:p>
+    <w:p>
+      <w:pPr>
+        <w:autoSpaceDE w:val="0"/>
+        <w:autoSpaceDN w:val="0"/>
+        <w:adjustRightInd w:val="0"/>
+        <w:spacing w:after="0"/>
+        <w:ind w:left="720"/>
+        <w:rPr>
+          <w:rFonts w:ascii="Courier" w:hAnsi="Courier" w:cs="Courier"/>
+          <w:color w:val="262626"/>
+          <w:sz w:val="16"/>
+          <w:szCs w:val="16"/>
+        </w:rPr>
+      </w:pPr>
+      <w:r>
+        <w:rPr>
+          <w:rFonts w:ascii="Courier-Bold" w:hAnsi="Courier-Bold" w:cs="Courier-Bold"/>
+          <w:b/>
+          <w:bCs/>
+          <w:color w:val="262626"/>
+          <w:sz w:val="16"/>
+          <w:szCs w:val="16"/>
+        </w:rPr>
+        <w:t xml:space="preserve">private </w:t>
+      </w:r>
+      <w:r>
+        <w:rPr>
+          <w:rFonts w:ascii="Courier" w:hAnsi="Courier" w:cs="Courier"/>
+          <w:color w:val="262626"/>
+          <w:sz w:val="16"/>
+          <w:szCs w:val="16"/>
+        </w:rPr>
+        <w:t xml:space="preserve">TestsEnvironment </w:t>
+      </w:r>
+      <w:r>
+        <w:rPr>
+          <w:rFonts w:ascii="Courier-Bold" w:hAnsi="Courier-Bold" w:cs="Courier-Bold"/>
+          <w:b/>
+          <w:bCs/>
+          <w:color w:val="262626"/>
+          <w:sz w:val="16"/>
+          <w:szCs w:val="16"/>
+        </w:rPr>
+        <w:t xml:space="preserve">environment </w:t>
+      </w:r>
+      <w:r>
+        <w:rPr>
+          <w:rFonts w:ascii="Courier" w:hAnsi="Courier" w:cs="Courier"/>
+          <w:color w:val="262626"/>
+          <w:sz w:val="16"/>
+          <w:szCs w:val="16"/>
+        </w:rPr>
+        <w:t xml:space="preserve">= </w:t>
+      </w:r>
+      <w:r>
+        <w:rPr>
+          <w:rFonts w:ascii="Courier-Bold" w:hAnsi="Courier-Bold" w:cs="Courier-Bold"/>
+          <w:b/>
+          <w:bCs/>
+          <w:color w:val="262626"/>
+          <w:sz w:val="16"/>
+          <w:szCs w:val="16"/>
+        </w:rPr>
+        <w:t xml:space="preserve">new </w:t>
+      </w:r>
+      <w:r>
+        <w:rPr>
+          <w:rFonts w:ascii="Courier" w:hAnsi="Courier" w:cs="Courier"/>
+          <w:color w:val="262626"/>
+          <w:sz w:val="16"/>
+          <w:szCs w:val="16"/>
+        </w:rPr>
+        <w:t>TestsEnvironment(</w:t>
+      </w:r>
+    </w:p>
+    <w:p>
+      <w:pPr>
+        <w:autoSpaceDE w:val="0"/>
+        <w:autoSpaceDN w:val="0"/>
+        <w:adjustRightInd w:val="0"/>
+        <w:spacing w:after="0"/>
+        <w:ind w:left="1440"/>
+        <w:rPr>
+          <w:rFonts w:ascii="Courier" w:hAnsi="Courier" w:cs="Courier"/>
+          <w:color w:val="262626"/>
+          <w:sz w:val="16"/>
+          <w:szCs w:val="16"/>
+        </w:rPr>
+      </w:pPr>
+      <w:r>
+        <w:rPr>
+          <w:rFonts w:ascii="Courier-Bold" w:hAnsi="Courier-Bold" w:cs="Courier-Bold"/>
+          <w:b/>
+          <w:bCs/>
+          <w:color w:val="262626"/>
+          <w:sz w:val="16"/>
+          <w:szCs w:val="16"/>
+        </w:rPr>
+        <w:t xml:space="preserve">new </w:t>
+      </w:r>
+      <w:r>
+        <w:rPr>
+          <w:rFonts w:ascii="Courier" w:hAnsi="Courier" w:cs="Courier"/>
+          <w:color w:val="262626"/>
+          <w:sz w:val="16"/>
+          <w:szCs w:val="16"/>
+        </w:rPr>
+        <w:t>JavaSpecification(</w:t>
+      </w:r>
+    </w:p>
+    <w:p>
+      <w:pPr>
+        <w:autoSpaceDE w:val="0"/>
+        <w:autoSpaceDN w:val="0"/>
+        <w:adjustRightInd w:val="0"/>
+        <w:spacing w:after="0"/>
+        <w:ind w:left="1440"/>
+        <w:rPr>
+          <w:rFonts w:ascii="Courier" w:hAnsi="Courier" w:cs="Courier"/>
+          <w:b/>
+          <w:bCs/>
+          <w:color w:val="262626"/>
+          <w:sz w:val="16"/>
+          <w:szCs w:val="16"/>
+        </w:rPr>
+      </w:pPr>
+      <w:r>
+        <w:rPr>
+          <w:rFonts w:ascii="Courier" w:hAnsi="Courier" w:cs="Courier"/>
+          <w:b/>
+          <w:bCs/>
+          <w:color w:val="262626"/>
+          <w:sz w:val="16"/>
+          <w:szCs w:val="16"/>
+        </w:rPr>
+        <w:t>System.</w:t>
+      </w:r>
+      <w:r>
+        <w:rPr>
+          <w:rFonts w:ascii="Courier-Oblique" w:hAnsi="Courier-Oblique" w:cs="Courier-Oblique"/>
+          <w:b/>
+          <w:bCs/>
+          <w:i/>
+          <w:iCs/>
+          <w:color w:val="262626"/>
+          <w:sz w:val="16"/>
+          <w:szCs w:val="16"/>
+        </w:rPr>
+        <w:t>getProperty</w:t>
+      </w:r>
+      <w:r>
+        <w:rPr>
+          <w:rFonts w:ascii="Courier" w:hAnsi="Courier" w:cs="Courier"/>
+          <w:b/>
+          <w:bCs/>
+          <w:color w:val="262626"/>
+          <w:sz w:val="16"/>
+          <w:szCs w:val="16"/>
+        </w:rPr>
+        <w:t>("java.vm.specification.version")),</w:t>
+      </w:r>
+    </w:p>
+    <w:p>
+      <w:pPr>
+        <w:autoSpaceDE w:val="0"/>
+        <w:autoSpaceDN w:val="0"/>
+        <w:adjustRightInd w:val="0"/>
+        <w:spacing w:after="0"/>
+        <w:ind w:left="1440"/>
+        <w:rPr>
+          <w:rFonts w:ascii="Courier" w:hAnsi="Courier" w:cs="Courier"/>
+          <w:color w:val="262626"/>
+          <w:sz w:val="16"/>
+          <w:szCs w:val="16"/>
+        </w:rPr>
+      </w:pPr>
+      <w:r>
+        <w:rPr>
+          <w:rFonts w:ascii="Courier-Bold" w:hAnsi="Courier-Bold" w:cs="Courier-Bold"/>
+          <w:b/>
+          <w:bCs/>
+          <w:color w:val="262626"/>
+          <w:sz w:val="16"/>
+          <w:szCs w:val="16"/>
+        </w:rPr>
+        <w:t xml:space="preserve">new </w:t>
+      </w:r>
+      <w:r>
+        <w:rPr>
+          <w:rFonts w:ascii="Courier" w:hAnsi="Courier" w:cs="Courier"/>
+          <w:b/>
+          <w:bCs/>
+          <w:color w:val="262626"/>
+          <w:sz w:val="16"/>
+          <w:szCs w:val="16"/>
+        </w:rPr>
+        <w:t>OperationSystem</w:t>
+      </w:r>
+      <w:r>
+        <w:rPr>
+          <w:rFonts w:ascii="Courier" w:hAnsi="Courier" w:cs="Courier"/>
+          <w:color w:val="262626"/>
+          <w:sz w:val="16"/>
+          <w:szCs w:val="16"/>
+        </w:rPr>
+        <w:t>(</w:t>
+      </w:r>
+    </w:p>
+    <w:p>
+      <w:pPr>
+        <w:autoSpaceDE w:val="0"/>
+        <w:autoSpaceDN w:val="0"/>
+        <w:adjustRightInd w:val="0"/>
+        <w:spacing w:after="0"/>
+        <w:ind w:left="1440"/>
+        <w:rPr>
+          <w:rFonts w:ascii="Courier" w:hAnsi="Courier" w:cs="Courier"/>
+          <w:b/>
+          <w:bCs/>
+          <w:color w:val="262626"/>
+          <w:sz w:val="16"/>
+          <w:szCs w:val="16"/>
+        </w:rPr>
+      </w:pPr>
+      <w:r>
+        <w:rPr>
+          <w:rFonts w:ascii="Courier" w:hAnsi="Courier" w:cs="Courier"/>
+          <w:b/>
+          <w:bCs/>
+          <w:color w:val="262626"/>
+          <w:sz w:val="16"/>
+          <w:szCs w:val="16"/>
+        </w:rPr>
+        <w:t>System.</w:t>
+      </w:r>
+      <w:r>
+        <w:rPr>
+          <w:rFonts w:ascii="Courier-Oblique" w:hAnsi="Courier-Oblique" w:cs="Courier-Oblique"/>
+          <w:b/>
+          <w:bCs/>
+          <w:i/>
+          <w:iCs/>
+          <w:color w:val="262626"/>
+          <w:sz w:val="16"/>
+          <w:szCs w:val="16"/>
+        </w:rPr>
+        <w:t>getProperty</w:t>
+      </w:r>
+      <w:r>
+        <w:rPr>
+          <w:rFonts w:ascii="Courier" w:hAnsi="Courier" w:cs="Courier"/>
+          <w:b/>
+          <w:bCs/>
+          <w:color w:val="262626"/>
+          <w:sz w:val="16"/>
+          <w:szCs w:val="16"/>
+        </w:rPr>
+        <w:t>("os.name"),</w:t>
+      </w:r>
+    </w:p>
+    <w:p>
+      <w:pPr>
+        <w:autoSpaceDE w:val="0"/>
+        <w:autoSpaceDN w:val="0"/>
+        <w:adjustRightInd w:val="0"/>
+        <w:spacing w:after="0"/>
+        <w:ind w:left="1440"/>
+        <w:rPr>
+          <w:rFonts w:ascii="Courier" w:hAnsi="Courier" w:cs="Courier"/>
+          <w:b/>
+          <w:bCs/>
+          <w:color w:val="262626"/>
+          <w:sz w:val="16"/>
+          <w:szCs w:val="16"/>
+        </w:rPr>
+      </w:pPr>
+      <w:r>
+        <w:rPr>
+          <w:rFonts w:ascii="Courier" w:hAnsi="Courier" w:cs="Courier"/>
+          <w:b/>
+          <w:bCs/>
+          <w:color w:val="262626"/>
+          <w:sz w:val="16"/>
+          <w:szCs w:val="16"/>
+        </w:rPr>
+        <w:t>System.</w:t>
+      </w:r>
+      <w:r>
+        <w:rPr>
+          <w:rFonts w:ascii="Courier-Oblique" w:hAnsi="Courier-Oblique" w:cs="Courier-Oblique"/>
+          <w:b/>
+          <w:bCs/>
+          <w:i/>
+          <w:iCs/>
+          <w:color w:val="262626"/>
+          <w:sz w:val="16"/>
+          <w:szCs w:val="16"/>
+        </w:rPr>
+        <w:t>getProperty</w:t>
+      </w:r>
+      <w:r>
+        <w:rPr>
+          <w:rFonts w:ascii="Courier" w:hAnsi="Courier" w:cs="Courier"/>
+          <w:b/>
+          <w:bCs/>
+          <w:color w:val="262626"/>
+          <w:sz w:val="16"/>
+          <w:szCs w:val="16"/>
+        </w:rPr>
+        <w:t>("os.arch"))</w:t>
+      </w:r>
+    </w:p>
+    <w:p>
+      <w:pPr>
+        <w:autoSpaceDE w:val="0"/>
+        <w:autoSpaceDN w:val="0"/>
+        <w:adjustRightInd w:val="0"/>
+        <w:spacing w:after="0"/>
+        <w:ind w:left="1440"/>
+        <w:rPr>
+          <w:rFonts w:ascii="Courier" w:hAnsi="Courier" w:cs="Courier"/>
+          <w:color w:val="262626"/>
+          <w:sz w:val="16"/>
+          <w:szCs w:val="16"/>
+        </w:rPr>
+      </w:pPr>
+      <w:r>
+        <w:rPr>
+          <w:rFonts w:ascii="Courier" w:hAnsi="Courier" w:cs="Courier"/>
+          <w:color w:val="262626"/>
+          <w:sz w:val="16"/>
+          <w:szCs w:val="16"/>
+        </w:rPr>
+        <w:t>);</w:t>
+      </w:r>
+    </w:p>
+    <w:p>
+      <w:pPr>
+        <w:autoSpaceDE w:val="0"/>
+        <w:autoSpaceDN w:val="0"/>
+        <w:adjustRightInd w:val="0"/>
+        <w:spacing w:after="0"/>
+        <w:ind w:left="720"/>
+        <w:rPr>
+          <w:rFonts w:ascii="Courier" w:hAnsi="Courier" w:cs="Courier"/>
+          <w:color w:val="262626"/>
+          <w:sz w:val="16"/>
+          <w:szCs w:val="16"/>
+        </w:rPr>
+      </w:pPr>
+      <w:r>
+        <w:rPr>
+          <w:rFonts w:ascii="Courier-Bold" w:hAnsi="Courier-Bold" w:cs="Courier-Bold"/>
+          <w:b/>
+          <w:bCs/>
+          <w:color w:val="262626"/>
+          <w:sz w:val="16"/>
+          <w:szCs w:val="16"/>
+        </w:rPr>
+        <w:t xml:space="preserve">private </w:t>
+      </w:r>
+      <w:r>
+        <w:rPr>
+          <w:rFonts w:ascii="Courier" w:hAnsi="Courier" w:cs="Courier"/>
+          <w:color w:val="262626"/>
+          <w:sz w:val="16"/>
+          <w:szCs w:val="16"/>
+        </w:rPr>
+        <w:t xml:space="preserve">SUT </w:t>
+      </w:r>
+      <w:r>
+        <w:rPr>
+          <w:rFonts w:ascii="Courier-Bold" w:hAnsi="Courier-Bold" w:cs="Courier-Bold"/>
+          <w:b/>
+          <w:bCs/>
+          <w:color w:val="262626"/>
+          <w:sz w:val="16"/>
+          <w:szCs w:val="16"/>
+        </w:rPr>
+        <w:t xml:space="preserve">systemUnderTest </w:t>
+      </w:r>
+      <w:r>
+        <w:rPr>
+          <w:rFonts w:ascii="Courier" w:hAnsi="Courier" w:cs="Courier"/>
+          <w:color w:val="262626"/>
+          <w:sz w:val="16"/>
+          <w:szCs w:val="16"/>
+        </w:rPr>
+        <w:t xml:space="preserve">= </w:t>
+      </w:r>
+      <w:r>
+        <w:rPr>
+          <w:rFonts w:ascii="Courier-Bold" w:hAnsi="Courier-Bold" w:cs="Courier-Bold"/>
+          <w:b/>
+          <w:bCs/>
+          <w:color w:val="262626"/>
+          <w:sz w:val="16"/>
+          <w:szCs w:val="16"/>
+        </w:rPr>
+        <w:t xml:space="preserve">new </w:t>
+      </w:r>
+      <w:r>
+        <w:rPr>
+          <w:rFonts w:ascii="Courier" w:hAnsi="Courier" w:cs="Courier"/>
+          <w:color w:val="262626"/>
+          <w:sz w:val="16"/>
+          <w:szCs w:val="16"/>
+        </w:rPr>
+        <w:t>SUT();</w:t>
+      </w:r>
+    </w:p>
+    <w:p>
+      <w:pPr>
+        <w:autoSpaceDE w:val="0"/>
+        <w:autoSpaceDN w:val="0"/>
+        <w:adjustRightInd w:val="0"/>
+        <w:spacing w:after="0"/>
+        <w:ind w:left="720"/>
+        <w:rPr>
+          <w:rFonts w:ascii="Courier" w:hAnsi="Courier" w:cs="Courier"/>
+          <w:color w:val="262626"/>
+          <w:sz w:val="16"/>
+          <w:szCs w:val="16"/>
+        </w:rPr>
+      </w:pPr>
+    </w:p>
+    <w:p>
+      <w:pPr>
+        <w:autoSpaceDE w:val="0"/>
+        <w:autoSpaceDN w:val="0"/>
+        <w:adjustRightInd w:val="0"/>
+        <w:spacing w:after="0"/>
+        <w:ind w:left="720"/>
+        <w:rPr>
+          <w:rFonts w:ascii="Courier" w:hAnsi="Courier" w:cs="Courier"/>
+          <w:color w:val="262626"/>
+          <w:sz w:val="16"/>
+          <w:szCs w:val="16"/>
+          <w:highlight w:val="yellow"/>
+        </w:rPr>
+      </w:pPr>
+      <w:r>
+        <w:rPr>
+          <w:rFonts w:ascii="Courier" w:hAnsi="Courier" w:cs="Courier"/>
+          <w:color w:val="262626"/>
+          <w:sz w:val="16"/>
+          <w:szCs w:val="16"/>
+          <w:highlight w:val="yellow"/>
+        </w:rPr>
+        <w:t>@BeforeEach</w:t>
+      </w:r>
+    </w:p>
+    <w:p>
+      <w:pPr>
+        <w:autoSpaceDE w:val="0"/>
+        <w:autoSpaceDN w:val="0"/>
+        <w:adjustRightInd w:val="0"/>
+        <w:spacing w:after="0"/>
+        <w:ind w:left="720"/>
+        <w:rPr>
+          <w:rFonts w:ascii="Courier" w:hAnsi="Courier" w:cs="Courier"/>
+          <w:color w:val="262626"/>
+          <w:sz w:val="16"/>
+          <w:szCs w:val="16"/>
+          <w:highlight w:val="yellow"/>
+        </w:rPr>
+      </w:pPr>
+      <w:r>
+        <w:rPr>
+          <w:rFonts w:ascii="Courier-Bold" w:hAnsi="Courier-Bold" w:cs="Courier-Bold"/>
+          <w:b/>
+          <w:bCs/>
+          <w:color w:val="262626"/>
+          <w:sz w:val="16"/>
+          <w:szCs w:val="16"/>
+          <w:highlight w:val="yellow"/>
+        </w:rPr>
+        <w:t xml:space="preserve">void </w:t>
+      </w:r>
+      <w:r>
+        <w:rPr>
+          <w:rFonts w:ascii="Courier" w:hAnsi="Courier" w:cs="Courier"/>
+          <w:color w:val="262626"/>
+          <w:sz w:val="16"/>
+          <w:szCs w:val="16"/>
+          <w:highlight w:val="yellow"/>
+        </w:rPr>
+        <w:t>setUp() {</w:t>
+      </w:r>
+    </w:p>
+    <w:p>
+      <w:pPr>
+        <w:autoSpaceDE w:val="0"/>
+        <w:autoSpaceDN w:val="0"/>
+        <w:adjustRightInd w:val="0"/>
+        <w:spacing w:after="0"/>
+        <w:ind w:left="720" w:firstLine="720"/>
+        <w:rPr>
+          <w:rFonts w:ascii="Courier" w:hAnsi="Courier" w:cs="Courier"/>
+          <w:color w:val="262626"/>
+          <w:sz w:val="16"/>
+          <w:szCs w:val="16"/>
+          <w:highlight w:val="yellow"/>
+        </w:rPr>
+      </w:pPr>
+      <w:r>
+        <w:rPr>
+          <w:rFonts w:ascii="Courier-Oblique" w:hAnsi="Courier-Oblique" w:cs="Courier-Oblique"/>
+          <w:i/>
+          <w:iCs/>
+          <w:color w:val="262626"/>
+          <w:sz w:val="16"/>
+          <w:szCs w:val="16"/>
+          <w:highlight w:val="yellow"/>
+        </w:rPr>
+        <w:t>assumeTrue</w:t>
+      </w:r>
+      <w:r>
+        <w:rPr>
+          <w:rFonts w:ascii="Courier" w:hAnsi="Courier" w:cs="Courier"/>
+          <w:color w:val="262626"/>
+          <w:sz w:val="16"/>
+          <w:szCs w:val="16"/>
+          <w:highlight w:val="yellow"/>
+        </w:rPr>
+        <w:t>(</w:t>
+      </w:r>
+      <w:r>
+        <w:rPr>
+          <w:rFonts w:ascii="Courier-Bold" w:hAnsi="Courier-Bold" w:cs="Courier-Bold"/>
+          <w:b/>
+          <w:bCs/>
+          <w:color w:val="262626"/>
+          <w:sz w:val="16"/>
+          <w:szCs w:val="16"/>
+          <w:highlight w:val="yellow"/>
+        </w:rPr>
+        <w:t>environment</w:t>
+      </w:r>
+      <w:r>
+        <w:rPr>
+          <w:rFonts w:ascii="Courier" w:hAnsi="Courier" w:cs="Courier"/>
+          <w:color w:val="262626"/>
+          <w:sz w:val="16"/>
+          <w:szCs w:val="16"/>
+          <w:highlight w:val="yellow"/>
+        </w:rPr>
+        <w:t>.isWindows());</w:t>
+      </w:r>
+    </w:p>
+    <w:p>
+      <w:pPr>
+        <w:autoSpaceDE w:val="0"/>
+        <w:autoSpaceDN w:val="0"/>
+        <w:adjustRightInd w:val="0"/>
+        <w:spacing w:after="0"/>
+        <w:ind w:left="720"/>
+        <w:rPr>
+          <w:rFonts w:ascii="Courier" w:hAnsi="Courier" w:cs="Courier"/>
+          <w:color w:val="262626"/>
+          <w:sz w:val="16"/>
+          <w:szCs w:val="16"/>
+        </w:rPr>
+      </w:pPr>
+      <w:r>
+        <w:rPr>
+          <w:rFonts w:ascii="Courier" w:hAnsi="Courier" w:cs="Courier"/>
+          <w:color w:val="262626"/>
+          <w:sz w:val="16"/>
+          <w:szCs w:val="16"/>
+          <w:highlight w:val="yellow"/>
+        </w:rPr>
+        <w:t>}</w:t>
+      </w:r>
+    </w:p>
+    <w:p>
+      <w:pPr>
+        <w:autoSpaceDE w:val="0"/>
+        <w:autoSpaceDN w:val="0"/>
+        <w:adjustRightInd w:val="0"/>
+        <w:spacing w:after="0"/>
+        <w:ind w:left="720"/>
+        <w:rPr>
+          <w:rFonts w:ascii="Courier" w:hAnsi="Courier" w:cs="Courier"/>
+          <w:color w:val="262626"/>
+          <w:sz w:val="16"/>
+          <w:szCs w:val="16"/>
+        </w:rPr>
+      </w:pPr>
+    </w:p>
+    <w:p>
+      <w:pPr>
+        <w:autoSpaceDE w:val="0"/>
+        <w:autoSpaceDN w:val="0"/>
+        <w:adjustRightInd w:val="0"/>
+        <w:spacing w:after="0"/>
+        <w:ind w:left="720"/>
+        <w:rPr>
+          <w:rFonts w:ascii="Courier" w:hAnsi="Courier" w:cs="Courier"/>
+          <w:color w:val="262626"/>
+          <w:sz w:val="16"/>
+          <w:szCs w:val="16"/>
+        </w:rPr>
+      </w:pPr>
+      <w:r>
+        <w:rPr>
+          <w:rFonts w:ascii="Courier" w:hAnsi="Courier" w:cs="Courier"/>
+          <w:color w:val="262626"/>
+          <w:sz w:val="16"/>
+          <w:szCs w:val="16"/>
+        </w:rPr>
+        <w:t>@Test</w:t>
+      </w:r>
+    </w:p>
+    <w:p>
+      <w:pPr>
+        <w:autoSpaceDE w:val="0"/>
+        <w:autoSpaceDN w:val="0"/>
+        <w:adjustRightInd w:val="0"/>
+        <w:spacing w:after="0"/>
+        <w:ind w:left="720"/>
+        <w:rPr>
+          <w:rFonts w:ascii="Courier" w:hAnsi="Courier" w:cs="Courier"/>
+          <w:color w:val="262626"/>
+          <w:sz w:val="16"/>
+          <w:szCs w:val="16"/>
+        </w:rPr>
+      </w:pPr>
+      <w:r>
+        <w:rPr>
+          <w:rFonts w:ascii="Courier-Bold" w:hAnsi="Courier-Bold" w:cs="Courier-Bold"/>
+          <w:b/>
+          <w:bCs/>
+          <w:color w:val="262626"/>
+          <w:sz w:val="16"/>
+          <w:szCs w:val="16"/>
+        </w:rPr>
+        <w:t xml:space="preserve">void </w:t>
+      </w:r>
+      <w:r>
+        <w:rPr>
+          <w:rFonts w:ascii="Courier" w:hAnsi="Courier" w:cs="Courier"/>
+          <w:color w:val="262626"/>
+          <w:sz w:val="16"/>
+          <w:szCs w:val="16"/>
+        </w:rPr>
+        <w:t>testNoJobToRun() {</w:t>
+      </w:r>
+    </w:p>
+    <w:p>
+      <w:pPr>
+        <w:autoSpaceDE w:val="0"/>
+        <w:autoSpaceDN w:val="0"/>
+        <w:adjustRightInd w:val="0"/>
+        <w:spacing w:after="0"/>
+        <w:ind w:left="1440"/>
+        <w:rPr>
+          <w:rFonts w:ascii="Courier" w:hAnsi="Courier" w:cs="Courier"/>
+          <w:color w:val="262626"/>
+          <w:sz w:val="16"/>
+          <w:szCs w:val="16"/>
+        </w:rPr>
+      </w:pPr>
+      <w:r>
+        <w:rPr>
+          <w:rFonts w:ascii="Courier-Oblique" w:hAnsi="Courier-Oblique" w:cs="Courier-Oblique"/>
+          <w:i/>
+          <w:iCs/>
+          <w:color w:val="262626"/>
+          <w:sz w:val="16"/>
+          <w:szCs w:val="16"/>
+        </w:rPr>
+        <w:t>assumingThat</w:t>
+      </w:r>
+      <w:r>
+        <w:rPr>
+          <w:rFonts w:ascii="Courier" w:hAnsi="Courier" w:cs="Courier"/>
+          <w:color w:val="262626"/>
+          <w:sz w:val="16"/>
+          <w:szCs w:val="16"/>
+        </w:rPr>
+        <w:t>(</w:t>
+      </w:r>
+    </w:p>
+    <w:p>
+      <w:pPr>
+        <w:autoSpaceDE w:val="0"/>
+        <w:autoSpaceDN w:val="0"/>
+        <w:adjustRightInd w:val="0"/>
+        <w:spacing w:after="0"/>
+        <w:ind w:left="1440"/>
+        <w:rPr>
+          <w:rFonts w:ascii="Courier" w:hAnsi="Courier" w:cs="Courier"/>
+          <w:color w:val="262626"/>
+          <w:sz w:val="16"/>
+          <w:szCs w:val="16"/>
+        </w:rPr>
+      </w:pPr>
+      <w:r>
+        <w:rPr>
+          <w:rFonts w:ascii="Courier" w:hAnsi="Courier" w:cs="Courier"/>
+          <w:color w:val="262626"/>
+          <w:sz w:val="16"/>
+          <w:szCs w:val="16"/>
+        </w:rPr>
+        <w:t xml:space="preserve">() -&gt; </w:t>
+      </w:r>
+      <w:r>
+        <w:rPr>
+          <w:rFonts w:ascii="Courier-Bold" w:hAnsi="Courier-Bold" w:cs="Courier-Bold"/>
+          <w:b/>
+          <w:bCs/>
+          <w:color w:val="262626"/>
+          <w:sz w:val="16"/>
+          <w:szCs w:val="16"/>
+        </w:rPr>
+        <w:t>environment</w:t>
+      </w:r>
+      <w:r>
+        <w:rPr>
+          <w:rFonts w:ascii="Courier" w:hAnsi="Courier" w:cs="Courier"/>
+          <w:color w:val="262626"/>
+          <w:sz w:val="16"/>
+          <w:szCs w:val="16"/>
+        </w:rPr>
+        <w:t>.getJavaVersion()</w:t>
+      </w:r>
+    </w:p>
+    <w:p>
+      <w:pPr>
+        <w:autoSpaceDE w:val="0"/>
+        <w:autoSpaceDN w:val="0"/>
+        <w:adjustRightInd w:val="0"/>
+        <w:spacing w:after="0"/>
+        <w:ind w:left="1440"/>
+        <w:rPr>
+          <w:rFonts w:ascii="Courier" w:hAnsi="Courier" w:cs="Courier"/>
+          <w:color w:val="262626"/>
+          <w:sz w:val="16"/>
+          <w:szCs w:val="16"/>
+        </w:rPr>
+      </w:pPr>
+      <w:r>
+        <w:rPr>
+          <w:rFonts w:ascii="Courier" w:hAnsi="Courier" w:cs="Courier"/>
+          <w:color w:val="262626"/>
+          <w:sz w:val="16"/>
+          <w:szCs w:val="16"/>
+        </w:rPr>
+        <w:t>.equals(</w:t>
+      </w:r>
+      <w:r>
+        <w:rPr>
+          <w:rFonts w:ascii="Courier-Oblique" w:hAnsi="Courier-Oblique" w:cs="Courier-Oblique"/>
+          <w:i/>
+          <w:iCs/>
+          <w:color w:val="262626"/>
+          <w:sz w:val="16"/>
+          <w:szCs w:val="16"/>
+        </w:rPr>
+        <w:t>EXPECTED_JAVA_VERSION</w:t>
+      </w:r>
+      <w:r>
+        <w:rPr>
+          <w:rFonts w:ascii="Courier" w:hAnsi="Courier" w:cs="Courier"/>
+          <w:color w:val="262626"/>
+          <w:sz w:val="16"/>
+          <w:szCs w:val="16"/>
+        </w:rPr>
+        <w:t>),</w:t>
+      </w:r>
+    </w:p>
+    <w:p>
+      <w:pPr>
+        <w:autoSpaceDE w:val="0"/>
+        <w:autoSpaceDN w:val="0"/>
+        <w:adjustRightInd w:val="0"/>
+        <w:spacing w:after="0"/>
+        <w:ind w:left="1440"/>
+        <w:rPr>
+          <w:rFonts w:ascii="Courier" w:hAnsi="Courier" w:cs="Courier"/>
+          <w:color w:val="262626"/>
+          <w:sz w:val="16"/>
+          <w:szCs w:val="16"/>
+        </w:rPr>
+      </w:pPr>
+      <w:r>
+        <w:rPr>
+          <w:rFonts w:ascii="Courier" w:hAnsi="Courier" w:cs="Courier"/>
+          <w:color w:val="262626"/>
+          <w:sz w:val="16"/>
+          <w:szCs w:val="16"/>
+        </w:rPr>
+        <w:t xml:space="preserve">() -&gt; </w:t>
+      </w:r>
+      <w:r>
+        <w:rPr>
+          <w:rFonts w:ascii="Courier-Oblique" w:hAnsi="Courier-Oblique" w:cs="Courier-Oblique"/>
+          <w:i/>
+          <w:iCs/>
+          <w:color w:val="262626"/>
+          <w:sz w:val="16"/>
+          <w:szCs w:val="16"/>
+        </w:rPr>
+        <w:t>assertFalse</w:t>
+      </w:r>
+      <w:r>
+        <w:rPr>
+          <w:rFonts w:ascii="Courier" w:hAnsi="Courier" w:cs="Courier"/>
+          <w:color w:val="262626"/>
+          <w:sz w:val="16"/>
+          <w:szCs w:val="16"/>
+        </w:rPr>
+        <w:t>(</w:t>
+      </w:r>
+      <w:r>
+        <w:rPr>
+          <w:rFonts w:ascii="Courier-Bold" w:hAnsi="Courier-Bold" w:cs="Courier-Bold"/>
+          <w:b/>
+          <w:bCs/>
+          <w:color w:val="262626"/>
+          <w:sz w:val="16"/>
+          <w:szCs w:val="16"/>
+        </w:rPr>
+        <w:t>systemUnderTest</w:t>
+      </w:r>
+      <w:r>
+        <w:rPr>
+          <w:rFonts w:ascii="Courier" w:hAnsi="Courier" w:cs="Courier"/>
+          <w:color w:val="262626"/>
+          <w:sz w:val="16"/>
+          <w:szCs w:val="16"/>
+        </w:rPr>
+        <w:t>.hasJobToRun()));</w:t>
+      </w:r>
+    </w:p>
+    <w:p>
+      <w:pPr>
+        <w:autoSpaceDE w:val="0"/>
+        <w:autoSpaceDN w:val="0"/>
+        <w:adjustRightInd w:val="0"/>
+        <w:spacing w:after="0"/>
+        <w:ind w:left="720"/>
+        <w:rPr>
+          <w:rFonts w:ascii="Courier" w:hAnsi="Courier" w:cs="Courier"/>
+          <w:color w:val="262626"/>
+          <w:sz w:val="16"/>
+          <w:szCs w:val="16"/>
+        </w:rPr>
+      </w:pPr>
+      <w:r>
+        <w:rPr>
+          <w:rFonts w:ascii="Courier" w:hAnsi="Courier" w:cs="Courier"/>
+          <w:color w:val="262626"/>
+          <w:sz w:val="16"/>
+          <w:szCs w:val="16"/>
+        </w:rPr>
+        <w:t>}</w:t>
+      </w:r>
+    </w:p>
+    <w:p>
+      <w:pPr>
+        <w:autoSpaceDE w:val="0"/>
+        <w:autoSpaceDN w:val="0"/>
+        <w:adjustRightInd w:val="0"/>
+        <w:spacing w:after="0"/>
+        <w:ind w:left="720"/>
+        <w:rPr>
+          <w:rFonts w:ascii="Courier" w:hAnsi="Courier" w:cs="Courier"/>
+          <w:color w:val="262626"/>
+          <w:sz w:val="16"/>
+          <w:szCs w:val="16"/>
+        </w:rPr>
+      </w:pPr>
+    </w:p>
+    <w:p>
+      <w:pPr>
+        <w:autoSpaceDE w:val="0"/>
+        <w:autoSpaceDN w:val="0"/>
+        <w:adjustRightInd w:val="0"/>
+        <w:spacing w:after="0"/>
+        <w:ind w:left="720"/>
+        <w:rPr>
+          <w:rFonts w:ascii="Courier" w:hAnsi="Courier" w:cs="Courier"/>
+          <w:color w:val="262626"/>
+          <w:sz w:val="16"/>
+          <w:szCs w:val="16"/>
+        </w:rPr>
+      </w:pPr>
+      <w:r>
+        <w:rPr>
+          <w:rFonts w:ascii="Courier" w:hAnsi="Courier" w:cs="Courier"/>
+          <w:color w:val="262626"/>
+          <w:sz w:val="16"/>
+          <w:szCs w:val="16"/>
+        </w:rPr>
+        <w:t>@Test</w:t>
+      </w:r>
+    </w:p>
+    <w:p>
+      <w:pPr>
+        <w:autoSpaceDE w:val="0"/>
+        <w:autoSpaceDN w:val="0"/>
+        <w:adjustRightInd w:val="0"/>
+        <w:spacing w:after="0"/>
+        <w:ind w:left="720"/>
+        <w:rPr>
+          <w:rFonts w:ascii="Courier" w:hAnsi="Courier" w:cs="Courier"/>
+          <w:color w:val="262626"/>
+          <w:sz w:val="16"/>
+          <w:szCs w:val="16"/>
+        </w:rPr>
+      </w:pPr>
+      <w:r>
+        <w:rPr>
+          <w:rFonts w:ascii="Courier-Bold" w:hAnsi="Courier-Bold" w:cs="Courier-Bold"/>
+          <w:b/>
+          <w:bCs/>
+          <w:color w:val="262626"/>
+          <w:sz w:val="16"/>
+          <w:szCs w:val="16"/>
+        </w:rPr>
+        <w:t xml:space="preserve">void </w:t>
+      </w:r>
+      <w:r>
+        <w:rPr>
+          <w:rFonts w:ascii="Courier" w:hAnsi="Courier" w:cs="Courier"/>
+          <w:color w:val="262626"/>
+          <w:sz w:val="16"/>
+          <w:szCs w:val="16"/>
+        </w:rPr>
+        <w:t>testJobToRun() {</w:t>
+      </w:r>
+    </w:p>
+    <w:p>
+      <w:pPr>
+        <w:autoSpaceDE w:val="0"/>
+        <w:autoSpaceDN w:val="0"/>
+        <w:adjustRightInd w:val="0"/>
+        <w:spacing w:after="0"/>
+        <w:ind w:left="1440"/>
+        <w:rPr>
+          <w:rFonts w:ascii="Courier" w:hAnsi="Courier" w:cs="Courier"/>
+          <w:color w:val="262626"/>
+          <w:sz w:val="16"/>
+          <w:szCs w:val="16"/>
+        </w:rPr>
+      </w:pPr>
+      <w:r>
+        <w:rPr>
+          <w:rFonts w:ascii="Courier-Oblique" w:hAnsi="Courier-Oblique" w:cs="Courier-Oblique"/>
+          <w:i/>
+          <w:iCs/>
+          <w:color w:val="262626"/>
+          <w:sz w:val="16"/>
+          <w:szCs w:val="16"/>
+        </w:rPr>
+        <w:lastRenderedPageBreak/>
+        <w:t>assumeTrue</w:t>
+      </w:r>
+      <w:r>
+        <w:rPr>
+          <w:rFonts w:ascii="Courier" w:hAnsi="Courier" w:cs="Courier"/>
+          <w:color w:val="262626"/>
+          <w:sz w:val="16"/>
+          <w:szCs w:val="16"/>
+        </w:rPr>
+        <w:t>(</w:t>
+      </w:r>
+      <w:r>
+        <w:rPr>
+          <w:rFonts w:ascii="Courier-Bold" w:hAnsi="Courier-Bold" w:cs="Courier-Bold"/>
+          <w:b/>
+          <w:bCs/>
+          <w:color w:val="262626"/>
+          <w:sz w:val="16"/>
+          <w:szCs w:val="16"/>
+        </w:rPr>
+        <w:t>environment</w:t>
+      </w:r>
+      <w:r>
+        <w:rPr>
+          <w:rFonts w:ascii="Courier" w:hAnsi="Courier" w:cs="Courier"/>
+          <w:color w:val="262626"/>
+          <w:sz w:val="16"/>
+          <w:szCs w:val="16"/>
+        </w:rPr>
+        <w:t>.isAmd64Architecture());</w:t>
+      </w:r>
+    </w:p>
+    <w:p>
+      <w:pPr>
+        <w:autoSpaceDE w:val="0"/>
+        <w:autoSpaceDN w:val="0"/>
+        <w:adjustRightInd w:val="0"/>
+        <w:spacing w:after="0"/>
+        <w:ind w:left="1440"/>
+        <w:rPr>
+          <w:rFonts w:ascii="Courier" w:hAnsi="Courier" w:cs="Courier"/>
+          <w:color w:val="262626"/>
+          <w:sz w:val="16"/>
+          <w:szCs w:val="16"/>
+        </w:rPr>
+      </w:pPr>
+      <w:r>
+        <w:rPr>
+          <w:rFonts w:ascii="Courier-Bold" w:hAnsi="Courier-Bold" w:cs="Courier-Bold"/>
+          <w:b/>
+          <w:bCs/>
+          <w:color w:val="262626"/>
+          <w:sz w:val="16"/>
+          <w:szCs w:val="16"/>
+        </w:rPr>
+        <w:t>systemUnderTest</w:t>
+      </w:r>
+      <w:r>
+        <w:rPr>
+          <w:rFonts w:ascii="Courier" w:hAnsi="Courier" w:cs="Courier"/>
+          <w:color w:val="262626"/>
+          <w:sz w:val="16"/>
+          <w:szCs w:val="16"/>
+        </w:rPr>
+        <w:t>.run(</w:t>
+      </w:r>
+      <w:r>
+        <w:rPr>
+          <w:rFonts w:ascii="Courier-Bold" w:hAnsi="Courier-Bold" w:cs="Courier-Bold"/>
+          <w:b/>
+          <w:bCs/>
+          <w:color w:val="262626"/>
+          <w:sz w:val="16"/>
+          <w:szCs w:val="16"/>
+        </w:rPr>
+        <w:t xml:space="preserve">new </w:t>
+      </w:r>
+      <w:r>
+        <w:rPr>
+          <w:rFonts w:ascii="Courier" w:hAnsi="Courier" w:cs="Courier"/>
+          <w:color w:val="262626"/>
+          <w:sz w:val="16"/>
+          <w:szCs w:val="16"/>
+        </w:rPr>
+        <w:t>Job());</w:t>
+      </w:r>
+    </w:p>
+    <w:p>
+      <w:pPr>
+        <w:autoSpaceDE w:val="0"/>
+        <w:autoSpaceDN w:val="0"/>
+        <w:adjustRightInd w:val="0"/>
+        <w:spacing w:after="0"/>
+        <w:ind w:left="1440"/>
+        <w:rPr>
+          <w:rFonts w:ascii="Courier" w:hAnsi="Courier" w:cs="Courier"/>
+          <w:color w:val="262626"/>
+          <w:sz w:val="16"/>
+          <w:szCs w:val="16"/>
+        </w:rPr>
+      </w:pPr>
+      <w:r>
+        <w:rPr>
+          <w:rFonts w:ascii="Courier-Oblique" w:hAnsi="Courier-Oblique" w:cs="Courier-Oblique"/>
+          <w:i/>
+          <w:iCs/>
+          <w:color w:val="262626"/>
+          <w:sz w:val="16"/>
+          <w:szCs w:val="16"/>
+        </w:rPr>
+        <w:t>assertTrue</w:t>
+      </w:r>
+      <w:r>
+        <w:rPr>
+          <w:rFonts w:ascii="Courier" w:hAnsi="Courier" w:cs="Courier"/>
+          <w:color w:val="262626"/>
+          <w:sz w:val="16"/>
+          <w:szCs w:val="16"/>
+        </w:rPr>
+        <w:t>(</w:t>
+      </w:r>
+      <w:r>
+        <w:rPr>
+          <w:rFonts w:ascii="Courier-Bold" w:hAnsi="Courier-Bold" w:cs="Courier-Bold"/>
+          <w:b/>
+          <w:bCs/>
+          <w:color w:val="262626"/>
+          <w:sz w:val="16"/>
+          <w:szCs w:val="16"/>
+        </w:rPr>
+        <w:t>systemUnderTest</w:t>
+      </w:r>
+      <w:r>
+        <w:rPr>
+          <w:rFonts w:ascii="Courier" w:hAnsi="Courier" w:cs="Courier"/>
+          <w:color w:val="262626"/>
+          <w:sz w:val="16"/>
+          <w:szCs w:val="16"/>
+        </w:rPr>
+        <w:t>.hasJobToRun());</w:t>
+      </w:r>
+    </w:p>
+    <w:p>
+      <w:pPr>
+        <w:autoSpaceDE w:val="0"/>
+        <w:autoSpaceDN w:val="0"/>
+        <w:adjustRightInd w:val="0"/>
+        <w:spacing w:after="0"/>
+        <w:ind w:left="720"/>
+        <w:rPr>
+          <w:rFonts w:ascii="Courier" w:hAnsi="Courier" w:cs="Courier"/>
+          <w:color w:val="262626"/>
+          <w:sz w:val="16"/>
+          <w:szCs w:val="16"/>
+        </w:rPr>
+      </w:pPr>
+      <w:r>
+        <w:rPr>
+          <w:rFonts w:ascii="Courier" w:hAnsi="Courier" w:cs="Courier"/>
+          <w:color w:val="262626"/>
+          <w:sz w:val="16"/>
+          <w:szCs w:val="16"/>
+        </w:rPr>
+        <w:t>}</w:t>
+      </w:r>
+    </w:p>
+    <w:p>
+      <w:pPr>
+        <w:autoSpaceDE w:val="0"/>
+        <w:autoSpaceDN w:val="0"/>
+        <w:adjustRightInd w:val="0"/>
+        <w:spacing w:after="0"/>
+        <w:rPr>
+          <w:rFonts w:ascii="NewBaskerville-Roman" w:hAnsi="NewBaskerville-Roman" w:cs="NewBaskerville-Roman"/>
+          <w:b/>
+          <w:bCs/>
+          <w:color w:val="262626"/>
+          <w:sz w:val="20"/>
+          <w:szCs w:val="20"/>
+        </w:rPr>
+      </w:pPr>
+      <w:r>
+        <w:rPr>
+          <w:rFonts w:ascii="Courier" w:hAnsi="Courier" w:cs="Courier"/>
+          <w:color w:val="262626"/>
+          <w:sz w:val="16"/>
+          <w:szCs w:val="16"/>
+        </w:rPr>
+        <w:t>}</w:t>
+      </w:r>
+    </w:p>
+    <w:p>
+      <w:pPr>
+        <w:autoSpaceDE w:val="0"/>
+        <w:autoSpaceDN w:val="0"/>
+        <w:adjustRightInd w:val="0"/>
+        <w:spacing w:after="0"/>
+        <w:rPr>
+          <w:rFonts w:ascii="NewBaskerville-Roman" w:hAnsi="NewBaskerville-Roman" w:cs="NewBaskerville-Roman"/>
+          <w:color w:val="262626"/>
+          <w:sz w:val="20"/>
+          <w:szCs w:val="20"/>
+        </w:rPr>
+      </w:pPr>
+    </w:p>
+    <w:p>
+      <w:pPr>
+        <w:autoSpaceDE w:val="0"/>
+        <w:autoSpaceDN w:val="0"/>
+        <w:adjustRightInd w:val="0"/>
+        <w:spacing w:after="0"/>
+        <w:rPr>
+          <w:rFonts w:ascii="NewBaskerville-Roman" w:hAnsi="NewBaskerville-Roman" w:cs="NewBaskerville-Roman"/>
+          <w:color w:val="262626"/>
+          <w:sz w:val="20"/>
+          <w:szCs w:val="20"/>
+        </w:rPr>
+      </w:pPr>
+      <w:r>
+        <w:rPr>
+          <w:rFonts w:ascii="NewBaskerville-Roman" w:hAnsi="NewBaskerville-Roman" w:cs="NewBaskerville-Roman"/>
+          <w:color w:val="262626"/>
+          <w:sz w:val="20"/>
+          <w:szCs w:val="20"/>
+        </w:rPr>
+        <w:t>In this example:</w:t>
+      </w:r>
+    </w:p>
+    <w:p>
+      <w:pPr>
+        <w:autoSpaceDE w:val="0"/>
+        <w:autoSpaceDN w:val="0"/>
+        <w:adjustRightInd w:val="0"/>
+        <w:spacing w:after="0"/>
+        <w:rPr>
+          <w:rFonts w:ascii="NewBaskerville-Roman" w:hAnsi="NewBaskerville-Roman" w:cs="NewBaskerville-Roman"/>
+          <w:color w:val="262626"/>
+          <w:sz w:val="20"/>
+          <w:szCs w:val="20"/>
+        </w:rPr>
+      </w:pPr>
+      <w:r>
+        <w:rPr>
+          <w:rFonts w:ascii="Wingdings2" w:eastAsia="Wingdings2" w:hAnsi="NewBaskerville-Roman" w:cs="Wingdings2" w:hint="eastAsia"/>
+          <w:color w:val="CDA759"/>
+          <w:sz w:val="17"/>
+          <w:szCs w:val="17"/>
+        </w:rPr>
+        <w:t></w:t>
+      </w:r>
+      <w:r>
+        <w:rPr>
+          <w:rFonts w:ascii="Wingdings2" w:eastAsia="Wingdings2" w:hAnsi="NewBaskerville-Roman" w:cs="Wingdings2"/>
+          <w:color w:val="CDA759"/>
+          <w:sz w:val="17"/>
+          <w:szCs w:val="17"/>
+        </w:rPr>
+        <w:t xml:space="preserve"> </w:t>
+      </w:r>
+      <w:r>
+        <w:rPr>
+          <w:rFonts w:ascii="NewBaskerville-Roman" w:hAnsi="NewBaskerville-Roman" w:cs="NewBaskerville-Roman"/>
+          <w:b/>
+          <w:bCs/>
+          <w:color w:val="262626"/>
+          <w:sz w:val="20"/>
+          <w:szCs w:val="20"/>
+        </w:rPr>
+        <w:t xml:space="preserve">The </w:t>
+      </w:r>
+      <w:r>
+        <w:rPr>
+          <w:rFonts w:ascii="Courier" w:hAnsi="Courier" w:cs="Courier"/>
+          <w:b/>
+          <w:bCs/>
+          <w:color w:val="262626"/>
+          <w:sz w:val="19"/>
+          <w:szCs w:val="19"/>
+        </w:rPr>
+        <w:t xml:space="preserve">@BeforeEach </w:t>
+      </w:r>
+      <w:r>
+        <w:rPr>
+          <w:rFonts w:ascii="NewBaskerville-Roman" w:hAnsi="NewBaskerville-Roman" w:cs="NewBaskerville-Roman"/>
+          <w:b/>
+          <w:bCs/>
+          <w:color w:val="262626"/>
+          <w:sz w:val="20"/>
+          <w:szCs w:val="20"/>
+        </w:rPr>
+        <w:t>annotated method is executed before each test. The test</w:t>
+      </w:r>
+      <w:r>
+        <w:rPr>
+          <w:rFonts w:ascii="NewBaskerville-Roman" w:hAnsi="NewBaskerville-Roman" w:cs="NewBaskerville-Roman"/>
+          <w:b/>
+          <w:bCs/>
+          <w:color w:val="262626"/>
+          <w:sz w:val="20"/>
+          <w:szCs w:val="20"/>
+        </w:rPr>
+        <w:t xml:space="preserve"> </w:t>
+      </w:r>
+      <w:r>
+        <w:rPr>
+          <w:rFonts w:ascii="NewBaskerville-Roman" w:hAnsi="NewBaskerville-Roman" w:cs="NewBaskerville-Roman"/>
+          <w:b/>
+          <w:bCs/>
+          <w:color w:val="262626"/>
+          <w:sz w:val="20"/>
+          <w:szCs w:val="20"/>
+        </w:rPr>
+        <w:t>will not run unless the assumption that the current environment is Windows is</w:t>
+      </w:r>
+      <w:r>
+        <w:rPr>
+          <w:rFonts w:ascii="NewBaskerville-Roman" w:hAnsi="NewBaskerville-Roman" w:cs="NewBaskerville-Roman"/>
+          <w:b/>
+          <w:bCs/>
+          <w:color w:val="262626"/>
+          <w:sz w:val="20"/>
+          <w:szCs w:val="20"/>
+        </w:rPr>
+        <w:t xml:space="preserve"> </w:t>
+      </w:r>
+      <w:r>
+        <w:rPr>
+          <w:rFonts w:ascii="NewBaskerville-Roman" w:hAnsi="NewBaskerville-Roman" w:cs="NewBaskerville-Roman"/>
+          <w:b/>
+          <w:bCs/>
+          <w:color w:val="262626"/>
+          <w:sz w:val="20"/>
+          <w:szCs w:val="20"/>
+        </w:rPr>
+        <w:t>true.</w:t>
+      </w:r>
+    </w:p>
+    <w:p>
+      <w:pPr>
+        <w:autoSpaceDE w:val="0"/>
+        <w:autoSpaceDN w:val="0"/>
+        <w:adjustRightInd w:val="0"/>
+        <w:spacing w:after="0"/>
+        <w:rPr>
+          <w:rFonts w:ascii="NewBaskerville-Roman" w:hAnsi="NewBaskerville-Roman" w:cs="NewBaskerville-Roman"/>
+          <w:color w:val="262626"/>
+          <w:sz w:val="20"/>
+          <w:szCs w:val="20"/>
+        </w:rPr>
+      </w:pPr>
+      <w:r>
+        <w:rPr>
+          <w:rFonts w:ascii="Wingdings2" w:eastAsia="Wingdings2" w:hAnsi="NewBaskerville-Roman" w:cs="Wingdings2" w:hint="eastAsia"/>
+          <w:color w:val="CDA759"/>
+          <w:sz w:val="17"/>
+          <w:szCs w:val="17"/>
+        </w:rPr>
+        <w:t></w:t>
+      </w:r>
+      <w:r>
+        <w:rPr>
+          <w:rFonts w:ascii="Wingdings2" w:eastAsia="Wingdings2" w:hAnsi="NewBaskerville-Roman" w:cs="Wingdings2"/>
+          <w:color w:val="CDA759"/>
+          <w:sz w:val="17"/>
+          <w:szCs w:val="17"/>
+        </w:rPr>
+        <w:t xml:space="preserve"> </w:t>
+      </w:r>
+      <w:r>
+        <w:rPr>
+          <w:rFonts w:ascii="NewBaskerville-Roman" w:hAnsi="NewBaskerville-Roman" w:cs="NewBaskerville-Roman"/>
+          <w:color w:val="262626"/>
+          <w:sz w:val="20"/>
+          <w:szCs w:val="20"/>
+        </w:rPr>
+        <w:t>The first test checks that the current Java version is the expected one. Only if</w:t>
+      </w:r>
+      <w:r>
+        <w:rPr>
+          <w:rFonts w:ascii="NewBaskerville-Roman" w:hAnsi="NewBaskerville-Roman" w:cs="NewBaskerville-Roman"/>
+          <w:color w:val="262626"/>
+          <w:sz w:val="20"/>
+          <w:szCs w:val="20"/>
+        </w:rPr>
+        <w:t xml:space="preserve"> </w:t>
+      </w:r>
+      <w:r>
+        <w:rPr>
+          <w:rFonts w:ascii="NewBaskerville-Roman" w:hAnsi="NewBaskerville-Roman" w:cs="NewBaskerville-Roman"/>
+          <w:color w:val="262626"/>
+          <w:sz w:val="20"/>
+          <w:szCs w:val="20"/>
+        </w:rPr>
+        <w:t>this assumption is true does it verify that no job is currently being run by the</w:t>
+      </w:r>
+      <w:r>
+        <w:rPr>
+          <w:rFonts w:ascii="NewBaskerville-Roman" w:hAnsi="NewBaskerville-Roman" w:cs="NewBaskerville-Roman"/>
+          <w:color w:val="262626"/>
+          <w:sz w:val="20"/>
+          <w:szCs w:val="20"/>
+        </w:rPr>
+        <w:t xml:space="preserve"> </w:t>
+      </w:r>
+      <w:r>
+        <w:rPr>
+          <w:rFonts w:ascii="NewBaskerville-Roman" w:hAnsi="NewBaskerville-Roman" w:cs="NewBaskerville-Roman"/>
+          <w:color w:val="262626"/>
+          <w:sz w:val="20"/>
+          <w:szCs w:val="20"/>
+        </w:rPr>
+        <w:t>SUT.</w:t>
+      </w:r>
+    </w:p>
+    <w:p>
+      <w:pPr>
+        <w:autoSpaceDE w:val="0"/>
+        <w:autoSpaceDN w:val="0"/>
+        <w:adjustRightInd w:val="0"/>
+        <w:spacing w:after="0"/>
+        <w:rPr>
+          <w:rFonts w:ascii="NewBaskerville-Roman" w:hAnsi="NewBaskerville-Roman" w:cs="NewBaskerville-Roman"/>
+          <w:color w:val="262626"/>
+          <w:sz w:val="20"/>
+          <w:szCs w:val="20"/>
+        </w:rPr>
+      </w:pPr>
+      <w:r>
+        <w:rPr>
+          <w:rFonts w:ascii="Wingdings2" w:eastAsia="Wingdings2" w:hAnsi="NewBaskerville-Roman" w:cs="Wingdings2" w:hint="eastAsia"/>
+          <w:color w:val="CDA759"/>
+          <w:sz w:val="17"/>
+          <w:szCs w:val="17"/>
+        </w:rPr>
+        <w:t></w:t>
+      </w:r>
+      <w:r>
+        <w:rPr>
+          <w:rFonts w:ascii="Wingdings2" w:eastAsia="Wingdings2" w:hAnsi="NewBaskerville-Roman" w:cs="Wingdings2"/>
+          <w:color w:val="CDA759"/>
+          <w:sz w:val="17"/>
+          <w:szCs w:val="17"/>
+        </w:rPr>
+        <w:t xml:space="preserve"> </w:t>
+      </w:r>
+      <w:r>
+        <w:rPr>
+          <w:rFonts w:ascii="NewBaskerville-Roman" w:hAnsi="NewBaskerville-Roman" w:cs="NewBaskerville-Roman"/>
+          <w:color w:val="262626"/>
+          <w:sz w:val="20"/>
+          <w:szCs w:val="20"/>
+        </w:rPr>
+        <w:t>The second test checks the current environment architecture. Only if this</w:t>
+      </w:r>
+      <w:r>
+        <w:rPr>
+          <w:rFonts w:ascii="NewBaskerville-Roman" w:hAnsi="NewBaskerville-Roman" w:cs="NewBaskerville-Roman"/>
+          <w:color w:val="262626"/>
+          <w:sz w:val="20"/>
+          <w:szCs w:val="20"/>
+        </w:rPr>
+        <w:t xml:space="preserve"> </w:t>
+      </w:r>
+      <w:r>
+        <w:rPr>
+          <w:rFonts w:ascii="NewBaskerville-Roman" w:hAnsi="NewBaskerville-Roman" w:cs="NewBaskerville-Roman"/>
+          <w:color w:val="262626"/>
+          <w:sz w:val="20"/>
+          <w:szCs w:val="20"/>
+        </w:rPr>
+        <w:t>architecture is the expected one does it run a new job on the SUT</w:t>
+      </w:r>
+      <w:r>
+        <w:rPr>
+          <w:rFonts w:ascii="CombiNumerals-Solid" w:hAnsi="CombiNumerals-Solid" w:cs="CombiNumerals-Solid"/>
+          <w:color w:val="476B86"/>
+          <w:sz w:val="27"/>
+          <w:szCs w:val="27"/>
+        </w:rPr>
+        <w:t xml:space="preserve"> </w:t>
+      </w:r>
+      <w:r>
+        <w:rPr>
+          <w:rFonts w:ascii="NewBaskerville-Roman" w:hAnsi="NewBaskerville-Roman" w:cs="NewBaskerville-Roman"/>
+          <w:color w:val="262626"/>
+          <w:sz w:val="20"/>
+          <w:szCs w:val="20"/>
+        </w:rPr>
+        <w:t>and verify</w:t>
+      </w:r>
+      <w:r>
+        <w:rPr>
+          <w:rFonts w:ascii="NewBaskerville-Roman" w:hAnsi="NewBaskerville-Roman" w:cs="NewBaskerville-Roman"/>
+          <w:color w:val="262626"/>
+          <w:sz w:val="20"/>
+          <w:szCs w:val="20"/>
+        </w:rPr>
+        <w:t xml:space="preserve"> </w:t>
+      </w:r>
+      <w:r>
+        <w:rPr>
+          <w:rFonts w:ascii="NewBaskerville-Roman" w:hAnsi="NewBaskerville-Roman" w:cs="NewBaskerville-Roman"/>
+          <w:color w:val="262626"/>
+          <w:sz w:val="20"/>
+          <w:szCs w:val="20"/>
+        </w:rPr>
+        <w:t>that the system has a job to run.</w:t>
+      </w:r>
+    </w:p>
+    <w:p>
+      <w:pPr>
+        <w:pStyle w:val="Heading1"/>
+      </w:pPr>
+      <w:r>
+        <w:t>Dependency Injection in Junit</w:t>
+      </w:r>
+    </w:p>
+    <w:p>
+      <w:r>
+        <w:t>Page 31</w:t>
+      </w:r>
+      <w:r>
+        <w:t xml:space="preserve"> </w:t>
+      </w:r>
+      <w:r>
+        <w:t>…</w:t>
       </w:r>
     </w:p>
     <w:sectPr>
@@ -9190,6 +11500,119 @@
     </w:lvl>
   </w:abstractNum>
   <w:abstractNum w:abstractNumId="30" w15:restartNumberingAfterBreak="0">
+    <w:nsid w:val="506E649C"/>
+    <w:multiLevelType w:val="hybridMultilevel"/>
+    <w:tmpl w:val="A2EA6428"/>
+    <w:lvl w:ilvl="0" w:tplc="04090001">
+      <w:start w:val="1"/>
+      <w:numFmt w:val="bullet"/>
+      <w:lvlText w:val=""/>
+      <w:lvlJc w:val="left"/>
+      <w:pPr>
+        <w:ind w:left="720" w:hanging="360"/>
+      </w:pPr>
+      <w:rPr>
+        <w:rFonts w:ascii="Symbol" w:hAnsi="Symbol" w:hint="default"/>
+      </w:rPr>
+    </w:lvl>
+    <w:lvl w:ilvl="1" w:tplc="04090003">
+      <w:start w:val="1"/>
+      <w:numFmt w:val="bullet"/>
+      <w:lvlText w:val="o"/>
+      <w:lvlJc w:val="left"/>
+      <w:pPr>
+        <w:ind w:left="1440" w:hanging="360"/>
+      </w:pPr>
+      <w:rPr>
+        <w:rFonts w:ascii="Courier New" w:hAnsi="Courier New" w:cs="Courier New" w:hint="default"/>
+      </w:rPr>
+    </w:lvl>
+    <w:lvl w:ilvl="2" w:tplc="04090005" w:tentative="1">
+      <w:start w:val="1"/>
+      <w:numFmt w:val="bullet"/>
+      <w:lvlText w:val=""/>
+      <w:lvlJc w:val="left"/>
+      <w:pPr>
+        <w:ind w:left="2160" w:hanging="360"/>
+      </w:pPr>
+      <w:rPr>
+        <w:rFonts w:ascii="Wingdings" w:hAnsi="Wingdings" w:hint="default"/>
+      </w:rPr>
+    </w:lvl>
+    <w:lvl w:ilvl="3" w:tplc="04090001" w:tentative="1">
+      <w:start w:val="1"/>
+      <w:numFmt w:val="bullet"/>
+      <w:lvlText w:val=""/>
+      <w:lvlJc w:val="left"/>
+      <w:pPr>
+        <w:ind w:left="2880" w:hanging="360"/>
+      </w:pPr>
+      <w:rPr>
+        <w:rFonts w:ascii="Symbol" w:hAnsi="Symbol" w:hint="default"/>
+      </w:rPr>
+    </w:lvl>
+    <w:lvl w:ilvl="4" w:tplc="04090003" w:tentative="1">
+      <w:start w:val="1"/>
+      <w:numFmt w:val="bullet"/>
+      <w:lvlText w:val="o"/>
+      <w:lvlJc w:val="left"/>
+      <w:pPr>
+        <w:ind w:left="3600" w:hanging="360"/>
+      </w:pPr>
+      <w:rPr>
+        <w:rFonts w:ascii="Courier New" w:hAnsi="Courier New" w:cs="Courier New" w:hint="default"/>
+      </w:rPr>
+    </w:lvl>
+    <w:lvl w:ilvl="5" w:tplc="04090005" w:tentative="1">
+      <w:start w:val="1"/>
+      <w:numFmt w:val="bullet"/>
+      <w:lvlText w:val=""/>
+      <w:lvlJc w:val="left"/>
+      <w:pPr>
+        <w:ind w:left="4320" w:hanging="360"/>
+      </w:pPr>
+      <w:rPr>
+        <w:rFonts w:ascii="Wingdings" w:hAnsi="Wingdings" w:hint="default"/>
+      </w:rPr>
+    </w:lvl>
+    <w:lvl w:ilvl="6" w:tplc="04090001" w:tentative="1">
+      <w:start w:val="1"/>
+      <w:numFmt w:val="bullet"/>
+      <w:lvlText w:val=""/>
+      <w:lvlJc w:val="left"/>
+      <w:pPr>
+        <w:ind w:left="5040" w:hanging="360"/>
+      </w:pPr>
+      <w:rPr>
+        <w:rFonts w:ascii="Symbol" w:hAnsi="Symbol" w:hint="default"/>
+      </w:rPr>
+    </w:lvl>
+    <w:lvl w:ilvl="7" w:tplc="04090003" w:tentative="1">
+      <w:start w:val="1"/>
+      <w:numFmt w:val="bullet"/>
+      <w:lvlText w:val="o"/>
+      <w:lvlJc w:val="left"/>
+      <w:pPr>
+        <w:ind w:left="5760" w:hanging="360"/>
+      </w:pPr>
+      <w:rPr>
+        <w:rFonts w:ascii="Courier New" w:hAnsi="Courier New" w:cs="Courier New" w:hint="default"/>
+      </w:rPr>
+    </w:lvl>
+    <w:lvl w:ilvl="8" w:tplc="04090005" w:tentative="1">
+      <w:start w:val="1"/>
+      <w:numFmt w:val="bullet"/>
+      <w:lvlText w:val=""/>
+      <w:lvlJc w:val="left"/>
+      <w:pPr>
+        <w:ind w:left="6480" w:hanging="360"/>
+      </w:pPr>
+      <w:rPr>
+        <w:rFonts w:ascii="Wingdings" w:hAnsi="Wingdings" w:hint="default"/>
+      </w:rPr>
+    </w:lvl>
+  </w:abstractNum>
+  <w:abstractNum w:abstractNumId="31" w15:restartNumberingAfterBreak="0">
     <w:nsid w:val="50D534E8"/>
     <w:multiLevelType w:val="hybridMultilevel"/>
     <w:tmpl w:val="60307286"/>
@@ -9302,7 +11725,7 @@
       </w:rPr>
     </w:lvl>
   </w:abstractNum>
-  <w:abstractNum w:abstractNumId="31" w15:restartNumberingAfterBreak="0">
+  <w:abstractNum w:abstractNumId="32" w15:restartNumberingAfterBreak="0">
     <w:nsid w:val="600737E4"/>
     <w:multiLevelType w:val="hybridMultilevel"/>
     <w:tmpl w:val="6164B710"/>
@@ -9415,7 +11838,7 @@
       </w:rPr>
     </w:lvl>
   </w:abstractNum>
-  <w:abstractNum w:abstractNumId="32" w15:restartNumberingAfterBreak="0">
+  <w:abstractNum w:abstractNumId="33" w15:restartNumberingAfterBreak="0">
     <w:nsid w:val="73554DEE"/>
     <w:multiLevelType w:val="hybridMultilevel"/>
     <w:tmpl w:val="E3B6833E"/>
@@ -9528,7 +11951,7 @@
       </w:rPr>
     </w:lvl>
   </w:abstractNum>
-  <w:abstractNum w:abstractNumId="33" w15:restartNumberingAfterBreak="0">
+  <w:abstractNum w:abstractNumId="34" w15:restartNumberingAfterBreak="0">
     <w:nsid w:val="73BC4502"/>
     <w:multiLevelType w:val="hybridMultilevel"/>
     <w:tmpl w:val="329E6890"/>
@@ -9641,7 +12064,7 @@
       </w:rPr>
     </w:lvl>
   </w:abstractNum>
-  <w:abstractNum w:abstractNumId="34" w15:restartNumberingAfterBreak="0">
+  <w:abstractNum w:abstractNumId="35" w15:restartNumberingAfterBreak="0">
     <w:nsid w:val="78CB4BDE"/>
     <w:multiLevelType w:val="hybridMultilevel"/>
     <w:tmpl w:val="A5401418"/>
@@ -9806,13 +12229,13 @@
     <w:abstractNumId w:val="21"/>
   </w:num>
   <w:num w:numId="18">
-    <w:abstractNumId w:val="32"/>
+    <w:abstractNumId w:val="33"/>
   </w:num>
   <w:num w:numId="19">
-    <w:abstractNumId w:val="33"/>
+    <w:abstractNumId w:val="34"/>
   </w:num>
   <w:num w:numId="20">
-    <w:abstractNumId w:val="34"/>
+    <w:abstractNumId w:val="35"/>
   </w:num>
   <w:num w:numId="21">
     <w:abstractNumId w:val="12"/>
@@ -9824,7 +12247,7 @@
     <w:abstractNumId w:val="17"/>
   </w:num>
   <w:num w:numId="24">
-    <w:abstractNumId w:val="30"/>
+    <w:abstractNumId w:val="31"/>
   </w:num>
   <w:num w:numId="25">
     <w:abstractNumId w:val="16"/>
@@ -9857,7 +12280,10 @@
     <w:abstractNumId w:val="10"/>
   </w:num>
   <w:num w:numId="35">
-    <w:abstractNumId w:val="31"/>
+    <w:abstractNumId w:val="32"/>
+  </w:num>
+  <w:num w:numId="36">
+    <w:abstractNumId w:val="30"/>
   </w:num>
 </w:numbering>
 </file>

</xml_diff>